<commit_message>
agrege la introduccion y correji algunas cosas
</commit_message>
<xml_diff>
--- a/Informe_De_Fisica.docx
+++ b/Informe_De_Fisica.docx
@@ -1,6 +1,6 @@
 
 <file path=word/document.xml><?xml version="1.0" encoding="utf-8"?>
-<w:document xmlns:wpc="http://schemas.microsoft.com/office/word/2010/wordprocessingCanvas" xmlns:cx="http://schemas.microsoft.com/office/drawing/2014/chartex" xmlns:cx1="http://schemas.microsoft.com/office/drawing/2015/9/8/chartex" xmlns:cx2="http://schemas.microsoft.com/office/drawing/2015/10/21/chartex" xmlns:mc="http://schemas.openxmlformats.org/markup-compatibility/2006" xmlns:o="urn:schemas-microsoft-com:office:office" xmlns:r="http://schemas.openxmlformats.org/officeDocument/2006/relationships" xmlns:m="http://schemas.openxmlformats.org/officeDocument/2006/math" xmlns:v="urn:schemas-microsoft-com:vml" xmlns:wp14="http://schemas.microsoft.com/office/word/2010/wordprocessingDrawing" xmlns:wp="http://schemas.openxmlformats.org/drawingml/2006/wordprocessingDrawing" xmlns:w10="urn:schemas-microsoft-com:office:word" xmlns:w="http://schemas.openxmlformats.org/wordprocessingml/2006/main" xmlns:w14="http://schemas.microsoft.com/office/word/2010/wordml" xmlns:w15="http://schemas.microsoft.com/office/word/2012/wordml" xmlns:w16se="http://schemas.microsoft.com/office/word/2015/wordml/symex" xmlns:wpg="http://schemas.microsoft.com/office/word/2010/wordprocessingGroup" xmlns:wpi="http://schemas.microsoft.com/office/word/2010/wordprocessingInk" xmlns:wne="http://schemas.microsoft.com/office/word/2006/wordml" xmlns:wps="http://schemas.microsoft.com/office/word/2010/wordprocessingShape" mc:Ignorable="w14 w15 w16se wp14">
+<w:document xmlns:wpc="http://schemas.microsoft.com/office/word/2010/wordprocessingCanvas" xmlns:mc="http://schemas.openxmlformats.org/markup-compatibility/2006" xmlns:o="urn:schemas-microsoft-com:office:office" xmlns:r="http://schemas.openxmlformats.org/officeDocument/2006/relationships" xmlns:m="http://schemas.openxmlformats.org/officeDocument/2006/math" xmlns:v="urn:schemas-microsoft-com:vml" xmlns:wp14="http://schemas.microsoft.com/office/word/2010/wordprocessingDrawing" xmlns:wp="http://schemas.openxmlformats.org/drawingml/2006/wordprocessingDrawing" xmlns:w10="urn:schemas-microsoft-com:office:word" xmlns:w="http://schemas.openxmlformats.org/wordprocessingml/2006/main" xmlns:w14="http://schemas.microsoft.com/office/word/2010/wordml" xmlns:wpg="http://schemas.microsoft.com/office/word/2010/wordprocessingGroup" xmlns:wpi="http://schemas.microsoft.com/office/word/2010/wordprocessingInk" xmlns:wne="http://schemas.microsoft.com/office/word/2006/wordml" xmlns:wps="http://schemas.microsoft.com/office/word/2010/wordprocessingShape" mc:Ignorable="w14 wp14">
   <w:body>
     <w:p>
       <w:pPr>
@@ -51,7 +51,7 @@
     </w:p>
     <w:p>
       <w:pPr>
-        <w:pStyle w:val="Heading1"/>
+        <w:pStyle w:val="Ttulo1"/>
         <w:rPr>
           <w:bCs/>
           <w:sz w:val="22"/>
@@ -282,18 +282,16 @@
     </w:p>
     <w:p>
       <w:pPr>
-        <w:pStyle w:val="Heading1"/>
+        <w:pStyle w:val="Ttulo1"/>
         <w:jc w:val="left"/>
         <w:rPr>
           <w:bCs/>
         </w:rPr>
       </w:pPr>
-      <w:bookmarkStart w:id="0" w:name="_GoBack"/>
-      <w:bookmarkEnd w:id="0"/>
-    </w:p>
-    <w:p>
-      <w:pPr>
-        <w:pStyle w:val="Heading1"/>
+    </w:p>
+    <w:p>
+      <w:pPr>
+        <w:pStyle w:val="Ttulo1"/>
         <w:jc w:val="left"/>
         <w:rPr>
           <w:bCs/>
@@ -367,7 +365,7 @@
               </wp:anchor>
             </w:drawing>
           </mc:Choice>
-          <mc:Fallback>
+          <mc:Fallback xmlns:w16se="http://schemas.microsoft.com/office/word/2015/wordml/symex" xmlns:w15="http://schemas.microsoft.com/office/word/2012/wordml" xmlns:cx2="http://schemas.microsoft.com/office/drawing/2015/10/21/chartex" xmlns:cx1="http://schemas.microsoft.com/office/drawing/2015/9/8/chartex" xmlns:cx="http://schemas.microsoft.com/office/drawing/2014/chartex">
             <w:pict>
               <v:shapetype w14:anchorId="3708C5FD" id="_x0000_t32" coordsize="21600,21600" o:spt="32" o:oned="t" path="m,l21600,21600e" filled="f">
                 <v:path arrowok="t" fillok="f" o:connecttype="none"/>
@@ -381,7 +379,7 @@
     </w:p>
     <w:p>
       <w:pPr>
-        <w:pStyle w:val="Heading1"/>
+        <w:pStyle w:val="Ttulo1"/>
         <w:rPr>
           <w:bCs/>
         </w:rPr>
@@ -389,7 +387,7 @@
     </w:p>
     <w:p>
       <w:pPr>
-        <w:pStyle w:val="Heading1"/>
+        <w:pStyle w:val="Ttulo1"/>
         <w:rPr>
           <w:bCs/>
         </w:rPr>
@@ -541,7 +539,7 @@
     </w:p>
     <w:p>
       <w:pPr>
-        <w:pStyle w:val="Heading1"/>
+        <w:pStyle w:val="Ttulo1"/>
         <w:jc w:val="left"/>
         <w:rPr>
           <w:lang w:val="es-ES"/>
@@ -550,7 +548,7 @@
     </w:p>
     <w:p>
       <w:pPr>
-        <w:pStyle w:val="Heading1"/>
+        <w:pStyle w:val="Ttulo1"/>
         <w:jc w:val="left"/>
         <w:rPr>
           <w:lang w:val="es-ES"/>
@@ -577,7 +575,21 @@
           <w:sz w:val="20"/>
           <w:szCs w:val="20"/>
         </w:rPr>
-        <w:t xml:space="preserve">Valor Observado, Incertidumbre, Diámetro, Masa, Calibrador, Medición, Calibrador,  </w:t>
+        <w:t xml:space="preserve">Valor Observado, Incertidumbre, Diámetro, Masa, </w:t>
+      </w:r>
+      <w:r>
+        <w:rPr>
+          <w:sz w:val="20"/>
+          <w:szCs w:val="20"/>
+        </w:rPr>
+        <w:t>Calibrador, Medición</w:t>
+      </w:r>
+      <w:r>
+        <w:rPr>
+          <w:sz w:val="20"/>
+          <w:szCs w:val="20"/>
+        </w:rPr>
+        <w:t xml:space="preserve">,  </w:t>
       </w:r>
       <w:r>
         <w:rPr>
@@ -599,7 +611,7 @@
     </w:p>
     <w:p>
       <w:pPr>
-        <w:pStyle w:val="Heading1"/>
+        <w:pStyle w:val="Ttulo1"/>
         <w:rPr>
           <w:bCs/>
           <w:lang w:val="en-US"/>
@@ -732,6 +744,7 @@
           <w:lang w:val="en-US" w:eastAsia="es-CO"/>
         </w:rPr>
       </w:pPr>
+      <w:proofErr w:type="gramStart"/>
       <w:r>
         <w:rPr>
           <w:color w:val="212121"/>
@@ -838,8 +851,9 @@
           <w:szCs w:val="20"/>
           <w:lang w:val="en" w:eastAsia="es-CO"/>
         </w:rPr>
-        <w:t xml:space="preserve"> Gauge, Balance.</w:t>
-      </w:r>
+        <w:t xml:space="preserve"> Balance.</w:t>
+      </w:r>
+      <w:proofErr w:type="gramEnd"/>
     </w:p>
     <w:p>
       <w:pPr>
@@ -940,7 +954,7 @@
               </wp:anchor>
             </w:drawing>
           </mc:Choice>
-          <mc:Fallback>
+          <mc:Fallback xmlns:w16se="http://schemas.microsoft.com/office/word/2015/wordml/symex" xmlns:w15="http://schemas.microsoft.com/office/word/2012/wordml" xmlns:cx2="http://schemas.microsoft.com/office/drawing/2015/10/21/chartex" xmlns:cx1="http://schemas.microsoft.com/office/drawing/2015/9/8/chartex" xmlns:cx="http://schemas.microsoft.com/office/drawing/2014/chartex">
             <w:pict>
               <v:shape w14:anchorId="0815711B" id="AutoShape 30" o:spid="_x0000_s1026" type="#_x0000_t32" style="position:absolute;margin-left:9.3pt;margin-top:9.75pt;width:413.85pt;height:0;z-index:251658240;visibility:visible;mso-wrap-style:square;mso-width-percent:0;mso-height-percent:0;mso-wrap-distance-left:9pt;mso-wrap-distance-top:0;mso-wrap-distance-right:9pt;mso-wrap-distance-bottom:0;mso-position-horizontal:absolute;mso-position-horizontal-relative:text;mso-position-vertical:absolute;mso-position-vertical-relative:text;mso-width-percent:0;mso-height-percent:0;mso-width-relative:page;mso-height-relative:page" o:gfxdata="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" strokeweight="1.25pt"/>
             </w:pict>
@@ -950,7 +964,7 @@
     </w:p>
     <w:p>
       <w:pPr>
-        <w:pStyle w:val="Heading1"/>
+        <w:pStyle w:val="Ttulo1"/>
         <w:rPr>
           <w:bCs/>
           <w:lang w:val="en-US"/>
@@ -965,9 +979,9 @@
           <w:lang w:val="en-US"/>
         </w:rPr>
         <w:sectPr>
-          <w:headerReference w:type="default" r:id="rId7"/>
-          <w:footerReference w:type="even" r:id="rId8"/>
-          <w:footerReference w:type="default" r:id="rId9"/>
+          <w:headerReference w:type="default" r:id="rId8"/>
+          <w:footerReference w:type="even" r:id="rId9"/>
+          <w:footerReference w:type="default" r:id="rId10"/>
           <w:pgSz w:w="11906" w:h="16838"/>
           <w:pgMar w:top="1701" w:right="1701" w:bottom="1418" w:left="1701" w:header="709" w:footer="709" w:gutter="0"/>
           <w:cols w:space="708"/>
@@ -977,7 +991,7 @@
     </w:p>
     <w:p>
       <w:pPr>
-        <w:pStyle w:val="Heading1"/>
+        <w:pStyle w:val="Ttulo1"/>
         <w:rPr>
           <w:lang w:val="es-ES"/>
         </w:rPr>
@@ -986,6 +1000,7 @@
         <w:rPr>
           <w:lang w:val="es-CO"/>
         </w:rPr>
+        <w:lastRenderedPageBreak/>
         <w:t xml:space="preserve">1.  </w:t>
       </w:r>
       <w:r>
@@ -1003,184 +1018,6 @@
           <w:szCs w:val="20"/>
         </w:rPr>
       </w:pPr>
-    </w:p>
-    <w:p>
-      <w:pPr>
-        <w:jc w:val="both"/>
-        <w:rPr>
-          <w:sz w:val="20"/>
-          <w:szCs w:val="20"/>
-        </w:rPr>
-      </w:pPr>
-      <w:r>
-        <w:rPr>
-          <w:sz w:val="20"/>
-          <w:szCs w:val="20"/>
-        </w:rPr>
-        <w:t xml:space="preserve">   </w:t>
-      </w:r>
-      <w:r>
-        <w:rPr>
-          <w:sz w:val="20"/>
-          <w:szCs w:val="20"/>
-        </w:rPr>
-        <w:t xml:space="preserve">El problema de encontrar que mecanismo hace que los átomos radiantes produzcan la distribución  de energía de la radiación del cuerpo negro dio lugar a la física cuántica. </w:t>
-      </w:r>
-    </w:p>
-    <w:p>
-      <w:pPr>
-        <w:jc w:val="both"/>
-        <w:rPr>
-          <w:sz w:val="20"/>
-          <w:szCs w:val="20"/>
-        </w:rPr>
-      </w:pPr>
-    </w:p>
-    <w:p>
-      <w:pPr>
-        <w:jc w:val="both"/>
-        <w:rPr>
-          <w:sz w:val="20"/>
-          <w:szCs w:val="20"/>
-        </w:rPr>
-      </w:pPr>
-      <w:r>
-        <w:rPr>
-          <w:sz w:val="20"/>
-          <w:szCs w:val="20"/>
-        </w:rPr>
-        <w:t xml:space="preserve">   </w:t>
-      </w:r>
-      <w:r>
-        <w:rPr>
-          <w:sz w:val="20"/>
-          <w:szCs w:val="20"/>
-        </w:rPr>
-        <w:t xml:space="preserve">Planck supuso como modelo para los átomos radiantes, que los mismos se comportan como osciladores armónicos y que cada uno oscila con una frecuencia igual a la frecuencia de la radiación. Pasaron cinco años hasta que Einstein, en su análisis del Efecto Fotoeléctrico, mostró que el resultado de Planck no era únicamente una curiosidad asociada con la radiación de cavidad sino una propiedad fundamental de las ondas electromagnéticas. </w:t>
-      </w:r>
-    </w:p>
-    <w:p>
-      <w:pPr>
-        <w:jc w:val="both"/>
-        <w:rPr>
-          <w:b/>
-          <w:bCs/>
-          <w:sz w:val="20"/>
-          <w:szCs w:val="20"/>
-          <w:lang w:val="es-MX"/>
-        </w:rPr>
-      </w:pPr>
-    </w:p>
-    <w:p>
-      <w:pPr>
-        <w:pStyle w:val="Heading1"/>
-        <w:rPr>
-          <w:bCs/>
-        </w:rPr>
-      </w:pPr>
-    </w:p>
-    <w:p>
-      <w:pPr>
-        <w:pStyle w:val="Heading1"/>
-        <w:rPr>
-          <w:bCs/>
-        </w:rPr>
-      </w:pPr>
-      <w:r>
-        <w:rPr>
-          <w:bCs/>
-        </w:rPr>
-        <w:t>2</w:t>
-      </w:r>
-      <w:r>
-        <w:rPr>
-          <w:bCs/>
-        </w:rPr>
-        <w:t>.  Fundamentos Teóricos</w:t>
-      </w:r>
-    </w:p>
-    <w:p>
-      <w:pPr>
-        <w:jc w:val="center"/>
-        <w:rPr>
-          <w:sz w:val="20"/>
-          <w:szCs w:val="20"/>
-          <w:lang w:val="es-MX"/>
-        </w:rPr>
-      </w:pPr>
-    </w:p>
-    <w:p>
-      <w:pPr>
-        <w:jc w:val="both"/>
-        <w:rPr>
-          <w:b/>
-          <w:sz w:val="20"/>
-          <w:szCs w:val="20"/>
-        </w:rPr>
-      </w:pPr>
-      <w:r>
-        <w:rPr>
-          <w:b/>
-          <w:sz w:val="20"/>
-          <w:szCs w:val="20"/>
-        </w:rPr>
-        <w:t xml:space="preserve">2.1 </w:t>
-      </w:r>
-      <w:r>
-        <w:rPr>
-          <w:b/>
-          <w:sz w:val="20"/>
-          <w:szCs w:val="20"/>
-        </w:rPr>
-        <w:t>Radiación del cuerpo Negro.</w:t>
-      </w:r>
-    </w:p>
-    <w:p>
-      <w:pPr>
-        <w:jc w:val="both"/>
-        <w:rPr>
-          <w:b/>
-          <w:sz w:val="20"/>
-          <w:szCs w:val="20"/>
-        </w:rPr>
-      </w:pPr>
-    </w:p>
-    <w:p>
-      <w:pPr>
-        <w:pStyle w:val="BodyText"/>
-        <w:rPr>
-          <w:sz w:val="20"/>
-          <w:szCs w:val="20"/>
-        </w:rPr>
-      </w:pPr>
-      <w:r>
-        <w:rPr>
-          <w:sz w:val="20"/>
-          <w:szCs w:val="20"/>
-        </w:rPr>
-        <w:t xml:space="preserve">   </w:t>
-      </w:r>
-      <w:r>
-        <w:rPr>
-          <w:sz w:val="20"/>
-          <w:szCs w:val="20"/>
-        </w:rPr>
-        <w:t>Un cuerpo negro es aquél que absorbe toda la radiación electromagnética que recibe y emite  en todas las frecuencias. Cuando el cuerpo está caliente emite radiación electromagnética y su comportamiento está gobernado por las siguientes leyes, encontradas primero experimentalmente y cuya explicación teórica fue dada por M. Planck (1900) lo que constituyó el primer éxito de la Mecánica Cuántica</w:t>
-      </w:r>
-      <w:r>
-        <w:rPr>
-          <w:sz w:val="20"/>
-          <w:szCs w:val="20"/>
-        </w:rPr>
-        <w:t xml:space="preserve"> [1]</w:t>
-      </w:r>
-      <w:r>
-        <w:rPr>
-          <w:sz w:val="20"/>
-          <w:szCs w:val="20"/>
-        </w:rPr>
-        <w:t>.</w:t>
-      </w:r>
     </w:p>
     <w:p>
       <w:pPr>
@@ -1198,7 +1035,463 @@
           <w:sz w:val="20"/>
           <w:szCs w:val="20"/>
         </w:rPr>
-        <w:t xml:space="preserve">1) Ley de Stefan-Boltzmann. La radiancia o intensidad de radiación emitida (potencia emitida por unidad de superficie del cuerpo negro) es proporcional a la cuarta potencia de </w:t>
+        <w:t xml:space="preserve">   </w:t>
+      </w:r>
+      <w:r>
+        <w:rPr>
+          <w:sz w:val="20"/>
+          <w:szCs w:val="20"/>
+        </w:rPr>
+        <w:t>Para describir los fenómenos naturales, es necesario hacer mediciones de varios aspectos de la naturaleza. Cada medición se asocia con una cantidad física, tal como la longitud de un objeto.</w:t>
+      </w:r>
+    </w:p>
+    <w:p>
+      <w:pPr>
+        <w:autoSpaceDE w:val="0"/>
+        <w:autoSpaceDN w:val="0"/>
+        <w:adjustRightInd w:val="0"/>
+        <w:jc w:val="both"/>
+        <w:rPr>
+          <w:sz w:val="20"/>
+          <w:szCs w:val="20"/>
+        </w:rPr>
+      </w:pPr>
+    </w:p>
+    <w:p>
+      <w:pPr>
+        <w:autoSpaceDE w:val="0"/>
+        <w:autoSpaceDN w:val="0"/>
+        <w:adjustRightInd w:val="0"/>
+        <w:jc w:val="both"/>
+        <w:rPr>
+          <w:sz w:val="20"/>
+          <w:szCs w:val="20"/>
+        </w:rPr>
+      </w:pPr>
+      <w:r>
+        <w:rPr>
+          <w:sz w:val="20"/>
+          <w:szCs w:val="20"/>
+        </w:rPr>
+        <w:t xml:space="preserve">Si tuviese que reportar los resultados de una medición a alguien que desea reproducir esa medición, tendría que definir un </w:t>
+      </w:r>
+      <w:r>
+        <w:rPr>
+          <w:i/>
+          <w:iCs/>
+          <w:sz w:val="20"/>
+          <w:szCs w:val="20"/>
+        </w:rPr>
+        <w:t>estándar</w:t>
+      </w:r>
+      <w:r>
+        <w:rPr>
+          <w:sz w:val="20"/>
+          <w:szCs w:val="20"/>
+        </w:rPr>
+        <w:t>. Sería absurdo que un visitante de otro planeta le hablara de una longitud de 8 “glitches”, si no conoce el significado de la unidad glitch</w:t>
+      </w:r>
+      <w:bookmarkStart w:id="0" w:name="_GoBack"/>
+      <w:bookmarkEnd w:id="0"/>
+      <w:r>
+        <w:rPr>
+          <w:sz w:val="20"/>
+          <w:szCs w:val="20"/>
+        </w:rPr>
+        <w:t xml:space="preserve">. Por otra parte, si alguien familiarizado con el sistema de medición reporta que una pared tiene 2 metros de alto y la unidad de longitud se define como 1 metro, se sabe que la altura de la pared es el doble de la unidad de longitud básica. </w:t>
+      </w:r>
+    </w:p>
+    <w:p>
+      <w:pPr>
+        <w:autoSpaceDE w:val="0"/>
+        <w:autoSpaceDN w:val="0"/>
+        <w:adjustRightInd w:val="0"/>
+        <w:jc w:val="both"/>
+        <w:rPr>
+          <w:sz w:val="20"/>
+          <w:szCs w:val="20"/>
+        </w:rPr>
+      </w:pPr>
+    </w:p>
+    <w:p>
+      <w:pPr>
+        <w:autoSpaceDE w:val="0"/>
+        <w:autoSpaceDN w:val="0"/>
+        <w:adjustRightInd w:val="0"/>
+        <w:jc w:val="both"/>
+        <w:rPr>
+          <w:sz w:val="20"/>
+          <w:szCs w:val="20"/>
+        </w:rPr>
+      </w:pPr>
+      <w:r>
+        <w:rPr>
+          <w:sz w:val="20"/>
+          <w:szCs w:val="20"/>
+        </w:rPr>
+        <w:lastRenderedPageBreak/>
+        <w:t xml:space="preserve">En 1960 un comité internacional estableció un conjunto de estándares para las cantidades fundamentales de la ciencia. Se llama </w:t>
+      </w:r>
+      <w:r>
+        <w:rPr>
+          <w:b/>
+          <w:bCs/>
+          <w:sz w:val="20"/>
+          <w:szCs w:val="20"/>
+        </w:rPr>
+        <w:t xml:space="preserve">SI </w:t>
+      </w:r>
+      <w:r>
+        <w:rPr>
+          <w:sz w:val="20"/>
+          <w:szCs w:val="20"/>
+        </w:rPr>
+        <w:t xml:space="preserve">(Sistema Internacional) y sus unidades fundamentales de longitud, masa y tiempo son </w:t>
+      </w:r>
+      <w:r>
+        <w:rPr>
+          <w:i/>
+          <w:iCs/>
+          <w:sz w:val="20"/>
+          <w:szCs w:val="20"/>
+        </w:rPr>
+        <w:t>metro</w:t>
+      </w:r>
+      <w:r>
+        <w:rPr>
+          <w:sz w:val="20"/>
+          <w:szCs w:val="20"/>
+        </w:rPr>
+        <w:t xml:space="preserve">, </w:t>
+      </w:r>
+      <w:r>
+        <w:rPr>
+          <w:i/>
+          <w:iCs/>
+          <w:sz w:val="20"/>
+          <w:szCs w:val="20"/>
+        </w:rPr>
+        <w:t xml:space="preserve">kilogramo </w:t>
+      </w:r>
+      <w:r>
+        <w:rPr>
+          <w:sz w:val="20"/>
+          <w:szCs w:val="20"/>
+        </w:rPr>
+        <w:t xml:space="preserve">y </w:t>
+      </w:r>
+      <w:r>
+        <w:rPr>
+          <w:i/>
+          <w:iCs/>
+          <w:sz w:val="20"/>
+          <w:szCs w:val="20"/>
+        </w:rPr>
+        <w:t>segundo</w:t>
+      </w:r>
+      <w:r>
+        <w:rPr>
+          <w:sz w:val="20"/>
+          <w:szCs w:val="20"/>
+        </w:rPr>
+        <w:t>, respectivamente.</w:t>
+      </w:r>
+    </w:p>
+    <w:p>
+      <w:pPr>
+        <w:autoSpaceDE w:val="0"/>
+        <w:autoSpaceDN w:val="0"/>
+        <w:adjustRightInd w:val="0"/>
+        <w:jc w:val="both"/>
+        <w:rPr>
+          <w:sz w:val="20"/>
+          <w:szCs w:val="20"/>
+        </w:rPr>
+      </w:pPr>
+      <w:r>
+        <w:rPr>
+          <w:sz w:val="20"/>
+          <w:szCs w:val="20"/>
+        </w:rPr>
+        <w:t xml:space="preserve">Otros estándares para las unidades fundamentales SI establecidas por el comité son las de temperatura (el </w:t>
+      </w:r>
+      <w:r>
+        <w:rPr>
+          <w:i/>
+          <w:iCs/>
+          <w:sz w:val="20"/>
+          <w:szCs w:val="20"/>
+        </w:rPr>
+        <w:t>kelvin</w:t>
+      </w:r>
+      <w:r>
+        <w:rPr>
+          <w:sz w:val="20"/>
+          <w:szCs w:val="20"/>
+        </w:rPr>
+        <w:t xml:space="preserve">), corriente eléctrica (el </w:t>
+      </w:r>
+      <w:r>
+        <w:rPr>
+          <w:i/>
+          <w:iCs/>
+          <w:sz w:val="20"/>
+          <w:szCs w:val="20"/>
+        </w:rPr>
+        <w:t>ampere</w:t>
+      </w:r>
+      <w:r>
+        <w:rPr>
+          <w:sz w:val="20"/>
+          <w:szCs w:val="20"/>
+        </w:rPr>
+        <w:t xml:space="preserve">), la intensidad luminosa (la </w:t>
+      </w:r>
+      <w:r>
+        <w:rPr>
+          <w:i/>
+          <w:iCs/>
+          <w:sz w:val="20"/>
+          <w:szCs w:val="20"/>
+        </w:rPr>
+        <w:t>candela</w:t>
+      </w:r>
+      <w:r>
+        <w:rPr>
+          <w:sz w:val="20"/>
+          <w:szCs w:val="20"/>
+        </w:rPr>
+        <w:t>)</w:t>
+      </w:r>
+    </w:p>
+    <w:p>
+      <w:pPr>
+        <w:jc w:val="both"/>
+        <w:rPr>
+          <w:sz w:val="20"/>
+          <w:szCs w:val="20"/>
+        </w:rPr>
+      </w:pPr>
+      <w:proofErr w:type="gramStart"/>
+      <w:r>
+        <w:rPr>
+          <w:sz w:val="20"/>
+          <w:szCs w:val="20"/>
+        </w:rPr>
+        <w:t>y</w:t>
+      </w:r>
+      <w:proofErr w:type="gramEnd"/>
+      <w:r>
+        <w:rPr>
+          <w:sz w:val="20"/>
+          <w:szCs w:val="20"/>
+        </w:rPr>
+        <w:t xml:space="preserve"> la cantidad de sustancia (el </w:t>
+      </w:r>
+      <w:r>
+        <w:rPr>
+          <w:i/>
+          <w:iCs/>
+          <w:sz w:val="20"/>
+          <w:szCs w:val="20"/>
+        </w:rPr>
+        <w:t>mol</w:t>
+      </w:r>
+      <w:r>
+        <w:rPr>
+          <w:sz w:val="20"/>
+          <w:szCs w:val="20"/>
+        </w:rPr>
+        <w:t>)</w:t>
+      </w:r>
+      <w:r>
+        <w:rPr>
+          <w:sz w:val="20"/>
+          <w:szCs w:val="20"/>
+        </w:rPr>
+        <w:t xml:space="preserve"> </w:t>
+      </w:r>
+    </w:p>
+    <w:p>
+      <w:pPr>
+        <w:jc w:val="both"/>
+        <w:rPr>
+          <w:b/>
+          <w:bCs/>
+          <w:sz w:val="20"/>
+          <w:szCs w:val="20"/>
+          <w:lang w:val="es-MX"/>
+        </w:rPr>
+      </w:pPr>
+    </w:p>
+    <w:p>
+      <w:pPr>
+        <w:pStyle w:val="Ttulo1"/>
+        <w:rPr>
+          <w:bCs/>
+        </w:rPr>
+      </w:pPr>
+    </w:p>
+    <w:p>
+      <w:pPr>
+        <w:pStyle w:val="Ttulo1"/>
+        <w:rPr>
+          <w:bCs/>
+        </w:rPr>
+      </w:pPr>
+      <w:r>
+        <w:rPr>
+          <w:bCs/>
+        </w:rPr>
+        <w:t>2</w:t>
+      </w:r>
+      <w:r>
+        <w:rPr>
+          <w:bCs/>
+        </w:rPr>
+        <w:t>.  Fundamentos Teóricos</w:t>
+      </w:r>
+    </w:p>
+    <w:p>
+      <w:pPr>
+        <w:jc w:val="center"/>
+        <w:rPr>
+          <w:sz w:val="20"/>
+          <w:szCs w:val="20"/>
+          <w:lang w:val="es-MX"/>
+        </w:rPr>
+      </w:pPr>
+    </w:p>
+    <w:p>
+      <w:pPr>
+        <w:jc w:val="both"/>
+        <w:rPr>
+          <w:b/>
+          <w:sz w:val="20"/>
+          <w:szCs w:val="20"/>
+        </w:rPr>
+      </w:pPr>
+      <w:r>
+        <w:rPr>
+          <w:b/>
+          <w:sz w:val="20"/>
+          <w:szCs w:val="20"/>
+        </w:rPr>
+        <w:t xml:space="preserve">2.1 </w:t>
+      </w:r>
+      <w:r>
+        <w:rPr>
+          <w:b/>
+          <w:sz w:val="20"/>
+          <w:szCs w:val="20"/>
+        </w:rPr>
+        <w:t>Radiación del cuerpo Negro.</w:t>
+      </w:r>
+    </w:p>
+    <w:p>
+      <w:pPr>
+        <w:jc w:val="both"/>
+        <w:rPr>
+          <w:b/>
+          <w:sz w:val="20"/>
+          <w:szCs w:val="20"/>
+        </w:rPr>
+      </w:pPr>
+    </w:p>
+    <w:p>
+      <w:pPr>
+        <w:pStyle w:val="Textoindependiente"/>
+        <w:rPr>
+          <w:sz w:val="20"/>
+          <w:szCs w:val="20"/>
+        </w:rPr>
+      </w:pPr>
+      <w:r>
+        <w:rPr>
+          <w:sz w:val="20"/>
+          <w:szCs w:val="20"/>
+        </w:rPr>
+        <w:t xml:space="preserve">   </w:t>
+      </w:r>
+      <w:r>
+        <w:rPr>
+          <w:sz w:val="20"/>
+          <w:szCs w:val="20"/>
+        </w:rPr>
+        <w:t xml:space="preserve">Un cuerpo negro es aquél que absorbe toda la radiación electromagnética que recibe y emite  en todas las frecuencias. Cuando el cuerpo está caliente emite radiación electromagnética y su comportamiento está gobernado por las </w:t>
+      </w:r>
+      <w:r>
+        <w:rPr>
+          <w:sz w:val="20"/>
+          <w:szCs w:val="20"/>
+        </w:rPr>
+        <w:lastRenderedPageBreak/>
+        <w:t>siguientes leyes, encontradas primero experimentalmente y cuya explicación teórica fue dada por M. Planck (1900) lo que constituyó el primer éxito de la Mecánica Cuántica</w:t>
+      </w:r>
+      <w:r>
+        <w:rPr>
+          <w:sz w:val="20"/>
+          <w:szCs w:val="20"/>
+        </w:rPr>
+        <w:t xml:space="preserve"> [1]</w:t>
+      </w:r>
+      <w:r>
+        <w:rPr>
+          <w:sz w:val="20"/>
+          <w:szCs w:val="20"/>
+        </w:rPr>
+        <w:t>.</w:t>
+      </w:r>
+    </w:p>
+    <w:p>
+      <w:pPr>
+        <w:autoSpaceDE w:val="0"/>
+        <w:autoSpaceDN w:val="0"/>
+        <w:adjustRightInd w:val="0"/>
+        <w:jc w:val="both"/>
+        <w:rPr>
+          <w:sz w:val="20"/>
+          <w:szCs w:val="20"/>
+        </w:rPr>
+      </w:pPr>
+      <w:r>
+        <w:rPr>
+          <w:sz w:val="20"/>
+          <w:szCs w:val="20"/>
+        </w:rPr>
+        <w:t>1) Ley de Stefan-</w:t>
+      </w:r>
+      <w:proofErr w:type="spellStart"/>
+      <w:r>
+        <w:rPr>
+          <w:sz w:val="20"/>
+          <w:szCs w:val="20"/>
+        </w:rPr>
+        <w:t>Boltzmann</w:t>
+      </w:r>
+      <w:proofErr w:type="spellEnd"/>
+      <w:r>
+        <w:rPr>
+          <w:sz w:val="20"/>
+          <w:szCs w:val="20"/>
+        </w:rPr>
+        <w:t xml:space="preserve">. La </w:t>
+      </w:r>
+      <w:proofErr w:type="spellStart"/>
+      <w:r>
+        <w:rPr>
+          <w:sz w:val="20"/>
+          <w:szCs w:val="20"/>
+        </w:rPr>
+        <w:t>radiancia</w:t>
+      </w:r>
+      <w:proofErr w:type="spellEnd"/>
+      <w:r>
+        <w:rPr>
+          <w:sz w:val="20"/>
+          <w:szCs w:val="20"/>
+        </w:rPr>
+        <w:t xml:space="preserve"> o intensidad de radiación emitida (potencia emitida por unidad de superficie del cuerpo negro) es proporcional a la cuarta potencia de </w:t>
       </w:r>
       <w:r>
         <w:rPr>
@@ -1249,9 +1542,9 @@
             <o:lock v:ext="edit" aspectratio="t"/>
           </v:shapetype>
           <v:shape id="_x0000_i1025" type="#_x0000_t75" style="width:42pt;height:16.5pt" o:ole="">
-            <v:imagedata r:id="rId10" o:title=""/>
+            <v:imagedata r:id="rId11" o:title=""/>
           </v:shape>
-          <o:OLEObject Type="Embed" ProgID="Equation.DSMT4" ShapeID="_x0000_i1025" DrawAspect="Content" ObjectID="_1534358333" r:id="rId11"/>
+          <o:OLEObject Type="Embed" ProgID="Equation.DSMT4" ShapeID="_x0000_i1025" DrawAspect="Content" ObjectID="_1534362304" r:id="rId12"/>
         </w:object>
       </w:r>
     </w:p>
@@ -1266,12 +1559,21 @@
           <w:szCs w:val="20"/>
         </w:rPr>
       </w:pPr>
-      <w:r>
-        <w:rPr>
-          <w:sz w:val="20"/>
-          <w:szCs w:val="20"/>
-        </w:rPr>
-        <w:t xml:space="preserve">donde </w:t>
+      <w:proofErr w:type="gramStart"/>
+      <w:r>
+        <w:rPr>
+          <w:sz w:val="20"/>
+          <w:szCs w:val="20"/>
+        </w:rPr>
+        <w:t>donde</w:t>
+      </w:r>
+      <w:proofErr w:type="gramEnd"/>
+      <w:r>
+        <w:rPr>
+          <w:sz w:val="20"/>
+          <w:szCs w:val="20"/>
+        </w:rPr>
+        <w:t xml:space="preserve"> </w:t>
       </w:r>
       <w:r>
         <w:rPr>
@@ -1281,9 +1583,9 @@
         </w:rPr>
         <w:object w:dxaOrig="240" w:dyaOrig="220">
           <v:shape id="_x0000_i1026" type="#_x0000_t75" style="width:12pt;height:10.5pt" o:ole="">
-            <v:imagedata r:id="rId12" o:title=""/>
+            <v:imagedata r:id="rId13" o:title=""/>
           </v:shape>
-          <o:OLEObject Type="Embed" ProgID="Equation.DSMT4" ShapeID="_x0000_i1026" DrawAspect="Content" ObjectID="_1534358334" r:id="rId13"/>
+          <o:OLEObject Type="Embed" ProgID="Equation.DSMT4" ShapeID="_x0000_i1026" DrawAspect="Content" ObjectID="_1534362305" r:id="rId14"/>
         </w:object>
       </w:r>
       <w:r>
@@ -1291,7 +1593,23 @@
           <w:sz w:val="20"/>
           <w:szCs w:val="20"/>
         </w:rPr>
-        <w:t xml:space="preserve">es llamada constante de Stefan-Boltzmann, una constante universal de valor </w:t>
+        <w:t>es llamada constante de Stefan-</w:t>
+      </w:r>
+      <w:proofErr w:type="spellStart"/>
+      <w:r>
+        <w:rPr>
+          <w:sz w:val="20"/>
+          <w:szCs w:val="20"/>
+        </w:rPr>
+        <w:t>Boltzmann</w:t>
+      </w:r>
+      <w:proofErr w:type="spellEnd"/>
+      <w:r>
+        <w:rPr>
+          <w:sz w:val="20"/>
+          <w:szCs w:val="20"/>
+        </w:rPr>
+        <w:t xml:space="preserve">, una constante universal de valor </w:t>
       </w:r>
       <w:r>
         <w:rPr>
@@ -1301,9 +1619,9 @@
         </w:rPr>
         <w:object w:dxaOrig="1800" w:dyaOrig="300">
           <v:shape id="_x0000_i1027" type="#_x0000_t75" style="width:90pt;height:15pt" o:ole="">
-            <v:imagedata r:id="rId14" o:title=""/>
+            <v:imagedata r:id="rId15" o:title=""/>
           </v:shape>
-          <o:OLEObject Type="Embed" ProgID="Equation.DSMT4" ShapeID="_x0000_i1027" DrawAspect="Content" ObjectID="_1534358335" r:id="rId15"/>
+          <o:OLEObject Type="Embed" ProgID="Equation.DSMT4" ShapeID="_x0000_i1027" DrawAspect="Content" ObjectID="_1534362306" r:id="rId16"/>
         </w:object>
       </w:r>
     </w:p>
@@ -1346,7 +1664,25 @@
           <w:sz w:val="20"/>
           <w:szCs w:val="20"/>
         </w:rPr>
-        <w:t xml:space="preserve"> Ley del desplazamiento de Wien.</w:t>
+        <w:t xml:space="preserve"> Ley del desplazamiento de </w:t>
+      </w:r>
+      <w:proofErr w:type="spellStart"/>
+      <w:r>
+        <w:rPr>
+          <w:b/>
+          <w:sz w:val="20"/>
+          <w:szCs w:val="20"/>
+        </w:rPr>
+        <w:t>Wien</w:t>
+      </w:r>
+      <w:proofErr w:type="spellEnd"/>
+      <w:r>
+        <w:rPr>
+          <w:b/>
+          <w:sz w:val="20"/>
+          <w:szCs w:val="20"/>
+        </w:rPr>
+        <w:t>.</w:t>
       </w:r>
     </w:p>
     <w:p>
@@ -1378,7 +1714,6 @@
           <w:sz w:val="20"/>
           <w:szCs w:val="20"/>
         </w:rPr>
-        <w:lastRenderedPageBreak/>
         <w:t xml:space="preserve">   </w:t>
       </w:r>
       <w:r>
@@ -1396,9 +1731,9 @@
         </w:rPr>
         <w:object w:dxaOrig="300" w:dyaOrig="360">
           <v:shape id="_x0000_i1028" type="#_x0000_t75" style="width:15pt;height:18pt" o:ole="">
-            <v:imagedata r:id="rId16" o:title=""/>
+            <v:imagedata r:id="rId17" o:title=""/>
           </v:shape>
-          <o:OLEObject Type="Embed" ProgID="Equation.DSMT4" ShapeID="_x0000_i1028" DrawAspect="Content" ObjectID="_1534358336" r:id="rId17"/>
+          <o:OLEObject Type="Embed" ProgID="Equation.DSMT4" ShapeID="_x0000_i1028" DrawAspect="Content" ObjectID="_1534362307" r:id="rId18"/>
         </w:object>
       </w:r>
       <w:r>
@@ -1444,9 +1779,9 @@
         </w:rPr>
         <w:object w:dxaOrig="700" w:dyaOrig="300">
           <v:shape id="_x0000_i1029" type="#_x0000_t75" style="width:34.5pt;height:15pt" o:ole="">
-            <v:imagedata r:id="rId18" o:title=""/>
+            <v:imagedata r:id="rId19" o:title=""/>
           </v:shape>
-          <o:OLEObject Type="Embed" ProgID="Equation.DSMT4" ShapeID="_x0000_i1029" DrawAspect="Content" ObjectID="_1534358337" r:id="rId19"/>
+          <o:OLEObject Type="Embed" ProgID="Equation.DSMT4" ShapeID="_x0000_i1029" DrawAspect="Content" ObjectID="_1534362308" r:id="rId20"/>
         </w:object>
       </w:r>
     </w:p>
@@ -1510,9 +1845,9 @@
         </w:rPr>
         <w:object w:dxaOrig="1719" w:dyaOrig="300">
           <v:shape id="_x0000_i1030" type="#_x0000_t75" style="width:85.5pt;height:15pt" o:ole="">
-            <v:imagedata r:id="rId20" o:title=""/>
+            <v:imagedata r:id="rId21" o:title=""/>
           </v:shape>
-          <o:OLEObject Type="Embed" ProgID="Equation.DSMT4" ShapeID="_x0000_i1030" DrawAspect="Content" ObjectID="_1534358338" r:id="rId21"/>
+          <o:OLEObject Type="Embed" ProgID="Equation.DSMT4" ShapeID="_x0000_i1030" DrawAspect="Content" ObjectID="_1534362309" r:id="rId22"/>
         </w:object>
       </w:r>
       <w:r>
@@ -1576,7 +1911,7 @@
       </w:pPr>
       <w:r>
         <w:rPr>
-          <w:rStyle w:val="Strong"/>
+          <w:rStyle w:val="Textoennegrita"/>
           <w:b w:val="0"/>
           <w:bCs w:val="0"/>
           <w:sz w:val="20"/>
@@ -1586,7 +1921,7 @@
       </w:r>
       <w:r>
         <w:rPr>
-          <w:rStyle w:val="Strong"/>
+          <w:rStyle w:val="Textoennegrita"/>
           <w:b w:val="0"/>
           <w:bCs w:val="0"/>
           <w:sz w:val="20"/>
@@ -1625,9 +1960,9 @@
         </w:rPr>
         <w:object w:dxaOrig="340" w:dyaOrig="279">
           <v:shape id="_x0000_i1031" type="#_x0000_t75" style="width:16.5pt;height:13.5pt" o:ole="">
-            <v:imagedata r:id="rId22" o:title=""/>
+            <v:imagedata r:id="rId23" o:title=""/>
           </v:shape>
-          <o:OLEObject Type="Embed" ProgID="Equation.DSMT4" ShapeID="_x0000_i1031" DrawAspect="Content" ObjectID="_1534358339" r:id="rId23"/>
+          <o:OLEObject Type="Embed" ProgID="Equation.DSMT4" ShapeID="_x0000_i1031" DrawAspect="Content" ObjectID="_1534362310" r:id="rId24"/>
         </w:object>
       </w:r>
       <w:r>
@@ -1635,7 +1970,23 @@
           <w:sz w:val="20"/>
           <w:szCs w:val="20"/>
         </w:rPr>
-        <w:t xml:space="preserve"> a la radiación en el cuerpo negro esta en equilibrio térmico con las paredes a una temperatura T. Estos resultados se resumen en la Ley de Rayleigh – Jeans. </w:t>
+        <w:t xml:space="preserve"> a la radiación en el cuerpo negro esta en equilibrio térmico con las paredes a una temperatura T. Estos resultados se resumen en la Ley de </w:t>
+      </w:r>
+      <w:proofErr w:type="spellStart"/>
+      <w:r>
+        <w:rPr>
+          <w:sz w:val="20"/>
+          <w:szCs w:val="20"/>
+        </w:rPr>
+        <w:t>Rayleigh</w:t>
+      </w:r>
+      <w:proofErr w:type="spellEnd"/>
+      <w:r>
+        <w:rPr>
+          <w:sz w:val="20"/>
+          <w:szCs w:val="20"/>
+        </w:rPr>
+        <w:t xml:space="preserve"> – Jeans. </w:t>
       </w:r>
     </w:p>
     <w:p>
@@ -1654,6 +2005,7 @@
           <w:szCs w:val="20"/>
           <w:vertAlign w:val="superscript"/>
         </w:rPr>
+        <w:lastRenderedPageBreak/>
         <w:t xml:space="preserve"> </w:t>
       </w:r>
       <w:r>
@@ -1664,9 +2016,9 @@
         </w:rPr>
         <w:object w:dxaOrig="1300" w:dyaOrig="560">
           <v:shape id="_x0000_i1032" type="#_x0000_t75" style="width:64.5pt;height:28.5pt" o:ole="">
-            <v:imagedata r:id="rId24" o:title=""/>
+            <v:imagedata r:id="rId25" o:title=""/>
           </v:shape>
-          <o:OLEObject Type="Embed" ProgID="Equation.DSMT4" ShapeID="_x0000_i1032" DrawAspect="Content" ObjectID="_1534358340" r:id="rId25"/>
+          <o:OLEObject Type="Embed" ProgID="Equation.DSMT4" ShapeID="_x0000_i1032" DrawAspect="Content" ObjectID="_1534362311" r:id="rId26"/>
         </w:object>
       </w:r>
     </w:p>
@@ -1719,9 +2071,9 @@
         </w:rPr>
         <w:object w:dxaOrig="200" w:dyaOrig="220">
           <v:shape id="_x0000_i1033" type="#_x0000_t75" style="width:10.5pt;height:10.5pt" o:ole="">
-            <v:imagedata r:id="rId26" o:title=""/>
+            <v:imagedata r:id="rId27" o:title=""/>
           </v:shape>
-          <o:OLEObject Type="Embed" ProgID="Equation.DSMT4" ShapeID="_x0000_i1033" DrawAspect="Content" ObjectID="_1534358341" r:id="rId27"/>
+          <o:OLEObject Type="Embed" ProgID="Equation.DSMT4" ShapeID="_x0000_i1033" DrawAspect="Content" ObjectID="_1534362312" r:id="rId28"/>
         </w:object>
       </w:r>
       <w:r>
@@ -1745,7 +2097,39 @@
           <w:sz w:val="20"/>
           <w:szCs w:val="20"/>
         </w:rPr>
-        <w:t xml:space="preserve"> constante Boltzmann  los resultados experimentales se comparan con los de la Ley a frecuencias bajas, sin embargo, para frecuencias muy altas la Ley de Rayleigh – Jeans fracasa notablemente a lo que se le llamó la catástrofe Ultravioleta.</w:t>
+        <w:t xml:space="preserve"> constante </w:t>
+      </w:r>
+      <w:proofErr w:type="spellStart"/>
+      <w:r>
+        <w:rPr>
+          <w:sz w:val="20"/>
+          <w:szCs w:val="20"/>
+        </w:rPr>
+        <w:t>Boltzmann</w:t>
+      </w:r>
+      <w:proofErr w:type="spellEnd"/>
+      <w:r>
+        <w:rPr>
+          <w:sz w:val="20"/>
+          <w:szCs w:val="20"/>
+        </w:rPr>
+        <w:t xml:space="preserve">  los resultados experimentales se comparan con los de la Ley a frecuencias bajas, sin embargo, para frecuencias muy altas la Ley de </w:t>
+      </w:r>
+      <w:proofErr w:type="spellStart"/>
+      <w:r>
+        <w:rPr>
+          <w:sz w:val="20"/>
+          <w:szCs w:val="20"/>
+        </w:rPr>
+        <w:t>Rayleigh</w:t>
+      </w:r>
+      <w:proofErr w:type="spellEnd"/>
+      <w:r>
+        <w:rPr>
+          <w:sz w:val="20"/>
+          <w:szCs w:val="20"/>
+        </w:rPr>
+        <w:t xml:space="preserve"> – Jeans fracasa notablemente a lo que se le llamó la catástrofe Ultravioleta.</w:t>
       </w:r>
     </w:p>
     <w:p>
@@ -1777,14 +2161,7 @@
           <w:sz w:val="20"/>
           <w:szCs w:val="20"/>
         </w:rPr>
-        <w:t xml:space="preserve">A finales del siglo XIX, Max Planck sugirió que si la radiación dentro de la cavidad esta en equilibrio con los átomos de las paredes, debía haber una correspondencia entre la distribución de energía de la radiación y las energías de los </w:t>
-      </w:r>
-      <w:r>
-        <w:rPr>
-          <w:sz w:val="20"/>
-          <w:szCs w:val="20"/>
-        </w:rPr>
-        <w:t xml:space="preserve">átomos en la cavidad  y además sugirió que cada oscilador (átomo) puede absorber o emitir energía de radiación en una cantidad proporcional a su frecuencia v. Esta condición no se exige en la teoría del electromagnetismo, la cual permite una emisión o absorción continua de energía. </w:t>
+        <w:t xml:space="preserve">A finales del siglo XIX, Max Planck sugirió que si la radiación dentro de la cavidad esta en equilibrio con los átomos de las paredes, debía haber una correspondencia entre la distribución de energía de la radiación y las energías de los átomos en la cavidad  y además sugirió que cada oscilador (átomo) puede absorber o emitir energía de radiación en una cantidad proporcional a su frecuencia v. Esta condición no se exige en la teoría del electromagnetismo, la cual permite una emisión o absorción continua de energía. </w:t>
       </w:r>
     </w:p>
     <w:p>
@@ -1843,9 +2220,9 @@
         </w:rPr>
         <w:object w:dxaOrig="780" w:dyaOrig="300">
           <v:shape id="_x0000_i1034" type="#_x0000_t75" style="width:39pt;height:15pt" o:ole="">
-            <v:imagedata r:id="rId28" o:title=""/>
+            <v:imagedata r:id="rId29" o:title=""/>
           </v:shape>
-          <o:OLEObject Type="Embed" ProgID="Equation.DSMT4" ShapeID="_x0000_i1034" DrawAspect="Content" ObjectID="_1534358342" r:id="rId29"/>
+          <o:OLEObject Type="Embed" ProgID="Equation.DSMT4" ShapeID="_x0000_i1034" DrawAspect="Content" ObjectID="_1534362313" r:id="rId30"/>
         </w:object>
       </w:r>
       <w:r>
@@ -1870,7 +2247,23 @@
           <w:sz w:val="20"/>
           <w:szCs w:val="20"/>
         </w:rPr>
-        <w:t xml:space="preserve"> = 1,2,3,……</w:t>
+        <w:t xml:space="preserve"> = 1</w:t>
+      </w:r>
+      <w:proofErr w:type="gramStart"/>
+      <w:r>
+        <w:rPr>
+          <w:sz w:val="20"/>
+          <w:szCs w:val="20"/>
+        </w:rPr>
+        <w:t>,2,3</w:t>
+      </w:r>
+      <w:proofErr w:type="gramEnd"/>
+      <w:r>
+        <w:rPr>
+          <w:sz w:val="20"/>
+          <w:szCs w:val="20"/>
+        </w:rPr>
+        <w:t>,……</w:t>
       </w:r>
     </w:p>
     <w:p>
@@ -1974,9 +2367,9 @@
         </w:rPr>
         <w:object w:dxaOrig="1460" w:dyaOrig="300">
           <v:shape id="_x0000_i1035" type="#_x0000_t75" style="width:73.5pt;height:15pt" o:ole="">
-            <v:imagedata r:id="rId30" o:title=""/>
+            <v:imagedata r:id="rId31" o:title=""/>
           </v:shape>
-          <o:OLEObject Type="Embed" ProgID="Equation.DSMT4" ShapeID="_x0000_i1035" DrawAspect="Content" ObjectID="_1534358343" r:id="rId31"/>
+          <o:OLEObject Type="Embed" ProgID="Equation.DSMT4" ShapeID="_x0000_i1035" DrawAspect="Content" ObjectID="_1534362314" r:id="rId32"/>
         </w:object>
       </w:r>
     </w:p>
@@ -2072,9 +2465,9 @@
         </w:rPr>
         <w:object w:dxaOrig="1740" w:dyaOrig="580">
           <v:shape id="_x0000_i1036" type="#_x0000_t75" style="width:87pt;height:28.5pt" o:ole="">
-            <v:imagedata r:id="rId32" o:title=""/>
+            <v:imagedata r:id="rId33" o:title=""/>
           </v:shape>
-          <o:OLEObject Type="Embed" ProgID="Equation.DSMT4" ShapeID="_x0000_i1036" DrawAspect="Content" ObjectID="_1534358344" r:id="rId33"/>
+          <o:OLEObject Type="Embed" ProgID="Equation.DSMT4" ShapeID="_x0000_i1036" DrawAspect="Content" ObjectID="_1534362315" r:id="rId34"/>
         </w:object>
       </w:r>
     </w:p>
@@ -2117,7 +2510,31 @@
           <w:sz w:val="20"/>
           <w:szCs w:val="20"/>
         </w:rPr>
-        <w:t xml:space="preserve"> = constante de Boltzmann. Esta expresión que se corresponde sorprendentemente con los resultados experimentales a diversas Temperaturas, se denomina Ley de Radiación de Planck. </w:t>
+        <w:t xml:space="preserve"> = constante de </w:t>
+      </w:r>
+      <w:proofErr w:type="spellStart"/>
+      <w:r>
+        <w:rPr>
+          <w:sz w:val="20"/>
+          <w:szCs w:val="20"/>
+        </w:rPr>
+        <w:t>Boltzmann</w:t>
+      </w:r>
+      <w:proofErr w:type="spellEnd"/>
+      <w:r>
+        <w:rPr>
+          <w:sz w:val="20"/>
+          <w:szCs w:val="20"/>
+        </w:rPr>
+        <w:t xml:space="preserve">. Esta expresión que se corresponde sorprendentemente con los resultados </w:t>
+      </w:r>
+      <w:r>
+        <w:rPr>
+          <w:sz w:val="20"/>
+          <w:szCs w:val="20"/>
+        </w:rPr>
+        <w:lastRenderedPageBreak/>
+        <w:t xml:space="preserve">experimentales a diversas Temperaturas, se denomina Ley de Radiación de Planck. </w:t>
       </w:r>
     </w:p>
     <w:p>
@@ -2214,9 +2631,9 @@
         </w:rPr>
         <w:object w:dxaOrig="260" w:dyaOrig="360">
           <v:shape id="_x0000_i1037" type="#_x0000_t75" style="width:13.5pt;height:18pt" o:ole="">
-            <v:imagedata r:id="rId34" o:title=""/>
+            <v:imagedata r:id="rId35" o:title=""/>
           </v:shape>
-          <o:OLEObject Type="Embed" ProgID="Equation.DSMT4" ShapeID="_x0000_i1037" DrawAspect="Content" ObjectID="_1534358345" r:id="rId35"/>
+          <o:OLEObject Type="Embed" ProgID="Equation.DSMT4" ShapeID="_x0000_i1037" DrawAspect="Content" ObjectID="_1534362316" r:id="rId36"/>
         </w:object>
       </w:r>
       <w:r>
@@ -2238,15 +2655,7 @@
           <w:sz w:val="20"/>
           <w:szCs w:val="20"/>
         </w:rPr>
-        <w:t xml:space="preserve"> intensa que sea la </w:t>
-      </w:r>
-      <w:r>
-        <w:rPr>
-          <w:sz w:val="20"/>
-          <w:szCs w:val="20"/>
-        </w:rPr>
-        <w:lastRenderedPageBreak/>
-        <w:t xml:space="preserve">radiación, esta frecuencia mínima se llama frecuencia Umbral. </w:t>
+        <w:t xml:space="preserve"> intensa que sea la radiación, esta frecuencia mínima se llama frecuencia Umbral. </w:t>
       </w:r>
     </w:p>
     <w:p>
@@ -2343,9 +2752,9 @@
         </w:rPr>
         <w:object w:dxaOrig="999" w:dyaOrig="300">
           <v:shape id="_x0000_i1038" type="#_x0000_t75" style="width:49.5pt;height:15pt" o:ole="">
-            <v:imagedata r:id="rId36" o:title=""/>
+            <v:imagedata r:id="rId37" o:title=""/>
           </v:shape>
-          <o:OLEObject Type="Embed" ProgID="Equation.DSMT4" ShapeID="_x0000_i1038" DrawAspect="Content" ObjectID="_1534358346" r:id="rId37"/>
+          <o:OLEObject Type="Embed" ProgID="Equation.DSMT4" ShapeID="_x0000_i1038" DrawAspect="Content" ObjectID="_1534362317" r:id="rId38"/>
         </w:object>
       </w:r>
     </w:p>
@@ -2372,9 +2781,9 @@
         </w:rPr>
         <w:object w:dxaOrig="300" w:dyaOrig="360">
           <v:shape id="_x0000_i1039" type="#_x0000_t75" style="width:15pt;height:18pt" o:ole="">
-            <v:imagedata r:id="rId38" o:title=""/>
+            <v:imagedata r:id="rId39" o:title=""/>
           </v:shape>
-          <o:OLEObject Type="Embed" ProgID="Equation.DSMT4" ShapeID="_x0000_i1039" DrawAspect="Content" ObjectID="_1534358347" r:id="rId39"/>
+          <o:OLEObject Type="Embed" ProgID="Equation.DSMT4" ShapeID="_x0000_i1039" DrawAspect="Content" ObjectID="_1534362318" r:id="rId40"/>
         </w:object>
       </w:r>
       <w:r>
@@ -2438,9 +2847,9 @@
         </w:rPr>
         <w:object w:dxaOrig="720" w:dyaOrig="279">
           <v:shape id="_x0000_i1040" type="#_x0000_t75" style="width:36pt;height:13.5pt" o:ole="">
-            <v:imagedata r:id="rId40" o:title=""/>
+            <v:imagedata r:id="rId41" o:title=""/>
           </v:shape>
-          <o:OLEObject Type="Embed" ProgID="Equation.DSMT4" ShapeID="_x0000_i1040" DrawAspect="Content" ObjectID="_1534358348" r:id="rId41"/>
+          <o:OLEObject Type="Embed" ProgID="Equation.DSMT4" ShapeID="_x0000_i1040" DrawAspect="Content" ObjectID="_1534362319" r:id="rId42"/>
         </w:object>
       </w:r>
       <w:r>
@@ -2458,9 +2867,9 @@
         </w:rPr>
         <w:object w:dxaOrig="180" w:dyaOrig="220">
           <v:shape id="_x0000_i1041" type="#_x0000_t75" style="width:9pt;height:10.5pt" o:ole="">
-            <v:imagedata r:id="rId42" o:title=""/>
+            <v:imagedata r:id="rId43" o:title=""/>
           </v:shape>
-          <o:OLEObject Type="Embed" ProgID="Equation.DSMT4" ShapeID="_x0000_i1041" DrawAspect="Content" ObjectID="_1534358349" r:id="rId43"/>
+          <o:OLEObject Type="Embed" ProgID="Equation.DSMT4" ShapeID="_x0000_i1041" DrawAspect="Content" ObjectID="_1534362320" r:id="rId44"/>
         </w:object>
       </w:r>
       <w:r>
@@ -2488,9 +2897,9 @@
         </w:rPr>
         <w:object w:dxaOrig="1060" w:dyaOrig="300">
           <v:shape id="_x0000_i1042" type="#_x0000_t75" style="width:52.5pt;height:15pt" o:ole="">
-            <v:imagedata r:id="rId44" o:title=""/>
+            <v:imagedata r:id="rId45" o:title=""/>
           </v:shape>
-          <o:OLEObject Type="Embed" ProgID="Equation.DSMT4" ShapeID="_x0000_i1042" DrawAspect="Content" ObjectID="_1534358350" r:id="rId45"/>
+          <o:OLEObject Type="Embed" ProgID="Equation.DSMT4" ShapeID="_x0000_i1042" DrawAspect="Content" ObjectID="_1534362321" r:id="rId46"/>
         </w:object>
       </w:r>
       <w:r>
@@ -2524,13 +2933,23 @@
           <w:szCs w:val="20"/>
         </w:rPr>
       </w:pPr>
+      <w:proofErr w:type="spellStart"/>
       <w:r>
         <w:rPr>
           <w:iCs/>
           <w:sz w:val="20"/>
           <w:szCs w:val="20"/>
         </w:rPr>
-        <w:t>Donde:</w:t>
+        <w:t>Donde</w:t>
+      </w:r>
+      <w:proofErr w:type="spellEnd"/>
+      <w:r>
+        <w:rPr>
+          <w:iCs/>
+          <w:sz w:val="20"/>
+          <w:szCs w:val="20"/>
+        </w:rPr>
+        <w:t>:</w:t>
       </w:r>
     </w:p>
     <w:p>
@@ -2576,17 +2995,26 @@
         </w:rPr>
         <w:object w:dxaOrig="279" w:dyaOrig="260">
           <v:shape id="_x0000_i1043" type="#_x0000_t75" style="width:13.5pt;height:13.5pt" o:ole="">
-            <v:imagedata r:id="rId46" o:title=""/>
+            <v:imagedata r:id="rId47" o:title=""/>
           </v:shape>
-          <o:OLEObject Type="Embed" ProgID="Equation.DSMT4" ShapeID="_x0000_i1043" DrawAspect="Content" ObjectID="_1534358351" r:id="rId47"/>
+          <o:OLEObject Type="Embed" ProgID="Equation.DSMT4" ShapeID="_x0000_i1043" DrawAspect="Content" ObjectID="_1534362322" r:id="rId48"/>
         </w:object>
       </w:r>
-      <w:r>
-        <w:rPr>
-          <w:sz w:val="20"/>
-          <w:szCs w:val="20"/>
-        </w:rPr>
-        <w:t>es la función trabajo</w:t>
+      <w:proofErr w:type="gramStart"/>
+      <w:r>
+        <w:rPr>
+          <w:sz w:val="20"/>
+          <w:szCs w:val="20"/>
+        </w:rPr>
+        <w:t>es</w:t>
+      </w:r>
+      <w:proofErr w:type="gramEnd"/>
+      <w:r>
+        <w:rPr>
+          <w:sz w:val="20"/>
+          <w:szCs w:val="20"/>
+        </w:rPr>
+        <w:t xml:space="preserve"> la función trabajo</w:t>
       </w:r>
     </w:p>
     <w:p>
@@ -2598,6 +3026,7 @@
           <w:szCs w:val="20"/>
         </w:rPr>
       </w:pPr>
+      <w:proofErr w:type="gramStart"/>
       <w:r>
         <w:rPr>
           <w:i/>
@@ -2606,6 +3035,7 @@
         </w:rPr>
         <w:t>f</w:t>
       </w:r>
+      <w:proofErr w:type="gramEnd"/>
       <w:r>
         <w:rPr>
           <w:sz w:val="20"/>
@@ -2636,7 +3066,15 @@
           <w:sz w:val="20"/>
           <w:szCs w:val="20"/>
         </w:rPr>
-        <w:t xml:space="preserve">Si los fotoelectrones emitidos se someten a un voltaje de frenado para el cual, los electrones solo alcanzaran al ánodo cuando su energía en el campo eléctrico sea igual a la Energía Cinética: </w:t>
+        <w:t xml:space="preserve">Si los fotoelectrones emitidos se someten a un voltaje de frenado para el cual, los electrones solo alcanzaran al ánodo cuando su energía en </w:t>
+      </w:r>
+      <w:r>
+        <w:rPr>
+          <w:sz w:val="20"/>
+          <w:szCs w:val="20"/>
+        </w:rPr>
+        <w:lastRenderedPageBreak/>
+        <w:t xml:space="preserve">el campo eléctrico sea igual a la Energía Cinética: </w:t>
       </w:r>
     </w:p>
     <w:p>
@@ -2665,9 +3103,9 @@
         </w:rPr>
         <w:object w:dxaOrig="720" w:dyaOrig="300">
           <v:shape id="_x0000_i1044" type="#_x0000_t75" style="width:36pt;height:15pt" o:ole="">
-            <v:imagedata r:id="rId48" o:title=""/>
+            <v:imagedata r:id="rId49" o:title=""/>
           </v:shape>
-          <o:OLEObject Type="Embed" ProgID="Equation.DSMT4" ShapeID="_x0000_i1044" DrawAspect="Content" ObjectID="_1534358352" r:id="rId49"/>
+          <o:OLEObject Type="Embed" ProgID="Equation.DSMT4" ShapeID="_x0000_i1044" DrawAspect="Content" ObjectID="_1534362323" r:id="rId50"/>
         </w:object>
       </w:r>
       <w:r>
@@ -2686,6 +3124,7 @@
           <w:szCs w:val="20"/>
         </w:rPr>
       </w:pPr>
+      <w:proofErr w:type="spellStart"/>
       <w:r>
         <w:rPr>
           <w:sz w:val="20"/>
@@ -2700,6 +3139,7 @@
         </w:rPr>
         <w:t>onde</w:t>
       </w:r>
+      <w:proofErr w:type="spellEnd"/>
       <w:r>
         <w:rPr>
           <w:sz w:val="20"/>
@@ -2806,9 +3246,9 @@
         </w:rPr>
         <w:object w:dxaOrig="1100" w:dyaOrig="520">
           <v:shape id="_x0000_i1045" type="#_x0000_t75" style="width:55.5pt;height:25.5pt" o:ole="">
-            <v:imagedata r:id="rId50" o:title=""/>
+            <v:imagedata r:id="rId51" o:title=""/>
           </v:shape>
-          <o:OLEObject Type="Embed" ProgID="Equation.DSMT4" ShapeID="_x0000_i1045" DrawAspect="Content" ObjectID="_1534358353" r:id="rId51"/>
+          <o:OLEObject Type="Embed" ProgID="Equation.DSMT4" ShapeID="_x0000_i1045" DrawAspect="Content" ObjectID="_1534362324" r:id="rId52"/>
         </w:object>
       </w:r>
     </w:p>
@@ -2926,7 +3366,7 @@
                     </pic:cNvPicPr>
                   </pic:nvPicPr>
                   <pic:blipFill>
-                    <a:blip r:embed="rId52" cstate="print">
+                    <a:blip r:embed="rId53" cstate="print">
                       <a:extLst>
                         <a:ext uri="{28A0092B-C50C-407E-A947-70E740481C1C}">
                           <a14:useLocalDpi xmlns:a14="http://schemas.microsoft.com/office/drawing/2010/main" val="0"/>
@@ -3020,7 +3460,7 @@
     </w:p>
     <w:p>
       <w:pPr>
-        <w:pStyle w:val="BodyText2"/>
+        <w:pStyle w:val="Textoindependiente2"/>
         <w:rPr>
           <w:rFonts w:ascii="Times New Roman" w:hAnsi="Times New Roman" w:cs="Times New Roman"/>
           <w:szCs w:val="20"/>
@@ -3030,7 +3470,7 @@
     </w:p>
     <w:p>
       <w:pPr>
-        <w:pStyle w:val="BodyText2"/>
+        <w:pStyle w:val="Textoindependiente2"/>
         <w:rPr>
           <w:rFonts w:ascii="Times New Roman" w:hAnsi="Times New Roman" w:cs="Times New Roman"/>
           <w:szCs w:val="20"/>
@@ -3072,20 +3512,30 @@
     </w:p>
     <w:p>
       <w:pPr>
-        <w:pStyle w:val="BodyText2"/>
+        <w:pStyle w:val="Textoindependiente2"/>
         <w:rPr>
           <w:rFonts w:ascii="Times New Roman" w:hAnsi="Times New Roman" w:cs="Times New Roman"/>
           <w:szCs w:val="20"/>
           <w:lang w:val="es-MX"/>
         </w:rPr>
       </w:pPr>
+      <w:proofErr w:type="gramStart"/>
       <w:r>
         <w:rPr>
           <w:rFonts w:ascii="Times New Roman" w:hAnsi="Times New Roman" w:cs="Times New Roman"/>
           <w:szCs w:val="20"/>
           <w:lang w:val="es-MX"/>
         </w:rPr>
-        <w:t>muestra la figura 1.</w:t>
+        <w:t>muestra</w:t>
+      </w:r>
+      <w:proofErr w:type="gramEnd"/>
+      <w:r>
+        <w:rPr>
+          <w:rFonts w:ascii="Times New Roman" w:hAnsi="Times New Roman" w:cs="Times New Roman"/>
+          <w:szCs w:val="20"/>
+          <w:lang w:val="es-MX"/>
+        </w:rPr>
+        <w:t xml:space="preserve"> la figura 1.</w:t>
       </w:r>
     </w:p>
     <w:p>
@@ -3146,7 +3596,7 @@
                     </pic:cNvPicPr>
                   </pic:nvPicPr>
                   <pic:blipFill>
-                    <a:blip r:embed="rId53" cstate="print">
+                    <a:blip r:embed="rId54" cstate="print">
                       <a:extLst>
                         <a:ext uri="{28A0092B-C50C-407E-A947-70E740481C1C}">
                           <a14:useLocalDpi xmlns:a14="http://schemas.microsoft.com/office/drawing/2010/main" val="0"/>
@@ -3240,7 +3690,7 @@
     </w:p>
     <w:p>
       <w:pPr>
-        <w:pStyle w:val="BodyText2"/>
+        <w:pStyle w:val="Textoindependiente2"/>
         <w:rPr>
           <w:rFonts w:ascii="Times New Roman" w:hAnsi="Times New Roman" w:cs="Times New Roman"/>
           <w:szCs w:val="20"/>
@@ -3253,31 +3703,7 @@
           <w:szCs w:val="20"/>
           <w:lang w:val="es-MX"/>
         </w:rPr>
-        <w:t>Se realizó el m</w:t>
-      </w:r>
-      <w:r>
-        <w:rPr>
-          <w:rFonts w:ascii="Times New Roman" w:hAnsi="Times New Roman" w:cs="Times New Roman"/>
-          <w:szCs w:val="20"/>
-          <w:lang w:val="es-MX"/>
-        </w:rPr>
-        <w:t xml:space="preserve">ontaje experimental del equipo </w:t>
-      </w:r>
-      <w:r>
-        <w:rPr>
-          <w:rFonts w:ascii="Times New Roman" w:hAnsi="Times New Roman" w:cs="Times New Roman"/>
-          <w:szCs w:val="20"/>
-          <w:lang w:val="es-MX"/>
-        </w:rPr>
-        <w:t xml:space="preserve">para medir </w:t>
-      </w:r>
-      <w:r>
-        <w:rPr>
-          <w:rFonts w:ascii="Times New Roman" w:hAnsi="Times New Roman" w:cs="Times New Roman"/>
-          <w:szCs w:val="20"/>
-          <w:lang w:val="es-MX"/>
-        </w:rPr>
-        <w:t>la masa del cilindro como se muestra en la figura 2.</w:t>
+        <w:t>Se realizó el montaje experimental del equipo para medir la masa del cilindro como se muestra en la figura 2.</w:t>
       </w:r>
     </w:p>
     <w:p>
@@ -3400,7 +3826,7 @@
     </w:p>
     <w:tbl>
       <w:tblPr>
-        <w:tblStyle w:val="TableGrid"/>
+        <w:tblStyle w:val="Tablaconcuadrcula"/>
         <w:tblW w:w="0" w:type="auto"/>
         <w:jc w:val="center"/>
         <w:tblLook w:val="04A0" w:firstRow="1" w:lastRow="0" w:firstColumn="1" w:lastColumn="0" w:noHBand="0" w:noVBand="1"/>
@@ -3912,7 +4338,7 @@
     </w:p>
     <w:tbl>
       <w:tblPr>
-        <w:tblStyle w:val="TableGrid"/>
+        <w:tblStyle w:val="Tablaconcuadrcula"/>
         <w:tblW w:w="0" w:type="auto"/>
         <w:tblLook w:val="04A0" w:firstRow="1" w:lastRow="0" w:firstColumn="1" w:lastColumn="0" w:noHBand="0" w:noVBand="1"/>
       </w:tblPr>
@@ -3941,7 +4367,6 @@
                 <w:szCs w:val="20"/>
                 <w:lang w:val="es-MX"/>
               </w:rPr>
-              <w:lastRenderedPageBreak/>
               <w:t>Masa de la esfera</w:t>
             </w:r>
           </w:p>
@@ -4181,23 +4606,14 @@
               <w:szCs w:val="20"/>
               <w:lang w:val="es-MX"/>
             </w:rPr>
-            <m:t>±</m:t>
-          </m:r>
-          <m:r>
-            <w:rPr>
-              <w:rFonts w:ascii="Cambria Math" w:hAnsi="Cambria Math"/>
-              <w:sz w:val="20"/>
-              <w:szCs w:val="20"/>
-              <w:lang w:val="es-MX"/>
-            </w:rPr>
-            <m:t>∆x</m:t>
+            <m:t>±∆x</m:t>
           </m:r>
         </m:oMath>
       </m:oMathPara>
     </w:p>
     <w:p>
       <w:pPr>
-        <w:pStyle w:val="Heading1"/>
+        <w:pStyle w:val="Ttulo1"/>
         <w:rPr>
           <w:bCs/>
         </w:rPr>
@@ -4205,7 +4621,7 @@
     </w:p>
     <w:p>
       <w:pPr>
-        <w:pStyle w:val="Heading1"/>
+        <w:pStyle w:val="Ttulo1"/>
         <w:jc w:val="left"/>
         <w:rPr>
           <w:b w:val="0"/>
@@ -4405,7 +4821,7 @@
     </w:p>
     <w:p>
       <w:pPr>
-        <w:pStyle w:val="Heading1"/>
+        <w:pStyle w:val="Ttulo1"/>
         <w:rPr>
           <w:bCs/>
         </w:rPr>
@@ -4413,7 +4829,7 @@
     </w:p>
     <w:p>
       <w:pPr>
-        <w:pStyle w:val="Heading1"/>
+        <w:pStyle w:val="Ttulo1"/>
         <w:jc w:val="left"/>
         <w:rPr>
           <w:b w:val="0"/>
@@ -4423,7 +4839,7 @@
     </w:p>
     <w:p>
       <w:pPr>
-        <w:pStyle w:val="Heading1"/>
+        <w:pStyle w:val="Ttulo1"/>
         <w:jc w:val="left"/>
         <w:rPr>
           <w:b w:val="0"/>
@@ -4936,6 +5352,7 @@
           <w:color w:val="000000"/>
           <w:sz w:val="20"/>
           <w:szCs w:val="20"/>
+          <w:lang w:val="en-US"/>
         </w:rPr>
       </w:pPr>
       <w:r>
@@ -4943,7 +5360,9 @@
           <w:color w:val="000000"/>
           <w:sz w:val="20"/>
           <w:szCs w:val="20"/>
-        </w:rPr>
+          <w:lang w:val="en-US"/>
+        </w:rPr>
+        <w:lastRenderedPageBreak/>
         <w:t>∆x = (30.20mm – 28.95mm) / 2</w:t>
       </w:r>
       <w:r>
@@ -4951,6 +5370,7 @@
           <w:color w:val="000000"/>
           <w:sz w:val="20"/>
           <w:szCs w:val="20"/>
+          <w:lang w:val="en-US"/>
         </w:rPr>
         <w:t xml:space="preserve"> = 0.625mm = 0.63mm</w:t>
       </w:r>
@@ -4962,6 +5382,7 @@
           <w:color w:val="000000"/>
           <w:sz w:val="20"/>
           <w:szCs w:val="20"/>
+          <w:lang w:val="en-US"/>
         </w:rPr>
       </w:pPr>
     </w:p>
@@ -4971,7 +5392,7 @@
         <w:rPr>
           <w:sz w:val="20"/>
           <w:szCs w:val="20"/>
-          <w:lang w:val="es-MX"/>
+          <w:lang w:val="en-US"/>
         </w:rPr>
       </w:pPr>
       <w:r>
@@ -4979,6 +5400,7 @@
           <w:color w:val="000000"/>
           <w:sz w:val="20"/>
           <w:szCs w:val="20"/>
+          <w:lang w:val="en-US"/>
         </w:rPr>
         <w:t>X = 29.5mm ± 0.63mm</w:t>
       </w:r>
@@ -4989,7 +5411,7 @@
         <w:rPr>
           <w:sz w:val="20"/>
           <w:szCs w:val="20"/>
-          <w:lang w:val="es-MX"/>
+          <w:lang w:val="en-US"/>
         </w:rPr>
       </w:pPr>
     </w:p>
@@ -5194,119 +5616,7 @@
           <w:szCs w:val="20"/>
           <w:lang w:val="es-MX"/>
         </w:rPr>
-        <w:t xml:space="preserve">= 1/5 </w:t>
-      </w:r>
-      <w:r>
-        <w:rPr>
-          <w:sz w:val="20"/>
-          <w:szCs w:val="20"/>
-          <w:lang w:val="es-MX"/>
-        </w:rPr>
-        <w:t>(80</w:t>
-      </w:r>
-      <w:r>
-        <w:rPr>
-          <w:sz w:val="20"/>
-          <w:szCs w:val="20"/>
-          <w:lang w:val="es-MX"/>
-        </w:rPr>
-        <w:t xml:space="preserve">mm + </w:t>
-      </w:r>
-      <w:r>
-        <w:rPr>
-          <w:sz w:val="20"/>
-          <w:szCs w:val="20"/>
-          <w:lang w:val="es-MX"/>
-        </w:rPr>
-        <w:t>80.00</w:t>
-      </w:r>
-      <w:r>
-        <w:rPr>
-          <w:sz w:val="20"/>
-          <w:szCs w:val="20"/>
-          <w:lang w:val="es-MX"/>
-        </w:rPr>
-        <w:t xml:space="preserve">mm + </w:t>
-      </w:r>
-      <w:r>
-        <w:rPr>
-          <w:sz w:val="20"/>
-          <w:szCs w:val="20"/>
-          <w:lang w:val="es-MX"/>
-        </w:rPr>
-        <w:t>80.00</w:t>
-      </w:r>
-      <w:r>
-        <w:rPr>
-          <w:sz w:val="20"/>
-          <w:szCs w:val="20"/>
-          <w:lang w:val="es-MX"/>
-        </w:rPr>
-        <w:t xml:space="preserve">mm + </w:t>
-      </w:r>
-      <w:r>
-        <w:rPr>
-          <w:sz w:val="20"/>
-          <w:szCs w:val="20"/>
-          <w:lang w:val="es-MX"/>
-        </w:rPr>
-        <w:t>80.10</w:t>
-      </w:r>
-      <w:r>
-        <w:rPr>
-          <w:sz w:val="20"/>
-          <w:szCs w:val="20"/>
-          <w:lang w:val="es-MX"/>
-        </w:rPr>
-        <w:t xml:space="preserve">mm + </w:t>
-      </w:r>
-      <w:r>
-        <w:rPr>
-          <w:sz w:val="20"/>
-          <w:szCs w:val="20"/>
-          <w:lang w:val="es-MX"/>
-        </w:rPr>
-        <w:t>80.50</w:t>
-      </w:r>
-      <w:r>
-        <w:rPr>
-          <w:sz w:val="20"/>
-          <w:szCs w:val="20"/>
-          <w:lang w:val="es-MX"/>
-        </w:rPr>
-        <w:t>mm) =</w:t>
-      </w:r>
-      <w:r>
-        <w:rPr>
-          <w:sz w:val="20"/>
-          <w:szCs w:val="20"/>
-          <w:lang w:val="es-MX"/>
-        </w:rPr>
-        <w:t>400.6</w:t>
-      </w:r>
-      <w:r>
-        <w:rPr>
-          <w:sz w:val="20"/>
-          <w:szCs w:val="20"/>
-          <w:lang w:val="es-MX"/>
-        </w:rPr>
-        <w:t xml:space="preserve">/5 = </w:t>
-      </w:r>
-      <w:r>
-        <w:rPr>
-          <w:sz w:val="20"/>
-          <w:szCs w:val="20"/>
-          <w:lang w:val="es-MX"/>
-        </w:rPr>
-        <w:t>80.12</w:t>
-      </w:r>
-      <w:r>
-        <w:rPr>
-          <w:sz w:val="20"/>
-          <w:szCs w:val="20"/>
-          <w:lang w:val="es-MX"/>
-        </w:rPr>
-        <w:t>mm</w:t>
+        <w:t>= 1/5 (80mm + 80.00mm + 80.00mm + 80.10mm + 80.50mm) =400.6/5 = 80.12mm</w:t>
       </w:r>
     </w:p>
     <w:p>
@@ -5336,347 +5646,201 @@
           <w:szCs w:val="20"/>
           <w:lang w:val="en-CA"/>
         </w:rPr>
-        <w:t>∆x = (</w:t>
-      </w:r>
+        <w:t>∆x = (80.50mm – 80mm) / 2 = 0.25mm</w:t>
+      </w:r>
+    </w:p>
+    <w:p>
+      <w:pPr>
+        <w:jc w:val="center"/>
+        <w:rPr>
+          <w:sz w:val="20"/>
+          <w:szCs w:val="20"/>
+          <w:lang w:val="en-CA"/>
+        </w:rPr>
+      </w:pPr>
+    </w:p>
+    <w:p>
+      <w:pPr>
+        <w:jc w:val="center"/>
+        <w:rPr>
+          <w:sz w:val="20"/>
+          <w:szCs w:val="20"/>
+          <w:lang w:val="en-US"/>
+        </w:rPr>
+      </w:pPr>
       <w:r>
         <w:rPr>
           <w:color w:val="000000"/>
           <w:sz w:val="20"/>
           <w:szCs w:val="20"/>
+          <w:lang w:val="en-US"/>
+        </w:rPr>
+        <w:t>X = 80.12mm ± 0.25mm</w:t>
+      </w:r>
+    </w:p>
+    <w:p>
+      <w:pPr>
+        <w:jc w:val="center"/>
+        <w:rPr>
+          <w:sz w:val="20"/>
+          <w:szCs w:val="20"/>
+          <w:lang w:val="en-US"/>
+        </w:rPr>
+      </w:pPr>
+    </w:p>
+    <w:p>
+      <w:pPr>
+        <w:jc w:val="center"/>
+        <w:rPr>
+          <w:sz w:val="20"/>
+          <w:szCs w:val="20"/>
+          <w:lang w:val="es-MX"/>
+        </w:rPr>
+      </w:pPr>
+      <w:r>
+        <w:rPr>
+          <w:sz w:val="20"/>
+          <w:szCs w:val="20"/>
+          <w:lang w:val="es-MX"/>
+        </w:rPr>
+        <w:t>E</w:t>
+      </w:r>
+      <w:r>
+        <w:rPr>
+          <w:sz w:val="20"/>
+          <w:szCs w:val="20"/>
+          <w:vertAlign w:val="subscript"/>
+          <w:lang w:val="es-MX"/>
+        </w:rPr>
+        <w:t xml:space="preserve">r  </w:t>
+      </w:r>
+      <w:r>
+        <w:rPr>
+          <w:sz w:val="20"/>
+          <w:szCs w:val="20"/>
+          <w:lang w:val="es-MX"/>
+        </w:rPr>
+        <w:t>=  0.25 / 80.12 = 0.0031203195 = 0.0031</w:t>
+      </w:r>
+    </w:p>
+    <w:p>
+      <w:pPr>
+        <w:jc w:val="center"/>
+        <w:rPr>
+          <w:sz w:val="20"/>
+          <w:szCs w:val="20"/>
+          <w:lang w:val="es-MX"/>
+        </w:rPr>
+      </w:pPr>
+    </w:p>
+    <w:p>
+      <w:pPr>
+        <w:jc w:val="center"/>
+        <w:rPr>
+          <w:sz w:val="20"/>
+          <w:szCs w:val="20"/>
+          <w:lang w:val="es-MX"/>
+        </w:rPr>
+      </w:pPr>
+      <w:r>
+        <w:rPr>
+          <w:sz w:val="20"/>
+          <w:szCs w:val="20"/>
+          <w:lang w:val="es-MX"/>
+        </w:rPr>
+        <w:t>E</w:t>
+      </w:r>
+      <w:r>
+        <w:rPr>
+          <w:sz w:val="20"/>
+          <w:szCs w:val="20"/>
+          <w:vertAlign w:val="subscript"/>
+          <w:lang w:val="es-MX"/>
+        </w:rPr>
+        <w:t xml:space="preserve">% </w:t>
+      </w:r>
+      <w:r>
+        <w:rPr>
+          <w:sz w:val="20"/>
+          <w:szCs w:val="20"/>
+          <w:lang w:val="es-MX"/>
+        </w:rPr>
+        <w:t xml:space="preserve">= 0.0031 × 100 = </w:t>
+      </w:r>
+      <w:r>
+        <w:rPr>
+          <w:sz w:val="20"/>
+          <w:szCs w:val="20"/>
+          <w:lang w:val="es-MX"/>
+        </w:rPr>
+        <w:t>0.31</w:t>
+      </w:r>
+      <w:r>
+        <w:rPr>
+          <w:sz w:val="20"/>
+          <w:szCs w:val="20"/>
+          <w:lang w:val="es-MX"/>
+        </w:rPr>
+        <w:t>%</w:t>
+      </w:r>
+    </w:p>
+    <w:p>
+      <w:pPr>
+        <w:rPr>
+          <w:sz w:val="20"/>
+          <w:szCs w:val="20"/>
+          <w:lang w:val="es-MX"/>
+        </w:rPr>
+      </w:pPr>
+    </w:p>
+    <w:p>
+      <w:pPr>
+        <w:pStyle w:val="Ttulo1"/>
+        <w:jc w:val="left"/>
+        <w:rPr>
+          <w:bCs/>
+        </w:rPr>
+      </w:pPr>
+    </w:p>
+    <w:p>
+      <w:pPr>
+        <w:rPr>
+          <w:b/>
+          <w:sz w:val="20"/>
+          <w:szCs w:val="20"/>
+          <w:lang w:val="es-MX"/>
+        </w:rPr>
+      </w:pPr>
+      <w:r>
+        <w:rPr>
+          <w:b/>
+          <w:sz w:val="20"/>
+          <w:szCs w:val="20"/>
+          <w:lang w:val="es-MX"/>
+        </w:rPr>
+        <w:t>Masa de la esfera:</w:t>
+      </w:r>
+    </w:p>
+    <w:p>
+      <w:pPr>
+        <w:rPr>
+          <w:b/>
+          <w:sz w:val="20"/>
+          <w:szCs w:val="20"/>
+          <w:lang w:val="es-MX"/>
+        </w:rPr>
+      </w:pPr>
+    </w:p>
+    <w:p>
+      <w:pPr>
+        <w:jc w:val="center"/>
+        <w:rPr>
+          <w:sz w:val="20"/>
+          <w:szCs w:val="20"/>
           <w:lang w:val="en-CA"/>
         </w:rPr>
-        <w:t>80.5</w:t>
-      </w:r>
-      <w:r>
-        <w:rPr>
-          <w:color w:val="000000"/>
-          <w:sz w:val="20"/>
-          <w:szCs w:val="20"/>
-          <w:lang w:val="en-CA"/>
-        </w:rPr>
-        <w:t>0mm –</w:t>
-      </w:r>
-      <w:r>
-        <w:rPr>
-          <w:color w:val="000000"/>
-          <w:sz w:val="20"/>
-          <w:szCs w:val="20"/>
-          <w:lang w:val="en-CA"/>
-        </w:rPr>
-        <w:t xml:space="preserve"> 80</w:t>
-      </w:r>
-      <w:r>
-        <w:rPr>
-          <w:color w:val="000000"/>
-          <w:sz w:val="20"/>
-          <w:szCs w:val="20"/>
-          <w:lang w:val="en-CA"/>
-        </w:rPr>
-        <w:t>mm) / 2 = 0.</w:t>
-      </w:r>
-      <w:r>
-        <w:rPr>
-          <w:color w:val="000000"/>
-          <w:sz w:val="20"/>
-          <w:szCs w:val="20"/>
-          <w:lang w:val="en-CA"/>
-        </w:rPr>
-        <w:t>25</w:t>
-      </w:r>
-      <w:r>
-        <w:rPr>
-          <w:color w:val="000000"/>
-          <w:sz w:val="20"/>
-          <w:szCs w:val="20"/>
-          <w:lang w:val="en-CA"/>
-        </w:rPr>
-        <w:t>m</w:t>
-      </w:r>
-      <w:r>
-        <w:rPr>
-          <w:color w:val="000000"/>
-          <w:sz w:val="20"/>
-          <w:szCs w:val="20"/>
-          <w:lang w:val="en-CA"/>
-        </w:rPr>
-        <w:t>m</w:t>
-      </w:r>
-    </w:p>
-    <w:p>
-      <w:pPr>
-        <w:jc w:val="center"/>
-        <w:rPr>
-          <w:sz w:val="20"/>
-          <w:szCs w:val="20"/>
-          <w:lang w:val="en-CA"/>
-        </w:rPr>
-      </w:pPr>
-    </w:p>
-    <w:p>
-      <w:pPr>
-        <w:jc w:val="center"/>
-        <w:rPr>
-          <w:sz w:val="20"/>
-          <w:szCs w:val="20"/>
-          <w:lang w:val="es-CO"/>
-        </w:rPr>
-      </w:pPr>
-      <w:r>
-        <w:rPr>
-          <w:color w:val="000000"/>
-          <w:sz w:val="20"/>
-          <w:szCs w:val="20"/>
-          <w:lang w:val="es-CO"/>
-        </w:rPr>
-        <w:t xml:space="preserve">X </w:t>
-      </w:r>
-      <w:r>
-        <w:rPr>
-          <w:color w:val="000000"/>
-          <w:sz w:val="20"/>
-          <w:szCs w:val="20"/>
-          <w:lang w:val="es-CO"/>
-        </w:rPr>
-        <w:t>= 80.12</w:t>
-      </w:r>
-      <w:r>
-        <w:rPr>
-          <w:color w:val="000000"/>
-          <w:sz w:val="20"/>
-          <w:szCs w:val="20"/>
-          <w:lang w:val="es-CO"/>
-        </w:rPr>
-        <w:t>mm ±</w:t>
-      </w:r>
-      <w:r>
-        <w:rPr>
-          <w:color w:val="000000"/>
-          <w:sz w:val="20"/>
-          <w:szCs w:val="20"/>
-          <w:lang w:val="es-CO"/>
-        </w:rPr>
-        <w:t xml:space="preserve"> 0.25</w:t>
-      </w:r>
-      <w:r>
-        <w:rPr>
-          <w:color w:val="000000"/>
-          <w:sz w:val="20"/>
-          <w:szCs w:val="20"/>
-          <w:lang w:val="es-CO"/>
-        </w:rPr>
-        <w:t>mm</w:t>
-      </w:r>
-    </w:p>
-    <w:p>
-      <w:pPr>
-        <w:jc w:val="center"/>
-        <w:rPr>
-          <w:sz w:val="20"/>
-          <w:szCs w:val="20"/>
-          <w:lang w:val="es-CO"/>
-        </w:rPr>
-      </w:pPr>
-    </w:p>
-    <w:p>
-      <w:pPr>
-        <w:jc w:val="center"/>
-        <w:rPr>
-          <w:sz w:val="20"/>
-          <w:szCs w:val="20"/>
-          <w:lang w:val="es-MX"/>
-        </w:rPr>
-      </w:pPr>
-      <w:r>
-        <w:rPr>
-          <w:sz w:val="20"/>
-          <w:szCs w:val="20"/>
-          <w:lang w:val="es-MX"/>
-        </w:rPr>
-        <w:t>E</w:t>
-      </w:r>
-      <w:r>
-        <w:rPr>
-          <w:sz w:val="20"/>
-          <w:szCs w:val="20"/>
-          <w:vertAlign w:val="subscript"/>
-          <w:lang w:val="es-MX"/>
-        </w:rPr>
-        <w:t xml:space="preserve">r  </w:t>
-      </w:r>
-      <w:r>
-        <w:rPr>
-          <w:sz w:val="20"/>
-          <w:szCs w:val="20"/>
-          <w:lang w:val="es-MX"/>
-        </w:rPr>
-        <w:t xml:space="preserve">=  </w:t>
-      </w:r>
-      <w:r>
-        <w:rPr>
-          <w:sz w:val="20"/>
-          <w:szCs w:val="20"/>
-          <w:lang w:val="es-MX"/>
-        </w:rPr>
-        <w:t>0.25</w:t>
-      </w:r>
-      <w:r>
-        <w:rPr>
-          <w:sz w:val="20"/>
-          <w:szCs w:val="20"/>
-          <w:lang w:val="es-MX"/>
-        </w:rPr>
-        <w:t xml:space="preserve"> /</w:t>
-      </w:r>
-      <w:r>
-        <w:rPr>
-          <w:sz w:val="20"/>
-          <w:szCs w:val="20"/>
-          <w:lang w:val="es-MX"/>
-        </w:rPr>
-        <w:t xml:space="preserve"> 80.12 = 0.0031203195 = 0.0031</w:t>
-      </w:r>
-    </w:p>
-    <w:p>
-      <w:pPr>
-        <w:jc w:val="center"/>
-        <w:rPr>
-          <w:sz w:val="20"/>
-          <w:szCs w:val="20"/>
-          <w:lang w:val="es-MX"/>
-        </w:rPr>
-      </w:pPr>
-    </w:p>
-    <w:p>
-      <w:pPr>
-        <w:jc w:val="center"/>
-        <w:rPr>
-          <w:sz w:val="20"/>
-          <w:szCs w:val="20"/>
-          <w:lang w:val="es-MX"/>
-        </w:rPr>
-      </w:pPr>
-      <w:r>
-        <w:rPr>
-          <w:sz w:val="20"/>
-          <w:szCs w:val="20"/>
-          <w:lang w:val="es-MX"/>
-        </w:rPr>
-        <w:t>E</w:t>
-      </w:r>
-      <w:r>
-        <w:rPr>
-          <w:sz w:val="20"/>
-          <w:szCs w:val="20"/>
-          <w:vertAlign w:val="subscript"/>
-          <w:lang w:val="es-MX"/>
-        </w:rPr>
-        <w:t xml:space="preserve">% </w:t>
-      </w:r>
-      <w:r>
-        <w:rPr>
-          <w:sz w:val="20"/>
-          <w:szCs w:val="20"/>
-          <w:lang w:val="es-MX"/>
-        </w:rPr>
-        <w:t xml:space="preserve">= </w:t>
-      </w:r>
-      <w:r>
-        <w:rPr>
-          <w:sz w:val="20"/>
-          <w:szCs w:val="20"/>
-          <w:lang w:val="es-MX"/>
-        </w:rPr>
-        <w:t>0.0031</w:t>
-      </w:r>
-      <w:r>
-        <w:rPr>
-          <w:sz w:val="20"/>
-          <w:szCs w:val="20"/>
-          <w:lang w:val="es-MX"/>
-        </w:rPr>
-        <w:t xml:space="preserve"> × 10</w:t>
-      </w:r>
-      <w:r>
-        <w:rPr>
-          <w:sz w:val="20"/>
-          <w:szCs w:val="20"/>
-          <w:lang w:val="es-MX"/>
-        </w:rPr>
-        <w:t xml:space="preserve">0 = </w:t>
-      </w:r>
-      <w:r>
-        <w:rPr>
-          <w:sz w:val="20"/>
-          <w:szCs w:val="20"/>
-          <w:lang w:val="es-MX"/>
-        </w:rPr>
-        <w:t>0.31</w:t>
-      </w:r>
-      <w:r>
-        <w:rPr>
-          <w:sz w:val="20"/>
-          <w:szCs w:val="20"/>
-          <w:lang w:val="es-MX"/>
-        </w:rPr>
-        <w:t>%</w:t>
-      </w:r>
-    </w:p>
-    <w:p>
-      <w:pPr>
-        <w:rPr>
-          <w:sz w:val="20"/>
-          <w:szCs w:val="20"/>
-          <w:lang w:val="es-MX"/>
-        </w:rPr>
-      </w:pPr>
-    </w:p>
-    <w:p>
-      <w:pPr>
-        <w:pStyle w:val="Heading1"/>
-        <w:jc w:val="left"/>
-        <w:rPr>
-          <w:bCs/>
-        </w:rPr>
-      </w:pPr>
-    </w:p>
-    <w:p>
-      <w:pPr>
-        <w:rPr>
-          <w:b/>
-          <w:sz w:val="20"/>
-          <w:szCs w:val="20"/>
-          <w:lang w:val="es-MX"/>
-        </w:rPr>
-      </w:pPr>
-      <w:r>
-        <w:rPr>
-          <w:b/>
-          <w:sz w:val="20"/>
-          <w:szCs w:val="20"/>
-          <w:lang w:val="es-MX"/>
-        </w:rPr>
-        <w:t>Masa de la esfera:</w:t>
-      </w:r>
-    </w:p>
-    <w:p>
-      <w:pPr>
-        <w:rPr>
-          <w:b/>
-          <w:sz w:val="20"/>
-          <w:szCs w:val="20"/>
-          <w:lang w:val="es-MX"/>
-        </w:rPr>
-      </w:pPr>
-    </w:p>
-    <w:p>
-      <w:pPr>
-        <w:jc w:val="center"/>
-        <w:rPr>
-          <w:sz w:val="20"/>
-          <w:szCs w:val="20"/>
-          <w:lang w:val="en-CA"/>
-        </w:rPr>
-      </w:pPr>
+      </w:pPr>
+      <w:proofErr w:type="gramStart"/>
       <w:r>
         <w:rPr>
           <w:sz w:val="20"/>
@@ -5700,63 +5864,75 @@
           <w:szCs w:val="20"/>
           <w:lang w:val="en-CA"/>
         </w:rPr>
-        <w:t>= 1</w:t>
-      </w:r>
+        <w:t>=</w:t>
+      </w:r>
+      <w:proofErr w:type="gramEnd"/>
       <w:r>
         <w:rPr>
           <w:sz w:val="20"/>
           <w:szCs w:val="20"/>
           <w:lang w:val="en-CA"/>
         </w:rPr>
-        <w:t>/2</w:t>
-      </w:r>
-      <w:r>
+        <w:t xml:space="preserve"> 1/2 (111.30g+111g) = 222.3g = 111.15g</w:t>
+      </w:r>
+    </w:p>
+    <w:p>
+      <w:pPr>
+        <w:jc w:val="center"/>
         <w:rPr>
           <w:sz w:val="20"/>
           <w:szCs w:val="20"/>
           <w:lang w:val="en-CA"/>
         </w:rPr>
-        <w:t xml:space="preserve"> </w:t>
-      </w:r>
-      <w:r>
-        <w:rPr>
+      </w:pPr>
+    </w:p>
+    <w:p>
+      <w:pPr>
+        <w:jc w:val="center"/>
+        <w:rPr>
+          <w:color w:val="000000"/>
           <w:sz w:val="20"/>
           <w:szCs w:val="20"/>
           <w:lang w:val="en-CA"/>
         </w:rPr>
-        <w:t>(111.30g+111g</w:t>
-      </w:r>
-      <w:r>
-        <w:rPr>
+      </w:pPr>
+      <w:r>
+        <w:rPr>
+          <w:color w:val="000000"/>
           <w:sz w:val="20"/>
           <w:szCs w:val="20"/>
           <w:lang w:val="en-CA"/>
         </w:rPr>
-        <w:t xml:space="preserve">) </w:t>
-      </w:r>
-      <w:r>
+        <w:t>∆x = (111.30g - 111) / 2 = 0.15g</w:t>
+      </w:r>
+    </w:p>
+    <w:p>
+      <w:pPr>
+        <w:jc w:val="center"/>
         <w:rPr>
           <w:sz w:val="20"/>
           <w:szCs w:val="20"/>
           <w:lang w:val="en-CA"/>
         </w:rPr>
-        <w:t>= 222.3g</w:t>
-      </w:r>
-      <w:r>
+      </w:pPr>
+    </w:p>
+    <w:p>
+      <w:pPr>
+        <w:jc w:val="center"/>
         <w:rPr>
           <w:sz w:val="20"/>
           <w:szCs w:val="20"/>
           <w:lang w:val="en-CA"/>
         </w:rPr>
-        <w:t xml:space="preserve"> = </w:t>
-      </w:r>
-      <w:r>
-        <w:rPr>
+      </w:pPr>
+      <w:r>
+        <w:rPr>
+          <w:color w:val="000000"/>
           <w:sz w:val="20"/>
           <w:szCs w:val="20"/>
           <w:lang w:val="en-CA"/>
         </w:rPr>
-        <w:t>111.15g</w:t>
+        <w:t>X =111.15g ± 0.15g</w:t>
       </w:r>
     </w:p>
     <w:p>
@@ -5773,47 +5949,35 @@
       <w:pPr>
         <w:jc w:val="center"/>
         <w:rPr>
-          <w:color w:val="000000"/>
-          <w:sz w:val="20"/>
-          <w:szCs w:val="20"/>
-          <w:lang w:val="en-CA"/>
-        </w:rPr>
-      </w:pPr>
-      <w:r>
-        <w:rPr>
-          <w:color w:val="000000"/>
-          <w:sz w:val="20"/>
-          <w:szCs w:val="20"/>
-          <w:lang w:val="en-CA"/>
-        </w:rPr>
-        <w:t>∆x = (</w:t>
-      </w:r>
-      <w:r>
-        <w:rPr>
-          <w:color w:val="000000"/>
-          <w:sz w:val="20"/>
-          <w:szCs w:val="20"/>
-          <w:lang w:val="en-CA"/>
-        </w:rPr>
-        <w:t>111.30g - 111</w:t>
-      </w:r>
-      <w:r>
-        <w:rPr>
-          <w:color w:val="000000"/>
-          <w:sz w:val="20"/>
-          <w:szCs w:val="20"/>
-          <w:lang w:val="en-CA"/>
-        </w:rPr>
-        <w:t>) / 2 = 0.</w:t>
-      </w:r>
-      <w:r>
-        <w:rPr>
-          <w:color w:val="000000"/>
-          <w:sz w:val="20"/>
-          <w:szCs w:val="20"/>
-          <w:lang w:val="en-CA"/>
-        </w:rPr>
-        <w:t>15g</w:t>
+          <w:sz w:val="20"/>
+          <w:szCs w:val="20"/>
+          <w:lang w:val="es-MX"/>
+        </w:rPr>
+      </w:pPr>
+      <w:r>
+        <w:rPr>
+          <w:sz w:val="20"/>
+          <w:szCs w:val="20"/>
+          <w:lang w:val="es-MX"/>
+        </w:rPr>
+        <w:t>E</w:t>
+      </w:r>
+      <w:r>
+        <w:rPr>
+          <w:sz w:val="20"/>
+          <w:szCs w:val="20"/>
+          <w:vertAlign w:val="subscript"/>
+          <w:lang w:val="es-MX"/>
+        </w:rPr>
+        <w:t xml:space="preserve">r  </w:t>
+      </w:r>
+      <w:r>
+        <w:rPr>
+          <w:sz w:val="20"/>
+          <w:szCs w:val="20"/>
+          <w:lang w:val="es-MX"/>
+        </w:rPr>
+        <w:t>=  0.15 / 111.15 = 0.0013495277 = 0.0013</w:t>
       </w:r>
     </w:p>
     <w:p>
@@ -5822,7 +5986,7 @@
         <w:rPr>
           <w:sz w:val="20"/>
           <w:szCs w:val="20"/>
-          <w:lang w:val="en-CA"/>
+          <w:lang w:val="es-MX"/>
         </w:rPr>
       </w:pPr>
     </w:p>
@@ -5832,62 +5996,6 @@
         <w:rPr>
           <w:sz w:val="20"/>
           <w:szCs w:val="20"/>
-          <w:lang w:val="en-CA"/>
-        </w:rPr>
-      </w:pPr>
-      <w:r>
-        <w:rPr>
-          <w:color w:val="000000"/>
-          <w:sz w:val="20"/>
-          <w:szCs w:val="20"/>
-          <w:lang w:val="en-CA"/>
-        </w:rPr>
-        <w:t xml:space="preserve">X </w:t>
-      </w:r>
-      <w:r>
-        <w:rPr>
-          <w:color w:val="000000"/>
-          <w:sz w:val="20"/>
-          <w:szCs w:val="20"/>
-          <w:lang w:val="en-CA"/>
-        </w:rPr>
-        <w:t>=111.15g</w:t>
-      </w:r>
-      <w:r>
-        <w:rPr>
-          <w:color w:val="000000"/>
-          <w:sz w:val="20"/>
-          <w:szCs w:val="20"/>
-          <w:lang w:val="en-CA"/>
-        </w:rPr>
-        <w:t xml:space="preserve"> ± 0.</w:t>
-      </w:r>
-      <w:r>
-        <w:rPr>
-          <w:color w:val="000000"/>
-          <w:sz w:val="20"/>
-          <w:szCs w:val="20"/>
-          <w:lang w:val="en-CA"/>
-        </w:rPr>
-        <w:t>15g</w:t>
-      </w:r>
-    </w:p>
-    <w:p>
-      <w:pPr>
-        <w:jc w:val="center"/>
-        <w:rPr>
-          <w:sz w:val="20"/>
-          <w:szCs w:val="20"/>
-          <w:lang w:val="en-CA"/>
-        </w:rPr>
-      </w:pPr>
-    </w:p>
-    <w:p>
-      <w:pPr>
-        <w:jc w:val="center"/>
-        <w:rPr>
-          <w:sz w:val="20"/>
-          <w:szCs w:val="20"/>
           <w:lang w:val="es-MX"/>
         </w:rPr>
       </w:pPr>
@@ -5906,91 +6014,6 @@
           <w:vertAlign w:val="subscript"/>
           <w:lang w:val="es-MX"/>
         </w:rPr>
-        <w:t xml:space="preserve">r  </w:t>
-      </w:r>
-      <w:r>
-        <w:rPr>
-          <w:sz w:val="20"/>
-          <w:szCs w:val="20"/>
-          <w:lang w:val="es-MX"/>
-        </w:rPr>
-        <w:t>=  0.</w:t>
-      </w:r>
-      <w:r>
-        <w:rPr>
-          <w:sz w:val="20"/>
-          <w:szCs w:val="20"/>
-          <w:lang w:val="es-MX"/>
-        </w:rPr>
-        <w:t>15</w:t>
-      </w:r>
-      <w:r>
-        <w:rPr>
-          <w:sz w:val="20"/>
-          <w:szCs w:val="20"/>
-          <w:lang w:val="es-MX"/>
-        </w:rPr>
-        <w:t xml:space="preserve"> /</w:t>
-      </w:r>
-      <w:r>
-        <w:rPr>
-          <w:sz w:val="20"/>
-          <w:szCs w:val="20"/>
-          <w:lang w:val="es-MX"/>
-        </w:rPr>
-        <w:t xml:space="preserve"> 111.15</w:t>
-      </w:r>
-      <w:r>
-        <w:rPr>
-          <w:sz w:val="20"/>
-          <w:szCs w:val="20"/>
-          <w:lang w:val="es-MX"/>
-        </w:rPr>
-        <w:t xml:space="preserve"> </w:t>
-      </w:r>
-      <w:r>
-        <w:rPr>
-          <w:sz w:val="20"/>
-          <w:szCs w:val="20"/>
-          <w:lang w:val="es-MX"/>
-        </w:rPr>
-        <w:t>= 0.0013495277 = 0.0013</w:t>
-      </w:r>
-    </w:p>
-    <w:p>
-      <w:pPr>
-        <w:jc w:val="center"/>
-        <w:rPr>
-          <w:sz w:val="20"/>
-          <w:szCs w:val="20"/>
-          <w:lang w:val="es-MX"/>
-        </w:rPr>
-      </w:pPr>
-    </w:p>
-    <w:p>
-      <w:pPr>
-        <w:jc w:val="center"/>
-        <w:rPr>
-          <w:sz w:val="20"/>
-          <w:szCs w:val="20"/>
-          <w:lang w:val="es-MX"/>
-        </w:rPr>
-      </w:pPr>
-      <w:r>
-        <w:rPr>
-          <w:sz w:val="20"/>
-          <w:szCs w:val="20"/>
-          <w:lang w:val="es-MX"/>
-        </w:rPr>
-        <w:t>E</w:t>
-      </w:r>
-      <w:r>
-        <w:rPr>
-          <w:sz w:val="20"/>
-          <w:szCs w:val="20"/>
-          <w:vertAlign w:val="subscript"/>
-          <w:lang w:val="es-MX"/>
-        </w:rPr>
         <w:t xml:space="preserve">% </w:t>
       </w:r>
       <w:r>
@@ -5999,53 +6022,21 @@
           <w:szCs w:val="20"/>
           <w:lang w:val="es-MX"/>
         </w:rPr>
-        <w:t xml:space="preserve">= </w:t>
-      </w:r>
-      <w:r>
-        <w:rPr>
-          <w:sz w:val="20"/>
-          <w:szCs w:val="20"/>
-          <w:lang w:val="es-MX"/>
-        </w:rPr>
-        <w:t>0.0013</w:t>
-      </w:r>
-      <w:r>
-        <w:rPr>
-          <w:sz w:val="20"/>
-          <w:szCs w:val="20"/>
-          <w:lang w:val="es-MX"/>
-        </w:rPr>
-        <w:t xml:space="preserve"> × 100 = </w:t>
-      </w:r>
-      <w:r>
-        <w:rPr>
-          <w:sz w:val="20"/>
-          <w:szCs w:val="20"/>
-          <w:lang w:val="es-MX"/>
-        </w:rPr>
-        <w:t>0.13</w:t>
-      </w:r>
-      <w:r>
-        <w:rPr>
-          <w:sz w:val="20"/>
-          <w:szCs w:val="20"/>
-          <w:lang w:val="es-MX"/>
-        </w:rPr>
-        <w:t>%</w:t>
-      </w:r>
-    </w:p>
-    <w:p>
-      <w:pPr>
-        <w:rPr>
-          <w:sz w:val="20"/>
-          <w:szCs w:val="20"/>
-          <w:lang w:val="es-MX"/>
-        </w:rPr>
-      </w:pPr>
-    </w:p>
-    <w:p>
-      <w:pPr>
-        <w:pStyle w:val="Heading1"/>
+        <w:t>= 0.0013 × 100 = 0.13%</w:t>
+      </w:r>
+    </w:p>
+    <w:p>
+      <w:pPr>
+        <w:rPr>
+          <w:sz w:val="20"/>
+          <w:szCs w:val="20"/>
+          <w:lang w:val="es-MX"/>
+        </w:rPr>
+      </w:pPr>
+    </w:p>
+    <w:p>
+      <w:pPr>
+        <w:pStyle w:val="Ttulo1"/>
         <w:rPr>
           <w:bCs/>
         </w:rPr>
@@ -6053,7 +6044,7 @@
     </w:p>
     <w:p>
       <w:pPr>
-        <w:pStyle w:val="Heading1"/>
+        <w:pStyle w:val="Ttulo1"/>
         <w:rPr>
           <w:bCs/>
         </w:rPr>
@@ -6114,10 +6105,10 @@
           <w:szCs w:val="20"/>
         </w:rPr>
         <w:object w:dxaOrig="1540" w:dyaOrig="279">
-          <v:shape id="_x0000_i1064" type="#_x0000_t75" style="width:76.5pt;height:13.5pt" o:ole="">
-            <v:imagedata r:id="rId54" o:title=""/>
+          <v:shape id="_x0000_i1046" type="#_x0000_t75" style="width:76.5pt;height:13.5pt" o:ole="">
+            <v:imagedata r:id="rId55" o:title=""/>
           </v:shape>
-          <o:OLEObject Type="Embed" ProgID="Equation.DSMT4" ShapeID="_x0000_i1064" DrawAspect="Content" ObjectID="_1534358354" r:id="rId55"/>
+          <o:OLEObject Type="Embed" ProgID="Equation.DSMT4" ShapeID="_x0000_i1046" DrawAspect="Content" ObjectID="_1534362325" r:id="rId56"/>
         </w:object>
       </w:r>
       <w:r>
@@ -6178,18 +6169,17 @@
           <w:sz w:val="20"/>
           <w:szCs w:val="20"/>
         </w:rPr>
-        <w:t>También debe considerarse el ancho de banda de los filtros y su calibración,   lo cual puede ocasionar errores sistemáticos en las mediciones.</w:t>
-      </w:r>
-    </w:p>
-    <w:p>
-      <w:pPr>
-        <w:jc w:val="both"/>
+        <w:t xml:space="preserve">También debe considerarse el ancho de banda de los filtros y su calibración,   lo cual puede </w:t>
+      </w:r>
+      <w:r>
         <w:rPr>
           <w:bCs/>
           <w:sz w:val="20"/>
           <w:szCs w:val="20"/>
         </w:rPr>
-      </w:pPr>
+        <w:lastRenderedPageBreak/>
+        <w:t>ocasionar errores sistemáticos en las mediciones.</w:t>
+      </w:r>
     </w:p>
     <w:p>
       <w:pPr>
@@ -6200,12 +6190,22 @@
           <w:szCs w:val="20"/>
         </w:rPr>
       </w:pPr>
-      <w:r>
+    </w:p>
+    <w:p>
+      <w:pPr>
+        <w:jc w:val="both"/>
         <w:rPr>
           <w:bCs/>
           <w:sz w:val="20"/>
           <w:szCs w:val="20"/>
         </w:rPr>
+      </w:pPr>
+      <w:r>
+        <w:rPr>
+          <w:bCs/>
+          <w:sz w:val="20"/>
+          <w:szCs w:val="20"/>
+        </w:rPr>
         <w:t xml:space="preserve">   </w:t>
       </w:r>
       <w:r>
@@ -6235,7 +6235,7 @@
     </w:p>
     <w:p>
       <w:pPr>
-        <w:pStyle w:val="Heading1"/>
+        <w:pStyle w:val="Ttulo1"/>
         <w:jc w:val="left"/>
         <w:rPr>
           <w:bCs/>
@@ -6244,7 +6244,7 @@
     </w:p>
     <w:p>
       <w:pPr>
-        <w:pStyle w:val="Heading1"/>
+        <w:pStyle w:val="Ttulo1"/>
         <w:rPr>
           <w:bCs/>
         </w:rPr>
@@ -6252,7 +6252,7 @@
     </w:p>
     <w:p>
       <w:pPr>
-        <w:pStyle w:val="Heading1"/>
+        <w:pStyle w:val="Ttulo1"/>
         <w:rPr>
           <w:bCs/>
         </w:rPr>
@@ -6308,7 +6308,23 @@
           <w:sz w:val="20"/>
           <w:szCs w:val="20"/>
         </w:rPr>
-        <w:t>México. 2000. Pag 236.</w:t>
+        <w:t xml:space="preserve">México. 2000. </w:t>
+      </w:r>
+      <w:proofErr w:type="spellStart"/>
+      <w:r>
+        <w:rPr>
+          <w:sz w:val="20"/>
+          <w:szCs w:val="20"/>
+        </w:rPr>
+        <w:t>Pag</w:t>
+      </w:r>
+      <w:proofErr w:type="spellEnd"/>
+      <w:r>
+        <w:rPr>
+          <w:sz w:val="20"/>
+          <w:szCs w:val="20"/>
+        </w:rPr>
+        <w:t xml:space="preserve"> 236.</w:t>
       </w:r>
     </w:p>
     <w:p>
@@ -6334,7 +6350,25 @@
           <w:szCs w:val="20"/>
           <w:lang w:val="es-MX"/>
         </w:rPr>
-        <w:t>BENSON, Harris. Física universitaria. Volumen. Primera edición. Ed. Cecsia.</w:t>
+        <w:t xml:space="preserve">BENSON, Harris. Física universitaria. Volumen. Primera edición. Ed. </w:t>
+      </w:r>
+      <w:proofErr w:type="spellStart"/>
+      <w:r>
+        <w:rPr>
+          <w:sz w:val="20"/>
+          <w:szCs w:val="20"/>
+          <w:lang w:val="es-MX"/>
+        </w:rPr>
+        <w:t>Cecsia</w:t>
+      </w:r>
+      <w:proofErr w:type="spellEnd"/>
+      <w:r>
+        <w:rPr>
+          <w:sz w:val="20"/>
+          <w:szCs w:val="20"/>
+          <w:lang w:val="es-MX"/>
+        </w:rPr>
+        <w:t>.</w:t>
       </w:r>
     </w:p>
     <w:p>
@@ -6366,7 +6400,6 @@
           <w:szCs w:val="20"/>
           <w:lang w:val="es-MX"/>
         </w:rPr>
-        <w:lastRenderedPageBreak/>
         <w:t xml:space="preserve">SERWAY, Raymond. </w:t>
       </w:r>
       <w:r>
@@ -6390,14 +6423,66 @@
           <w:szCs w:val="20"/>
           <w:lang w:val="en-US"/>
         </w:rPr>
-        <w:t xml:space="preserve">Ed. Mc Graw Hill. México. </w:t>
-      </w:r>
-      <w:r>
-        <w:rPr>
-          <w:sz w:val="20"/>
-          <w:szCs w:val="20"/>
-        </w:rPr>
-        <w:t>2002. Pag 456.</w:t>
+        <w:t xml:space="preserve">Ed. </w:t>
+      </w:r>
+      <w:proofErr w:type="spellStart"/>
+      <w:r>
+        <w:rPr>
+          <w:sz w:val="20"/>
+          <w:szCs w:val="20"/>
+          <w:lang w:val="en-US"/>
+        </w:rPr>
+        <w:t>Mc</w:t>
+      </w:r>
+      <w:proofErr w:type="spellEnd"/>
+      <w:r>
+        <w:rPr>
+          <w:sz w:val="20"/>
+          <w:szCs w:val="20"/>
+          <w:lang w:val="en-US"/>
+        </w:rPr>
+        <w:t xml:space="preserve"> </w:t>
+      </w:r>
+      <w:proofErr w:type="spellStart"/>
+      <w:r>
+        <w:rPr>
+          <w:sz w:val="20"/>
+          <w:szCs w:val="20"/>
+          <w:lang w:val="en-US"/>
+        </w:rPr>
+        <w:t>Graw</w:t>
+      </w:r>
+      <w:proofErr w:type="spellEnd"/>
+      <w:r>
+        <w:rPr>
+          <w:sz w:val="20"/>
+          <w:szCs w:val="20"/>
+          <w:lang w:val="en-US"/>
+        </w:rPr>
+        <w:t xml:space="preserve"> Hill. México. </w:t>
+      </w:r>
+      <w:r>
+        <w:rPr>
+          <w:sz w:val="20"/>
+          <w:szCs w:val="20"/>
+        </w:rPr>
+        <w:t xml:space="preserve">2002. </w:t>
+      </w:r>
+      <w:proofErr w:type="spellStart"/>
+      <w:r>
+        <w:rPr>
+          <w:sz w:val="20"/>
+          <w:szCs w:val="20"/>
+        </w:rPr>
+        <w:t>Pag</w:t>
+      </w:r>
+      <w:proofErr w:type="spellEnd"/>
+      <w:r>
+        <w:rPr>
+          <w:sz w:val="20"/>
+          <w:szCs w:val="20"/>
+        </w:rPr>
+        <w:t xml:space="preserve"> 456.</w:t>
       </w:r>
     </w:p>
     <w:p>
@@ -7148,7 +7233,7 @@
     </w:p>
     <w:p>
       <w:pPr>
-        <w:pStyle w:val="ListParagraph"/>
+        <w:pStyle w:val="Prrafodelista"/>
         <w:numPr>
           <w:ilvl w:val="0"/>
           <w:numId w:val="4"/>
@@ -7172,7 +7257,7 @@
     </w:p>
     <w:p>
       <w:pPr>
-        <w:pStyle w:val="ListParagraph"/>
+        <w:pStyle w:val="Prrafodelista"/>
         <w:numPr>
           <w:ilvl w:val="0"/>
           <w:numId w:val="4"/>
@@ -7191,12 +7276,13 @@
           <w:szCs w:val="24"/>
           <w:lang w:val="es-MX" w:eastAsia="es-ES"/>
         </w:rPr>
+        <w:lastRenderedPageBreak/>
         <w:t>Palabras claves</w:t>
       </w:r>
     </w:p>
     <w:p>
       <w:pPr>
-        <w:pStyle w:val="ListParagraph"/>
+        <w:pStyle w:val="Prrafodelista"/>
         <w:rPr>
           <w:rFonts w:ascii="Times New Roman" w:eastAsia="Times New Roman" w:hAnsi="Times New Roman"/>
           <w:sz w:val="24"/>
@@ -7216,7 +7302,7 @@
     </w:p>
     <w:p>
       <w:pPr>
-        <w:pStyle w:val="ListParagraph"/>
+        <w:pStyle w:val="Prrafodelista"/>
         <w:numPr>
           <w:ilvl w:val="0"/>
           <w:numId w:val="4"/>
@@ -7228,6 +7314,7 @@
           <w:lang w:val="es-MX" w:eastAsia="es-ES"/>
         </w:rPr>
       </w:pPr>
+      <w:proofErr w:type="spellStart"/>
       <w:r>
         <w:rPr>
           <w:rFonts w:ascii="Times New Roman" w:eastAsia="Times New Roman" w:hAnsi="Times New Roman"/>
@@ -7237,10 +7324,11 @@
         </w:rPr>
         <w:t>Abstract</w:t>
       </w:r>
-    </w:p>
-    <w:p>
-      <w:pPr>
-        <w:pStyle w:val="ListParagraph"/>
+      <w:proofErr w:type="spellEnd"/>
+    </w:p>
+    <w:p>
+      <w:pPr>
+        <w:pStyle w:val="Prrafodelista"/>
         <w:rPr>
           <w:rFonts w:ascii="Times New Roman" w:eastAsia="Times New Roman" w:hAnsi="Times New Roman"/>
           <w:sz w:val="24"/>
@@ -7260,7 +7348,7 @@
     </w:p>
     <w:p>
       <w:pPr>
-        <w:pStyle w:val="ListParagraph"/>
+        <w:pStyle w:val="Prrafodelista"/>
         <w:numPr>
           <w:ilvl w:val="0"/>
           <w:numId w:val="4"/>
@@ -7279,33 +7367,43 @@
           <w:szCs w:val="24"/>
           <w:lang w:val="es-MX" w:eastAsia="es-ES"/>
         </w:rPr>
-        <w:t>Key words</w:t>
-      </w:r>
-    </w:p>
-    <w:p>
-      <w:pPr>
-        <w:pStyle w:val="ListParagraph"/>
+        <w:t xml:space="preserve">Key </w:t>
+      </w:r>
+      <w:proofErr w:type="spellStart"/>
+      <w:r>
         <w:rPr>
           <w:rFonts w:ascii="Times New Roman" w:eastAsia="Times New Roman" w:hAnsi="Times New Roman"/>
           <w:sz w:val="24"/>
           <w:szCs w:val="24"/>
           <w:lang w:val="es-MX" w:eastAsia="es-ES"/>
         </w:rPr>
-      </w:pPr>
-      <w:r>
+        <w:t>words</w:t>
+      </w:r>
+      <w:proofErr w:type="spellEnd"/>
+    </w:p>
+    <w:p>
+      <w:pPr>
+        <w:pStyle w:val="Prrafodelista"/>
         <w:rPr>
           <w:rFonts w:ascii="Times New Roman" w:eastAsia="Times New Roman" w:hAnsi="Times New Roman"/>
           <w:sz w:val="24"/>
           <w:szCs w:val="24"/>
           <w:lang w:val="es-MX" w:eastAsia="es-ES"/>
         </w:rPr>
-        <w:lastRenderedPageBreak/>
+      </w:pPr>
+      <w:r>
+        <w:rPr>
+          <w:rFonts w:ascii="Times New Roman" w:eastAsia="Times New Roman" w:hAnsi="Times New Roman"/>
+          <w:sz w:val="24"/>
+          <w:szCs w:val="24"/>
+          <w:lang w:val="es-MX" w:eastAsia="es-ES"/>
+        </w:rPr>
         <w:t>Las mismas palabras claves pero en inglés</w:t>
       </w:r>
     </w:p>
     <w:p>
       <w:pPr>
-        <w:pStyle w:val="ListParagraph"/>
+        <w:pStyle w:val="Prrafodelista"/>
         <w:numPr>
           <w:ilvl w:val="0"/>
           <w:numId w:val="5"/>
@@ -7334,7 +7432,7 @@
     </w:p>
     <w:p>
       <w:pPr>
-        <w:pStyle w:val="ListParagraph"/>
+        <w:pStyle w:val="Prrafodelista"/>
         <w:ind w:left="786"/>
         <w:rPr>
           <w:rFonts w:ascii="Times New Roman" w:eastAsia="Times New Roman" w:hAnsi="Times New Roman"/>
@@ -7355,7 +7453,7 @@
     </w:p>
     <w:p>
       <w:pPr>
-        <w:pStyle w:val="ListParagraph"/>
+        <w:pStyle w:val="Prrafodelista"/>
         <w:numPr>
           <w:ilvl w:val="0"/>
           <w:numId w:val="5"/>
@@ -7384,7 +7482,7 @@
     </w:p>
     <w:p>
       <w:pPr>
-        <w:pStyle w:val="ListParagraph"/>
+        <w:pStyle w:val="Prrafodelista"/>
         <w:rPr>
           <w:rFonts w:ascii="Times New Roman" w:eastAsia="Times New Roman" w:hAnsi="Times New Roman"/>
           <w:sz w:val="24"/>
@@ -7440,7 +7538,7 @@
     </w:p>
     <w:p>
       <w:pPr>
-        <w:pStyle w:val="ListParagraph"/>
+        <w:pStyle w:val="Prrafodelista"/>
         <w:numPr>
           <w:ilvl w:val="0"/>
           <w:numId w:val="5"/>
@@ -7480,7 +7578,7 @@
     </w:p>
     <w:p>
       <w:pPr>
-        <w:pStyle w:val="ListParagraph"/>
+        <w:pStyle w:val="Prrafodelista"/>
         <w:rPr>
           <w:rFonts w:ascii="Times New Roman" w:eastAsia="Times New Roman" w:hAnsi="Times New Roman"/>
           <w:sz w:val="24"/>
@@ -7536,7 +7634,7 @@
     </w:p>
     <w:p>
       <w:pPr>
-        <w:pStyle w:val="ListParagraph"/>
+        <w:pStyle w:val="Prrafodelista"/>
         <w:numPr>
           <w:ilvl w:val="0"/>
           <w:numId w:val="5"/>
@@ -7565,7 +7663,7 @@
     </w:p>
     <w:p>
       <w:pPr>
-        <w:pStyle w:val="ListParagraph"/>
+        <w:pStyle w:val="Prrafodelista"/>
         <w:numPr>
           <w:ilvl w:val="0"/>
           <w:numId w:val="14"/>
@@ -7616,7 +7714,7 @@
     </w:p>
     <w:p>
       <w:pPr>
-        <w:pStyle w:val="ListParagraph"/>
+        <w:pStyle w:val="Prrafodelista"/>
         <w:numPr>
           <w:ilvl w:val="0"/>
           <w:numId w:val="14"/>
@@ -7667,7 +7765,7 @@
     </w:p>
     <w:p>
       <w:pPr>
-        <w:pStyle w:val="ListParagraph"/>
+        <w:pStyle w:val="Prrafodelista"/>
         <w:numPr>
           <w:ilvl w:val="0"/>
           <w:numId w:val="5"/>
@@ -7698,7 +7796,7 @@
     </w:p>
     <w:p>
       <w:pPr>
-        <w:pStyle w:val="ListParagraph"/>
+        <w:pStyle w:val="Prrafodelista"/>
         <w:rPr>
           <w:rFonts w:ascii="Times New Roman" w:eastAsia="Times New Roman" w:hAnsi="Times New Roman"/>
           <w:sz w:val="24"/>
@@ -7718,7 +7816,7 @@
     </w:p>
     <w:p>
       <w:pPr>
-        <w:pStyle w:val="ListParagraph"/>
+        <w:pStyle w:val="Prrafodelista"/>
         <w:rPr>
           <w:rFonts w:ascii="Times New Roman" w:eastAsia="Times New Roman" w:hAnsi="Times New Roman"/>
           <w:sz w:val="24"/>
@@ -7729,7 +7827,7 @@
     </w:p>
     <w:p>
       <w:pPr>
-        <w:pStyle w:val="ListParagraph"/>
+        <w:pStyle w:val="Prrafodelista"/>
         <w:numPr>
           <w:ilvl w:val="0"/>
           <w:numId w:val="17"/>
@@ -7813,13 +7911,45 @@
           <w:sz w:val="24"/>
           <w:lang w:val="es-MX"/>
         </w:rPr>
-        <w:t xml:space="preserve">es como Excel, Matlab, derive, Origin </w:t>
-      </w:r>
+        <w:t xml:space="preserve">es como Excel, </w:t>
+      </w:r>
+      <w:proofErr w:type="spellStart"/>
       <w:r>
         <w:rPr>
           <w:sz w:val="24"/>
           <w:lang w:val="es-MX"/>
         </w:rPr>
+        <w:t>Matlab</w:t>
+      </w:r>
+      <w:proofErr w:type="spellEnd"/>
+      <w:r>
+        <w:rPr>
+          <w:sz w:val="24"/>
+          <w:lang w:val="es-MX"/>
+        </w:rPr>
+        <w:t xml:space="preserve">, derive, </w:t>
+      </w:r>
+      <w:proofErr w:type="spellStart"/>
+      <w:r>
+        <w:rPr>
+          <w:sz w:val="24"/>
+          <w:lang w:val="es-MX"/>
+        </w:rPr>
+        <w:t>Origin</w:t>
+      </w:r>
+      <w:proofErr w:type="spellEnd"/>
+      <w:r>
+        <w:rPr>
+          <w:sz w:val="24"/>
+          <w:lang w:val="es-MX"/>
+        </w:rPr>
+        <w:t xml:space="preserve"> </w:t>
+      </w:r>
+      <w:r>
+        <w:rPr>
+          <w:sz w:val="24"/>
+          <w:lang w:val="es-MX"/>
+        </w:rPr>
         <w:t>otro equivalente.</w:t>
       </w:r>
     </w:p>
@@ -7835,7 +7965,39 @@
           <w:sz w:val="24"/>
           <w:lang w:val="es-MX"/>
         </w:rPr>
-        <w:t>Los cálculos deben realizarse empleando herramientas tales como el “editor de ecuaciones”,” math type” u otro equivalente</w:t>
+        <w:t xml:space="preserve">Los cálculos deben realizarse empleando herramientas tales como el “editor de ecuaciones”,” </w:t>
+      </w:r>
+      <w:proofErr w:type="spellStart"/>
+      <w:r>
+        <w:rPr>
+          <w:sz w:val="24"/>
+          <w:lang w:val="es-MX"/>
+        </w:rPr>
+        <w:t>math</w:t>
+      </w:r>
+      <w:proofErr w:type="spellEnd"/>
+      <w:r>
+        <w:rPr>
+          <w:sz w:val="24"/>
+          <w:lang w:val="es-MX"/>
+        </w:rPr>
+        <w:t xml:space="preserve"> </w:t>
+      </w:r>
+      <w:proofErr w:type="spellStart"/>
+      <w:r>
+        <w:rPr>
+          <w:sz w:val="24"/>
+          <w:lang w:val="es-MX"/>
+        </w:rPr>
+        <w:t>type</w:t>
+      </w:r>
+      <w:proofErr w:type="spellEnd"/>
+      <w:r>
+        <w:rPr>
+          <w:sz w:val="24"/>
+          <w:lang w:val="es-MX"/>
+        </w:rPr>
+        <w:t>” u otro equivalente</w:t>
       </w:r>
       <w:r>
         <w:rPr>
@@ -8194,6 +8356,7 @@
           <w:sz w:val="24"/>
           <w:lang w:val="es-MX"/>
         </w:rPr>
+        <w:lastRenderedPageBreak/>
         <w:t>2. MACO TEÓRICO: EXPLICACIÓN DE LOS FUNDAMENTOS TEÓRICOS QUE SUSTENTAN LA EXPERIENCIA.</w:t>
       </w:r>
     </w:p>
@@ -8242,7 +8405,6 @@
           <w:sz w:val="24"/>
           <w:lang w:val="es-MX"/>
         </w:rPr>
-        <w:lastRenderedPageBreak/>
         <w:t xml:space="preserve">5. CONCLUSIONES: ESTE ITEM ES MUY IMPORTANTE EN EL LABORATORIO, TIENE QUE VER CON LOS RESULTADOS OBTENIDOS, ANALISIS DE POSIBLES ERRORES EN LOS RESULTADOS, COMPARACIÓN CON VALORES TEÓRICOS, TEC. </w:t>
       </w:r>
     </w:p>
@@ -8258,7 +8420,7 @@
 </file>
 
 <file path=word/endnotes.xml><?xml version="1.0" encoding="utf-8"?>
-<w:endnotes xmlns:wpc="http://schemas.microsoft.com/office/word/2010/wordprocessingCanvas" xmlns:cx="http://schemas.microsoft.com/office/drawing/2014/chartex" xmlns:cx1="http://schemas.microsoft.com/office/drawing/2015/9/8/chartex" xmlns:cx2="http://schemas.microsoft.com/office/drawing/2015/10/21/chartex" xmlns:mc="http://schemas.openxmlformats.org/markup-compatibility/2006" xmlns:o="urn:schemas-microsoft-com:office:office" xmlns:r="http://schemas.openxmlformats.org/officeDocument/2006/relationships" xmlns:m="http://schemas.openxmlformats.org/officeDocument/2006/math" xmlns:v="urn:schemas-microsoft-com:vml" xmlns:wp14="http://schemas.microsoft.com/office/word/2010/wordprocessingDrawing" xmlns:wp="http://schemas.openxmlformats.org/drawingml/2006/wordprocessingDrawing" xmlns:w10="urn:schemas-microsoft-com:office:word" xmlns:w="http://schemas.openxmlformats.org/wordprocessingml/2006/main" xmlns:w14="http://schemas.microsoft.com/office/word/2010/wordml" xmlns:w15="http://schemas.microsoft.com/office/word/2012/wordml" xmlns:w16se="http://schemas.microsoft.com/office/word/2015/wordml/symex" xmlns:wpg="http://schemas.microsoft.com/office/word/2010/wordprocessingGroup" xmlns:wpi="http://schemas.microsoft.com/office/word/2010/wordprocessingInk" xmlns:wne="http://schemas.microsoft.com/office/word/2006/wordml" xmlns:wps="http://schemas.microsoft.com/office/word/2010/wordprocessingShape" mc:Ignorable="w14 w15 w16se wp14">
+<w:endnotes xmlns:wpc="http://schemas.microsoft.com/office/word/2010/wordprocessingCanvas" xmlns:mc="http://schemas.openxmlformats.org/markup-compatibility/2006" xmlns:o="urn:schemas-microsoft-com:office:office" xmlns:r="http://schemas.openxmlformats.org/officeDocument/2006/relationships" xmlns:m="http://schemas.openxmlformats.org/officeDocument/2006/math" xmlns:v="urn:schemas-microsoft-com:vml" xmlns:wp14="http://schemas.microsoft.com/office/word/2010/wordprocessingDrawing" xmlns:wp="http://schemas.openxmlformats.org/drawingml/2006/wordprocessingDrawing" xmlns:w10="urn:schemas-microsoft-com:office:word" xmlns:w="http://schemas.openxmlformats.org/wordprocessingml/2006/main" xmlns:w14="http://schemas.microsoft.com/office/word/2010/wordml" xmlns:wpg="http://schemas.microsoft.com/office/word/2010/wordprocessingGroup" xmlns:wpi="http://schemas.microsoft.com/office/word/2010/wordprocessingInk" xmlns:wne="http://schemas.microsoft.com/office/word/2006/wordml" xmlns:wps="http://schemas.microsoft.com/office/word/2010/wordprocessingShape" mc:Ignorable="w14 wp14">
   <w:endnote w:type="separator" w:id="-1">
     <w:p>
       <w:r>
@@ -8277,90 +8439,90 @@
 </file>
 
 <file path=word/footer1.xml><?xml version="1.0" encoding="utf-8"?>
-<w:ftr xmlns:wpc="http://schemas.microsoft.com/office/word/2010/wordprocessingCanvas" xmlns:cx="http://schemas.microsoft.com/office/drawing/2014/chartex" xmlns:cx1="http://schemas.microsoft.com/office/drawing/2015/9/8/chartex" xmlns:cx2="http://schemas.microsoft.com/office/drawing/2015/10/21/chartex" xmlns:mc="http://schemas.openxmlformats.org/markup-compatibility/2006" xmlns:o="urn:schemas-microsoft-com:office:office" xmlns:r="http://schemas.openxmlformats.org/officeDocument/2006/relationships" xmlns:m="http://schemas.openxmlformats.org/officeDocument/2006/math" xmlns:v="urn:schemas-microsoft-com:vml" xmlns:wp14="http://schemas.microsoft.com/office/word/2010/wordprocessingDrawing" xmlns:wp="http://schemas.openxmlformats.org/drawingml/2006/wordprocessingDrawing" xmlns:w10="urn:schemas-microsoft-com:office:word" xmlns:w="http://schemas.openxmlformats.org/wordprocessingml/2006/main" xmlns:w14="http://schemas.microsoft.com/office/word/2010/wordml" xmlns:w15="http://schemas.microsoft.com/office/word/2012/wordml" xmlns:w16se="http://schemas.microsoft.com/office/word/2015/wordml/symex" xmlns:wpg="http://schemas.microsoft.com/office/word/2010/wordprocessingGroup" xmlns:wpi="http://schemas.microsoft.com/office/word/2010/wordprocessingInk" xmlns:wne="http://schemas.microsoft.com/office/word/2006/wordml" xmlns:wps="http://schemas.microsoft.com/office/word/2010/wordprocessingShape" mc:Ignorable="w14 w15 w16se wp14">
+<w:ftr xmlns:wpc="http://schemas.microsoft.com/office/word/2010/wordprocessingCanvas" xmlns:mc="http://schemas.openxmlformats.org/markup-compatibility/2006" xmlns:o="urn:schemas-microsoft-com:office:office" xmlns:r="http://schemas.openxmlformats.org/officeDocument/2006/relationships" xmlns:m="http://schemas.openxmlformats.org/officeDocument/2006/math" xmlns:v="urn:schemas-microsoft-com:vml" xmlns:wp14="http://schemas.microsoft.com/office/word/2010/wordprocessingDrawing" xmlns:wp="http://schemas.openxmlformats.org/drawingml/2006/wordprocessingDrawing" xmlns:w10="urn:schemas-microsoft-com:office:word" xmlns:w="http://schemas.openxmlformats.org/wordprocessingml/2006/main" xmlns:w14="http://schemas.microsoft.com/office/word/2010/wordml" xmlns:wpg="http://schemas.microsoft.com/office/word/2010/wordprocessingGroup" xmlns:wpi="http://schemas.microsoft.com/office/word/2010/wordprocessingInk" xmlns:wne="http://schemas.microsoft.com/office/word/2006/wordml" xmlns:wps="http://schemas.microsoft.com/office/word/2010/wordprocessingShape" mc:Ignorable="w14 wp14">
   <w:p>
     <w:pPr>
-      <w:pStyle w:val="Footer"/>
+      <w:pStyle w:val="Piedepgina"/>
       <w:framePr w:wrap="around" w:vAnchor="text" w:hAnchor="margin" w:xAlign="center" w:y="1"/>
       <w:rPr>
-        <w:rStyle w:val="PageNumber"/>
+        <w:rStyle w:val="Nmerodepgina"/>
       </w:rPr>
     </w:pPr>
     <w:r>
       <w:rPr>
-        <w:rStyle w:val="PageNumber"/>
+        <w:rStyle w:val="Nmerodepgina"/>
       </w:rPr>
       <w:fldChar w:fldCharType="begin"/>
     </w:r>
     <w:r>
       <w:rPr>
-        <w:rStyle w:val="PageNumber"/>
+        <w:rStyle w:val="Nmerodepgina"/>
       </w:rPr>
       <w:instrText xml:space="preserve">PAGE  </w:instrText>
     </w:r>
     <w:r>
       <w:rPr>
-        <w:rStyle w:val="PageNumber"/>
+        <w:rStyle w:val="Nmerodepgina"/>
       </w:rPr>
       <w:fldChar w:fldCharType="end"/>
     </w:r>
   </w:p>
   <w:p>
     <w:pPr>
-      <w:pStyle w:val="Footer"/>
+      <w:pStyle w:val="Piedepgina"/>
     </w:pPr>
   </w:p>
 </w:ftr>
 </file>
 
 <file path=word/footer2.xml><?xml version="1.0" encoding="utf-8"?>
-<w:ftr xmlns:wpc="http://schemas.microsoft.com/office/word/2010/wordprocessingCanvas" xmlns:cx="http://schemas.microsoft.com/office/drawing/2014/chartex" xmlns:cx1="http://schemas.microsoft.com/office/drawing/2015/9/8/chartex" xmlns:cx2="http://schemas.microsoft.com/office/drawing/2015/10/21/chartex" xmlns:mc="http://schemas.openxmlformats.org/markup-compatibility/2006" xmlns:o="urn:schemas-microsoft-com:office:office" xmlns:r="http://schemas.openxmlformats.org/officeDocument/2006/relationships" xmlns:m="http://schemas.openxmlformats.org/officeDocument/2006/math" xmlns:v="urn:schemas-microsoft-com:vml" xmlns:wp14="http://schemas.microsoft.com/office/word/2010/wordprocessingDrawing" xmlns:wp="http://schemas.openxmlformats.org/drawingml/2006/wordprocessingDrawing" xmlns:w10="urn:schemas-microsoft-com:office:word" xmlns:w="http://schemas.openxmlformats.org/wordprocessingml/2006/main" xmlns:w14="http://schemas.microsoft.com/office/word/2010/wordml" xmlns:w15="http://schemas.microsoft.com/office/word/2012/wordml" xmlns:w16se="http://schemas.microsoft.com/office/word/2015/wordml/symex" xmlns:wpg="http://schemas.microsoft.com/office/word/2010/wordprocessingGroup" xmlns:wpi="http://schemas.microsoft.com/office/word/2010/wordprocessingInk" xmlns:wne="http://schemas.microsoft.com/office/word/2006/wordml" xmlns:wps="http://schemas.microsoft.com/office/word/2010/wordprocessingShape" mc:Ignorable="w14 w15 w16se wp14">
+<w:ftr xmlns:wpc="http://schemas.microsoft.com/office/word/2010/wordprocessingCanvas" xmlns:mc="http://schemas.openxmlformats.org/markup-compatibility/2006" xmlns:o="urn:schemas-microsoft-com:office:office" xmlns:r="http://schemas.openxmlformats.org/officeDocument/2006/relationships" xmlns:m="http://schemas.openxmlformats.org/officeDocument/2006/math" xmlns:v="urn:schemas-microsoft-com:vml" xmlns:wp14="http://schemas.microsoft.com/office/word/2010/wordprocessingDrawing" xmlns:wp="http://schemas.openxmlformats.org/drawingml/2006/wordprocessingDrawing" xmlns:w10="urn:schemas-microsoft-com:office:word" xmlns:w="http://schemas.openxmlformats.org/wordprocessingml/2006/main" xmlns:w14="http://schemas.microsoft.com/office/word/2010/wordml" xmlns:wpg="http://schemas.microsoft.com/office/word/2010/wordprocessingGroup" xmlns:wpi="http://schemas.microsoft.com/office/word/2010/wordprocessingInk" xmlns:wne="http://schemas.microsoft.com/office/word/2006/wordml" xmlns:wps="http://schemas.microsoft.com/office/word/2010/wordprocessingShape" mc:Ignorable="w14 wp14">
   <w:p>
     <w:pPr>
-      <w:pStyle w:val="Footer"/>
+      <w:pStyle w:val="Piedepgina"/>
       <w:framePr w:wrap="around" w:vAnchor="text" w:hAnchor="margin" w:xAlign="center" w:y="1"/>
       <w:rPr>
-        <w:rStyle w:val="PageNumber"/>
+        <w:rStyle w:val="Nmerodepgina"/>
       </w:rPr>
     </w:pPr>
     <w:r>
       <w:rPr>
-        <w:rStyle w:val="PageNumber"/>
+        <w:rStyle w:val="Nmerodepgina"/>
       </w:rPr>
       <w:fldChar w:fldCharType="begin"/>
     </w:r>
     <w:r>
       <w:rPr>
-        <w:rStyle w:val="PageNumber"/>
+        <w:rStyle w:val="Nmerodepgina"/>
       </w:rPr>
       <w:instrText xml:space="preserve">PAGE  </w:instrText>
     </w:r>
     <w:r>
       <w:rPr>
-        <w:rStyle w:val="PageNumber"/>
+        <w:rStyle w:val="Nmerodepgina"/>
       </w:rPr>
       <w:fldChar w:fldCharType="separate"/>
     </w:r>
     <w:r>
       <w:rPr>
-        <w:rStyle w:val="PageNumber"/>
+        <w:rStyle w:val="Nmerodepgina"/>
         <w:noProof/>
       </w:rPr>
-      <w:t>1</w:t>
+      <w:t>5</w:t>
     </w:r>
     <w:r>
       <w:rPr>
-        <w:rStyle w:val="PageNumber"/>
+        <w:rStyle w:val="Nmerodepgina"/>
       </w:rPr>
       <w:fldChar w:fldCharType="end"/>
     </w:r>
   </w:p>
   <w:p>
     <w:pPr>
-      <w:pStyle w:val="Footer"/>
+      <w:pStyle w:val="Piedepgina"/>
       <w:framePr w:wrap="around" w:vAnchor="text" w:hAnchor="page" w:x="5842" w:y="-669"/>
       <w:rPr>
-        <w:rStyle w:val="PageNumber"/>
+        <w:rStyle w:val="Nmerodepgina"/>
         <w:rFonts w:ascii="Arial" w:hAnsi="Arial" w:cs="Arial"/>
         <w:sz w:val="20"/>
       </w:rPr>
@@ -8368,7 +8530,7 @@
   </w:p>
   <w:p>
     <w:pPr>
-      <w:pStyle w:val="Footer"/>
+      <w:pStyle w:val="Piedepgina"/>
       <w:framePr w:wrap="auto" w:vAnchor="text" w:hAnchor="page" w:x="5842" w:y="-669"/>
     </w:pPr>
   </w:p>
@@ -8376,7 +8538,7 @@
 </file>
 
 <file path=word/footnotes.xml><?xml version="1.0" encoding="utf-8"?>
-<w:footnotes xmlns:wpc="http://schemas.microsoft.com/office/word/2010/wordprocessingCanvas" xmlns:cx="http://schemas.microsoft.com/office/drawing/2014/chartex" xmlns:cx1="http://schemas.microsoft.com/office/drawing/2015/9/8/chartex" xmlns:cx2="http://schemas.microsoft.com/office/drawing/2015/10/21/chartex" xmlns:mc="http://schemas.openxmlformats.org/markup-compatibility/2006" xmlns:o="urn:schemas-microsoft-com:office:office" xmlns:r="http://schemas.openxmlformats.org/officeDocument/2006/relationships" xmlns:m="http://schemas.openxmlformats.org/officeDocument/2006/math" xmlns:v="urn:schemas-microsoft-com:vml" xmlns:wp14="http://schemas.microsoft.com/office/word/2010/wordprocessingDrawing" xmlns:wp="http://schemas.openxmlformats.org/drawingml/2006/wordprocessingDrawing" xmlns:w10="urn:schemas-microsoft-com:office:word" xmlns:w="http://schemas.openxmlformats.org/wordprocessingml/2006/main" xmlns:w14="http://schemas.microsoft.com/office/word/2010/wordml" xmlns:w15="http://schemas.microsoft.com/office/word/2012/wordml" xmlns:w16se="http://schemas.microsoft.com/office/word/2015/wordml/symex" xmlns:wpg="http://schemas.microsoft.com/office/word/2010/wordprocessingGroup" xmlns:wpi="http://schemas.microsoft.com/office/word/2010/wordprocessingInk" xmlns:wne="http://schemas.microsoft.com/office/word/2006/wordml" xmlns:wps="http://schemas.microsoft.com/office/word/2010/wordprocessingShape" mc:Ignorable="w14 w15 w16se wp14">
+<w:footnotes xmlns:wpc="http://schemas.microsoft.com/office/word/2010/wordprocessingCanvas" xmlns:mc="http://schemas.openxmlformats.org/markup-compatibility/2006" xmlns:o="urn:schemas-microsoft-com:office:office" xmlns:r="http://schemas.openxmlformats.org/officeDocument/2006/relationships" xmlns:m="http://schemas.openxmlformats.org/officeDocument/2006/math" xmlns:v="urn:schemas-microsoft-com:vml" xmlns:wp14="http://schemas.microsoft.com/office/word/2010/wordprocessingDrawing" xmlns:wp="http://schemas.openxmlformats.org/drawingml/2006/wordprocessingDrawing" xmlns:w10="urn:schemas-microsoft-com:office:word" xmlns:w="http://schemas.openxmlformats.org/wordprocessingml/2006/main" xmlns:w14="http://schemas.microsoft.com/office/word/2010/wordml" xmlns:wpg="http://schemas.microsoft.com/office/word/2010/wordprocessingGroup" xmlns:wpi="http://schemas.microsoft.com/office/word/2010/wordprocessingInk" xmlns:wne="http://schemas.microsoft.com/office/word/2006/wordml" xmlns:wps="http://schemas.microsoft.com/office/word/2010/wordprocessingShape" mc:Ignorable="w14 wp14">
   <w:footnote w:type="separator" w:id="-1">
     <w:p>
       <w:r>
@@ -8395,7 +8557,7 @@
 </file>
 
 <file path=word/header1.xml><?xml version="1.0" encoding="utf-8"?>
-<w:hdr xmlns:wpc="http://schemas.microsoft.com/office/word/2010/wordprocessingCanvas" xmlns:cx="http://schemas.microsoft.com/office/drawing/2014/chartex" xmlns:cx1="http://schemas.microsoft.com/office/drawing/2015/9/8/chartex" xmlns:cx2="http://schemas.microsoft.com/office/drawing/2015/10/21/chartex" xmlns:mc="http://schemas.openxmlformats.org/markup-compatibility/2006" xmlns:o="urn:schemas-microsoft-com:office:office" xmlns:r="http://schemas.openxmlformats.org/officeDocument/2006/relationships" xmlns:m="http://schemas.openxmlformats.org/officeDocument/2006/math" xmlns:v="urn:schemas-microsoft-com:vml" xmlns:wp14="http://schemas.microsoft.com/office/word/2010/wordprocessingDrawing" xmlns:wp="http://schemas.openxmlformats.org/drawingml/2006/wordprocessingDrawing" xmlns:w10="urn:schemas-microsoft-com:office:word" xmlns:w="http://schemas.openxmlformats.org/wordprocessingml/2006/main" xmlns:w14="http://schemas.microsoft.com/office/word/2010/wordml" xmlns:w15="http://schemas.microsoft.com/office/word/2012/wordml" xmlns:w16se="http://schemas.microsoft.com/office/word/2015/wordml/symex" xmlns:wpg="http://schemas.microsoft.com/office/word/2010/wordprocessingGroup" xmlns:wpi="http://schemas.microsoft.com/office/word/2010/wordprocessingInk" xmlns:wne="http://schemas.microsoft.com/office/word/2006/wordml" xmlns:wps="http://schemas.microsoft.com/office/word/2010/wordprocessingShape" mc:Ignorable="w14 w15 w16se wp14">
+<w:hdr xmlns:wpc="http://schemas.microsoft.com/office/word/2010/wordprocessingCanvas" xmlns:mc="http://schemas.openxmlformats.org/markup-compatibility/2006" xmlns:o="urn:schemas-microsoft-com:office:office" xmlns:r="http://schemas.openxmlformats.org/officeDocument/2006/relationships" xmlns:m="http://schemas.openxmlformats.org/officeDocument/2006/math" xmlns:v="urn:schemas-microsoft-com:vml" xmlns:wp14="http://schemas.microsoft.com/office/word/2010/wordprocessingDrawing" xmlns:wp="http://schemas.openxmlformats.org/drawingml/2006/wordprocessingDrawing" xmlns:w10="urn:schemas-microsoft-com:office:word" xmlns:w="http://schemas.openxmlformats.org/wordprocessingml/2006/main" xmlns:w14="http://schemas.microsoft.com/office/word/2010/wordml" xmlns:wpg="http://schemas.microsoft.com/office/word/2010/wordprocessingGroup" xmlns:wpi="http://schemas.microsoft.com/office/word/2010/wordprocessingInk" xmlns:wne="http://schemas.microsoft.com/office/word/2006/wordml" xmlns:wps="http://schemas.microsoft.com/office/word/2010/wordprocessingShape" mc:Ignorable="w14 wp14">
   <w:p>
     <w:pPr>
       <w:jc w:val="center"/>
@@ -8482,7 +8644,7 @@
   </w:p>
   <w:p>
     <w:pPr>
-      <w:pStyle w:val="Heading2"/>
+      <w:pStyle w:val="Ttulo2"/>
       <w:jc w:val="center"/>
       <w:rPr>
         <w:rFonts w:ascii="Bookman Old Style" w:hAnsi="Bookman Old Style"/>
@@ -8501,7 +8663,7 @@
   </w:p>
   <w:p>
     <w:pPr>
-      <w:pStyle w:val="Heading2"/>
+      <w:pStyle w:val="Ttulo2"/>
       <w:jc w:val="center"/>
       <w:rPr>
         <w:rFonts w:ascii="Bookman Old Style" w:hAnsi="Bookman Old Style"/>
@@ -8528,7 +8690,7 @@
   </w:p>
   <w:p>
     <w:pPr>
-      <w:pStyle w:val="Heading5"/>
+      <w:pStyle w:val="Ttulo5"/>
       <w:jc w:val="center"/>
       <w:rPr>
         <w:rFonts w:ascii="Bookman Old Style" w:hAnsi="Bookman Old Style"/>
@@ -8688,7 +8850,7 @@
             </wp:anchor>
           </w:drawing>
         </mc:Choice>
-        <mc:Fallback>
+        <mc:Fallback xmlns:w16se="http://schemas.microsoft.com/office/word/2015/wordml/symex" xmlns:w15="http://schemas.microsoft.com/office/word/2012/wordml" xmlns:cx2="http://schemas.microsoft.com/office/drawing/2015/10/21/chartex" xmlns:cx1="http://schemas.microsoft.com/office/drawing/2015/9/8/chartex" xmlns:cx="http://schemas.microsoft.com/office/drawing/2014/chartex">
           <w:pict>
             <v:group w14:anchorId="370D2C74" id="Group 1" o:spid="_x0000_s1026" style="position:absolute;margin-left:27pt;margin-top:-.45pt;width:381.6pt;height:4.05pt;z-index:251657216" coordorigin="2736,1872" coordsize="7632,81" o:gfxdata="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">
               <v:line id="Line 2" o:spid="_x0000_s1027" style="position:absolute;visibility:visible;mso-wrap-style:square" from="2736,1872" to="10029,1872" o:connectortype="straight" o:gfxdata="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" strokeweight="3pt"/>
@@ -8704,8 +8866,8 @@
 </file>
 
 <file path=word/numbering.xml><?xml version="1.0" encoding="utf-8"?>
-<w:numbering xmlns:wpc="http://schemas.microsoft.com/office/word/2010/wordprocessingCanvas" xmlns:cx="http://schemas.microsoft.com/office/drawing/2014/chartex" xmlns:cx1="http://schemas.microsoft.com/office/drawing/2015/9/8/chartex" xmlns:cx2="http://schemas.microsoft.com/office/drawing/2015/10/21/chartex" xmlns:mc="http://schemas.openxmlformats.org/markup-compatibility/2006" xmlns:o="urn:schemas-microsoft-com:office:office" xmlns:r="http://schemas.openxmlformats.org/officeDocument/2006/relationships" xmlns:m="http://schemas.openxmlformats.org/officeDocument/2006/math" xmlns:v="urn:schemas-microsoft-com:vml" xmlns:wp14="http://schemas.microsoft.com/office/word/2010/wordprocessingDrawing" xmlns:wp="http://schemas.openxmlformats.org/drawingml/2006/wordprocessingDrawing" xmlns:w10="urn:schemas-microsoft-com:office:word" xmlns:w="http://schemas.openxmlformats.org/wordprocessingml/2006/main" xmlns:w14="http://schemas.microsoft.com/office/word/2010/wordml" xmlns:w15="http://schemas.microsoft.com/office/word/2012/wordml" xmlns:w16se="http://schemas.microsoft.com/office/word/2015/wordml/symex" xmlns:wpg="http://schemas.microsoft.com/office/word/2010/wordprocessingGroup" xmlns:wpi="http://schemas.microsoft.com/office/word/2010/wordprocessingInk" xmlns:wne="http://schemas.microsoft.com/office/word/2006/wordml" xmlns:wps="http://schemas.microsoft.com/office/word/2010/wordprocessingShape" mc:Ignorable="w14 w15 w16se wp14">
-  <w:abstractNum w:abstractNumId="0" w15:restartNumberingAfterBreak="0">
+<w:numbering xmlns:wpc="http://schemas.microsoft.com/office/word/2010/wordprocessingCanvas" xmlns:mc="http://schemas.openxmlformats.org/markup-compatibility/2006" xmlns:o="urn:schemas-microsoft-com:office:office" xmlns:r="http://schemas.openxmlformats.org/officeDocument/2006/relationships" xmlns:m="http://schemas.openxmlformats.org/officeDocument/2006/math" xmlns:v="urn:schemas-microsoft-com:vml" xmlns:wp14="http://schemas.microsoft.com/office/word/2010/wordprocessingDrawing" xmlns:wp="http://schemas.openxmlformats.org/drawingml/2006/wordprocessingDrawing" xmlns:w10="urn:schemas-microsoft-com:office:word" xmlns:w="http://schemas.openxmlformats.org/wordprocessingml/2006/main" xmlns:w14="http://schemas.microsoft.com/office/word/2010/wordml" xmlns:wpg="http://schemas.microsoft.com/office/word/2010/wordprocessingGroup" xmlns:wpi="http://schemas.microsoft.com/office/word/2010/wordprocessingInk" xmlns:wne="http://schemas.microsoft.com/office/word/2006/wordml" xmlns:wps="http://schemas.microsoft.com/office/word/2010/wordprocessingShape" mc:Ignorable="w14 wp14">
+  <w:abstractNum w:abstractNumId="0">
     <w:nsid w:val="016A73C3"/>
     <w:multiLevelType w:val="hybridMultilevel"/>
     <w:tmpl w:val="E85248F6"/>
@@ -8800,7 +8962,7 @@
       </w:pPr>
     </w:lvl>
   </w:abstractNum>
-  <w:abstractNum w:abstractNumId="1" w15:restartNumberingAfterBreak="0">
+  <w:abstractNum w:abstractNumId="1">
     <w:nsid w:val="03F03472"/>
     <w:multiLevelType w:val="hybridMultilevel"/>
     <w:tmpl w:val="783AAB28"/>
@@ -8940,7 +9102,7 @@
       </w:rPr>
     </w:lvl>
   </w:abstractNum>
-  <w:abstractNum w:abstractNumId="2" w15:restartNumberingAfterBreak="0">
+  <w:abstractNum w:abstractNumId="2">
     <w:nsid w:val="04C11C08"/>
     <w:multiLevelType w:val="hybridMultilevel"/>
     <w:tmpl w:val="6758FC98"/>
@@ -9080,7 +9242,7 @@
       </w:rPr>
     </w:lvl>
   </w:abstractNum>
-  <w:abstractNum w:abstractNumId="3" w15:restartNumberingAfterBreak="0">
+  <w:abstractNum w:abstractNumId="3">
     <w:nsid w:val="074F18BB"/>
     <w:multiLevelType w:val="hybridMultilevel"/>
     <w:tmpl w:val="DFFC418E"/>
@@ -9220,7 +9382,7 @@
       </w:rPr>
     </w:lvl>
   </w:abstractNum>
-  <w:abstractNum w:abstractNumId="4" w15:restartNumberingAfterBreak="0">
+  <w:abstractNum w:abstractNumId="4">
     <w:nsid w:val="0AF4645C"/>
     <w:multiLevelType w:val="hybridMultilevel"/>
     <w:tmpl w:val="D658AAC6"/>
@@ -9360,7 +9522,7 @@
       </w:rPr>
     </w:lvl>
   </w:abstractNum>
-  <w:abstractNum w:abstractNumId="5" w15:restartNumberingAfterBreak="0">
+  <w:abstractNum w:abstractNumId="5">
     <w:nsid w:val="18C56166"/>
     <w:multiLevelType w:val="hybridMultilevel"/>
     <w:tmpl w:val="C4E668B4"/>
@@ -9473,7 +9635,7 @@
       </w:pPr>
     </w:lvl>
   </w:abstractNum>
-  <w:abstractNum w:abstractNumId="6" w15:restartNumberingAfterBreak="0">
+  <w:abstractNum w:abstractNumId="6">
     <w:nsid w:val="1CCF6759"/>
     <w:multiLevelType w:val="hybridMultilevel"/>
     <w:tmpl w:val="4FA870FC"/>
@@ -9586,7 +9748,7 @@
       </w:rPr>
     </w:lvl>
   </w:abstractNum>
-  <w:abstractNum w:abstractNumId="7" w15:restartNumberingAfterBreak="0">
+  <w:abstractNum w:abstractNumId="7">
     <w:nsid w:val="233A1C14"/>
     <w:multiLevelType w:val="singleLevel"/>
     <w:tmpl w:val="0C0A000F"/>
@@ -9606,7 +9768,7 @@
       </w:rPr>
     </w:lvl>
   </w:abstractNum>
-  <w:abstractNum w:abstractNumId="8" w15:restartNumberingAfterBreak="0">
+  <w:abstractNum w:abstractNumId="8">
     <w:nsid w:val="28352781"/>
     <w:multiLevelType w:val="hybridMultilevel"/>
     <w:tmpl w:val="624424F4"/>
@@ -9746,7 +9908,7 @@
       </w:rPr>
     </w:lvl>
   </w:abstractNum>
-  <w:abstractNum w:abstractNumId="9" w15:restartNumberingAfterBreak="0">
+  <w:abstractNum w:abstractNumId="9">
     <w:nsid w:val="33686063"/>
     <w:multiLevelType w:val="hybridMultilevel"/>
     <w:tmpl w:val="03E4A81C"/>
@@ -9886,7 +10048,7 @@
       </w:rPr>
     </w:lvl>
   </w:abstractNum>
-  <w:abstractNum w:abstractNumId="10" w15:restartNumberingAfterBreak="0">
+  <w:abstractNum w:abstractNumId="10">
     <w:nsid w:val="45DE0C34"/>
     <w:multiLevelType w:val="hybridMultilevel"/>
     <w:tmpl w:val="B6CAE56A"/>
@@ -10026,7 +10188,7 @@
       </w:rPr>
     </w:lvl>
   </w:abstractNum>
-  <w:abstractNum w:abstractNumId="11" w15:restartNumberingAfterBreak="0">
+  <w:abstractNum w:abstractNumId="11">
     <w:nsid w:val="48215ACF"/>
     <w:multiLevelType w:val="hybridMultilevel"/>
     <w:tmpl w:val="E68E7D14"/>
@@ -10166,7 +10328,7 @@
       </w:rPr>
     </w:lvl>
   </w:abstractNum>
-  <w:abstractNum w:abstractNumId="12" w15:restartNumberingAfterBreak="0">
+  <w:abstractNum w:abstractNumId="12">
     <w:nsid w:val="583A7260"/>
     <w:multiLevelType w:val="hybridMultilevel"/>
     <w:tmpl w:val="3EB660D6"/>
@@ -10306,7 +10468,7 @@
       </w:rPr>
     </w:lvl>
   </w:abstractNum>
-  <w:abstractNum w:abstractNumId="13" w15:restartNumberingAfterBreak="0">
+  <w:abstractNum w:abstractNumId="13">
     <w:nsid w:val="5AD85850"/>
     <w:multiLevelType w:val="hybridMultilevel"/>
     <w:tmpl w:val="87042274"/>
@@ -10419,7 +10581,7 @@
       </w:pPr>
     </w:lvl>
   </w:abstractNum>
-  <w:abstractNum w:abstractNumId="14" w15:restartNumberingAfterBreak="0">
+  <w:abstractNum w:abstractNumId="14">
     <w:nsid w:val="629253D1"/>
     <w:multiLevelType w:val="hybridMultilevel"/>
     <w:tmpl w:val="64EAF646"/>
@@ -10559,7 +10721,7 @@
       </w:rPr>
     </w:lvl>
   </w:abstractNum>
-  <w:abstractNum w:abstractNumId="15" w15:restartNumberingAfterBreak="0">
+  <w:abstractNum w:abstractNumId="15">
     <w:nsid w:val="64276DF1"/>
     <w:multiLevelType w:val="hybridMultilevel"/>
     <w:tmpl w:val="0B46E0F2"/>
@@ -10699,7 +10861,7 @@
       </w:rPr>
     </w:lvl>
   </w:abstractNum>
-  <w:abstractNum w:abstractNumId="16" w15:restartNumberingAfterBreak="0">
+  <w:abstractNum w:abstractNumId="16">
     <w:nsid w:val="68530709"/>
     <w:multiLevelType w:val="hybridMultilevel"/>
     <w:tmpl w:val="06540922"/>
@@ -10815,7 +10977,7 @@
       </w:pPr>
     </w:lvl>
   </w:abstractNum>
-  <w:abstractNum w:abstractNumId="17" w15:restartNumberingAfterBreak="0">
+  <w:abstractNum w:abstractNumId="17">
     <w:nsid w:val="7A305EF3"/>
     <w:multiLevelType w:val="hybridMultilevel"/>
     <w:tmpl w:val="540830BA"/>
@@ -10962,7 +11124,7 @@
 </file>
 
 <file path=word/styles.xml><?xml version="1.0" encoding="utf-8"?>
-<w:styles xmlns:mc="http://schemas.openxmlformats.org/markup-compatibility/2006" xmlns:r="http://schemas.openxmlformats.org/officeDocument/2006/relationships" xmlns:w="http://schemas.openxmlformats.org/wordprocessingml/2006/main" xmlns:w14="http://schemas.microsoft.com/office/word/2010/wordml" xmlns:w15="http://schemas.microsoft.com/office/word/2012/wordml" xmlns:w16se="http://schemas.microsoft.com/office/word/2015/wordml/symex" mc:Ignorable="w14 w15 w16se">
+<w:styles xmlns:mc="http://schemas.openxmlformats.org/markup-compatibility/2006" xmlns:r="http://schemas.openxmlformats.org/officeDocument/2006/relationships" xmlns:w="http://schemas.openxmlformats.org/wordprocessingml/2006/main" xmlns:w14="http://schemas.microsoft.com/office/word/2010/wordml" mc:Ignorable="w14">
   <w:docDefaults>
     <w:rPrDefault>
       <w:rPr>
@@ -10972,372 +11134,141 @@
     </w:rPrDefault>
     <w:pPrDefault/>
   </w:docDefaults>
-  <w:latentStyles w:defLockedState="0" w:defUIPriority="0" w:defSemiHidden="0" w:defUnhideWhenUsed="0" w:defQFormat="0" w:count="372">
-    <w:lsdException w:name="Normal" w:qFormat="1"/>
-    <w:lsdException w:name="heading 1" w:qFormat="1"/>
-    <w:lsdException w:name="heading 2" w:qFormat="1"/>
-    <w:lsdException w:name="heading 3" w:semiHidden="1" w:unhideWhenUsed="1" w:qFormat="1"/>
-    <w:lsdException w:name="heading 4" w:semiHidden="1" w:unhideWhenUsed="1" w:qFormat="1"/>
-    <w:lsdException w:name="heading 5" w:semiHidden="1" w:unhideWhenUsed="1" w:qFormat="1"/>
-    <w:lsdException w:name="heading 6" w:semiHidden="1" w:unhideWhenUsed="1" w:qFormat="1"/>
-    <w:lsdException w:name="heading 7" w:semiHidden="1" w:unhideWhenUsed="1" w:qFormat="1"/>
-    <w:lsdException w:name="heading 8" w:semiHidden="1" w:unhideWhenUsed="1" w:qFormat="1"/>
-    <w:lsdException w:name="heading 9" w:semiHidden="1" w:unhideWhenUsed="1" w:qFormat="1"/>
-    <w:lsdException w:name="index 1" w:semiHidden="1" w:unhideWhenUsed="1"/>
-    <w:lsdException w:name="index 2" w:semiHidden="1" w:unhideWhenUsed="1"/>
-    <w:lsdException w:name="index 3" w:semiHidden="1" w:unhideWhenUsed="1"/>
-    <w:lsdException w:name="index 4" w:semiHidden="1" w:unhideWhenUsed="1"/>
-    <w:lsdException w:name="index 5" w:semiHidden="1" w:unhideWhenUsed="1"/>
-    <w:lsdException w:name="index 6" w:semiHidden="1" w:unhideWhenUsed="1"/>
-    <w:lsdException w:name="index 7" w:semiHidden="1" w:unhideWhenUsed="1"/>
-    <w:lsdException w:name="index 8" w:semiHidden="1" w:unhideWhenUsed="1"/>
-    <w:lsdException w:name="index 9" w:semiHidden="1" w:unhideWhenUsed="1"/>
-    <w:lsdException w:name="toc 1" w:semiHidden="1" w:unhideWhenUsed="1"/>
-    <w:lsdException w:name="toc 2" w:semiHidden="1" w:unhideWhenUsed="1"/>
-    <w:lsdException w:name="toc 3" w:semiHidden="1" w:unhideWhenUsed="1"/>
-    <w:lsdException w:name="toc 4" w:semiHidden="1" w:unhideWhenUsed="1"/>
-    <w:lsdException w:name="toc 5" w:semiHidden="1" w:unhideWhenUsed="1"/>
-    <w:lsdException w:name="toc 6" w:semiHidden="1" w:unhideWhenUsed="1"/>
-    <w:lsdException w:name="toc 7" w:semiHidden="1" w:unhideWhenUsed="1"/>
-    <w:lsdException w:name="toc 8" w:semiHidden="1" w:unhideWhenUsed="1"/>
-    <w:lsdException w:name="toc 9" w:semiHidden="1" w:unhideWhenUsed="1"/>
-    <w:lsdException w:name="Normal Indent" w:semiHidden="1" w:unhideWhenUsed="1"/>
-    <w:lsdException w:name="footnote text" w:semiHidden="1" w:unhideWhenUsed="1"/>
-    <w:lsdException w:name="annotation text" w:semiHidden="1" w:unhideWhenUsed="1"/>
-    <w:lsdException w:name="header" w:semiHidden="1" w:unhideWhenUsed="1"/>
-    <w:lsdException w:name="footer" w:semiHidden="1" w:unhideWhenUsed="1"/>
-    <w:lsdException w:name="index heading" w:semiHidden="1" w:unhideWhenUsed="1"/>
-    <w:lsdException w:name="caption" w:semiHidden="1" w:unhideWhenUsed="1" w:qFormat="1"/>
-    <w:lsdException w:name="table of figures" w:semiHidden="1" w:unhideWhenUsed="1"/>
-    <w:lsdException w:name="envelope address" w:semiHidden="1" w:unhideWhenUsed="1"/>
-    <w:lsdException w:name="envelope return" w:semiHidden="1" w:unhideWhenUsed="1"/>
-    <w:lsdException w:name="footnote reference" w:semiHidden="1" w:unhideWhenUsed="1"/>
-    <w:lsdException w:name="annotation reference" w:semiHidden="1" w:unhideWhenUsed="1"/>
-    <w:lsdException w:name="line number" w:semiHidden="1" w:unhideWhenUsed="1"/>
-    <w:lsdException w:name="page number" w:semiHidden="1" w:unhideWhenUsed="1"/>
-    <w:lsdException w:name="endnote reference" w:semiHidden="1" w:unhideWhenUsed="1"/>
-    <w:lsdException w:name="endnote text" w:semiHidden="1" w:unhideWhenUsed="1"/>
-    <w:lsdException w:name="table of authorities" w:semiHidden="1" w:unhideWhenUsed="1"/>
-    <w:lsdException w:name="macro" w:semiHidden="1" w:unhideWhenUsed="1"/>
-    <w:lsdException w:name="toa heading" w:semiHidden="1" w:unhideWhenUsed="1"/>
-    <w:lsdException w:name="List Bullet" w:semiHidden="1" w:unhideWhenUsed="1"/>
-    <w:lsdException w:name="List Number" w:semiHidden="1" w:unhideWhenUsed="1"/>
-    <w:lsdException w:name="List 4" w:semiHidden="1" w:unhideWhenUsed="1"/>
-    <w:lsdException w:name="List 5" w:semiHidden="1" w:unhideWhenUsed="1"/>
-    <w:lsdException w:name="List Bullet 2" w:semiHidden="1" w:unhideWhenUsed="1"/>
-    <w:lsdException w:name="List Bullet 3" w:semiHidden="1" w:unhideWhenUsed="1"/>
-    <w:lsdException w:name="List Bullet 4" w:semiHidden="1" w:unhideWhenUsed="1"/>
-    <w:lsdException w:name="List Bullet 5" w:semiHidden="1" w:unhideWhenUsed="1"/>
-    <w:lsdException w:name="List Number 2" w:semiHidden="1" w:unhideWhenUsed="1"/>
-    <w:lsdException w:name="List Number 3" w:semiHidden="1" w:unhideWhenUsed="1"/>
-    <w:lsdException w:name="List Number 4" w:semiHidden="1" w:unhideWhenUsed="1"/>
-    <w:lsdException w:name="List Number 5" w:semiHidden="1" w:unhideWhenUsed="1"/>
-    <w:lsdException w:name="Title" w:qFormat="1"/>
-    <w:lsdException w:name="Closing" w:semiHidden="1" w:unhideWhenUsed="1"/>
-    <w:lsdException w:name="Signature" w:semiHidden="1" w:unhideWhenUsed="1"/>
-    <w:lsdException w:name="Default Paragraph Font" w:semiHidden="1" w:unhideWhenUsed="1"/>
-    <w:lsdException w:name="Body Text" w:semiHidden="1" w:unhideWhenUsed="1"/>
-    <w:lsdException w:name="Body Text Indent" w:semiHidden="1" w:unhideWhenUsed="1"/>
-    <w:lsdException w:name="List Continue" w:semiHidden="1" w:unhideWhenUsed="1"/>
-    <w:lsdException w:name="List Continue 2" w:semiHidden="1" w:unhideWhenUsed="1"/>
-    <w:lsdException w:name="List Continue 3" w:semiHidden="1" w:unhideWhenUsed="1"/>
-    <w:lsdException w:name="List Continue 4" w:semiHidden="1" w:unhideWhenUsed="1"/>
-    <w:lsdException w:name="Subtitle" w:qFormat="1"/>
-    <w:lsdException w:name="Date" w:semiHidden="1" w:unhideWhenUsed="1"/>
-    <w:lsdException w:name="Body Text First Indent" w:semiHidden="1" w:unhideWhenUsed="1"/>
-    <w:lsdException w:name="Body Text First Indent 2" w:semiHidden="1" w:unhideWhenUsed="1"/>
-    <w:lsdException w:name="Note Heading" w:semiHidden="1" w:unhideWhenUsed="1"/>
-    <w:lsdException w:name="Body Text 2" w:semiHidden="1" w:unhideWhenUsed="1"/>
-    <w:lsdException w:name="Body Text 3" w:semiHidden="1" w:unhideWhenUsed="1"/>
-    <w:lsdException w:name="Body Text Indent 2" w:semiHidden="1" w:unhideWhenUsed="1"/>
-    <w:lsdException w:name="Body Text Indent 3" w:semiHidden="1" w:unhideWhenUsed="1"/>
-    <w:lsdException w:name="Block Text" w:semiHidden="1" w:unhideWhenUsed="1"/>
-    <w:lsdException w:name="Hyperlink" w:semiHidden="1" w:unhideWhenUsed="1"/>
-    <w:lsdException w:name="FollowedHyperlink" w:semiHidden="1" w:unhideWhenUsed="1"/>
-    <w:lsdException w:name="Strong" w:qFormat="1"/>
-    <w:lsdException w:name="Emphasis" w:qFormat="1"/>
-    <w:lsdException w:name="Document Map" w:semiHidden="1" w:unhideWhenUsed="1"/>
-    <w:lsdException w:name="Plain Text" w:semiHidden="1" w:unhideWhenUsed="1"/>
-    <w:lsdException w:name="E-mail Signature" w:semiHidden="1" w:unhideWhenUsed="1"/>
-    <w:lsdException w:name="HTML Top of Form" w:semiHidden="1" w:unhideWhenUsed="1"/>
-    <w:lsdException w:name="HTML Bottom of Form" w:semiHidden="1" w:unhideWhenUsed="1"/>
-    <w:lsdException w:name="Normal (Web)" w:semiHidden="1" w:unhideWhenUsed="1"/>
-    <w:lsdException w:name="HTML Acronym" w:semiHidden="1" w:unhideWhenUsed="1"/>
-    <w:lsdException w:name="HTML Address" w:semiHidden="1" w:unhideWhenUsed="1"/>
-    <w:lsdException w:name="HTML Cite" w:semiHidden="1" w:unhideWhenUsed="1"/>
-    <w:lsdException w:name="HTML Code" w:semiHidden="1" w:unhideWhenUsed="1"/>
-    <w:lsdException w:name="HTML Definition" w:semiHidden="1" w:unhideWhenUsed="1"/>
-    <w:lsdException w:name="HTML Keyboard" w:semiHidden="1" w:unhideWhenUsed="1"/>
-    <w:lsdException w:name="HTML Preformatted" w:semiHidden="1" w:uiPriority="99" w:unhideWhenUsed="1"/>
-    <w:lsdException w:name="HTML Sample" w:semiHidden="1" w:unhideWhenUsed="1"/>
-    <w:lsdException w:name="HTML Typewriter" w:semiHidden="1" w:unhideWhenUsed="1"/>
-    <w:lsdException w:name="HTML Variable" w:semiHidden="1" w:unhideWhenUsed="1"/>
-    <w:lsdException w:name="Normal Table" w:semiHidden="1" w:unhideWhenUsed="1"/>
-    <w:lsdException w:name="annotation subject" w:semiHidden="1" w:unhideWhenUsed="1"/>
-    <w:lsdException w:name="No List" w:semiHidden="1" w:unhideWhenUsed="1"/>
-    <w:lsdException w:name="Outline List 1" w:semiHidden="1" w:unhideWhenUsed="1"/>
-    <w:lsdException w:name="Outline List 2" w:semiHidden="1" w:unhideWhenUsed="1"/>
-    <w:lsdException w:name="Outline List 3" w:semiHidden="1" w:unhideWhenUsed="1"/>
-    <w:lsdException w:name="Table Simple 1" w:semiHidden="1" w:unhideWhenUsed="1"/>
-    <w:lsdException w:name="Table Simple 2" w:semiHidden="1" w:unhideWhenUsed="1"/>
-    <w:lsdException w:name="Table Simple 3" w:semiHidden="1" w:unhideWhenUsed="1"/>
-    <w:lsdException w:name="Table Classic 1" w:semiHidden="1" w:unhideWhenUsed="1"/>
-    <w:lsdException w:name="Table Classic 2" w:semiHidden="1" w:unhideWhenUsed="1"/>
-    <w:lsdException w:name="Table Classic 3" w:semiHidden="1" w:unhideWhenUsed="1"/>
-    <w:lsdException w:name="Table Classic 4" w:semiHidden="1" w:unhideWhenUsed="1"/>
-    <w:lsdException w:name="Table Colorful 1" w:semiHidden="1" w:unhideWhenUsed="1"/>
-    <w:lsdException w:name="Table Colorful 2" w:semiHidden="1" w:unhideWhenUsed="1"/>
-    <w:lsdException w:name="Table Colorful 3" w:semiHidden="1" w:unhideWhenUsed="1"/>
-    <w:lsdException w:name="Table Columns 1" w:semiHidden="1" w:unhideWhenUsed="1"/>
-    <w:lsdException w:name="Table Columns 2" w:semiHidden="1" w:unhideWhenUsed="1"/>
-    <w:lsdException w:name="Table Columns 3" w:semiHidden="1" w:unhideWhenUsed="1"/>
-    <w:lsdException w:name="Table Columns 4" w:semiHidden="1" w:unhideWhenUsed="1"/>
-    <w:lsdException w:name="Table Columns 5" w:semiHidden="1" w:unhideWhenUsed="1"/>
-    <w:lsdException w:name="Table Grid 1" w:semiHidden="1" w:unhideWhenUsed="1"/>
-    <w:lsdException w:name="Table Grid 2" w:semiHidden="1" w:unhideWhenUsed="1"/>
-    <w:lsdException w:name="Table Grid 3" w:semiHidden="1" w:unhideWhenUsed="1"/>
-    <w:lsdException w:name="Table Grid 4" w:semiHidden="1" w:unhideWhenUsed="1"/>
-    <w:lsdException w:name="Table Grid 5" w:semiHidden="1" w:unhideWhenUsed="1"/>
-    <w:lsdException w:name="Table Grid 6" w:semiHidden="1" w:unhideWhenUsed="1"/>
-    <w:lsdException w:name="Table Grid 7" w:semiHidden="1" w:unhideWhenUsed="1"/>
-    <w:lsdException w:name="Table Grid 8" w:semiHidden="1" w:unhideWhenUsed="1"/>
-    <w:lsdException w:name="Table List 1" w:semiHidden="1" w:unhideWhenUsed="1"/>
-    <w:lsdException w:name="Table List 2" w:semiHidden="1" w:unhideWhenUsed="1"/>
-    <w:lsdException w:name="Table List 3" w:semiHidden="1" w:unhideWhenUsed="1"/>
-    <w:lsdException w:name="Table List 4" w:semiHidden="1" w:unhideWhenUsed="1"/>
-    <w:lsdException w:name="Table List 5" w:semiHidden="1" w:unhideWhenUsed="1"/>
-    <w:lsdException w:name="Table List 6" w:semiHidden="1" w:unhideWhenUsed="1"/>
-    <w:lsdException w:name="Table List 7" w:semiHidden="1" w:unhideWhenUsed="1"/>
-    <w:lsdException w:name="Table List 8" w:semiHidden="1" w:unhideWhenUsed="1"/>
-    <w:lsdException w:name="Table 3D effects 1" w:semiHidden="1" w:unhideWhenUsed="1"/>
-    <w:lsdException w:name="Table 3D effects 2" w:semiHidden="1" w:unhideWhenUsed="1"/>
-    <w:lsdException w:name="Table 3D effects 3" w:semiHidden="1" w:unhideWhenUsed="1"/>
-    <w:lsdException w:name="Table Contemporary" w:semiHidden="1" w:unhideWhenUsed="1"/>
-    <w:lsdException w:name="Table Elegant" w:semiHidden="1" w:unhideWhenUsed="1"/>
-    <w:lsdException w:name="Table Professional" w:semiHidden="1" w:unhideWhenUsed="1"/>
-    <w:lsdException w:name="Table Subtle 1" w:semiHidden="1" w:unhideWhenUsed="1"/>
-    <w:lsdException w:name="Table Subtle 2" w:semiHidden="1" w:unhideWhenUsed="1"/>
-    <w:lsdException w:name="Table Web 1" w:semiHidden="1" w:unhideWhenUsed="1"/>
-    <w:lsdException w:name="Table Web 2" w:semiHidden="1" w:unhideWhenUsed="1"/>
-    <w:lsdException w:name="Table Web 3" w:semiHidden="1" w:unhideWhenUsed="1"/>
-    <w:lsdException w:name="Balloon Text" w:semiHidden="1" w:unhideWhenUsed="1"/>
-    <w:lsdException w:name="Table Theme" w:semiHidden="1" w:unhideWhenUsed="1"/>
-    <w:lsdException w:name="Placeholder Text" w:semiHidden="1" w:uiPriority="99"/>
-    <w:lsdException w:name="No Spacing" w:uiPriority="1" w:qFormat="1"/>
-    <w:lsdException w:name="Light Shading" w:uiPriority="60"/>
-    <w:lsdException w:name="Light List" w:uiPriority="61"/>
-    <w:lsdException w:name="Light Grid" w:uiPriority="62"/>
-    <w:lsdException w:name="Medium Shading 1" w:uiPriority="63"/>
-    <w:lsdException w:name="Medium Shading 2" w:uiPriority="64"/>
-    <w:lsdException w:name="Medium List 1" w:uiPriority="65"/>
-    <w:lsdException w:name="Medium List 2" w:uiPriority="66"/>
-    <w:lsdException w:name="Medium Grid 1" w:uiPriority="67"/>
-    <w:lsdException w:name="Medium Grid 2" w:uiPriority="68"/>
-    <w:lsdException w:name="Medium Grid 3" w:uiPriority="69"/>
-    <w:lsdException w:name="Dark List" w:uiPriority="70"/>
-    <w:lsdException w:name="Colorful Shading" w:uiPriority="71"/>
-    <w:lsdException w:name="Colorful List" w:uiPriority="72"/>
-    <w:lsdException w:name="Colorful Grid" w:uiPriority="73"/>
-    <w:lsdException w:name="Light Shading Accent 1" w:uiPriority="60"/>
-    <w:lsdException w:name="Light List Accent 1" w:uiPriority="61"/>
-    <w:lsdException w:name="Light Grid Accent 1" w:uiPriority="62"/>
-    <w:lsdException w:name="Medium Shading 1 Accent 1" w:uiPriority="63"/>
-    <w:lsdException w:name="Medium Shading 2 Accent 1" w:uiPriority="64"/>
-    <w:lsdException w:name="Medium List 1 Accent 1" w:uiPriority="65"/>
-    <w:lsdException w:name="Revision" w:semiHidden="1" w:uiPriority="99"/>
-    <w:lsdException w:name="List Paragraph" w:uiPriority="34" w:qFormat="1"/>
-    <w:lsdException w:name="Quote" w:uiPriority="29" w:qFormat="1"/>
-    <w:lsdException w:name="Intense Quote" w:uiPriority="30" w:qFormat="1"/>
-    <w:lsdException w:name="Medium List 2 Accent 1" w:uiPriority="66"/>
-    <w:lsdException w:name="Medium Grid 1 Accent 1" w:uiPriority="67"/>
-    <w:lsdException w:name="Medium Grid 2 Accent 1" w:uiPriority="68"/>
-    <w:lsdException w:name="Medium Grid 3 Accent 1" w:uiPriority="69"/>
-    <w:lsdException w:name="Dark List Accent 1" w:uiPriority="70"/>
-    <w:lsdException w:name="Colorful Shading Accent 1" w:uiPriority="71"/>
-    <w:lsdException w:name="Colorful List Accent 1" w:uiPriority="72"/>
-    <w:lsdException w:name="Colorful Grid Accent 1" w:uiPriority="73"/>
-    <w:lsdException w:name="Light Shading Accent 2" w:uiPriority="60"/>
-    <w:lsdException w:name="Light List Accent 2" w:uiPriority="61"/>
-    <w:lsdException w:name="Light Grid Accent 2" w:uiPriority="62"/>
-    <w:lsdException w:name="Medium Shading 1 Accent 2" w:uiPriority="63"/>
-    <w:lsdException w:name="Medium Shading 2 Accent 2" w:uiPriority="64"/>
-    <w:lsdException w:name="Medium List 1 Accent 2" w:uiPriority="65"/>
-    <w:lsdException w:name="Medium List 2 Accent 2" w:uiPriority="66"/>
-    <w:lsdException w:name="Medium Grid 1 Accent 2" w:uiPriority="67"/>
-    <w:lsdException w:name="Medium Grid 2 Accent 2" w:uiPriority="68"/>
-    <w:lsdException w:name="Medium Grid 3 Accent 2" w:uiPriority="69"/>
-    <w:lsdException w:name="Dark List Accent 2" w:uiPriority="70"/>
-    <w:lsdException w:name="Colorful Shading Accent 2" w:uiPriority="71"/>
-    <w:lsdException w:name="Colorful List Accent 2" w:uiPriority="72"/>
-    <w:lsdException w:name="Colorful Grid Accent 2" w:uiPriority="73"/>
-    <w:lsdException w:name="Light Shading Accent 3" w:uiPriority="60"/>
-    <w:lsdException w:name="Light List Accent 3" w:uiPriority="61"/>
-    <w:lsdException w:name="Light Grid Accent 3" w:uiPriority="62"/>
-    <w:lsdException w:name="Medium Shading 1 Accent 3" w:uiPriority="63"/>
-    <w:lsdException w:name="Medium Shading 2 Accent 3" w:uiPriority="64"/>
-    <w:lsdException w:name="Medium List 1 Accent 3" w:uiPriority="65"/>
-    <w:lsdException w:name="Medium List 2 Accent 3" w:uiPriority="66"/>
-    <w:lsdException w:name="Medium Grid 1 Accent 3" w:uiPriority="67"/>
-    <w:lsdException w:name="Medium Grid 2 Accent 3" w:uiPriority="68"/>
-    <w:lsdException w:name="Medium Grid 3 Accent 3" w:uiPriority="69"/>
-    <w:lsdException w:name="Dark List Accent 3" w:uiPriority="70"/>
-    <w:lsdException w:name="Colorful Shading Accent 3" w:uiPriority="71"/>
-    <w:lsdException w:name="Colorful List Accent 3" w:uiPriority="72"/>
-    <w:lsdException w:name="Colorful Grid Accent 3" w:uiPriority="73"/>
-    <w:lsdException w:name="Light Shading Accent 4" w:uiPriority="60"/>
-    <w:lsdException w:name="Light List Accent 4" w:uiPriority="61"/>
-    <w:lsdException w:name="Light Grid Accent 4" w:uiPriority="62"/>
-    <w:lsdException w:name="Medium Shading 1 Accent 4" w:uiPriority="63"/>
-    <w:lsdException w:name="Medium Shading 2 Accent 4" w:uiPriority="64"/>
-    <w:lsdException w:name="Medium List 1 Accent 4" w:uiPriority="65"/>
-    <w:lsdException w:name="Medium List 2 Accent 4" w:uiPriority="66"/>
-    <w:lsdException w:name="Medium Grid 1 Accent 4" w:uiPriority="67"/>
-    <w:lsdException w:name="Medium Grid 2 Accent 4" w:uiPriority="68"/>
-    <w:lsdException w:name="Medium Grid 3 Accent 4" w:uiPriority="69"/>
-    <w:lsdException w:name="Dark List Accent 4" w:uiPriority="70"/>
-    <w:lsdException w:name="Colorful Shading Accent 4" w:uiPriority="71"/>
-    <w:lsdException w:name="Colorful List Accent 4" w:uiPriority="72"/>
-    <w:lsdException w:name="Colorful Grid Accent 4" w:uiPriority="73"/>
-    <w:lsdException w:name="Light Shading Accent 5" w:uiPriority="60"/>
-    <w:lsdException w:name="Light List Accent 5" w:uiPriority="61"/>
-    <w:lsdException w:name="Light Grid Accent 5" w:uiPriority="62"/>
-    <w:lsdException w:name="Medium Shading 1 Accent 5" w:uiPriority="63"/>
-    <w:lsdException w:name="Medium Shading 2 Accent 5" w:uiPriority="64"/>
-    <w:lsdException w:name="Medium List 1 Accent 5" w:uiPriority="65"/>
-    <w:lsdException w:name="Medium List 2 Accent 5" w:uiPriority="66"/>
-    <w:lsdException w:name="Medium Grid 1 Accent 5" w:uiPriority="67"/>
-    <w:lsdException w:name="Medium Grid 2 Accent 5" w:uiPriority="68"/>
-    <w:lsdException w:name="Medium Grid 3 Accent 5" w:uiPriority="69"/>
-    <w:lsdException w:name="Dark List Accent 5" w:uiPriority="70"/>
-    <w:lsdException w:name="Colorful Shading Accent 5" w:uiPriority="71"/>
-    <w:lsdException w:name="Colorful List Accent 5" w:uiPriority="72"/>
-    <w:lsdException w:name="Colorful Grid Accent 5" w:uiPriority="73"/>
-    <w:lsdException w:name="Light Shading Accent 6" w:uiPriority="60"/>
-    <w:lsdException w:name="Light List Accent 6" w:uiPriority="61"/>
-    <w:lsdException w:name="Light Grid Accent 6" w:uiPriority="62"/>
-    <w:lsdException w:name="Medium Shading 1 Accent 6" w:uiPriority="63"/>
-    <w:lsdException w:name="Medium Shading 2 Accent 6" w:uiPriority="64"/>
-    <w:lsdException w:name="Medium List 1 Accent 6" w:uiPriority="65"/>
-    <w:lsdException w:name="Medium List 2 Accent 6" w:uiPriority="66"/>
-    <w:lsdException w:name="Medium Grid 1 Accent 6" w:uiPriority="67"/>
-    <w:lsdException w:name="Medium Grid 2 Accent 6" w:uiPriority="68"/>
-    <w:lsdException w:name="Medium Grid 3 Accent 6" w:uiPriority="69"/>
-    <w:lsdException w:name="Dark List Accent 6" w:uiPriority="70"/>
-    <w:lsdException w:name="Colorful Shading Accent 6" w:uiPriority="71"/>
-    <w:lsdException w:name="Colorful List Accent 6" w:uiPriority="72"/>
-    <w:lsdException w:name="Colorful Grid Accent 6" w:uiPriority="73"/>
-    <w:lsdException w:name="Subtle Emphasis" w:uiPriority="19" w:qFormat="1"/>
-    <w:lsdException w:name="Intense Emphasis" w:uiPriority="21" w:qFormat="1"/>
-    <w:lsdException w:name="Subtle Reference" w:uiPriority="31" w:qFormat="1"/>
-    <w:lsdException w:name="Intense Reference" w:uiPriority="32" w:qFormat="1"/>
-    <w:lsdException w:name="Book Title" w:uiPriority="33" w:qFormat="1"/>
-    <w:lsdException w:name="Bibliography" w:semiHidden="1" w:uiPriority="37" w:unhideWhenUsed="1"/>
-    <w:lsdException w:name="TOC Heading" w:semiHidden="1" w:uiPriority="39" w:unhideWhenUsed="1" w:qFormat="1"/>
-    <w:lsdException w:name="Plain Table 1" w:uiPriority="41"/>
-    <w:lsdException w:name="Plain Table 2" w:uiPriority="42"/>
-    <w:lsdException w:name="Plain Table 3" w:uiPriority="43"/>
-    <w:lsdException w:name="Plain Table 4" w:uiPriority="44"/>
-    <w:lsdException w:name="Plain Table 5" w:uiPriority="45"/>
-    <w:lsdException w:name="Grid Table Light" w:uiPriority="40"/>
-    <w:lsdException w:name="Grid Table 1 Light" w:uiPriority="46"/>
-    <w:lsdException w:name="Grid Table 2" w:uiPriority="47"/>
-    <w:lsdException w:name="Grid Table 3" w:uiPriority="48"/>
-    <w:lsdException w:name="Grid Table 4" w:uiPriority="49"/>
-    <w:lsdException w:name="Grid Table 5 Dark" w:uiPriority="50"/>
-    <w:lsdException w:name="Grid Table 6 Colorful" w:uiPriority="51"/>
-    <w:lsdException w:name="Grid Table 7 Colorful" w:uiPriority="52"/>
-    <w:lsdException w:name="Grid Table 1 Light Accent 1" w:uiPriority="46"/>
-    <w:lsdException w:name="Grid Table 2 Accent 1" w:uiPriority="47"/>
-    <w:lsdException w:name="Grid Table 3 Accent 1" w:uiPriority="48"/>
-    <w:lsdException w:name="Grid Table 4 Accent 1" w:uiPriority="49"/>
-    <w:lsdException w:name="Grid Table 5 Dark Accent 1" w:uiPriority="50"/>
-    <w:lsdException w:name="Grid Table 6 Colorful Accent 1" w:uiPriority="51"/>
-    <w:lsdException w:name="Grid Table 7 Colorful Accent 1" w:uiPriority="52"/>
-    <w:lsdException w:name="Grid Table 1 Light Accent 2" w:uiPriority="46"/>
-    <w:lsdException w:name="Grid Table 2 Accent 2" w:uiPriority="47"/>
-    <w:lsdException w:name="Grid Table 3 Accent 2" w:uiPriority="48"/>
-    <w:lsdException w:name="Grid Table 4 Accent 2" w:uiPriority="49"/>
-    <w:lsdException w:name="Grid Table 5 Dark Accent 2" w:uiPriority="50"/>
-    <w:lsdException w:name="Grid Table 6 Colorful Accent 2" w:uiPriority="51"/>
-    <w:lsdException w:name="Grid Table 7 Colorful Accent 2" w:uiPriority="52"/>
-    <w:lsdException w:name="Grid Table 1 Light Accent 3" w:uiPriority="46"/>
-    <w:lsdException w:name="Grid Table 2 Accent 3" w:uiPriority="47"/>
-    <w:lsdException w:name="Grid Table 3 Accent 3" w:uiPriority="48"/>
-    <w:lsdException w:name="Grid Table 4 Accent 3" w:uiPriority="49"/>
-    <w:lsdException w:name="Grid Table 5 Dark Accent 3" w:uiPriority="50"/>
-    <w:lsdException w:name="Grid Table 6 Colorful Accent 3" w:uiPriority="51"/>
-    <w:lsdException w:name="Grid Table 7 Colorful Accent 3" w:uiPriority="52"/>
-    <w:lsdException w:name="Grid Table 1 Light Accent 4" w:uiPriority="46"/>
-    <w:lsdException w:name="Grid Table 2 Accent 4" w:uiPriority="47"/>
-    <w:lsdException w:name="Grid Table 3 Accent 4" w:uiPriority="48"/>
-    <w:lsdException w:name="Grid Table 4 Accent 4" w:uiPriority="49"/>
-    <w:lsdException w:name="Grid Table 5 Dark Accent 4" w:uiPriority="50"/>
-    <w:lsdException w:name="Grid Table 6 Colorful Accent 4" w:uiPriority="51"/>
-    <w:lsdException w:name="Grid Table 7 Colorful Accent 4" w:uiPriority="52"/>
-    <w:lsdException w:name="Grid Table 1 Light Accent 5" w:uiPriority="46"/>
-    <w:lsdException w:name="Grid Table 2 Accent 5" w:uiPriority="47"/>
-    <w:lsdException w:name="Grid Table 3 Accent 5" w:uiPriority="48"/>
-    <w:lsdException w:name="Grid Table 4 Accent 5" w:uiPriority="49"/>
-    <w:lsdException w:name="Grid Table 5 Dark Accent 5" w:uiPriority="50"/>
-    <w:lsdException w:name="Grid Table 6 Colorful Accent 5" w:uiPriority="51"/>
-    <w:lsdException w:name="Grid Table 7 Colorful Accent 5" w:uiPriority="52"/>
-    <w:lsdException w:name="Grid Table 1 Light Accent 6" w:uiPriority="46"/>
-    <w:lsdException w:name="Grid Table 2 Accent 6" w:uiPriority="47"/>
-    <w:lsdException w:name="Grid Table 3 Accent 6" w:uiPriority="48"/>
-    <w:lsdException w:name="Grid Table 4 Accent 6" w:uiPriority="49"/>
-    <w:lsdException w:name="Grid Table 5 Dark Accent 6" w:uiPriority="50"/>
-    <w:lsdException w:name="Grid Table 6 Colorful Accent 6" w:uiPriority="51"/>
-    <w:lsdException w:name="Grid Table 7 Colorful Accent 6" w:uiPriority="52"/>
-    <w:lsdException w:name="List Table 1 Light" w:uiPriority="46"/>
-    <w:lsdException w:name="List Table 2" w:uiPriority="47"/>
-    <w:lsdException w:name="List Table 3" w:uiPriority="48"/>
-    <w:lsdException w:name="List Table 4" w:uiPriority="49"/>
-    <w:lsdException w:name="List Table 5 Dark" w:uiPriority="50"/>
-    <w:lsdException w:name="List Table 6 Colorful" w:uiPriority="51"/>
-    <w:lsdException w:name="List Table 7 Colorful" w:uiPriority="52"/>
-    <w:lsdException w:name="List Table 1 Light Accent 1" w:uiPriority="46"/>
-    <w:lsdException w:name="List Table 2 Accent 1" w:uiPriority="47"/>
-    <w:lsdException w:name="List Table 3 Accent 1" w:uiPriority="48"/>
-    <w:lsdException w:name="List Table 4 Accent 1" w:uiPriority="49"/>
-    <w:lsdException w:name="List Table 5 Dark Accent 1" w:uiPriority="50"/>
-    <w:lsdException w:name="List Table 6 Colorful Accent 1" w:uiPriority="51"/>
-    <w:lsdException w:name="List Table 7 Colorful Accent 1" w:uiPriority="52"/>
-    <w:lsdException w:name="List Table 1 Light Accent 2" w:uiPriority="46"/>
-    <w:lsdException w:name="List Table 2 Accent 2" w:uiPriority="47"/>
-    <w:lsdException w:name="List Table 3 Accent 2" w:uiPriority="48"/>
-    <w:lsdException w:name="List Table 4 Accent 2" w:uiPriority="49"/>
-    <w:lsdException w:name="List Table 5 Dark Accent 2" w:uiPriority="50"/>
-    <w:lsdException w:name="List Table 6 Colorful Accent 2" w:uiPriority="51"/>
-    <w:lsdException w:name="List Table 7 Colorful Accent 2" w:uiPriority="52"/>
-    <w:lsdException w:name="List Table 1 Light Accent 3" w:uiPriority="46"/>
-    <w:lsdException w:name="List Table 2 Accent 3" w:uiPriority="47"/>
-    <w:lsdException w:name="List Table 3 Accent 3" w:uiPriority="48"/>
-    <w:lsdException w:name="List Table 4 Accent 3" w:uiPriority="49"/>
-    <w:lsdException w:name="List Table 5 Dark Accent 3" w:uiPriority="50"/>
-    <w:lsdException w:name="List Table 6 Colorful Accent 3" w:uiPriority="51"/>
-    <w:lsdException w:name="List Table 7 Colorful Accent 3" w:uiPriority="52"/>
-    <w:lsdException w:name="List Table 1 Light Accent 4" w:uiPriority="46"/>
-    <w:lsdException w:name="List Table 2 Accent 4" w:uiPriority="47"/>
-    <w:lsdException w:name="List Table 3 Accent 4" w:uiPriority="48"/>
-    <w:lsdException w:name="List Table 4 Accent 4" w:uiPriority="49"/>
-    <w:lsdException w:name="List Table 5 Dark Accent 4" w:uiPriority="50"/>
-    <w:lsdException w:name="List Table 6 Colorful Accent 4" w:uiPriority="51"/>
-    <w:lsdException w:name="List Table 7 Colorful Accent 4" w:uiPriority="52"/>
-    <w:lsdException w:name="List Table 1 Light Accent 5" w:uiPriority="46"/>
-    <w:lsdException w:name="List Table 2 Accent 5" w:uiPriority="47"/>
-    <w:lsdException w:name="List Table 3 Accent 5" w:uiPriority="48"/>
-    <w:lsdException w:name="List Table 4 Accent 5" w:uiPriority="49"/>
-    <w:lsdException w:name="List Table 5 Dark Accent 5" w:uiPriority="50"/>
-    <w:lsdException w:name="List Table 6 Colorful Accent 5" w:uiPriority="51"/>
-    <w:lsdException w:name="List Table 7 Colorful Accent 5" w:uiPriority="52"/>
-    <w:lsdException w:name="List Table 1 Light Accent 6" w:uiPriority="46"/>
-    <w:lsdException w:name="List Table 2 Accent 6" w:uiPriority="47"/>
-    <w:lsdException w:name="List Table 3 Accent 6" w:uiPriority="48"/>
-    <w:lsdException w:name="List Table 4 Accent 6" w:uiPriority="49"/>
-    <w:lsdException w:name="List Table 5 Dark Accent 6" w:uiPriority="50"/>
-    <w:lsdException w:name="List Table 6 Colorful Accent 6" w:uiPriority="51"/>
-    <w:lsdException w:name="List Table 7 Colorful Accent 6" w:uiPriority="52"/>
-    <w:lsdException w:name="Mention" w:semiHidden="1" w:uiPriority="99" w:unhideWhenUsed="1"/>
+  <w:latentStyles w:defLockedState="0" w:defUIPriority="0" w:defSemiHidden="1" w:defUnhideWhenUsed="1" w:defQFormat="0" w:count="267">
+    <w:lsdException w:name="Normal" w:semiHidden="0" w:unhideWhenUsed="0" w:qFormat="1"/>
+    <w:lsdException w:name="heading 1" w:semiHidden="0" w:unhideWhenUsed="0" w:qFormat="1"/>
+    <w:lsdException w:name="heading 2" w:semiHidden="0" w:unhideWhenUsed="0" w:qFormat="1"/>
+    <w:lsdException w:name="heading 3" w:qFormat="1"/>
+    <w:lsdException w:name="heading 4" w:qFormat="1"/>
+    <w:lsdException w:name="heading 5" w:qFormat="1"/>
+    <w:lsdException w:name="heading 6" w:qFormat="1"/>
+    <w:lsdException w:name="heading 7" w:qFormat="1"/>
+    <w:lsdException w:name="heading 8" w:qFormat="1"/>
+    <w:lsdException w:name="heading 9" w:qFormat="1"/>
+    <w:lsdException w:name="caption" w:qFormat="1"/>
+    <w:lsdException w:name="List" w:semiHidden="0" w:unhideWhenUsed="0"/>
+    <w:lsdException w:name="List 2" w:semiHidden="0" w:unhideWhenUsed="0"/>
+    <w:lsdException w:name="List 3" w:semiHidden="0" w:unhideWhenUsed="0"/>
+    <w:lsdException w:name="Title" w:semiHidden="0" w:unhideWhenUsed="0" w:qFormat="1"/>
+    <w:lsdException w:name="List Continue 5" w:semiHidden="0" w:unhideWhenUsed="0"/>
+    <w:lsdException w:name="Message Header" w:semiHidden="0" w:unhideWhenUsed="0"/>
+    <w:lsdException w:name="Subtitle" w:semiHidden="0" w:unhideWhenUsed="0" w:qFormat="1"/>
+    <w:lsdException w:name="Salutation" w:semiHidden="0" w:unhideWhenUsed="0"/>
+    <w:lsdException w:name="Strong" w:semiHidden="0" w:unhideWhenUsed="0" w:qFormat="1"/>
+    <w:lsdException w:name="Emphasis" w:semiHidden="0" w:unhideWhenUsed="0" w:qFormat="1"/>
+    <w:lsdException w:name="HTML Preformatted" w:uiPriority="99"/>
+    <w:lsdException w:name="Table Grid" w:semiHidden="0" w:unhideWhenUsed="0"/>
+    <w:lsdException w:name="Placeholder Text" w:uiPriority="99" w:unhideWhenUsed="0"/>
+    <w:lsdException w:name="No Spacing" w:semiHidden="0" w:uiPriority="1" w:unhideWhenUsed="0" w:qFormat="1"/>
+    <w:lsdException w:name="Light Shading" w:semiHidden="0" w:uiPriority="60" w:unhideWhenUsed="0"/>
+    <w:lsdException w:name="Light List" w:semiHidden="0" w:uiPriority="61" w:unhideWhenUsed="0"/>
+    <w:lsdException w:name="Light Grid" w:semiHidden="0" w:uiPriority="62" w:unhideWhenUsed="0"/>
+    <w:lsdException w:name="Medium Shading 1" w:semiHidden="0" w:uiPriority="63" w:unhideWhenUsed="0"/>
+    <w:lsdException w:name="Medium Shading 2" w:semiHidden="0" w:uiPriority="64" w:unhideWhenUsed="0"/>
+    <w:lsdException w:name="Medium List 1" w:semiHidden="0" w:uiPriority="65" w:unhideWhenUsed="0"/>
+    <w:lsdException w:name="Medium List 2" w:semiHidden="0" w:uiPriority="66" w:unhideWhenUsed="0"/>
+    <w:lsdException w:name="Medium Grid 1" w:semiHidden="0" w:uiPriority="67" w:unhideWhenUsed="0"/>
+    <w:lsdException w:name="Medium Grid 2" w:semiHidden="0" w:uiPriority="68" w:unhideWhenUsed="0"/>
+    <w:lsdException w:name="Medium Grid 3" w:semiHidden="0" w:uiPriority="69" w:unhideWhenUsed="0"/>
+    <w:lsdException w:name="Dark List" w:semiHidden="0" w:uiPriority="70" w:unhideWhenUsed="0"/>
+    <w:lsdException w:name="Colorful Shading" w:semiHidden="0" w:uiPriority="71" w:unhideWhenUsed="0"/>
+    <w:lsdException w:name="Colorful List" w:semiHidden="0" w:uiPriority="72" w:unhideWhenUsed="0"/>
+    <w:lsdException w:name="Colorful Grid" w:semiHidden="0" w:uiPriority="73" w:unhideWhenUsed="0"/>
+    <w:lsdException w:name="Light Shading Accent 1" w:semiHidden="0" w:uiPriority="60" w:unhideWhenUsed="0"/>
+    <w:lsdException w:name="Light List Accent 1" w:semiHidden="0" w:uiPriority="61" w:unhideWhenUsed="0"/>
+    <w:lsdException w:name="Light Grid Accent 1" w:semiHidden="0" w:uiPriority="62" w:unhideWhenUsed="0"/>
+    <w:lsdException w:name="Medium Shading 1 Accent 1" w:semiHidden="0" w:uiPriority="63" w:unhideWhenUsed="0"/>
+    <w:lsdException w:name="Medium Shading 2 Accent 1" w:semiHidden="0" w:uiPriority="64" w:unhideWhenUsed="0"/>
+    <w:lsdException w:name="Medium List 1 Accent 1" w:semiHidden="0" w:uiPriority="65" w:unhideWhenUsed="0"/>
+    <w:lsdException w:name="Revision" w:uiPriority="99" w:unhideWhenUsed="0"/>
+    <w:lsdException w:name="List Paragraph" w:semiHidden="0" w:uiPriority="34" w:unhideWhenUsed="0" w:qFormat="1"/>
+    <w:lsdException w:name="Quote" w:semiHidden="0" w:uiPriority="29" w:unhideWhenUsed="0" w:qFormat="1"/>
+    <w:lsdException w:name="Intense Quote" w:semiHidden="0" w:uiPriority="30" w:unhideWhenUsed="0" w:qFormat="1"/>
+    <w:lsdException w:name="Medium List 2 Accent 1" w:semiHidden="0" w:uiPriority="66" w:unhideWhenUsed="0"/>
+    <w:lsdException w:name="Medium Grid 1 Accent 1" w:semiHidden="0" w:uiPriority="67" w:unhideWhenUsed="0"/>
+    <w:lsdException w:name="Medium Grid 2 Accent 1" w:semiHidden="0" w:uiPriority="68" w:unhideWhenUsed="0"/>
+    <w:lsdException w:name="Medium Grid 3 Accent 1" w:semiHidden="0" w:uiPriority="69" w:unhideWhenUsed="0"/>
+    <w:lsdException w:name="Dark List Accent 1" w:semiHidden="0" w:uiPriority="70" w:unhideWhenUsed="0"/>
+    <w:lsdException w:name="Colorful Shading Accent 1" w:semiHidden="0" w:uiPriority="71" w:unhideWhenUsed="0"/>
+    <w:lsdException w:name="Colorful List Accent 1" w:semiHidden="0" w:uiPriority="72" w:unhideWhenUsed="0"/>
+    <w:lsdException w:name="Colorful Grid Accent 1" w:semiHidden="0" w:uiPriority="73" w:unhideWhenUsed="0"/>
+    <w:lsdException w:name="Light Shading Accent 2" w:semiHidden="0" w:uiPriority="60" w:unhideWhenUsed="0"/>
+    <w:lsdException w:name="Light List Accent 2" w:semiHidden="0" w:uiPriority="61" w:unhideWhenUsed="0"/>
+    <w:lsdException w:name="Light Grid Accent 2" w:semiHidden="0" w:uiPriority="62" w:unhideWhenUsed="0"/>
+    <w:lsdException w:name="Medium Shading 1 Accent 2" w:semiHidden="0" w:uiPriority="63" w:unhideWhenUsed="0"/>
+    <w:lsdException w:name="Medium Shading 2 Accent 2" w:semiHidden="0" w:uiPriority="64" w:unhideWhenUsed="0"/>
+    <w:lsdException w:name="Medium List 1 Accent 2" w:semiHidden="0" w:uiPriority="65" w:unhideWhenUsed="0"/>
+    <w:lsdException w:name="Medium List 2 Accent 2" w:semiHidden="0" w:uiPriority="66" w:unhideWhenUsed="0"/>
+    <w:lsdException w:name="Medium Grid 1 Accent 2" w:semiHidden="0" w:uiPriority="67" w:unhideWhenUsed="0"/>
+    <w:lsdException w:name="Medium Grid 2 Accent 2" w:semiHidden="0" w:uiPriority="68" w:unhideWhenUsed="0"/>
+    <w:lsdException w:name="Medium Grid 3 Accent 2" w:semiHidden="0" w:uiPriority="69" w:unhideWhenUsed="0"/>
+    <w:lsdException w:name="Dark List Accent 2" w:semiHidden="0" w:uiPriority="70" w:unhideWhenUsed="0"/>
+    <w:lsdException w:name="Colorful Shading Accent 2" w:semiHidden="0" w:uiPriority="71" w:unhideWhenUsed="0"/>
+    <w:lsdException w:name="Colorful List Accent 2" w:semiHidden="0" w:uiPriority="72" w:unhideWhenUsed="0"/>
+    <w:lsdException w:name="Colorful Grid Accent 2" w:semiHidden="0" w:uiPriority="73" w:unhideWhenUsed="0"/>
+    <w:lsdException w:name="Light Shading Accent 3" w:semiHidden="0" w:uiPriority="60" w:unhideWhenUsed="0"/>
+    <w:lsdException w:name="Light List Accent 3" w:semiHidden="0" w:uiPriority="61" w:unhideWhenUsed="0"/>
+    <w:lsdException w:name="Light Grid Accent 3" w:semiHidden="0" w:uiPriority="62" w:unhideWhenUsed="0"/>
+    <w:lsdException w:name="Medium Shading 1 Accent 3" w:semiHidden="0" w:uiPriority="63" w:unhideWhenUsed="0"/>
+    <w:lsdException w:name="Medium Shading 2 Accent 3" w:semiHidden="0" w:uiPriority="64" w:unhideWhenUsed="0"/>
+    <w:lsdException w:name="Medium List 1 Accent 3" w:semiHidden="0" w:uiPriority="65" w:unhideWhenUsed="0"/>
+    <w:lsdException w:name="Medium List 2 Accent 3" w:semiHidden="0" w:uiPriority="66" w:unhideWhenUsed="0"/>
+    <w:lsdException w:name="Medium Grid 1 Accent 3" w:semiHidden="0" w:uiPriority="67" w:unhideWhenUsed="0"/>
+    <w:lsdException w:name="Medium Grid 2 Accent 3" w:semiHidden="0" w:uiPriority="68" w:unhideWhenUsed="0"/>
+    <w:lsdException w:name="Medium Grid 3 Accent 3" w:semiHidden="0" w:uiPriority="69" w:unhideWhenUsed="0"/>
+    <w:lsdException w:name="Dark List Accent 3" w:semiHidden="0" w:uiPriority="70" w:unhideWhenUsed="0"/>
+    <w:lsdException w:name="Colorful Shading Accent 3" w:semiHidden="0" w:uiPriority="71" w:unhideWhenUsed="0"/>
+    <w:lsdException w:name="Colorful List Accent 3" w:semiHidden="0" w:uiPriority="72" w:unhideWhenUsed="0"/>
+    <w:lsdException w:name="Colorful Grid Accent 3" w:semiHidden="0" w:uiPriority="73" w:unhideWhenUsed="0"/>
+    <w:lsdException w:name="Light Shading Accent 4" w:semiHidden="0" w:uiPriority="60" w:unhideWhenUsed="0"/>
+    <w:lsdException w:name="Light List Accent 4" w:semiHidden="0" w:uiPriority="61" w:unhideWhenUsed="0"/>
+    <w:lsdException w:name="Light Grid Accent 4" w:semiHidden="0" w:uiPriority="62" w:unhideWhenUsed="0"/>
+    <w:lsdException w:name="Medium Shading 1 Accent 4" w:semiHidden="0" w:uiPriority="63" w:unhideWhenUsed="0"/>
+    <w:lsdException w:name="Medium Shading 2 Accent 4" w:semiHidden="0" w:uiPriority="64" w:unhideWhenUsed="0"/>
+    <w:lsdException w:name="Medium List 1 Accent 4" w:semiHidden="0" w:uiPriority="65" w:unhideWhenUsed="0"/>
+    <w:lsdException w:name="Medium List 2 Accent 4" w:semiHidden="0" w:uiPriority="66" w:unhideWhenUsed="0"/>
+    <w:lsdException w:name="Medium Grid 1 Accent 4" w:semiHidden="0" w:uiPriority="67" w:unhideWhenUsed="0"/>
+    <w:lsdException w:name="Medium Grid 2 Accent 4" w:semiHidden="0" w:uiPriority="68" w:unhideWhenUsed="0"/>
+    <w:lsdException w:name="Medium Grid 3 Accent 4" w:semiHidden="0" w:uiPriority="69" w:unhideWhenUsed="0"/>
+    <w:lsdException w:name="Dark List Accent 4" w:semiHidden="0" w:uiPriority="70" w:unhideWhenUsed="0"/>
+    <w:lsdException w:name="Colorful Shading Accent 4" w:semiHidden="0" w:uiPriority="71" w:unhideWhenUsed="0"/>
+    <w:lsdException w:name="Colorful List Accent 4" w:semiHidden="0" w:uiPriority="72" w:unhideWhenUsed="0"/>
+    <w:lsdException w:name="Colorful Grid Accent 4" w:semiHidden="0" w:uiPriority="73" w:unhideWhenUsed="0"/>
+    <w:lsdException w:name="Light Shading Accent 5" w:semiHidden="0" w:uiPriority="60" w:unhideWhenUsed="0"/>
+    <w:lsdException w:name="Light List Accent 5" w:semiHidden="0" w:uiPriority="61" w:unhideWhenUsed="0"/>
+    <w:lsdException w:name="Light Grid Accent 5" w:semiHidden="0" w:uiPriority="62" w:unhideWhenUsed="0"/>
+    <w:lsdException w:name="Medium Shading 1 Accent 5" w:semiHidden="0" w:uiPriority="63" w:unhideWhenUsed="0"/>
+    <w:lsdException w:name="Medium Shading 2 Accent 5" w:semiHidden="0" w:uiPriority="64" w:unhideWhenUsed="0"/>
+    <w:lsdException w:name="Medium List 1 Accent 5" w:semiHidden="0" w:uiPriority="65" w:unhideWhenUsed="0"/>
+    <w:lsdException w:name="Medium List 2 Accent 5" w:semiHidden="0" w:uiPriority="66" w:unhideWhenUsed="0"/>
+    <w:lsdException w:name="Medium Grid 1 Accent 5" w:semiHidden="0" w:uiPriority="67" w:unhideWhenUsed="0"/>
+    <w:lsdException w:name="Medium Grid 2 Accent 5" w:semiHidden="0" w:uiPriority="68" w:unhideWhenUsed="0"/>
+    <w:lsdException w:name="Medium Grid 3 Accent 5" w:semiHidden="0" w:uiPriority="69" w:unhideWhenUsed="0"/>
+    <w:lsdException w:name="Dark List Accent 5" w:semiHidden="0" w:uiPriority="70" w:unhideWhenUsed="0"/>
+    <w:lsdException w:name="Colorful Shading Accent 5" w:semiHidden="0" w:uiPriority="71" w:unhideWhenUsed="0"/>
+    <w:lsdException w:name="Colorful List Accent 5" w:semiHidden="0" w:uiPriority="72" w:unhideWhenUsed="0"/>
+    <w:lsdException w:name="Colorful Grid Accent 5" w:semiHidden="0" w:uiPriority="73" w:unhideWhenUsed="0"/>
+    <w:lsdException w:name="Light Shading Accent 6" w:semiHidden="0" w:uiPriority="60" w:unhideWhenUsed="0"/>
+    <w:lsdException w:name="Light List Accent 6" w:semiHidden="0" w:uiPriority="61" w:unhideWhenUsed="0"/>
+    <w:lsdException w:name="Light Grid Accent 6" w:semiHidden="0" w:uiPriority="62" w:unhideWhenUsed="0"/>
+    <w:lsdException w:name="Medium Shading 1 Accent 6" w:semiHidden="0" w:uiPriority="63" w:unhideWhenUsed="0"/>
+    <w:lsdException w:name="Medium Shading 2 Accent 6" w:semiHidden="0" w:uiPriority="64" w:unhideWhenUsed="0"/>
+    <w:lsdException w:name="Medium List 1 Accent 6" w:semiHidden="0" w:uiPriority="65" w:unhideWhenUsed="0"/>
+    <w:lsdException w:name="Medium List 2 Accent 6" w:semiHidden="0" w:uiPriority="66" w:unhideWhenUsed="0"/>
+    <w:lsdException w:name="Medium Grid 1 Accent 6" w:semiHidden="0" w:uiPriority="67" w:unhideWhenUsed="0"/>
+    <w:lsdException w:name="Medium Grid 2 Accent 6" w:semiHidden="0" w:uiPriority="68" w:unhideWhenUsed="0"/>
+    <w:lsdException w:name="Medium Grid 3 Accent 6" w:semiHidden="0" w:uiPriority="69" w:unhideWhenUsed="0"/>
+    <w:lsdException w:name="Dark List Accent 6" w:semiHidden="0" w:uiPriority="70" w:unhideWhenUsed="0"/>
+    <w:lsdException w:name="Colorful Shading Accent 6" w:semiHidden="0" w:uiPriority="71" w:unhideWhenUsed="0"/>
+    <w:lsdException w:name="Colorful List Accent 6" w:semiHidden="0" w:uiPriority="72" w:unhideWhenUsed="0"/>
+    <w:lsdException w:name="Colorful Grid Accent 6" w:semiHidden="0" w:uiPriority="73" w:unhideWhenUsed="0"/>
+    <w:lsdException w:name="Subtle Emphasis" w:semiHidden="0" w:uiPriority="19" w:unhideWhenUsed="0" w:qFormat="1"/>
+    <w:lsdException w:name="Intense Emphasis" w:semiHidden="0" w:uiPriority="21" w:unhideWhenUsed="0" w:qFormat="1"/>
+    <w:lsdException w:name="Subtle Reference" w:semiHidden="0" w:uiPriority="31" w:unhideWhenUsed="0" w:qFormat="1"/>
+    <w:lsdException w:name="Intense Reference" w:semiHidden="0" w:uiPriority="32" w:unhideWhenUsed="0" w:qFormat="1"/>
+    <w:lsdException w:name="Book Title" w:semiHidden="0" w:uiPriority="33" w:unhideWhenUsed="0" w:qFormat="1"/>
+    <w:lsdException w:name="Bibliography" w:uiPriority="37"/>
+    <w:lsdException w:name="TOC Heading" w:uiPriority="39" w:qFormat="1"/>
   </w:latentStyles>
   <w:style w:type="paragraph" w:default="1" w:styleId="Normal">
     <w:name w:val="Normal"/>
@@ -11349,7 +11280,7 @@
       <w:lang w:val="es-ES" w:eastAsia="es-ES"/>
     </w:rPr>
   </w:style>
-  <w:style w:type="paragraph" w:styleId="Heading1">
+  <w:style w:type="paragraph" w:styleId="Ttulo1">
     <w:name w:val="heading 1"/>
     <w:basedOn w:val="Normal"/>
     <w:next w:val="Normal"/>
@@ -11367,7 +11298,7 @@
       <w:lang w:val="es-MX"/>
     </w:rPr>
   </w:style>
-  <w:style w:type="paragraph" w:styleId="Heading2">
+  <w:style w:type="paragraph" w:styleId="Ttulo2">
     <w:name w:val="heading 2"/>
     <w:basedOn w:val="Normal"/>
     <w:next w:val="Normal"/>
@@ -11386,7 +11317,7 @@
       <w:lang w:val="es-MX"/>
     </w:rPr>
   </w:style>
-  <w:style w:type="paragraph" w:styleId="Heading5">
+  <w:style w:type="paragraph" w:styleId="Ttulo5">
     <w:name w:val="heading 5"/>
     <w:basedOn w:val="Normal"/>
     <w:next w:val="Normal"/>
@@ -11406,13 +11337,13 @@
       <w:lang w:val="es-ES_tradnl"/>
     </w:rPr>
   </w:style>
-  <w:style w:type="character" w:default="1" w:styleId="DefaultParagraphFont">
+  <w:style w:type="character" w:default="1" w:styleId="Fuentedeprrafopredeter">
     <w:name w:val="Default Paragraph Font"/>
     <w:uiPriority w:val="1"/>
     <w:semiHidden/>
     <w:unhideWhenUsed/>
   </w:style>
-  <w:style w:type="table" w:default="1" w:styleId="TableNormal">
+  <w:style w:type="table" w:default="1" w:styleId="Tablanormal">
     <w:name w:val="Normal Table"/>
     <w:uiPriority w:val="99"/>
     <w:semiHidden/>
@@ -11427,13 +11358,13 @@
       </w:tblCellMar>
     </w:tblPr>
   </w:style>
-  <w:style w:type="numbering" w:default="1" w:styleId="NoList">
+  <w:style w:type="numbering" w:default="1" w:styleId="Sinlista">
     <w:name w:val="No List"/>
     <w:uiPriority w:val="99"/>
     <w:semiHidden/>
     <w:unhideWhenUsed/>
   </w:style>
-  <w:style w:type="paragraph" w:styleId="BodyText">
+  <w:style w:type="paragraph" w:styleId="Textoindependiente">
     <w:name w:val="Body Text"/>
     <w:basedOn w:val="Normal"/>
     <w:rsid w:val="00C45E74"/>
@@ -11445,7 +11376,7 @@
       <w:lang w:val="es-MX" w:eastAsia="es-CO"/>
     </w:rPr>
   </w:style>
-  <w:style w:type="paragraph" w:styleId="BodyText2">
+  <w:style w:type="paragraph" w:styleId="Textoindependiente2">
     <w:name w:val="Body Text 2"/>
     <w:basedOn w:val="Normal"/>
     <w:rsid w:val="00C45E74"/>
@@ -11458,7 +11389,7 @@
       <w:lang w:val="en-US"/>
     </w:rPr>
   </w:style>
-  <w:style w:type="paragraph" w:styleId="BodyText3">
+  <w:style w:type="paragraph" w:styleId="Textoindependiente3">
     <w:name w:val="Body Text 3"/>
     <w:basedOn w:val="Normal"/>
     <w:rsid w:val="00C45E74"/>
@@ -11468,16 +11399,16 @@
       <w:lang w:val="es-MX"/>
     </w:rPr>
   </w:style>
-  <w:style w:type="character" w:styleId="Hyperlink">
+  <w:style w:type="character" w:styleId="Hipervnculo">
     <w:name w:val="Hyperlink"/>
-    <w:basedOn w:val="DefaultParagraphFont"/>
+    <w:basedOn w:val="Fuentedeprrafopredeter"/>
     <w:rsid w:val="00C45E74"/>
     <w:rPr>
       <w:color w:val="0000FF"/>
       <w:u w:val="single"/>
     </w:rPr>
   </w:style>
-  <w:style w:type="paragraph" w:styleId="Footer">
+  <w:style w:type="paragraph" w:styleId="Piedepgina">
     <w:name w:val="footer"/>
     <w:basedOn w:val="Normal"/>
     <w:rsid w:val="00C45E74"/>
@@ -11488,12 +11419,12 @@
       </w:tabs>
     </w:pPr>
   </w:style>
-  <w:style w:type="character" w:styleId="PageNumber">
+  <w:style w:type="character" w:styleId="Nmerodepgina">
     <w:name w:val="page number"/>
-    <w:basedOn w:val="DefaultParagraphFont"/>
+    <w:basedOn w:val="Fuentedeprrafopredeter"/>
     <w:rsid w:val="00C45E74"/>
   </w:style>
-  <w:style w:type="paragraph" w:styleId="Header">
+  <w:style w:type="paragraph" w:styleId="Encabezado">
     <w:name w:val="header"/>
     <w:basedOn w:val="Normal"/>
     <w:rsid w:val="00C45E74"/>
@@ -11504,16 +11435,16 @@
       </w:tabs>
     </w:pPr>
   </w:style>
-  <w:style w:type="character" w:styleId="FollowedHyperlink">
+  <w:style w:type="character" w:styleId="Hipervnculovisitado">
     <w:name w:val="FollowedHyperlink"/>
-    <w:basedOn w:val="DefaultParagraphFont"/>
+    <w:basedOn w:val="Fuentedeprrafopredeter"/>
     <w:rsid w:val="00C45E74"/>
     <w:rPr>
       <w:color w:val="800080"/>
       <w:u w:val="single"/>
     </w:rPr>
   </w:style>
-  <w:style w:type="paragraph" w:styleId="ListParagraph">
+  <w:style w:type="paragraph" w:styleId="Prrafodelista">
     <w:name w:val="List Paragraph"/>
     <w:basedOn w:val="Normal"/>
     <w:qFormat/>
@@ -11530,10 +11461,10 @@
       <w:lang w:val="es-CO" w:eastAsia="en-US"/>
     </w:rPr>
   </w:style>
-  <w:style w:type="paragraph" w:styleId="BalloonText">
+  <w:style w:type="paragraph" w:styleId="Textodeglobo">
     <w:name w:val="Balloon Text"/>
     <w:basedOn w:val="Normal"/>
-    <w:link w:val="BalloonTextChar"/>
+    <w:link w:val="TextodegloboCar"/>
     <w:rsid w:val="00BA5A0C"/>
     <w:rPr>
       <w:rFonts w:ascii="Tahoma" w:hAnsi="Tahoma" w:cs="Tahoma"/>
@@ -11541,10 +11472,10 @@
       <w:szCs w:val="16"/>
     </w:rPr>
   </w:style>
-  <w:style w:type="character" w:customStyle="1" w:styleId="BalloonTextChar">
-    <w:name w:val="Balloon Text Char"/>
-    <w:basedOn w:val="DefaultParagraphFont"/>
-    <w:link w:val="BalloonText"/>
+  <w:style w:type="character" w:customStyle="1" w:styleId="TextodegloboCar">
+    <w:name w:val="Texto de globo Car"/>
+    <w:basedOn w:val="Fuentedeprrafopredeter"/>
+    <w:link w:val="Textodeglobo"/>
     <w:rsid w:val="00BA5A0C"/>
     <w:rPr>
       <w:rFonts w:ascii="Tahoma" w:hAnsi="Tahoma" w:cs="Tahoma"/>
@@ -11565,9 +11496,9 @@
       <w:lang w:val="es-MX" w:eastAsia="es-MX"/>
     </w:rPr>
   </w:style>
-  <w:style w:type="character" w:styleId="Strong">
+  <w:style w:type="character" w:styleId="Textoennegrita">
     <w:name w:val="Strong"/>
-    <w:basedOn w:val="DefaultParagraphFont"/>
+    <w:basedOn w:val="Fuentedeprrafopredeter"/>
     <w:qFormat/>
     <w:rsid w:val="00C019BD"/>
     <w:rPr>
@@ -11575,7 +11506,7 @@
       <w:bCs/>
     </w:rPr>
   </w:style>
-  <w:style w:type="paragraph" w:styleId="Caption">
+  <w:style w:type="paragraph" w:styleId="Epgrafe">
     <w:name w:val="caption"/>
     <w:basedOn w:val="Normal"/>
     <w:next w:val="Normal"/>
@@ -11593,18 +11524,18 @@
   </w:style>
   <w:style w:type="character" w:customStyle="1" w:styleId="hps">
     <w:name w:val="hps"/>
-    <w:basedOn w:val="DefaultParagraphFont"/>
+    <w:basedOn w:val="Fuentedeprrafopredeter"/>
     <w:rsid w:val="00A05AE2"/>
   </w:style>
   <w:style w:type="character" w:customStyle="1" w:styleId="shorttext">
     <w:name w:val="short_text"/>
-    <w:basedOn w:val="DefaultParagraphFont"/>
+    <w:basedOn w:val="Fuentedeprrafopredeter"/>
     <w:rsid w:val="00A05AE2"/>
   </w:style>
-  <w:style w:type="paragraph" w:styleId="HTMLPreformatted">
+  <w:style w:type="paragraph" w:styleId="HTMLconformatoprevio">
     <w:name w:val="HTML Preformatted"/>
     <w:basedOn w:val="Normal"/>
-    <w:link w:val="HTMLPreformattedChar"/>
+    <w:link w:val="HTMLconformatoprevioCar"/>
     <w:uiPriority w:val="99"/>
     <w:semiHidden/>
     <w:unhideWhenUsed/>
@@ -11636,10 +11567,10 @@
       <w:lang w:val="es-CO" w:eastAsia="es-CO"/>
     </w:rPr>
   </w:style>
-  <w:style w:type="character" w:customStyle="1" w:styleId="HTMLPreformattedChar">
-    <w:name w:val="HTML Preformatted Char"/>
-    <w:basedOn w:val="DefaultParagraphFont"/>
-    <w:link w:val="HTMLPreformatted"/>
+  <w:style w:type="character" w:customStyle="1" w:styleId="HTMLconformatoprevioCar">
+    <w:name w:val="HTML con formato previo Car"/>
+    <w:basedOn w:val="Fuentedeprrafopredeter"/>
+    <w:link w:val="HTMLconformatoprevio"/>
     <w:uiPriority w:val="99"/>
     <w:semiHidden/>
     <w:rsid w:val="00E23A49"/>
@@ -11647,11 +11578,12 @@
       <w:rFonts w:ascii="Courier New" w:hAnsi="Courier New" w:cs="Courier New"/>
     </w:rPr>
   </w:style>
-  <w:style w:type="table" w:styleId="TableGrid">
+  <w:style w:type="table" w:styleId="Tablaconcuadrcula">
     <w:name w:val="Table Grid"/>
-    <w:basedOn w:val="TableNormal"/>
+    <w:basedOn w:val="Tablanormal"/>
     <w:rsid w:val="009E04E5"/>
     <w:tblPr>
+      <w:tblInd w:w="0" w:type="dxa"/>
       <w:tblBorders>
         <w:top w:val="single" w:sz="4" w:space="0" w:color="auto"/>
         <w:left w:val="single" w:sz="4" w:space="0" w:color="auto"/>
@@ -11660,11 +11592,507 @@
         <w:insideH w:val="single" w:sz="4" w:space="0" w:color="auto"/>
         <w:insideV w:val="single" w:sz="4" w:space="0" w:color="auto"/>
       </w:tblBorders>
+      <w:tblCellMar>
+        <w:top w:w="0" w:type="dxa"/>
+        <w:left w:w="108" w:type="dxa"/>
+        <w:bottom w:w="0" w:type="dxa"/>
+        <w:right w:w="108" w:type="dxa"/>
+      </w:tblCellMar>
     </w:tblPr>
   </w:style>
-  <w:style w:type="character" w:styleId="PlaceholderText">
+  <w:style w:type="character" w:styleId="Textodelmarcadordeposicin">
     <w:name w:val="Placeholder Text"/>
-    <w:basedOn w:val="DefaultParagraphFont"/>
+    <w:basedOn w:val="Fuentedeprrafopredeter"/>
+    <w:uiPriority w:val="99"/>
+    <w:semiHidden/>
+    <w:rsid w:val="004D2469"/>
+    <w:rPr>
+      <w:color w:val="808080"/>
+    </w:rPr>
+  </w:style>
+</w:styles>
+</file>
+
+<file path=word/stylesWithEffects.xml><?xml version="1.0" encoding="utf-8"?>
+<w:styles xmlns:wpc="http://schemas.microsoft.com/office/word/2010/wordprocessingCanvas" xmlns:mc="http://schemas.openxmlformats.org/markup-compatibility/2006" xmlns:o="urn:schemas-microsoft-com:office:office" xmlns:r="http://schemas.openxmlformats.org/officeDocument/2006/relationships" xmlns:m="http://schemas.openxmlformats.org/officeDocument/2006/math" xmlns:v="urn:schemas-microsoft-com:vml" xmlns:wp14="http://schemas.microsoft.com/office/word/2010/wordprocessingDrawing" xmlns:wp="http://schemas.openxmlformats.org/drawingml/2006/wordprocessingDrawing" xmlns:w10="urn:schemas-microsoft-com:office:word" xmlns:w="http://schemas.openxmlformats.org/wordprocessingml/2006/main" xmlns:w14="http://schemas.microsoft.com/office/word/2010/wordml" xmlns:wpg="http://schemas.microsoft.com/office/word/2010/wordprocessingGroup" xmlns:wpi="http://schemas.microsoft.com/office/word/2010/wordprocessingInk" xmlns:wne="http://schemas.microsoft.com/office/word/2006/wordml" xmlns:wps="http://schemas.microsoft.com/office/word/2010/wordprocessingShape" mc:Ignorable="w14 wp14">
+  <w:docDefaults>
+    <w:rPrDefault>
+      <w:rPr>
+        <w:rFonts w:ascii="Times New Roman" w:eastAsia="Times New Roman" w:hAnsi="Times New Roman" w:cs="Times New Roman"/>
+        <w:lang w:val="es-CO" w:eastAsia="es-CO" w:bidi="ar-SA"/>
+      </w:rPr>
+    </w:rPrDefault>
+    <w:pPrDefault/>
+  </w:docDefaults>
+  <w:latentStyles w:defLockedState="0" w:defUIPriority="0" w:defSemiHidden="1" w:defUnhideWhenUsed="1" w:defQFormat="0" w:count="267">
+    <w:lsdException w:name="Normal" w:semiHidden="0" w:unhideWhenUsed="0" w:qFormat="1"/>
+    <w:lsdException w:name="heading 1" w:semiHidden="0" w:unhideWhenUsed="0" w:qFormat="1"/>
+    <w:lsdException w:name="heading 2" w:semiHidden="0" w:unhideWhenUsed="0" w:qFormat="1"/>
+    <w:lsdException w:name="heading 3" w:qFormat="1"/>
+    <w:lsdException w:name="heading 4" w:qFormat="1"/>
+    <w:lsdException w:name="heading 5" w:qFormat="1"/>
+    <w:lsdException w:name="heading 6" w:qFormat="1"/>
+    <w:lsdException w:name="heading 7" w:qFormat="1"/>
+    <w:lsdException w:name="heading 8" w:qFormat="1"/>
+    <w:lsdException w:name="heading 9" w:qFormat="1"/>
+    <w:lsdException w:name="caption" w:qFormat="1"/>
+    <w:lsdException w:name="List" w:semiHidden="0" w:unhideWhenUsed="0"/>
+    <w:lsdException w:name="List 2" w:semiHidden="0" w:unhideWhenUsed="0"/>
+    <w:lsdException w:name="List 3" w:semiHidden="0" w:unhideWhenUsed="0"/>
+    <w:lsdException w:name="Title" w:semiHidden="0" w:unhideWhenUsed="0" w:qFormat="1"/>
+    <w:lsdException w:name="List Continue 5" w:semiHidden="0" w:unhideWhenUsed="0"/>
+    <w:lsdException w:name="Message Header" w:semiHidden="0" w:unhideWhenUsed="0"/>
+    <w:lsdException w:name="Subtitle" w:semiHidden="0" w:unhideWhenUsed="0" w:qFormat="1"/>
+    <w:lsdException w:name="Salutation" w:semiHidden="0" w:unhideWhenUsed="0"/>
+    <w:lsdException w:name="Strong" w:semiHidden="0" w:unhideWhenUsed="0" w:qFormat="1"/>
+    <w:lsdException w:name="Emphasis" w:semiHidden="0" w:unhideWhenUsed="0" w:qFormat="1"/>
+    <w:lsdException w:name="HTML Preformatted" w:uiPriority="99"/>
+    <w:lsdException w:name="Table Grid" w:semiHidden="0" w:unhideWhenUsed="0"/>
+    <w:lsdException w:name="Placeholder Text" w:uiPriority="99" w:unhideWhenUsed="0"/>
+    <w:lsdException w:name="No Spacing" w:semiHidden="0" w:uiPriority="1" w:unhideWhenUsed="0" w:qFormat="1"/>
+    <w:lsdException w:name="Light Shading" w:semiHidden="0" w:uiPriority="60" w:unhideWhenUsed="0"/>
+    <w:lsdException w:name="Light List" w:semiHidden="0" w:uiPriority="61" w:unhideWhenUsed="0"/>
+    <w:lsdException w:name="Light Grid" w:semiHidden="0" w:uiPriority="62" w:unhideWhenUsed="0"/>
+    <w:lsdException w:name="Medium Shading 1" w:semiHidden="0" w:uiPriority="63" w:unhideWhenUsed="0"/>
+    <w:lsdException w:name="Medium Shading 2" w:semiHidden="0" w:uiPriority="64" w:unhideWhenUsed="0"/>
+    <w:lsdException w:name="Medium List 1" w:semiHidden="0" w:uiPriority="65" w:unhideWhenUsed="0"/>
+    <w:lsdException w:name="Medium List 2" w:semiHidden="0" w:uiPriority="66" w:unhideWhenUsed="0"/>
+    <w:lsdException w:name="Medium Grid 1" w:semiHidden="0" w:uiPriority="67" w:unhideWhenUsed="0"/>
+    <w:lsdException w:name="Medium Grid 2" w:semiHidden="0" w:uiPriority="68" w:unhideWhenUsed="0"/>
+    <w:lsdException w:name="Medium Grid 3" w:semiHidden="0" w:uiPriority="69" w:unhideWhenUsed="0"/>
+    <w:lsdException w:name="Dark List" w:semiHidden="0" w:uiPriority="70" w:unhideWhenUsed="0"/>
+    <w:lsdException w:name="Colorful Shading" w:semiHidden="0" w:uiPriority="71" w:unhideWhenUsed="0"/>
+    <w:lsdException w:name="Colorful List" w:semiHidden="0" w:uiPriority="72" w:unhideWhenUsed="0"/>
+    <w:lsdException w:name="Colorful Grid" w:semiHidden="0" w:uiPriority="73" w:unhideWhenUsed="0"/>
+    <w:lsdException w:name="Light Shading Accent 1" w:semiHidden="0" w:uiPriority="60" w:unhideWhenUsed="0"/>
+    <w:lsdException w:name="Light List Accent 1" w:semiHidden="0" w:uiPriority="61" w:unhideWhenUsed="0"/>
+    <w:lsdException w:name="Light Grid Accent 1" w:semiHidden="0" w:uiPriority="62" w:unhideWhenUsed="0"/>
+    <w:lsdException w:name="Medium Shading 1 Accent 1" w:semiHidden="0" w:uiPriority="63" w:unhideWhenUsed="0"/>
+    <w:lsdException w:name="Medium Shading 2 Accent 1" w:semiHidden="0" w:uiPriority="64" w:unhideWhenUsed="0"/>
+    <w:lsdException w:name="Medium List 1 Accent 1" w:semiHidden="0" w:uiPriority="65" w:unhideWhenUsed="0"/>
+    <w:lsdException w:name="Revision" w:uiPriority="99" w:unhideWhenUsed="0"/>
+    <w:lsdException w:name="List Paragraph" w:semiHidden="0" w:uiPriority="34" w:unhideWhenUsed="0" w:qFormat="1"/>
+    <w:lsdException w:name="Quote" w:semiHidden="0" w:uiPriority="29" w:unhideWhenUsed="0" w:qFormat="1"/>
+    <w:lsdException w:name="Intense Quote" w:semiHidden="0" w:uiPriority="30" w:unhideWhenUsed="0" w:qFormat="1"/>
+    <w:lsdException w:name="Medium List 2 Accent 1" w:semiHidden="0" w:uiPriority="66" w:unhideWhenUsed="0"/>
+    <w:lsdException w:name="Medium Grid 1 Accent 1" w:semiHidden="0" w:uiPriority="67" w:unhideWhenUsed="0"/>
+    <w:lsdException w:name="Medium Grid 2 Accent 1" w:semiHidden="0" w:uiPriority="68" w:unhideWhenUsed="0"/>
+    <w:lsdException w:name="Medium Grid 3 Accent 1" w:semiHidden="0" w:uiPriority="69" w:unhideWhenUsed="0"/>
+    <w:lsdException w:name="Dark List Accent 1" w:semiHidden="0" w:uiPriority="70" w:unhideWhenUsed="0"/>
+    <w:lsdException w:name="Colorful Shading Accent 1" w:semiHidden="0" w:uiPriority="71" w:unhideWhenUsed="0"/>
+    <w:lsdException w:name="Colorful List Accent 1" w:semiHidden="0" w:uiPriority="72" w:unhideWhenUsed="0"/>
+    <w:lsdException w:name="Colorful Grid Accent 1" w:semiHidden="0" w:uiPriority="73" w:unhideWhenUsed="0"/>
+    <w:lsdException w:name="Light Shading Accent 2" w:semiHidden="0" w:uiPriority="60" w:unhideWhenUsed="0"/>
+    <w:lsdException w:name="Light List Accent 2" w:semiHidden="0" w:uiPriority="61" w:unhideWhenUsed="0"/>
+    <w:lsdException w:name="Light Grid Accent 2" w:semiHidden="0" w:uiPriority="62" w:unhideWhenUsed="0"/>
+    <w:lsdException w:name="Medium Shading 1 Accent 2" w:semiHidden="0" w:uiPriority="63" w:unhideWhenUsed="0"/>
+    <w:lsdException w:name="Medium Shading 2 Accent 2" w:semiHidden="0" w:uiPriority="64" w:unhideWhenUsed="0"/>
+    <w:lsdException w:name="Medium List 1 Accent 2" w:semiHidden="0" w:uiPriority="65" w:unhideWhenUsed="0"/>
+    <w:lsdException w:name="Medium List 2 Accent 2" w:semiHidden="0" w:uiPriority="66" w:unhideWhenUsed="0"/>
+    <w:lsdException w:name="Medium Grid 1 Accent 2" w:semiHidden="0" w:uiPriority="67" w:unhideWhenUsed="0"/>
+    <w:lsdException w:name="Medium Grid 2 Accent 2" w:semiHidden="0" w:uiPriority="68" w:unhideWhenUsed="0"/>
+    <w:lsdException w:name="Medium Grid 3 Accent 2" w:semiHidden="0" w:uiPriority="69" w:unhideWhenUsed="0"/>
+    <w:lsdException w:name="Dark List Accent 2" w:semiHidden="0" w:uiPriority="70" w:unhideWhenUsed="0"/>
+    <w:lsdException w:name="Colorful Shading Accent 2" w:semiHidden="0" w:uiPriority="71" w:unhideWhenUsed="0"/>
+    <w:lsdException w:name="Colorful List Accent 2" w:semiHidden="0" w:uiPriority="72" w:unhideWhenUsed="0"/>
+    <w:lsdException w:name="Colorful Grid Accent 2" w:semiHidden="0" w:uiPriority="73" w:unhideWhenUsed="0"/>
+    <w:lsdException w:name="Light Shading Accent 3" w:semiHidden="0" w:uiPriority="60" w:unhideWhenUsed="0"/>
+    <w:lsdException w:name="Light List Accent 3" w:semiHidden="0" w:uiPriority="61" w:unhideWhenUsed="0"/>
+    <w:lsdException w:name="Light Grid Accent 3" w:semiHidden="0" w:uiPriority="62" w:unhideWhenUsed="0"/>
+    <w:lsdException w:name="Medium Shading 1 Accent 3" w:semiHidden="0" w:uiPriority="63" w:unhideWhenUsed="0"/>
+    <w:lsdException w:name="Medium Shading 2 Accent 3" w:semiHidden="0" w:uiPriority="64" w:unhideWhenUsed="0"/>
+    <w:lsdException w:name="Medium List 1 Accent 3" w:semiHidden="0" w:uiPriority="65" w:unhideWhenUsed="0"/>
+    <w:lsdException w:name="Medium List 2 Accent 3" w:semiHidden="0" w:uiPriority="66" w:unhideWhenUsed="0"/>
+    <w:lsdException w:name="Medium Grid 1 Accent 3" w:semiHidden="0" w:uiPriority="67" w:unhideWhenUsed="0"/>
+    <w:lsdException w:name="Medium Grid 2 Accent 3" w:semiHidden="0" w:uiPriority="68" w:unhideWhenUsed="0"/>
+    <w:lsdException w:name="Medium Grid 3 Accent 3" w:semiHidden="0" w:uiPriority="69" w:unhideWhenUsed="0"/>
+    <w:lsdException w:name="Dark List Accent 3" w:semiHidden="0" w:uiPriority="70" w:unhideWhenUsed="0"/>
+    <w:lsdException w:name="Colorful Shading Accent 3" w:semiHidden="0" w:uiPriority="71" w:unhideWhenUsed="0"/>
+    <w:lsdException w:name="Colorful List Accent 3" w:semiHidden="0" w:uiPriority="72" w:unhideWhenUsed="0"/>
+    <w:lsdException w:name="Colorful Grid Accent 3" w:semiHidden="0" w:uiPriority="73" w:unhideWhenUsed="0"/>
+    <w:lsdException w:name="Light Shading Accent 4" w:semiHidden="0" w:uiPriority="60" w:unhideWhenUsed="0"/>
+    <w:lsdException w:name="Light List Accent 4" w:semiHidden="0" w:uiPriority="61" w:unhideWhenUsed="0"/>
+    <w:lsdException w:name="Light Grid Accent 4" w:semiHidden="0" w:uiPriority="62" w:unhideWhenUsed="0"/>
+    <w:lsdException w:name="Medium Shading 1 Accent 4" w:semiHidden="0" w:uiPriority="63" w:unhideWhenUsed="0"/>
+    <w:lsdException w:name="Medium Shading 2 Accent 4" w:semiHidden="0" w:uiPriority="64" w:unhideWhenUsed="0"/>
+    <w:lsdException w:name="Medium List 1 Accent 4" w:semiHidden="0" w:uiPriority="65" w:unhideWhenUsed="0"/>
+    <w:lsdException w:name="Medium List 2 Accent 4" w:semiHidden="0" w:uiPriority="66" w:unhideWhenUsed="0"/>
+    <w:lsdException w:name="Medium Grid 1 Accent 4" w:semiHidden="0" w:uiPriority="67" w:unhideWhenUsed="0"/>
+    <w:lsdException w:name="Medium Grid 2 Accent 4" w:semiHidden="0" w:uiPriority="68" w:unhideWhenUsed="0"/>
+    <w:lsdException w:name="Medium Grid 3 Accent 4" w:semiHidden="0" w:uiPriority="69" w:unhideWhenUsed="0"/>
+    <w:lsdException w:name="Dark List Accent 4" w:semiHidden="0" w:uiPriority="70" w:unhideWhenUsed="0"/>
+    <w:lsdException w:name="Colorful Shading Accent 4" w:semiHidden="0" w:uiPriority="71" w:unhideWhenUsed="0"/>
+    <w:lsdException w:name="Colorful List Accent 4" w:semiHidden="0" w:uiPriority="72" w:unhideWhenUsed="0"/>
+    <w:lsdException w:name="Colorful Grid Accent 4" w:semiHidden="0" w:uiPriority="73" w:unhideWhenUsed="0"/>
+    <w:lsdException w:name="Light Shading Accent 5" w:semiHidden="0" w:uiPriority="60" w:unhideWhenUsed="0"/>
+    <w:lsdException w:name="Light List Accent 5" w:semiHidden="0" w:uiPriority="61" w:unhideWhenUsed="0"/>
+    <w:lsdException w:name="Light Grid Accent 5" w:semiHidden="0" w:uiPriority="62" w:unhideWhenUsed="0"/>
+    <w:lsdException w:name="Medium Shading 1 Accent 5" w:semiHidden="0" w:uiPriority="63" w:unhideWhenUsed="0"/>
+    <w:lsdException w:name="Medium Shading 2 Accent 5" w:semiHidden="0" w:uiPriority="64" w:unhideWhenUsed="0"/>
+    <w:lsdException w:name="Medium List 1 Accent 5" w:semiHidden="0" w:uiPriority="65" w:unhideWhenUsed="0"/>
+    <w:lsdException w:name="Medium List 2 Accent 5" w:semiHidden="0" w:uiPriority="66" w:unhideWhenUsed="0"/>
+    <w:lsdException w:name="Medium Grid 1 Accent 5" w:semiHidden="0" w:uiPriority="67" w:unhideWhenUsed="0"/>
+    <w:lsdException w:name="Medium Grid 2 Accent 5" w:semiHidden="0" w:uiPriority="68" w:unhideWhenUsed="0"/>
+    <w:lsdException w:name="Medium Grid 3 Accent 5" w:semiHidden="0" w:uiPriority="69" w:unhideWhenUsed="0"/>
+    <w:lsdException w:name="Dark List Accent 5" w:semiHidden="0" w:uiPriority="70" w:unhideWhenUsed="0"/>
+    <w:lsdException w:name="Colorful Shading Accent 5" w:semiHidden="0" w:uiPriority="71" w:unhideWhenUsed="0"/>
+    <w:lsdException w:name="Colorful List Accent 5" w:semiHidden="0" w:uiPriority="72" w:unhideWhenUsed="0"/>
+    <w:lsdException w:name="Colorful Grid Accent 5" w:semiHidden="0" w:uiPriority="73" w:unhideWhenUsed="0"/>
+    <w:lsdException w:name="Light Shading Accent 6" w:semiHidden="0" w:uiPriority="60" w:unhideWhenUsed="0"/>
+    <w:lsdException w:name="Light List Accent 6" w:semiHidden="0" w:uiPriority="61" w:unhideWhenUsed="0"/>
+    <w:lsdException w:name="Light Grid Accent 6" w:semiHidden="0" w:uiPriority="62" w:unhideWhenUsed="0"/>
+    <w:lsdException w:name="Medium Shading 1 Accent 6" w:semiHidden="0" w:uiPriority="63" w:unhideWhenUsed="0"/>
+    <w:lsdException w:name="Medium Shading 2 Accent 6" w:semiHidden="0" w:uiPriority="64" w:unhideWhenUsed="0"/>
+    <w:lsdException w:name="Medium List 1 Accent 6" w:semiHidden="0" w:uiPriority="65" w:unhideWhenUsed="0"/>
+    <w:lsdException w:name="Medium List 2 Accent 6" w:semiHidden="0" w:uiPriority="66" w:unhideWhenUsed="0"/>
+    <w:lsdException w:name="Medium Grid 1 Accent 6" w:semiHidden="0" w:uiPriority="67" w:unhideWhenUsed="0"/>
+    <w:lsdException w:name="Medium Grid 2 Accent 6" w:semiHidden="0" w:uiPriority="68" w:unhideWhenUsed="0"/>
+    <w:lsdException w:name="Medium Grid 3 Accent 6" w:semiHidden="0" w:uiPriority="69" w:unhideWhenUsed="0"/>
+    <w:lsdException w:name="Dark List Accent 6" w:semiHidden="0" w:uiPriority="70" w:unhideWhenUsed="0"/>
+    <w:lsdException w:name="Colorful Shading Accent 6" w:semiHidden="0" w:uiPriority="71" w:unhideWhenUsed="0"/>
+    <w:lsdException w:name="Colorful List Accent 6" w:semiHidden="0" w:uiPriority="72" w:unhideWhenUsed="0"/>
+    <w:lsdException w:name="Colorful Grid Accent 6" w:semiHidden="0" w:uiPriority="73" w:unhideWhenUsed="0"/>
+    <w:lsdException w:name="Subtle Emphasis" w:semiHidden="0" w:uiPriority="19" w:unhideWhenUsed="0" w:qFormat="1"/>
+    <w:lsdException w:name="Intense Emphasis" w:semiHidden="0" w:uiPriority="21" w:unhideWhenUsed="0" w:qFormat="1"/>
+    <w:lsdException w:name="Subtle Reference" w:semiHidden="0" w:uiPriority="31" w:unhideWhenUsed="0" w:qFormat="1"/>
+    <w:lsdException w:name="Intense Reference" w:semiHidden="0" w:uiPriority="32" w:unhideWhenUsed="0" w:qFormat="1"/>
+    <w:lsdException w:name="Book Title" w:semiHidden="0" w:uiPriority="33" w:unhideWhenUsed="0" w:qFormat="1"/>
+    <w:lsdException w:name="Bibliography" w:uiPriority="37"/>
+    <w:lsdException w:name="TOC Heading" w:uiPriority="39" w:qFormat="1"/>
+  </w:latentStyles>
+  <w:style w:type="paragraph" w:default="1" w:styleId="Normal">
+    <w:name w:val="Normal"/>
+    <w:qFormat/>
+    <w:rsid w:val="00C45E74"/>
+    <w:rPr>
+      <w:sz w:val="28"/>
+      <w:szCs w:val="24"/>
+      <w:lang w:val="es-ES" w:eastAsia="es-ES"/>
+    </w:rPr>
+  </w:style>
+  <w:style w:type="paragraph" w:styleId="Ttulo1">
+    <w:name w:val="heading 1"/>
+    <w:basedOn w:val="Normal"/>
+    <w:next w:val="Normal"/>
+    <w:qFormat/>
+    <w:rsid w:val="00C45E74"/>
+    <w:pPr>
+      <w:keepNext/>
+      <w:jc w:val="center"/>
+      <w:outlineLvl w:val="0"/>
+    </w:pPr>
+    <w:rPr>
+      <w:b/>
+      <w:sz w:val="20"/>
+      <w:szCs w:val="20"/>
+      <w:lang w:val="es-MX"/>
+    </w:rPr>
+  </w:style>
+  <w:style w:type="paragraph" w:styleId="Ttulo2">
+    <w:name w:val="heading 2"/>
+    <w:basedOn w:val="Normal"/>
+    <w:next w:val="Normal"/>
+    <w:qFormat/>
+    <w:rsid w:val="00C45E74"/>
+    <w:pPr>
+      <w:keepNext/>
+      <w:jc w:val="both"/>
+      <w:outlineLvl w:val="1"/>
+    </w:pPr>
+    <w:rPr>
+      <w:rFonts w:ascii="Arial" w:hAnsi="Arial" w:cs="Arial"/>
+      <w:b/>
+      <w:bCs/>
+      <w:sz w:val="20"/>
+      <w:lang w:val="es-MX"/>
+    </w:rPr>
+  </w:style>
+  <w:style w:type="paragraph" w:styleId="Ttulo5">
+    <w:name w:val="heading 5"/>
+    <w:basedOn w:val="Normal"/>
+    <w:next w:val="Normal"/>
+    <w:qFormat/>
+    <w:rsid w:val="00DE2822"/>
+    <w:pPr>
+      <w:spacing w:before="240" w:after="60"/>
+      <w:outlineLvl w:val="4"/>
+    </w:pPr>
+    <w:rPr>
+      <w:b/>
+      <w:bCs/>
+      <w:i/>
+      <w:iCs/>
+      <w:sz w:val="26"/>
+      <w:szCs w:val="26"/>
+      <w:lang w:val="es-ES_tradnl"/>
+    </w:rPr>
+  </w:style>
+  <w:style w:type="character" w:default="1" w:styleId="Fuentedeprrafopredeter">
+    <w:name w:val="Default Paragraph Font"/>
+    <w:uiPriority w:val="1"/>
+    <w:semiHidden/>
+    <w:unhideWhenUsed/>
+  </w:style>
+  <w:style w:type="table" w:default="1" w:styleId="Tablanormal">
+    <w:name w:val="Normal Table"/>
+    <w:uiPriority w:val="99"/>
+    <w:semiHidden/>
+    <w:unhideWhenUsed/>
+    <w:tblPr>
+      <w:tblInd w:w="0" w:type="dxa"/>
+      <w:tblCellMar>
+        <w:top w:w="0" w:type="dxa"/>
+        <w:left w:w="108" w:type="dxa"/>
+        <w:bottom w:w="0" w:type="dxa"/>
+        <w:right w:w="108" w:type="dxa"/>
+      </w:tblCellMar>
+    </w:tblPr>
+  </w:style>
+  <w:style w:type="numbering" w:default="1" w:styleId="Sinlista">
+    <w:name w:val="No List"/>
+    <w:uiPriority w:val="99"/>
+    <w:semiHidden/>
+    <w:unhideWhenUsed/>
+  </w:style>
+  <w:style w:type="paragraph" w:styleId="Textoindependiente">
+    <w:name w:val="Body Text"/>
+    <w:basedOn w:val="Normal"/>
+    <w:rsid w:val="00C45E74"/>
+    <w:pPr>
+      <w:jc w:val="both"/>
+    </w:pPr>
+    <w:rPr>
+      <w:sz w:val="24"/>
+      <w:lang w:val="es-MX" w:eastAsia="es-CO"/>
+    </w:rPr>
+  </w:style>
+  <w:style w:type="paragraph" w:styleId="Textoindependiente2">
+    <w:name w:val="Body Text 2"/>
+    <w:basedOn w:val="Normal"/>
+    <w:rsid w:val="00C45E74"/>
+    <w:pPr>
+      <w:jc w:val="both"/>
+    </w:pPr>
+    <w:rPr>
+      <w:rFonts w:ascii="Arial" w:hAnsi="Arial" w:cs="Arial"/>
+      <w:sz w:val="20"/>
+      <w:lang w:val="en-US"/>
+    </w:rPr>
+  </w:style>
+  <w:style w:type="paragraph" w:styleId="Textoindependiente3">
+    <w:name w:val="Body Text 3"/>
+    <w:basedOn w:val="Normal"/>
+    <w:rsid w:val="00C45E74"/>
+    <w:rPr>
+      <w:rFonts w:ascii="Arial" w:hAnsi="Arial" w:cs="Arial"/>
+      <w:sz w:val="20"/>
+      <w:lang w:val="es-MX"/>
+    </w:rPr>
+  </w:style>
+  <w:style w:type="character" w:styleId="Hipervnculo">
+    <w:name w:val="Hyperlink"/>
+    <w:basedOn w:val="Fuentedeprrafopredeter"/>
+    <w:rsid w:val="00C45E74"/>
+    <w:rPr>
+      <w:color w:val="0000FF"/>
+      <w:u w:val="single"/>
+    </w:rPr>
+  </w:style>
+  <w:style w:type="paragraph" w:styleId="Piedepgina">
+    <w:name w:val="footer"/>
+    <w:basedOn w:val="Normal"/>
+    <w:rsid w:val="00C45E74"/>
+    <w:pPr>
+      <w:tabs>
+        <w:tab w:val="center" w:pos="4252"/>
+        <w:tab w:val="right" w:pos="8504"/>
+      </w:tabs>
+    </w:pPr>
+  </w:style>
+  <w:style w:type="character" w:styleId="Nmerodepgina">
+    <w:name w:val="page number"/>
+    <w:basedOn w:val="Fuentedeprrafopredeter"/>
+    <w:rsid w:val="00C45E74"/>
+  </w:style>
+  <w:style w:type="paragraph" w:styleId="Encabezado">
+    <w:name w:val="header"/>
+    <w:basedOn w:val="Normal"/>
+    <w:rsid w:val="00C45E74"/>
+    <w:pPr>
+      <w:tabs>
+        <w:tab w:val="center" w:pos="4252"/>
+        <w:tab w:val="right" w:pos="8504"/>
+      </w:tabs>
+    </w:pPr>
+  </w:style>
+  <w:style w:type="character" w:styleId="Hipervnculovisitado">
+    <w:name w:val="FollowedHyperlink"/>
+    <w:basedOn w:val="Fuentedeprrafopredeter"/>
+    <w:rsid w:val="00C45E74"/>
+    <w:rPr>
+      <w:color w:val="800080"/>
+      <w:u w:val="single"/>
+    </w:rPr>
+  </w:style>
+  <w:style w:type="paragraph" w:styleId="Prrafodelista">
+    <w:name w:val="List Paragraph"/>
+    <w:basedOn w:val="Normal"/>
+    <w:qFormat/>
+    <w:rsid w:val="00605FDF"/>
+    <w:pPr>
+      <w:spacing w:after="200" w:line="276" w:lineRule="auto"/>
+      <w:ind w:left="720"/>
+      <w:contextualSpacing/>
+    </w:pPr>
+    <w:rPr>
+      <w:rFonts w:ascii="Calibri" w:eastAsia="Calibri" w:hAnsi="Calibri"/>
+      <w:sz w:val="22"/>
+      <w:szCs w:val="22"/>
+      <w:lang w:val="es-CO" w:eastAsia="en-US"/>
+    </w:rPr>
+  </w:style>
+  <w:style w:type="paragraph" w:styleId="Textodeglobo">
+    <w:name w:val="Balloon Text"/>
+    <w:basedOn w:val="Normal"/>
+    <w:link w:val="TextodegloboCar"/>
+    <w:rsid w:val="00BA5A0C"/>
+    <w:rPr>
+      <w:rFonts w:ascii="Tahoma" w:hAnsi="Tahoma" w:cs="Tahoma"/>
+      <w:sz w:val="16"/>
+      <w:szCs w:val="16"/>
+    </w:rPr>
+  </w:style>
+  <w:style w:type="character" w:customStyle="1" w:styleId="TextodegloboCar">
+    <w:name w:val="Texto de globo Car"/>
+    <w:basedOn w:val="Fuentedeprrafopredeter"/>
+    <w:link w:val="Textodeglobo"/>
+    <w:rsid w:val="00BA5A0C"/>
+    <w:rPr>
+      <w:rFonts w:ascii="Tahoma" w:hAnsi="Tahoma" w:cs="Tahoma"/>
+      <w:sz w:val="16"/>
+      <w:szCs w:val="16"/>
+      <w:lang w:val="es-ES" w:eastAsia="es-ES"/>
+    </w:rPr>
+  </w:style>
+  <w:style w:type="paragraph" w:styleId="NormalWeb">
+    <w:name w:val="Normal (Web)"/>
+    <w:basedOn w:val="Normal"/>
+    <w:rsid w:val="00C019BD"/>
+    <w:pPr>
+      <w:spacing w:before="100" w:beforeAutospacing="1" w:after="100" w:afterAutospacing="1"/>
+    </w:pPr>
+    <w:rPr>
+      <w:sz w:val="24"/>
+      <w:lang w:val="es-MX" w:eastAsia="es-MX"/>
+    </w:rPr>
+  </w:style>
+  <w:style w:type="character" w:styleId="Textoennegrita">
+    <w:name w:val="Strong"/>
+    <w:basedOn w:val="Fuentedeprrafopredeter"/>
+    <w:qFormat/>
+    <w:rsid w:val="00C019BD"/>
+    <w:rPr>
+      <w:b/>
+      <w:bCs/>
+    </w:rPr>
+  </w:style>
+  <w:style w:type="paragraph" w:styleId="Epgrafe">
+    <w:name w:val="caption"/>
+    <w:basedOn w:val="Normal"/>
+    <w:next w:val="Normal"/>
+    <w:qFormat/>
+    <w:rsid w:val="00533003"/>
+    <w:pPr>
+      <w:spacing w:line="360" w:lineRule="auto"/>
+      <w:jc w:val="center"/>
+    </w:pPr>
+    <w:rPr>
+      <w:b/>
+      <w:sz w:val="24"/>
+      <w:lang w:val="es-MX" w:eastAsia="es-MX"/>
+    </w:rPr>
+  </w:style>
+  <w:style w:type="character" w:customStyle="1" w:styleId="hps">
+    <w:name w:val="hps"/>
+    <w:basedOn w:val="Fuentedeprrafopredeter"/>
+    <w:rsid w:val="00A05AE2"/>
+  </w:style>
+  <w:style w:type="character" w:customStyle="1" w:styleId="shorttext">
+    <w:name w:val="short_text"/>
+    <w:basedOn w:val="Fuentedeprrafopredeter"/>
+    <w:rsid w:val="00A05AE2"/>
+  </w:style>
+  <w:style w:type="paragraph" w:styleId="HTMLconformatoprevio">
+    <w:name w:val="HTML Preformatted"/>
+    <w:basedOn w:val="Normal"/>
+    <w:link w:val="HTMLconformatoprevioCar"/>
+    <w:uiPriority w:val="99"/>
+    <w:semiHidden/>
+    <w:unhideWhenUsed/>
+    <w:rsid w:val="00E23A49"/>
+    <w:pPr>
+      <w:tabs>
+        <w:tab w:val="left" w:pos="916"/>
+        <w:tab w:val="left" w:pos="1832"/>
+        <w:tab w:val="left" w:pos="2748"/>
+        <w:tab w:val="left" w:pos="3664"/>
+        <w:tab w:val="left" w:pos="4580"/>
+        <w:tab w:val="left" w:pos="5496"/>
+        <w:tab w:val="left" w:pos="6412"/>
+        <w:tab w:val="left" w:pos="7328"/>
+        <w:tab w:val="left" w:pos="8244"/>
+        <w:tab w:val="left" w:pos="9160"/>
+        <w:tab w:val="left" w:pos="10076"/>
+        <w:tab w:val="left" w:pos="10992"/>
+        <w:tab w:val="left" w:pos="11908"/>
+        <w:tab w:val="left" w:pos="12824"/>
+        <w:tab w:val="left" w:pos="13740"/>
+        <w:tab w:val="left" w:pos="14656"/>
+      </w:tabs>
+    </w:pPr>
+    <w:rPr>
+      <w:rFonts w:ascii="Courier New" w:hAnsi="Courier New" w:cs="Courier New"/>
+      <w:sz w:val="20"/>
+      <w:szCs w:val="20"/>
+      <w:lang w:val="es-CO" w:eastAsia="es-CO"/>
+    </w:rPr>
+  </w:style>
+  <w:style w:type="character" w:customStyle="1" w:styleId="HTMLconformatoprevioCar">
+    <w:name w:val="HTML con formato previo Car"/>
+    <w:basedOn w:val="Fuentedeprrafopredeter"/>
+    <w:link w:val="HTMLconformatoprevio"/>
+    <w:uiPriority w:val="99"/>
+    <w:semiHidden/>
+    <w:rsid w:val="00E23A49"/>
+    <w:rPr>
+      <w:rFonts w:ascii="Courier New" w:hAnsi="Courier New" w:cs="Courier New"/>
+    </w:rPr>
+  </w:style>
+  <w:style w:type="table" w:styleId="Tablaconcuadrcula">
+    <w:name w:val="Table Grid"/>
+    <w:basedOn w:val="Tablanormal"/>
+    <w:rsid w:val="009E04E5"/>
+    <w:tblPr>
+      <w:tblInd w:w="0" w:type="dxa"/>
+      <w:tblBorders>
+        <w:top w:val="single" w:sz="4" w:space="0" w:color="auto"/>
+        <w:left w:val="single" w:sz="4" w:space="0" w:color="auto"/>
+        <w:bottom w:val="single" w:sz="4" w:space="0" w:color="auto"/>
+        <w:right w:val="single" w:sz="4" w:space="0" w:color="auto"/>
+        <w:insideH w:val="single" w:sz="4" w:space="0" w:color="auto"/>
+        <w:insideV w:val="single" w:sz="4" w:space="0" w:color="auto"/>
+      </w:tblBorders>
+      <w:tblCellMar>
+        <w:top w:w="0" w:type="dxa"/>
+        <w:left w:w="108" w:type="dxa"/>
+        <w:bottom w:w="0" w:type="dxa"/>
+        <w:right w:w="108" w:type="dxa"/>
+      </w:tblCellMar>
+    </w:tblPr>
+  </w:style>
+  <w:style w:type="character" w:styleId="Textodelmarcadordeposicin">
+    <w:name w:val="Placeholder Text"/>
+    <w:basedOn w:val="Fuentedeprrafopredeter"/>
     <w:uiPriority w:val="99"/>
     <w:semiHidden/>
     <w:rsid w:val="004D2469"/>

</xml_diff>

<commit_message>
Agrege fun. teoricos para medidas directas, falta las indirectas
</commit_message>
<xml_diff>
--- a/Informe_De_Fisica.docx
+++ b/Informe_De_Fisica.docx
@@ -1,6 +1,6 @@
 
 <file path=word/document.xml><?xml version="1.0" encoding="utf-8"?>
-<w:document xmlns:wpc="http://schemas.microsoft.com/office/word/2010/wordprocessingCanvas" xmlns:mc="http://schemas.openxmlformats.org/markup-compatibility/2006" xmlns:o="urn:schemas-microsoft-com:office:office" xmlns:r="http://schemas.openxmlformats.org/officeDocument/2006/relationships" xmlns:m="http://schemas.openxmlformats.org/officeDocument/2006/math" xmlns:v="urn:schemas-microsoft-com:vml" xmlns:wp14="http://schemas.microsoft.com/office/word/2010/wordprocessingDrawing" xmlns:wp="http://schemas.openxmlformats.org/drawingml/2006/wordprocessingDrawing" xmlns:w10="urn:schemas-microsoft-com:office:word" xmlns:w="http://schemas.openxmlformats.org/wordprocessingml/2006/main" xmlns:w14="http://schemas.microsoft.com/office/word/2010/wordml" xmlns:wpg="http://schemas.microsoft.com/office/word/2010/wordprocessingGroup" xmlns:wpi="http://schemas.microsoft.com/office/word/2010/wordprocessingInk" xmlns:wne="http://schemas.microsoft.com/office/word/2006/wordml" xmlns:wps="http://schemas.microsoft.com/office/word/2010/wordprocessingShape" mc:Ignorable="w14 wp14">
+<w:document xmlns:ve="http://schemas.openxmlformats.org/markup-compatibility/2006" xmlns:o="urn:schemas-microsoft-com:office:office" xmlns:r="http://schemas.openxmlformats.org/officeDocument/2006/relationships" xmlns:m="http://schemas.openxmlformats.org/officeDocument/2006/math" xmlns:v="urn:schemas-microsoft-com:vml" xmlns:wp="http://schemas.openxmlformats.org/drawingml/2006/wordprocessingDrawing" xmlns:w10="urn:schemas-microsoft-com:office:word" xmlns:w="http://schemas.openxmlformats.org/wordprocessingml/2006/main" xmlns:wne="http://schemas.microsoft.com/office/word/2006/wordml">
   <w:body>
     <w:p>
       <w:pPr>
@@ -303,78 +303,13 @@
           <w:noProof/>
           <w:lang w:val="es-CO" w:eastAsia="es-CO"/>
         </w:rPr>
-        <mc:AlternateContent>
-          <mc:Choice Requires="wps">
-            <w:drawing>
-              <wp:anchor distT="0" distB="0" distL="114300" distR="114300" simplePos="0" relativeHeight="251657216" behindDoc="0" locked="0" layoutInCell="1" allowOverlap="1">
-                <wp:simplePos x="0" y="0"/>
-                <wp:positionH relativeFrom="column">
-                  <wp:posOffset>102870</wp:posOffset>
-                </wp:positionH>
-                <wp:positionV relativeFrom="paragraph">
-                  <wp:posOffset>140335</wp:posOffset>
-                </wp:positionV>
-                <wp:extent cx="5255895" cy="0"/>
-                <wp:effectExtent l="11430" t="16510" r="9525" b="12065"/>
-                <wp:wrapNone/>
-                <wp:docPr id="12" name="AutoShape 29"/>
-                <wp:cNvGraphicFramePr>
-                  <a:graphicFrameLocks xmlns:a="http://schemas.openxmlformats.org/drawingml/2006/main"/>
-                </wp:cNvGraphicFramePr>
-                <a:graphic xmlns:a="http://schemas.openxmlformats.org/drawingml/2006/main">
-                  <a:graphicData uri="http://schemas.microsoft.com/office/word/2010/wordprocessingShape">
-                    <wps:wsp>
-                      <wps:cNvCnPr>
-                        <a:cxnSpLocks noChangeShapeType="1"/>
-                      </wps:cNvCnPr>
-                      <wps:spPr bwMode="auto">
-                        <a:xfrm>
-                          <a:off x="0" y="0"/>
-                          <a:ext cx="5255895" cy="0"/>
-                        </a:xfrm>
-                        <a:prstGeom prst="straightConnector1">
-                          <a:avLst/>
-                        </a:prstGeom>
-                        <a:noFill/>
-                        <a:ln w="15875">
-                          <a:solidFill>
-                            <a:srgbClr val="000000"/>
-                          </a:solidFill>
-                          <a:round/>
-                          <a:headEnd/>
-                          <a:tailEnd/>
-                        </a:ln>
-                        <a:extLst>
-                          <a:ext uri="{909E8E84-426E-40DD-AFC4-6F175D3DCCD1}">
-                            <a14:hiddenFill xmlns:a14="http://schemas.microsoft.com/office/drawing/2010/main">
-                              <a:noFill/>
-                            </a14:hiddenFill>
-                          </a:ext>
-                        </a:extLst>
-                      </wps:spPr>
-                      <wps:bodyPr/>
-                    </wps:wsp>
-                  </a:graphicData>
-                </a:graphic>
-                <wp14:sizeRelH relativeFrom="page">
-                  <wp14:pctWidth>0</wp14:pctWidth>
-                </wp14:sizeRelH>
-                <wp14:sizeRelV relativeFrom="page">
-                  <wp14:pctHeight>0</wp14:pctHeight>
-                </wp14:sizeRelV>
-              </wp:anchor>
-            </w:drawing>
-          </mc:Choice>
-          <mc:Fallback xmlns:w16se="http://schemas.microsoft.com/office/word/2015/wordml/symex" xmlns:w15="http://schemas.microsoft.com/office/word/2012/wordml" xmlns:cx2="http://schemas.microsoft.com/office/drawing/2015/10/21/chartex" xmlns:cx1="http://schemas.microsoft.com/office/drawing/2015/9/8/chartex" xmlns:cx="http://schemas.microsoft.com/office/drawing/2014/chartex">
-            <w:pict>
-              <v:shapetype w14:anchorId="3708C5FD" id="_x0000_t32" coordsize="21600,21600" o:spt="32" o:oned="t" path="m,l21600,21600e" filled="f">
-                <v:path arrowok="t" fillok="f" o:connecttype="none"/>
-                <o:lock v:ext="edit" shapetype="t"/>
-              </v:shapetype>
-              <v:shape id="AutoShape 29" o:spid="_x0000_s1026" type="#_x0000_t32" style="position:absolute;margin-left:8.1pt;margin-top:11.05pt;width:413.85pt;height:0;z-index:251657216;visibility:visible;mso-wrap-style:square;mso-width-percent:0;mso-height-percent:0;mso-wrap-distance-left:9pt;mso-wrap-distance-top:0;mso-wrap-distance-right:9pt;mso-wrap-distance-bottom:0;mso-position-horizontal:absolute;mso-position-horizontal-relative:text;mso-position-vertical:absolute;mso-position-vertical-relative:text;mso-width-percent:0;mso-height-percent:0;mso-width-relative:page;mso-height-relative:page" o:gfxdata="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" strokeweight="1.25pt"/>
-            </w:pict>
-          </mc:Fallback>
-        </mc:AlternateContent>
+        <w:pict>
+          <v:shapetype id="_x0000_t32" coordsize="21600,21600" o:spt="32" o:oned="t" path="m,l21600,21600e" filled="f">
+            <v:path arrowok="t" fillok="f" o:connecttype="none"/>
+            <o:lock v:ext="edit" shapetype="t"/>
+          </v:shapetype>
+          <v:shape id="AutoShape 29" o:spid="_x0000_s1026" type="#_x0000_t32" style="position:absolute;margin-left:8.1pt;margin-top:11.05pt;width:413.85pt;height:0;z-index:251657216;visibility:visible" o:gfxdata="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" strokeweight="1.25pt"/>
+        </w:pict>
       </w:r>
     </w:p>
     <w:p>
@@ -750,7 +685,7 @@
           <w:color w:val="212121"/>
           <w:sz w:val="20"/>
           <w:szCs w:val="20"/>
-          <w:lang w:val="en" w:eastAsia="es-CO"/>
+          <w:lang w:eastAsia="es-CO"/>
         </w:rPr>
         <w:t xml:space="preserve">Observed </w:t>
       </w:r>
@@ -759,7 +694,7 @@
           <w:color w:val="212121"/>
           <w:sz w:val="20"/>
           <w:szCs w:val="20"/>
-          <w:lang w:val="en" w:eastAsia="es-CO"/>
+          <w:lang w:eastAsia="es-CO"/>
         </w:rPr>
         <w:t>value,</w:t>
       </w:r>
@@ -768,7 +703,7 @@
           <w:color w:val="212121"/>
           <w:sz w:val="20"/>
           <w:szCs w:val="20"/>
-          <w:lang w:val="en" w:eastAsia="es-CO"/>
+          <w:lang w:eastAsia="es-CO"/>
         </w:rPr>
         <w:t xml:space="preserve"> </w:t>
       </w:r>
@@ -777,7 +712,7 @@
           <w:color w:val="212121"/>
           <w:sz w:val="20"/>
           <w:szCs w:val="20"/>
-          <w:lang w:val="en" w:eastAsia="es-CO"/>
+          <w:lang w:eastAsia="es-CO"/>
         </w:rPr>
         <w:t>Uncertainty,</w:t>
       </w:r>
@@ -786,7 +721,7 @@
           <w:color w:val="212121"/>
           <w:sz w:val="20"/>
           <w:szCs w:val="20"/>
-          <w:lang w:val="en" w:eastAsia="es-CO"/>
+          <w:lang w:eastAsia="es-CO"/>
         </w:rPr>
         <w:t xml:space="preserve"> </w:t>
       </w:r>
@@ -795,7 +730,7 @@
           <w:color w:val="212121"/>
           <w:sz w:val="20"/>
           <w:szCs w:val="20"/>
-          <w:lang w:val="en" w:eastAsia="es-CO"/>
+          <w:lang w:eastAsia="es-CO"/>
         </w:rPr>
         <w:t>Diameter,</w:t>
       </w:r>
@@ -804,7 +739,7 @@
           <w:color w:val="212121"/>
           <w:sz w:val="20"/>
           <w:szCs w:val="20"/>
-          <w:lang w:val="en" w:eastAsia="es-CO"/>
+          <w:lang w:eastAsia="es-CO"/>
         </w:rPr>
         <w:t xml:space="preserve"> </w:t>
       </w:r>
@@ -813,7 +748,7 @@
           <w:color w:val="212121"/>
           <w:sz w:val="20"/>
           <w:szCs w:val="20"/>
-          <w:lang w:val="en" w:eastAsia="es-CO"/>
+          <w:lang w:eastAsia="es-CO"/>
         </w:rPr>
         <w:t>Mass,</w:t>
       </w:r>
@@ -822,7 +757,7 @@
           <w:color w:val="212121"/>
           <w:sz w:val="20"/>
           <w:szCs w:val="20"/>
-          <w:lang w:val="en" w:eastAsia="es-CO"/>
+          <w:lang w:eastAsia="es-CO"/>
         </w:rPr>
         <w:t xml:space="preserve"> </w:t>
       </w:r>
@@ -831,7 +766,7 @@
           <w:color w:val="212121"/>
           <w:sz w:val="20"/>
           <w:szCs w:val="20"/>
-          <w:lang w:val="en" w:eastAsia="es-CO"/>
+          <w:lang w:eastAsia="es-CO"/>
         </w:rPr>
         <w:t>Gauge,</w:t>
       </w:r>
@@ -840,7 +775,7 @@
           <w:color w:val="212121"/>
           <w:sz w:val="20"/>
           <w:szCs w:val="20"/>
-          <w:lang w:val="en" w:eastAsia="es-CO"/>
+          <w:lang w:eastAsia="es-CO"/>
         </w:rPr>
         <w:t xml:space="preserve"> Measurement,</w:t>
       </w:r>
@@ -849,7 +784,7 @@
           <w:color w:val="212121"/>
           <w:sz w:val="20"/>
           <w:szCs w:val="20"/>
-          <w:lang w:val="en" w:eastAsia="es-CO"/>
+          <w:lang w:eastAsia="es-CO"/>
         </w:rPr>
         <w:t xml:space="preserve"> Balance.</w:t>
       </w:r>
@@ -892,74 +827,9 @@
           <w:szCs w:val="20"/>
           <w:lang w:val="es-CO" w:eastAsia="es-CO"/>
         </w:rPr>
-        <mc:AlternateContent>
-          <mc:Choice Requires="wps">
-            <w:drawing>
-              <wp:anchor distT="0" distB="0" distL="114300" distR="114300" simplePos="0" relativeHeight="251658240" behindDoc="0" locked="0" layoutInCell="1" allowOverlap="1">
-                <wp:simplePos x="0" y="0"/>
-                <wp:positionH relativeFrom="column">
-                  <wp:posOffset>118110</wp:posOffset>
-                </wp:positionH>
-                <wp:positionV relativeFrom="paragraph">
-                  <wp:posOffset>123825</wp:posOffset>
-                </wp:positionV>
-                <wp:extent cx="5255895" cy="0"/>
-                <wp:effectExtent l="17145" t="12700" r="13335" b="15875"/>
-                <wp:wrapNone/>
-                <wp:docPr id="11" name="AutoShape 30"/>
-                <wp:cNvGraphicFramePr>
-                  <a:graphicFrameLocks xmlns:a="http://schemas.openxmlformats.org/drawingml/2006/main"/>
-                </wp:cNvGraphicFramePr>
-                <a:graphic xmlns:a="http://schemas.openxmlformats.org/drawingml/2006/main">
-                  <a:graphicData uri="http://schemas.microsoft.com/office/word/2010/wordprocessingShape">
-                    <wps:wsp>
-                      <wps:cNvCnPr>
-                        <a:cxnSpLocks noChangeShapeType="1"/>
-                      </wps:cNvCnPr>
-                      <wps:spPr bwMode="auto">
-                        <a:xfrm>
-                          <a:off x="0" y="0"/>
-                          <a:ext cx="5255895" cy="0"/>
-                        </a:xfrm>
-                        <a:prstGeom prst="straightConnector1">
-                          <a:avLst/>
-                        </a:prstGeom>
-                        <a:noFill/>
-                        <a:ln w="15875">
-                          <a:solidFill>
-                            <a:srgbClr val="000000"/>
-                          </a:solidFill>
-                          <a:round/>
-                          <a:headEnd/>
-                          <a:tailEnd/>
-                        </a:ln>
-                        <a:extLst>
-                          <a:ext uri="{909E8E84-426E-40DD-AFC4-6F175D3DCCD1}">
-                            <a14:hiddenFill xmlns:a14="http://schemas.microsoft.com/office/drawing/2010/main">
-                              <a:noFill/>
-                            </a14:hiddenFill>
-                          </a:ext>
-                        </a:extLst>
-                      </wps:spPr>
-                      <wps:bodyPr/>
-                    </wps:wsp>
-                  </a:graphicData>
-                </a:graphic>
-                <wp14:sizeRelH relativeFrom="page">
-                  <wp14:pctWidth>0</wp14:pctWidth>
-                </wp14:sizeRelH>
-                <wp14:sizeRelV relativeFrom="page">
-                  <wp14:pctHeight>0</wp14:pctHeight>
-                </wp14:sizeRelV>
-              </wp:anchor>
-            </w:drawing>
-          </mc:Choice>
-          <mc:Fallback xmlns:w16se="http://schemas.microsoft.com/office/word/2015/wordml/symex" xmlns:w15="http://schemas.microsoft.com/office/word/2012/wordml" xmlns:cx2="http://schemas.microsoft.com/office/drawing/2015/10/21/chartex" xmlns:cx1="http://schemas.microsoft.com/office/drawing/2015/9/8/chartex" xmlns:cx="http://schemas.microsoft.com/office/drawing/2014/chartex">
-            <w:pict>
-              <v:shape w14:anchorId="0815711B" id="AutoShape 30" o:spid="_x0000_s1026" type="#_x0000_t32" style="position:absolute;margin-left:9.3pt;margin-top:9.75pt;width:413.85pt;height:0;z-index:251658240;visibility:visible;mso-wrap-style:square;mso-width-percent:0;mso-height-percent:0;mso-wrap-distance-left:9pt;mso-wrap-distance-top:0;mso-wrap-distance-right:9pt;mso-wrap-distance-bottom:0;mso-position-horizontal:absolute;mso-position-horizontal-relative:text;mso-position-vertical:absolute;mso-position-vertical-relative:text;mso-width-percent:0;mso-height-percent:0;mso-width-relative:page;mso-height-relative:page" o:gfxdata="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" strokeweight="1.25pt"/>
-            </w:pict>
-          </mc:Fallback>
-        </mc:AlternateContent>
+        <w:pict>
+          <v:shape id="AutoShape 30" o:spid="_x0000_s1049" type="#_x0000_t32" style="position:absolute;left:0;text-align:left;margin-left:9.3pt;margin-top:9.75pt;width:413.85pt;height:0;z-index:251658240;visibility:visible" o:gfxdata="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" strokeweight="1.25pt"/>
+        </w:pict>
       </w:r>
     </w:p>
     <w:p>
@@ -1385,63 +1255,18 @@
           <w:sz w:val="20"/>
           <w:szCs w:val="20"/>
         </w:rPr>
-        <w:t>Radiación del cuerpo Negro.</w:t>
-      </w:r>
-    </w:p>
-    <w:p>
-      <w:pPr>
-        <w:jc w:val="both"/>
-        <w:rPr>
-          <w:b/>
-          <w:sz w:val="20"/>
-          <w:szCs w:val="20"/>
-        </w:rPr>
-      </w:pPr>
-    </w:p>
-    <w:p>
-      <w:pPr>
-        <w:pStyle w:val="Textoindependiente"/>
-        <w:rPr>
-          <w:sz w:val="20"/>
-          <w:szCs w:val="20"/>
-        </w:rPr>
-      </w:pPr>
-      <w:r>
-        <w:rPr>
-          <w:sz w:val="20"/>
-          <w:szCs w:val="20"/>
-        </w:rPr>
-        <w:t xml:space="preserve">   </w:t>
-      </w:r>
-      <w:r>
-        <w:rPr>
-          <w:sz w:val="20"/>
-          <w:szCs w:val="20"/>
-        </w:rPr>
-        <w:t xml:space="preserve">Un cuerpo negro es aquél que absorbe toda la radiación electromagnética que recibe y emite  en todas las frecuencias. Cuando el cuerpo está caliente emite radiación electromagnética y su comportamiento está gobernado por las </w:t>
-      </w:r>
-      <w:r>
-        <w:rPr>
-          <w:sz w:val="20"/>
-          <w:szCs w:val="20"/>
-        </w:rPr>
-        <w:lastRenderedPageBreak/>
-        <w:t>siguientes leyes, encontradas primero experimentalmente y cuya explicación teórica fue dada por M. Planck (1900) lo que constituyó el primer éxito de la Mecánica Cuántica</w:t>
-      </w:r>
-      <w:r>
-        <w:rPr>
-          <w:sz w:val="20"/>
-          <w:szCs w:val="20"/>
-        </w:rPr>
-        <w:t xml:space="preserve"> [1]</w:t>
-      </w:r>
-      <w:r>
-        <w:rPr>
-          <w:sz w:val="20"/>
-          <w:szCs w:val="20"/>
-        </w:rPr>
-        <w:t>.</w:t>
-      </w:r>
+        <w:t>Mediciones directas.</w:t>
+      </w:r>
+    </w:p>
+    <w:p>
+      <w:pPr>
+        <w:jc w:val="both"/>
+        <w:rPr>
+          <w:b/>
+          <w:sz w:val="20"/>
+          <w:szCs w:val="20"/>
+        </w:rPr>
+      </w:pPr>
     </w:p>
     <w:p>
       <w:pPr>
@@ -1450,57 +1275,53 @@
         <w:adjustRightInd w:val="0"/>
         <w:jc w:val="both"/>
         <w:rPr>
-          <w:sz w:val="20"/>
-          <w:szCs w:val="20"/>
-        </w:rPr>
-      </w:pPr>
-      <w:r>
-        <w:rPr>
-          <w:sz w:val="20"/>
-          <w:szCs w:val="20"/>
-        </w:rPr>
-        <w:t>1) Ley de Stefan-</w:t>
-      </w:r>
-      <w:proofErr w:type="spellStart"/>
-      <w:r>
-        <w:rPr>
-          <w:sz w:val="20"/>
-          <w:szCs w:val="20"/>
-        </w:rPr>
-        <w:t>Boltzmann</w:t>
-      </w:r>
-      <w:proofErr w:type="spellEnd"/>
-      <w:r>
-        <w:rPr>
-          <w:sz w:val="20"/>
-          <w:szCs w:val="20"/>
-        </w:rPr>
-        <w:t xml:space="preserve">. La </w:t>
-      </w:r>
-      <w:proofErr w:type="spellStart"/>
-      <w:r>
-        <w:rPr>
-          <w:sz w:val="20"/>
-          <w:szCs w:val="20"/>
-        </w:rPr>
-        <w:t>radiancia</w:t>
-      </w:r>
-      <w:proofErr w:type="spellEnd"/>
-      <w:r>
-        <w:rPr>
-          <w:sz w:val="20"/>
-          <w:szCs w:val="20"/>
-        </w:rPr>
-        <w:t xml:space="preserve"> o intensidad de radiación emitida (potencia emitida por unidad de superficie del cuerpo negro) es proporcional a la cuarta potencia de </w:t>
-      </w:r>
-      <w:r>
-        <w:rPr>
-          <w:i/>
-          <w:iCs/>
-          <w:sz w:val="20"/>
-          <w:szCs w:val="20"/>
-        </w:rPr>
-        <w:t>T</w:t>
+          <w:b/>
+          <w:sz w:val="20"/>
+          <w:szCs w:val="20"/>
+        </w:rPr>
+      </w:pPr>
+      <w:r>
+        <w:rPr>
+          <w:sz w:val="20"/>
+          <w:szCs w:val="20"/>
+        </w:rPr>
+        <w:t>Son aquellas que resultan de la comparación de cierta cantidad física con una cantidad conocida o estandarizada, esto implica, un instrumento de medida. Ejemp</w:t>
+      </w:r>
+      <w:r>
+        <w:rPr>
+          <w:sz w:val="20"/>
+          <w:szCs w:val="20"/>
+        </w:rPr>
+        <w:t>lo</w:t>
+      </w:r>
+      <w:r>
+        <w:rPr>
+          <w:sz w:val="20"/>
+          <w:szCs w:val="20"/>
+        </w:rPr>
+        <w:t xml:space="preserve">: Cálculo de la longitud de una </w:t>
+      </w:r>
+      <w:r>
+        <w:rPr>
+          <w:sz w:val="20"/>
+          <w:szCs w:val="20"/>
+        </w:rPr>
+        <w:lastRenderedPageBreak/>
+        <w:t>mesa, el peso de un libro, el volumen de agua contenido en un depósito, etc.</w:t>
+      </w:r>
+      <w:r>
+        <w:rPr>
+          <w:sz w:val="20"/>
+          <w:szCs w:val="20"/>
+        </w:rPr>
+        <w:t xml:space="preserve"> </w:t>
+      </w:r>
+      <w:r>
+        <w:rPr>
+          <w:sz w:val="20"/>
+          <w:szCs w:val="20"/>
+        </w:rPr>
+        <w:t>[1]</w:t>
       </w:r>
     </w:p>
     <w:p>
@@ -1508,45 +1329,13 @@
         <w:autoSpaceDE w:val="0"/>
         <w:autoSpaceDN w:val="0"/>
         <w:adjustRightInd w:val="0"/>
-        <w:ind w:firstLine="708"/>
-        <w:jc w:val="both"/>
-        <w:rPr>
-          <w:sz w:val="20"/>
-          <w:szCs w:val="20"/>
-        </w:rPr>
-      </w:pPr>
-      <w:r>
-        <w:rPr>
-          <w:position w:val="-10"/>
-          <w:sz w:val="20"/>
-          <w:szCs w:val="20"/>
-        </w:rPr>
-        <w:object w:dxaOrig="840" w:dyaOrig="320">
-          <v:shapetype id="_x0000_t75" coordsize="21600,21600" o:spt="75" o:preferrelative="t" path="m@4@5l@4@11@9@11@9@5xe" filled="f" stroked="f">
-            <v:stroke joinstyle="miter"/>
-            <v:formulas>
-              <v:f eqn="if lineDrawn pixelLineWidth 0"/>
-              <v:f eqn="sum @0 1 0"/>
-              <v:f eqn="sum 0 0 @1"/>
-              <v:f eqn="prod @2 1 2"/>
-              <v:f eqn="prod @3 21600 pixelWidth"/>
-              <v:f eqn="prod @3 21600 pixelHeight"/>
-              <v:f eqn="sum @0 0 1"/>
-              <v:f eqn="prod @6 1 2"/>
-              <v:f eqn="prod @7 21600 pixelWidth"/>
-              <v:f eqn="sum @8 21600 0"/>
-              <v:f eqn="prod @7 21600 pixelHeight"/>
-              <v:f eqn="sum @10 21600 0"/>
-            </v:formulas>
-            <v:path o:extrusionok="f" gradientshapeok="t" o:connecttype="rect"/>
-            <o:lock v:ext="edit" aspectratio="t"/>
-          </v:shapetype>
-          <v:shape id="_x0000_i1025" type="#_x0000_t75" style="width:42pt;height:16.5pt" o:ole="">
-            <v:imagedata r:id="rId11" o:title=""/>
-          </v:shape>
-          <o:OLEObject Type="Embed" ProgID="Equation.DSMT4" ShapeID="_x0000_i1025" DrawAspect="Content" ObjectID="_1534362304" r:id="rId12"/>
-        </w:object>
-      </w:r>
+        <w:jc w:val="both"/>
+        <w:rPr>
+          <w:b/>
+          <w:sz w:val="20"/>
+          <w:szCs w:val="20"/>
+        </w:rPr>
+      </w:pPr>
     </w:p>
     <w:p>
       <w:pPr>
@@ -1555,21 +1344,22 @@
         <w:adjustRightInd w:val="0"/>
         <w:jc w:val="both"/>
         <w:rPr>
-          <w:sz w:val="20"/>
-          <w:szCs w:val="20"/>
-        </w:rPr>
-      </w:pPr>
-      <w:proofErr w:type="gramStart"/>
-      <w:r>
-        <w:rPr>
-          <w:sz w:val="20"/>
-          <w:szCs w:val="20"/>
-        </w:rPr>
-        <w:t>donde</w:t>
-      </w:r>
-      <w:proofErr w:type="gramEnd"/>
-      <w:r>
-        <w:rPr>
+          <w:b/>
+          <w:sz w:val="20"/>
+          <w:szCs w:val="20"/>
+        </w:rPr>
+      </w:pPr>
+      <w:r>
+        <w:rPr>
+          <w:b/>
+          <w:sz w:val="20"/>
+          <w:szCs w:val="20"/>
+        </w:rPr>
+        <w:t>2.2</w:t>
+      </w:r>
+      <w:r>
+        <w:rPr>
+          <w:b/>
           <w:sz w:val="20"/>
           <w:szCs w:val="20"/>
         </w:rPr>
@@ -1577,52 +1367,11 @@
       </w:r>
       <w:r>
         <w:rPr>
-          <w:position w:val="-6"/>
-          <w:sz w:val="20"/>
-          <w:szCs w:val="20"/>
-        </w:rPr>
-        <w:object w:dxaOrig="240" w:dyaOrig="220">
-          <v:shape id="_x0000_i1026" type="#_x0000_t75" style="width:12pt;height:10.5pt" o:ole="">
-            <v:imagedata r:id="rId13" o:title=""/>
-          </v:shape>
-          <o:OLEObject Type="Embed" ProgID="Equation.DSMT4" ShapeID="_x0000_i1026" DrawAspect="Content" ObjectID="_1534362305" r:id="rId14"/>
-        </w:object>
-      </w:r>
-      <w:r>
-        <w:rPr>
-          <w:sz w:val="20"/>
-          <w:szCs w:val="20"/>
-        </w:rPr>
-        <w:t>es llamada constante de Stefan-</w:t>
-      </w:r>
-      <w:proofErr w:type="spellStart"/>
-      <w:r>
-        <w:rPr>
-          <w:sz w:val="20"/>
-          <w:szCs w:val="20"/>
-        </w:rPr>
-        <w:t>Boltzmann</w:t>
-      </w:r>
-      <w:proofErr w:type="spellEnd"/>
-      <w:r>
-        <w:rPr>
-          <w:sz w:val="20"/>
-          <w:szCs w:val="20"/>
-        </w:rPr>
-        <w:t xml:space="preserve">, una constante universal de valor </w:t>
-      </w:r>
-      <w:r>
-        <w:rPr>
-          <w:position w:val="-8"/>
-          <w:sz w:val="20"/>
-          <w:szCs w:val="20"/>
-        </w:rPr>
-        <w:object w:dxaOrig="1800" w:dyaOrig="300">
-          <v:shape id="_x0000_i1027" type="#_x0000_t75" style="width:90pt;height:15pt" o:ole="">
-            <v:imagedata r:id="rId15" o:title=""/>
-          </v:shape>
-          <o:OLEObject Type="Embed" ProgID="Equation.DSMT4" ShapeID="_x0000_i1027" DrawAspect="Content" ObjectID="_1534362306" r:id="rId16"/>
-        </w:object>
+          <w:b/>
+          <w:sz w:val="20"/>
+          <w:szCs w:val="20"/>
+        </w:rPr>
+        <w:t>Mediciones Indirectas.</w:t>
       </w:r>
     </w:p>
     <w:p>
@@ -1640,117 +1389,561 @@
     </w:p>
     <w:p>
       <w:pPr>
-        <w:autoSpaceDE w:val="0"/>
-        <w:autoSpaceDN w:val="0"/>
-        <w:adjustRightInd w:val="0"/>
-        <w:jc w:val="both"/>
-        <w:rPr>
-          <w:b/>
-          <w:sz w:val="20"/>
-          <w:szCs w:val="20"/>
-        </w:rPr>
-      </w:pPr>
-      <w:r>
-        <w:rPr>
-          <w:b/>
-          <w:sz w:val="20"/>
-          <w:szCs w:val="20"/>
-        </w:rPr>
-        <w:t>2.2</w:t>
-      </w:r>
-      <w:r>
-        <w:rPr>
-          <w:b/>
-          <w:sz w:val="20"/>
-          <w:szCs w:val="20"/>
-        </w:rPr>
-        <w:t xml:space="preserve"> Ley del desplazamiento de </w:t>
+        <w:jc w:val="both"/>
+        <w:rPr>
+          <w:b/>
+          <w:sz w:val="20"/>
+          <w:szCs w:val="20"/>
+        </w:rPr>
+      </w:pPr>
+      <w:r>
+        <w:rPr>
+          <w:sz w:val="20"/>
+          <w:szCs w:val="20"/>
+        </w:rPr>
+        <w:t>Son aquellas que resultan del cálculo de un valor como una función, haciendo uso para ello de medidas directas. Ejemp</w:t>
+      </w:r>
+      <w:r>
+        <w:rPr>
+          <w:sz w:val="20"/>
+          <w:szCs w:val="20"/>
+        </w:rPr>
+        <w:t>lo</w:t>
+      </w:r>
+      <w:r>
+        <w:rPr>
+          <w:sz w:val="20"/>
+          <w:szCs w:val="20"/>
+        </w:rPr>
+        <w:t>: Área de un terreno, volumen de aire contenido en una habitación, período de oscilación de un péndulo, etc.</w:t>
+      </w:r>
+      <w:r>
+        <w:rPr>
+          <w:sz w:val="20"/>
+          <w:szCs w:val="20"/>
+        </w:rPr>
+        <w:t xml:space="preserve"> </w:t>
+      </w:r>
+      <w:r>
+        <w:rPr>
+          <w:sz w:val="20"/>
+          <w:szCs w:val="20"/>
+        </w:rPr>
+        <w:t>[1]</w:t>
+      </w:r>
+    </w:p>
+    <w:p>
+      <w:pPr>
+        <w:jc w:val="both"/>
+        <w:rPr>
+          <w:b/>
+          <w:sz w:val="20"/>
+          <w:szCs w:val="20"/>
+        </w:rPr>
+      </w:pPr>
+    </w:p>
+    <w:p>
+      <w:pPr>
+        <w:jc w:val="both"/>
+        <w:rPr>
+          <w:b/>
+          <w:sz w:val="20"/>
+          <w:szCs w:val="20"/>
+        </w:rPr>
+      </w:pPr>
+      <w:r>
+        <w:rPr>
+          <w:b/>
+          <w:sz w:val="20"/>
+          <w:szCs w:val="20"/>
+        </w:rPr>
+        <w:t xml:space="preserve">2.3 </w:t>
+      </w:r>
+      <w:r>
+        <w:rPr>
+          <w:b/>
+          <w:sz w:val="20"/>
+          <w:szCs w:val="20"/>
+        </w:rPr>
+        <w:t>Errores Sistemáticos.</w:t>
+      </w:r>
+    </w:p>
+    <w:p>
+      <w:pPr>
+        <w:jc w:val="both"/>
+        <w:rPr>
+          <w:b/>
+          <w:sz w:val="20"/>
+          <w:szCs w:val="20"/>
+        </w:rPr>
+      </w:pPr>
+    </w:p>
+    <w:p>
+      <w:pPr>
+        <w:jc w:val="both"/>
+        <w:rPr>
+          <w:sz w:val="20"/>
+          <w:szCs w:val="20"/>
+        </w:rPr>
+      </w:pPr>
+      <w:r>
+        <w:rPr>
+          <w:sz w:val="20"/>
+          <w:szCs w:val="20"/>
+        </w:rPr>
+        <w:t xml:space="preserve">   </w:t>
+      </w:r>
+      <w:r>
+        <w:rPr>
+          <w:sz w:val="20"/>
+          <w:szCs w:val="20"/>
+        </w:rPr>
+        <w:t xml:space="preserve">El proceso por el cual se liberan electrones de </w:t>
+      </w:r>
+      <w:r>
+        <w:rPr>
+          <w:sz w:val="20"/>
+          <w:szCs w:val="20"/>
+        </w:rPr>
+        <w:t xml:space="preserve">Son aquellos que se caracterizan por desviar sistemáticamente el resultado de una medición de su valor real, debido a la presencia de circunstancias que pueden ser prevenidas, en tal sentido se </w:t>
+      </w:r>
+      <w:proofErr w:type="gramStart"/>
+      <w:r>
+        <w:rPr>
+          <w:sz w:val="20"/>
+          <w:szCs w:val="20"/>
+        </w:rPr>
+        <w:t>pueden</w:t>
+      </w:r>
+      <w:proofErr w:type="gramEnd"/>
+      <w:r>
+        <w:rPr>
+          <w:sz w:val="20"/>
+          <w:szCs w:val="20"/>
+        </w:rPr>
+        <w:t xml:space="preserve"> evitar, corregir o compensar. Dentro de ellos tenemos: -Error en la calibración de un instrumento.- Se puede evitar colocando a cero cada instrumento a utilizar (calibración previa). -Error de paralaje.- Este tipo de error se comete cuando el observador no presenta una buena posición para poder tomar un dato, lo recomendable es hacer la lectura directamente encima del dato a leer. -El estado del medio ambiente en que se realizan los experimentos. Los errores sistemáticos pueden ser disminuidos en la medida que antes de iniciar la sesión de práctica se realice la calibración de los instrumento a utilizar</w:t>
+      </w:r>
+      <w:r>
+        <w:rPr>
+          <w:sz w:val="20"/>
+          <w:szCs w:val="20"/>
+        </w:rPr>
+        <w:t>.</w:t>
+      </w:r>
+      <w:r>
+        <w:rPr>
+          <w:sz w:val="20"/>
+          <w:szCs w:val="20"/>
+        </w:rPr>
+        <w:t xml:space="preserve"> [1]</w:t>
+      </w:r>
+    </w:p>
+    <w:p>
+      <w:pPr>
+        <w:jc w:val="both"/>
+        <w:rPr>
+          <w:sz w:val="20"/>
+          <w:szCs w:val="20"/>
+        </w:rPr>
+      </w:pPr>
+    </w:p>
+    <w:p>
+      <w:pPr>
+        <w:jc w:val="both"/>
+        <w:rPr>
+          <w:b/>
+          <w:sz w:val="20"/>
+          <w:szCs w:val="20"/>
+        </w:rPr>
+      </w:pPr>
+      <w:r>
+        <w:rPr>
+          <w:b/>
+          <w:sz w:val="20"/>
+          <w:szCs w:val="20"/>
+        </w:rPr>
+        <w:t>2.4 Errores Accidentales.</w:t>
+      </w:r>
+    </w:p>
+    <w:p>
+      <w:pPr>
+        <w:jc w:val="both"/>
+        <w:rPr>
+          <w:b/>
+          <w:sz w:val="20"/>
+          <w:szCs w:val="20"/>
+        </w:rPr>
+      </w:pPr>
+    </w:p>
+    <w:p>
+      <w:pPr>
+        <w:jc w:val="both"/>
+        <w:rPr>
+          <w:sz w:val="20"/>
+          <w:szCs w:val="20"/>
+        </w:rPr>
+      </w:pPr>
+      <w:r>
+        <w:rPr>
+          <w:sz w:val="20"/>
+          <w:szCs w:val="20"/>
+        </w:rPr>
+        <w:t>También denominados aleatorios o al azar, se deben a la suma de un gran número de perturbaciones individuales y fluctuantes que se combinan para dar lugar a que la repetición de una misma medición dé en cada ocasión un valor distinto. Estos errores no se pueden eliminar pero si estimar. Ejemplo: errores debido a las condiciones fluctuantes de la energía eléctrica, presencia de viento dentro de la habitación, estimación de la fracción de menor división de una escala, etc.</w:t>
+      </w:r>
+      <w:r>
+        <w:rPr>
+          <w:sz w:val="20"/>
+          <w:szCs w:val="20"/>
+        </w:rPr>
+        <w:t xml:space="preserve"> [1]</w:t>
+      </w:r>
+    </w:p>
+    <w:p>
+      <w:pPr>
+        <w:jc w:val="both"/>
+        <w:rPr>
+          <w:sz w:val="20"/>
+          <w:szCs w:val="20"/>
+        </w:rPr>
+      </w:pPr>
+    </w:p>
+    <w:p>
+      <w:pPr>
+        <w:jc w:val="both"/>
+        <w:rPr>
+          <w:b/>
+          <w:sz w:val="20"/>
+          <w:szCs w:val="20"/>
+        </w:rPr>
+      </w:pPr>
+      <w:r>
+        <w:rPr>
+          <w:b/>
+          <w:sz w:val="20"/>
+          <w:szCs w:val="20"/>
+        </w:rPr>
+        <w:t xml:space="preserve">2.5 Incertidumbre Experimental. </w:t>
+      </w:r>
+    </w:p>
+    <w:p>
+      <w:pPr>
+        <w:jc w:val="both"/>
+        <w:rPr>
+          <w:b/>
+          <w:sz w:val="20"/>
+          <w:szCs w:val="20"/>
+        </w:rPr>
+      </w:pPr>
+    </w:p>
+    <w:p>
+      <w:pPr>
+        <w:jc w:val="both"/>
+        <w:rPr>
+          <w:sz w:val="20"/>
+          <w:szCs w:val="20"/>
+        </w:rPr>
+      </w:pPr>
+      <w:r>
+        <w:rPr>
+          <w:sz w:val="20"/>
+          <w:szCs w:val="20"/>
+        </w:rPr>
+        <w:t xml:space="preserve">Es el valor posible que puede tener el error experimental, esta cuantificación permite estimar el grado de validez de los datos que se obtienen y expresar los límites del intervalo dentro de los cuales se está seguro de capturar el </w:t>
+      </w:r>
+      <w:r>
+        <w:rPr>
+          <w:sz w:val="20"/>
+          <w:szCs w:val="20"/>
+        </w:rPr>
+        <w:lastRenderedPageBreak/>
+        <w:t xml:space="preserve">valor verdadero. </w:t>
       </w:r>
       <w:proofErr w:type="spellStart"/>
       <w:r>
         <w:rPr>
-          <w:b/>
-          <w:sz w:val="20"/>
-          <w:szCs w:val="20"/>
-        </w:rPr>
-        <w:t>Wien</w:t>
+          <w:sz w:val="20"/>
+          <w:szCs w:val="20"/>
+        </w:rPr>
+        <w:t>Ejemp</w:t>
       </w:r>
       <w:proofErr w:type="spellEnd"/>
       <w:r>
         <w:rPr>
-          <w:b/>
+          <w:sz w:val="20"/>
+          <w:szCs w:val="20"/>
+        </w:rPr>
+        <w:t xml:space="preserve"> : Una medición de la aceleración de la gravedad expresada como g = (981,34± 0,01) cm/s2, indica que el valor más probable de g es 981,34 cm/s2, pero debido a la presencia de errores el valor verdadero de g en el lugar de medición está comprendido dentro del intervalo 981,33 cm/s2 a 981,35 cm/s2</w:t>
+      </w:r>
+      <w:r>
+        <w:rPr>
+          <w:sz w:val="20"/>
+          <w:szCs w:val="20"/>
+        </w:rPr>
+        <w:t>. [1]</w:t>
+      </w:r>
+    </w:p>
+    <w:p>
+      <w:pPr>
+        <w:jc w:val="both"/>
+        <w:rPr>
+          <w:b/>
+          <w:sz w:val="20"/>
+          <w:szCs w:val="20"/>
+        </w:rPr>
+      </w:pPr>
+    </w:p>
+    <w:p>
+      <w:pPr>
+        <w:jc w:val="both"/>
+        <w:rPr>
+          <w:b/>
+          <w:sz w:val="20"/>
+          <w:szCs w:val="20"/>
+        </w:rPr>
+      </w:pPr>
+      <w:r>
+        <w:rPr>
+          <w:b/>
+          <w:sz w:val="20"/>
+          <w:szCs w:val="20"/>
+        </w:rPr>
+        <w:t>2.6 Incertidumbre Absoluta.</w:t>
+      </w:r>
+    </w:p>
+    <w:p>
+      <w:pPr>
+        <w:jc w:val="both"/>
+        <w:rPr>
+          <w:b/>
+          <w:sz w:val="20"/>
+          <w:szCs w:val="20"/>
+        </w:rPr>
+      </w:pPr>
+    </w:p>
+    <w:p>
+      <w:pPr>
+        <w:jc w:val="both"/>
+        <w:rPr>
+          <w:sz w:val="20"/>
+          <w:szCs w:val="20"/>
+        </w:rPr>
+      </w:pPr>
+      <w:r>
+        <w:rPr>
+          <w:sz w:val="20"/>
+          <w:szCs w:val="20"/>
+        </w:rPr>
+        <w:t>Se le designa por δ x y representa los límites de confianza dentro de los cuales se está seguro (alrededor de un 99%) de que el valor verdadero se encuentra en dicho intervalo.</w:t>
+      </w:r>
+      <w:r>
+        <w:rPr>
+          <w:sz w:val="20"/>
+          <w:szCs w:val="20"/>
+        </w:rPr>
+        <w:t xml:space="preserve"> [1]</w:t>
+      </w:r>
+    </w:p>
+    <w:p>
+      <w:pPr>
+        <w:jc w:val="both"/>
+        <w:rPr>
+          <w:b/>
+          <w:sz w:val="20"/>
+          <w:szCs w:val="20"/>
+        </w:rPr>
+      </w:pPr>
+    </w:p>
+    <w:p>
+      <w:pPr>
+        <w:jc w:val="both"/>
+        <w:rPr>
+          <w:b/>
+          <w:sz w:val="20"/>
+          <w:szCs w:val="20"/>
+        </w:rPr>
+      </w:pPr>
+      <w:r>
+        <w:rPr>
+          <w:b/>
+          <w:sz w:val="20"/>
+          <w:szCs w:val="20"/>
+        </w:rPr>
+        <w:t>2.7 Incertidumbre Relativa.</w:t>
+      </w:r>
+    </w:p>
+    <w:p>
+      <w:pPr>
+        <w:jc w:val="both"/>
+        <w:rPr>
+          <w:b/>
+          <w:sz w:val="20"/>
+          <w:szCs w:val="20"/>
+        </w:rPr>
+      </w:pPr>
+    </w:p>
+    <w:p>
+      <w:pPr>
+        <w:jc w:val="both"/>
+        <w:rPr>
+          <w:sz w:val="20"/>
+          <w:szCs w:val="20"/>
+        </w:rPr>
+      </w:pPr>
+      <w:r>
+        <w:rPr>
+          <w:sz w:val="20"/>
+          <w:szCs w:val="20"/>
+        </w:rPr>
+        <w:t>Se le define como el cociente de la incertidumbre absoluta y el valor medido, se le designa por Ir = δ x / x0</w:t>
+      </w:r>
+      <w:r>
+        <w:rPr>
           <w:sz w:val="20"/>
           <w:szCs w:val="20"/>
         </w:rPr>
         <w:t>.</w:t>
       </w:r>
-    </w:p>
-    <w:p>
-      <w:pPr>
-        <w:autoSpaceDE w:val="0"/>
-        <w:autoSpaceDN w:val="0"/>
-        <w:adjustRightInd w:val="0"/>
-        <w:jc w:val="both"/>
-        <w:rPr>
-          <w:b/>
-          <w:sz w:val="20"/>
-          <w:szCs w:val="20"/>
-        </w:rPr>
-      </w:pPr>
-    </w:p>
-    <w:p>
-      <w:pPr>
-        <w:autoSpaceDE w:val="0"/>
-        <w:autoSpaceDN w:val="0"/>
-        <w:adjustRightInd w:val="0"/>
-        <w:jc w:val="both"/>
-        <w:rPr>
-          <w:sz w:val="20"/>
-          <w:szCs w:val="20"/>
-        </w:rPr>
-      </w:pPr>
-      <w:r>
-        <w:rPr>
-          <w:sz w:val="20"/>
-          <w:szCs w:val="20"/>
-        </w:rPr>
-        <w:t xml:space="preserve">   </w:t>
-      </w:r>
-      <w:r>
-        <w:rPr>
-          <w:sz w:val="20"/>
-          <w:szCs w:val="20"/>
-        </w:rPr>
-        <w:t xml:space="preserve">La radiación no es emitida con igual intensidad en todas las longitudes de onda del espectro electromagnético, sino que es máxima para una longitud de onda </w:t>
-      </w:r>
-      <w:r>
-        <w:rPr>
-          <w:position w:val="-12"/>
-          <w:sz w:val="20"/>
-          <w:szCs w:val="20"/>
-        </w:rPr>
-        <w:object w:dxaOrig="300" w:dyaOrig="360">
-          <v:shape id="_x0000_i1028" type="#_x0000_t75" style="width:15pt;height:18pt" o:ole="">
-            <v:imagedata r:id="rId17" o:title=""/>
-          </v:shape>
-          <o:OLEObject Type="Embed" ProgID="Equation.DSMT4" ShapeID="_x0000_i1028" DrawAspect="Content" ObjectID="_1534362307" r:id="rId18"/>
-        </w:object>
-      </w:r>
-      <w:r>
-        <w:rPr>
-          <w:sz w:val="20"/>
-          <w:szCs w:val="20"/>
-        </w:rPr>
-        <w:t xml:space="preserve"> tal que</w:t>
-      </w:r>
-    </w:p>
-    <w:p>
-      <w:pPr>
-        <w:autoSpaceDE w:val="0"/>
-        <w:autoSpaceDN w:val="0"/>
-        <w:adjustRightInd w:val="0"/>
-        <w:jc w:val="both"/>
-        <w:rPr>
+      <w:r>
+        <w:rPr>
+          <w:sz w:val="20"/>
+          <w:szCs w:val="20"/>
+        </w:rPr>
+        <w:t xml:space="preserve"> [1]</w:t>
+      </w:r>
+    </w:p>
+    <w:p>
+      <w:pPr>
+        <w:jc w:val="both"/>
+        <w:rPr>
+          <w:b/>
+          <w:sz w:val="20"/>
+          <w:szCs w:val="20"/>
+        </w:rPr>
+      </w:pPr>
+    </w:p>
+    <w:p>
+      <w:pPr>
+        <w:jc w:val="both"/>
+        <w:rPr>
+          <w:b/>
+          <w:sz w:val="20"/>
+          <w:szCs w:val="20"/>
+        </w:rPr>
+      </w:pPr>
+      <w:r>
+        <w:rPr>
+          <w:b/>
+          <w:sz w:val="20"/>
+          <w:szCs w:val="20"/>
+        </w:rPr>
+        <w:t>2.8 Incertidumbre Porcentual.</w:t>
+      </w:r>
+    </w:p>
+    <w:p>
+      <w:pPr>
+        <w:jc w:val="both"/>
+        <w:rPr>
+          <w:b/>
+          <w:sz w:val="20"/>
+          <w:szCs w:val="20"/>
+        </w:rPr>
+      </w:pPr>
+    </w:p>
+    <w:p>
+      <w:pPr>
+        <w:jc w:val="both"/>
+        <w:rPr>
+          <w:sz w:val="20"/>
+          <w:szCs w:val="20"/>
+        </w:rPr>
+      </w:pPr>
+      <w:r>
+        <w:rPr>
+          <w:sz w:val="20"/>
+          <w:szCs w:val="20"/>
+        </w:rPr>
+        <w:t xml:space="preserve">Se le define como la incertidumbre relativa </w:t>
+      </w:r>
+      <w:r>
+        <w:rPr>
+          <w:sz w:val="20"/>
+          <w:szCs w:val="20"/>
+        </w:rPr>
+        <w:t>por 100, y se le representa por</w:t>
+      </w:r>
+      <w:r>
+        <w:rPr>
+          <w:sz w:val="20"/>
+          <w:szCs w:val="20"/>
+        </w:rPr>
+        <w:t xml:space="preserve">: </w:t>
+      </w:r>
+      <w:proofErr w:type="gramStart"/>
+      <w:r>
+        <w:rPr>
+          <w:sz w:val="20"/>
+          <w:szCs w:val="20"/>
+        </w:rPr>
+        <w:t>I(</w:t>
+      </w:r>
+      <w:proofErr w:type="gramEnd"/>
+      <w:r>
+        <w:rPr>
+          <w:sz w:val="20"/>
+          <w:szCs w:val="20"/>
+        </w:rPr>
+        <w:t>%)= Ir (100).</w:t>
+      </w:r>
+      <w:r>
+        <w:rPr>
+          <w:sz w:val="20"/>
+          <w:szCs w:val="20"/>
+        </w:rPr>
+        <w:t xml:space="preserve"> [1]</w:t>
+      </w:r>
+    </w:p>
+    <w:p>
+      <w:pPr>
+        <w:jc w:val="both"/>
+        <w:rPr>
+          <w:b/>
+          <w:sz w:val="20"/>
+          <w:szCs w:val="20"/>
+        </w:rPr>
+      </w:pPr>
+    </w:p>
+    <w:p>
+      <w:pPr>
+        <w:jc w:val="both"/>
+        <w:rPr>
+          <w:b/>
+          <w:sz w:val="20"/>
+          <w:szCs w:val="20"/>
+        </w:rPr>
+      </w:pPr>
+      <w:r>
+        <w:rPr>
+          <w:b/>
+          <w:sz w:val="20"/>
+          <w:szCs w:val="20"/>
+        </w:rPr>
+        <w:t>2.9 Incertidumbre En Mediciones Directas.</w:t>
+      </w:r>
+    </w:p>
+    <w:p>
+      <w:pPr>
+        <w:jc w:val="both"/>
+        <w:rPr>
+          <w:sz w:val="20"/>
+          <w:szCs w:val="20"/>
+        </w:rPr>
+      </w:pPr>
+    </w:p>
+    <w:p>
+      <w:pPr>
+        <w:jc w:val="both"/>
+        <w:rPr>
+          <w:b/>
           <w:sz w:val="20"/>
           <w:szCs w:val="20"/>
           <w:lang w:val="en-US"/>
@@ -1761,1506 +1954,15 @@
           <w:sz w:val="20"/>
           <w:szCs w:val="20"/>
         </w:rPr>
-        <w:tab/>
-      </w:r>
-      <w:r>
-        <w:rPr>
-          <w:sz w:val="20"/>
-          <w:szCs w:val="20"/>
-        </w:rPr>
-        <w:tab/>
-      </w:r>
-      <w:r>
-        <w:rPr>
-          <w:position w:val="-10"/>
-          <w:sz w:val="20"/>
-          <w:szCs w:val="20"/>
-          <w:lang w:val="en-US"/>
-        </w:rPr>
-        <w:object w:dxaOrig="700" w:dyaOrig="300">
-          <v:shape id="_x0000_i1029" type="#_x0000_t75" style="width:34.5pt;height:15pt" o:ole="">
-            <v:imagedata r:id="rId19" o:title=""/>
-          </v:shape>
-          <o:OLEObject Type="Embed" ProgID="Equation.DSMT4" ShapeID="_x0000_i1029" DrawAspect="Content" ObjectID="_1534362308" r:id="rId20"/>
-        </w:object>
-      </w:r>
-    </w:p>
-    <w:p>
-      <w:pPr>
-        <w:autoSpaceDE w:val="0"/>
-        <w:autoSpaceDN w:val="0"/>
-        <w:adjustRightInd w:val="0"/>
-        <w:jc w:val="both"/>
-        <w:rPr>
-          <w:sz w:val="20"/>
-          <w:szCs w:val="20"/>
-        </w:rPr>
-      </w:pPr>
-      <w:r>
-        <w:rPr>
-          <w:sz w:val="20"/>
-          <w:szCs w:val="20"/>
-        </w:rPr>
-        <w:t>S</w:t>
-      </w:r>
-      <w:r>
-        <w:rPr>
-          <w:sz w:val="20"/>
-          <w:szCs w:val="20"/>
-        </w:rPr>
-        <w:t>iendo</w:t>
-      </w:r>
-      <w:r>
-        <w:rPr>
-          <w:sz w:val="20"/>
-          <w:szCs w:val="20"/>
-        </w:rPr>
-        <w:t>:</w:t>
-      </w:r>
-      <w:r>
-        <w:rPr>
-          <w:sz w:val="20"/>
-          <w:szCs w:val="20"/>
-        </w:rPr>
-        <w:t xml:space="preserve"> </w:t>
-      </w:r>
-    </w:p>
-    <w:p>
-      <w:pPr>
-        <w:autoSpaceDE w:val="0"/>
-        <w:autoSpaceDN w:val="0"/>
-        <w:adjustRightInd w:val="0"/>
-        <w:ind w:firstLine="708"/>
-        <w:jc w:val="both"/>
-        <w:rPr>
-          <w:sz w:val="20"/>
-          <w:szCs w:val="20"/>
-        </w:rPr>
-      </w:pPr>
-      <w:r>
-        <w:rPr>
-          <w:position w:val="-8"/>
-          <w:sz w:val="20"/>
-          <w:szCs w:val="20"/>
-        </w:rPr>
-        <w:object w:dxaOrig="1719" w:dyaOrig="300">
-          <v:shape id="_x0000_i1030" type="#_x0000_t75" style="width:85.5pt;height:15pt" o:ole="">
-            <v:imagedata r:id="rId21" o:title=""/>
-          </v:shape>
-          <o:OLEObject Type="Embed" ProgID="Equation.DSMT4" ShapeID="_x0000_i1030" DrawAspect="Content" ObjectID="_1534362309" r:id="rId22"/>
-        </w:object>
-      </w:r>
-      <w:r>
-        <w:rPr>
-          <w:sz w:val="20"/>
-          <w:szCs w:val="20"/>
-        </w:rPr>
-        <w:t xml:space="preserve">  </w:t>
-      </w:r>
-    </w:p>
-    <w:p>
-      <w:pPr>
-        <w:autoSpaceDE w:val="0"/>
-        <w:autoSpaceDN w:val="0"/>
-        <w:adjustRightInd w:val="0"/>
-        <w:jc w:val="both"/>
-        <w:rPr>
-          <w:sz w:val="20"/>
-          <w:szCs w:val="20"/>
-        </w:rPr>
-      </w:pPr>
-      <w:r>
-        <w:rPr>
-          <w:sz w:val="20"/>
-          <w:szCs w:val="20"/>
-        </w:rPr>
-        <w:t>Otra</w:t>
-      </w:r>
-      <w:r>
-        <w:rPr>
-          <w:sz w:val="20"/>
-          <w:szCs w:val="20"/>
-        </w:rPr>
-        <w:t xml:space="preserve"> constante universal.</w:t>
-      </w:r>
-      <w:r>
-        <w:rPr>
-          <w:sz w:val="20"/>
-          <w:szCs w:val="20"/>
-        </w:rPr>
-        <w:t xml:space="preserve"> </w:t>
-      </w:r>
-      <w:r>
-        <w:rPr>
-          <w:sz w:val="20"/>
-          <w:szCs w:val="20"/>
-        </w:rPr>
-        <w:t xml:space="preserve">Consideremos una cavidad cuyas paredes están a una cierta temperatura. Los átomos que componen las paredes están emitiendo radiación electromagnética y al mismo tiempo absorben la radiación emitida por otros átomos de las paredes. Cuando la radiación encerrada dentro de la cavidad alcanza el equilibrio con los átomos de las paredes, la cantidad de energía que emiten los átomos en la unidad de tiempo es igual a la que absorben. En consecuencia, la densidad de energía del campo electromagnético existente en la cavidad es constante. </w:t>
-      </w:r>
-    </w:p>
-    <w:p>
-      <w:pPr>
-        <w:pStyle w:val="NormalWeb"/>
-        <w:jc w:val="both"/>
-        <w:rPr>
-          <w:b/>
-          <w:bCs/>
-          <w:sz w:val="20"/>
-          <w:szCs w:val="20"/>
-        </w:rPr>
-      </w:pPr>
-      <w:r>
-        <w:rPr>
-          <w:rStyle w:val="Textoennegrita"/>
-          <w:b w:val="0"/>
-          <w:bCs w:val="0"/>
-          <w:sz w:val="20"/>
-          <w:szCs w:val="20"/>
-        </w:rPr>
-        <w:t xml:space="preserve">   </w:t>
-      </w:r>
-      <w:r>
-        <w:rPr>
-          <w:rStyle w:val="Textoennegrita"/>
-          <w:b w:val="0"/>
-          <w:bCs w:val="0"/>
-          <w:sz w:val="20"/>
-          <w:szCs w:val="20"/>
-        </w:rPr>
-        <w:t>A cada frecuencia corresponde una densidad de energía que depende solamente de la temperatura de las paredes y es independiente del material del que están hechas.</w:t>
-      </w:r>
-    </w:p>
-    <w:p>
-      <w:pPr>
-        <w:jc w:val="both"/>
-        <w:rPr>
-          <w:sz w:val="20"/>
-          <w:szCs w:val="20"/>
-        </w:rPr>
-      </w:pPr>
-      <w:r>
-        <w:rPr>
-          <w:sz w:val="20"/>
-          <w:szCs w:val="20"/>
-        </w:rPr>
-        <w:t xml:space="preserve">    </w:t>
-      </w:r>
-      <w:r>
-        <w:rPr>
-          <w:sz w:val="20"/>
-          <w:szCs w:val="20"/>
-        </w:rPr>
-        <w:t xml:space="preserve">Según la teoría clásica, la caja o cuerpo negro se llena con ondas electromagnéticas estacionarias y si las paredes son metálicas, la radiación se refleja de una pared a otra con un nodo del campo eléctrico en cada pared. Cada onda Individual contribuye una energía de </w:t>
-      </w:r>
-      <w:r>
-        <w:rPr>
-          <w:position w:val="-6"/>
-          <w:sz w:val="20"/>
-          <w:szCs w:val="20"/>
-        </w:rPr>
-        <w:object w:dxaOrig="340" w:dyaOrig="279">
-          <v:shape id="_x0000_i1031" type="#_x0000_t75" style="width:16.5pt;height:13.5pt" o:ole="">
-            <v:imagedata r:id="rId23" o:title=""/>
-          </v:shape>
-          <o:OLEObject Type="Embed" ProgID="Equation.DSMT4" ShapeID="_x0000_i1031" DrawAspect="Content" ObjectID="_1534362310" r:id="rId24"/>
-        </w:object>
-      </w:r>
-      <w:r>
-        <w:rPr>
-          <w:sz w:val="20"/>
-          <w:szCs w:val="20"/>
-        </w:rPr>
-        <w:t xml:space="preserve"> a la radiación en el cuerpo negro esta en equilibrio térmico con las paredes a una temperatura T. Estos resultados se resumen en la Ley de </w:t>
-      </w:r>
-      <w:proofErr w:type="spellStart"/>
-      <w:r>
-        <w:rPr>
-          <w:sz w:val="20"/>
-          <w:szCs w:val="20"/>
-        </w:rPr>
-        <w:t>Rayleigh</w:t>
-      </w:r>
-      <w:proofErr w:type="spellEnd"/>
-      <w:r>
-        <w:rPr>
-          <w:sz w:val="20"/>
-          <w:szCs w:val="20"/>
-        </w:rPr>
-        <w:t xml:space="preserve"> – Jeans. </w:t>
-      </w:r>
-    </w:p>
-    <w:p>
-      <w:pPr>
-        <w:ind w:firstLine="708"/>
-        <w:jc w:val="both"/>
-        <w:rPr>
-          <w:sz w:val="20"/>
-          <w:szCs w:val="20"/>
-          <w:vertAlign w:val="superscript"/>
-        </w:rPr>
-      </w:pPr>
-      <w:r>
-        <w:rPr>
-          <w:sz w:val="20"/>
-          <w:szCs w:val="20"/>
-          <w:vertAlign w:val="superscript"/>
-        </w:rPr>
-        <w:lastRenderedPageBreak/>
-        <w:t xml:space="preserve"> </w:t>
-      </w:r>
-      <w:r>
-        <w:rPr>
-          <w:position w:val="-20"/>
-          <w:sz w:val="20"/>
-          <w:szCs w:val="20"/>
-        </w:rPr>
-        <w:object w:dxaOrig="1300" w:dyaOrig="560">
-          <v:shape id="_x0000_i1032" type="#_x0000_t75" style="width:64.5pt;height:28.5pt" o:ole="">
-            <v:imagedata r:id="rId25" o:title=""/>
-          </v:shape>
-          <o:OLEObject Type="Embed" ProgID="Equation.DSMT4" ShapeID="_x0000_i1032" DrawAspect="Content" ObjectID="_1534362311" r:id="rId26"/>
-        </w:object>
-      </w:r>
-    </w:p>
-    <w:p>
-      <w:pPr>
-        <w:jc w:val="both"/>
-        <w:rPr>
-          <w:sz w:val="20"/>
-          <w:szCs w:val="20"/>
-          <w:vertAlign w:val="superscript"/>
-        </w:rPr>
-      </w:pPr>
-    </w:p>
-    <w:p>
-      <w:pPr>
-        <w:jc w:val="both"/>
-        <w:rPr>
-          <w:sz w:val="20"/>
-          <w:szCs w:val="20"/>
-        </w:rPr>
-      </w:pPr>
-      <w:r>
-        <w:rPr>
-          <w:sz w:val="20"/>
-          <w:szCs w:val="20"/>
-        </w:rPr>
-        <w:t xml:space="preserve">Donde </w:t>
-      </w:r>
-      <w:r>
-        <w:rPr>
-          <w:i/>
-          <w:iCs/>
-          <w:sz w:val="20"/>
-          <w:szCs w:val="20"/>
-        </w:rPr>
-        <w:t>I</w:t>
-      </w:r>
-      <w:r>
-        <w:rPr>
-          <w:sz w:val="20"/>
-          <w:szCs w:val="20"/>
-        </w:rPr>
-        <w:t xml:space="preserve"> es la Intensidad Radiante, </w:t>
-      </w:r>
-      <w:r>
-        <w:rPr>
-          <w:position w:val="-6"/>
-          <w:sz w:val="20"/>
-          <w:szCs w:val="20"/>
-        </w:rPr>
-        <w:object w:dxaOrig="200" w:dyaOrig="220">
-          <v:shape id="_x0000_i1033" type="#_x0000_t75" style="width:10.5pt;height:10.5pt" o:ole="">
-            <v:imagedata r:id="rId27" o:title=""/>
-          </v:shape>
-          <o:OLEObject Type="Embed" ProgID="Equation.DSMT4" ShapeID="_x0000_i1033" DrawAspect="Content" ObjectID="_1534362312" r:id="rId28"/>
-        </w:object>
-      </w:r>
-      <w:r>
-        <w:rPr>
-          <w:sz w:val="20"/>
-          <w:szCs w:val="20"/>
-        </w:rPr>
-        <w:t xml:space="preserve"> la frecuencia T la temperatura y c la velocidad de la Luz, </w:t>
-      </w:r>
-      <w:r>
-        <w:rPr>
-          <w:i/>
-          <w:iCs/>
-          <w:sz w:val="20"/>
-          <w:szCs w:val="20"/>
-        </w:rPr>
-        <w:t>k</w:t>
-      </w:r>
-      <w:r>
-        <w:rPr>
-          <w:sz w:val="20"/>
-          <w:szCs w:val="20"/>
-        </w:rPr>
-        <w:t xml:space="preserve"> constante </w:t>
-      </w:r>
-      <w:proofErr w:type="spellStart"/>
-      <w:r>
-        <w:rPr>
-          <w:sz w:val="20"/>
-          <w:szCs w:val="20"/>
-        </w:rPr>
-        <w:t>Boltzmann</w:t>
-      </w:r>
-      <w:proofErr w:type="spellEnd"/>
-      <w:r>
-        <w:rPr>
-          <w:sz w:val="20"/>
-          <w:szCs w:val="20"/>
-        </w:rPr>
-        <w:t xml:space="preserve">  los resultados experimentales se comparan con los de la Ley a frecuencias bajas, sin embargo, para frecuencias muy altas la Ley de </w:t>
-      </w:r>
-      <w:proofErr w:type="spellStart"/>
-      <w:r>
-        <w:rPr>
-          <w:sz w:val="20"/>
-          <w:szCs w:val="20"/>
-        </w:rPr>
-        <w:t>Rayleigh</w:t>
-      </w:r>
-      <w:proofErr w:type="spellEnd"/>
-      <w:r>
-        <w:rPr>
-          <w:sz w:val="20"/>
-          <w:szCs w:val="20"/>
-        </w:rPr>
-        <w:t xml:space="preserve"> – Jeans fracasa notablemente a lo que se le llamó la catástrofe Ultravioleta.</w:t>
-      </w:r>
-    </w:p>
-    <w:p>
-      <w:pPr>
-        <w:jc w:val="both"/>
-        <w:rPr>
-          <w:sz w:val="20"/>
-          <w:szCs w:val="20"/>
-        </w:rPr>
-      </w:pPr>
-    </w:p>
-    <w:p>
-      <w:pPr>
-        <w:jc w:val="both"/>
-        <w:rPr>
-          <w:sz w:val="20"/>
-          <w:szCs w:val="20"/>
-        </w:rPr>
-      </w:pPr>
-      <w:r>
-        <w:rPr>
-          <w:sz w:val="20"/>
-          <w:szCs w:val="20"/>
-        </w:rPr>
-        <w:t xml:space="preserve">   </w:t>
-      </w:r>
-      <w:r>
-        <w:rPr>
-          <w:sz w:val="20"/>
-          <w:szCs w:val="20"/>
-        </w:rPr>
-        <w:t xml:space="preserve">A finales del siglo XIX, Max Planck sugirió que si la radiación dentro de la cavidad esta en equilibrio con los átomos de las paredes, debía haber una correspondencia entre la distribución de energía de la radiación y las energías de los átomos en la cavidad  y además sugirió que cada oscilador (átomo) puede absorber o emitir energía de radiación en una cantidad proporcional a su frecuencia v. Esta condición no se exige en la teoría del electromagnetismo, la cual permite una emisión o absorción continua de energía. </w:t>
-      </w:r>
-    </w:p>
-    <w:p>
-      <w:pPr>
-        <w:jc w:val="both"/>
-        <w:rPr>
-          <w:sz w:val="20"/>
-          <w:szCs w:val="20"/>
-        </w:rPr>
-      </w:pPr>
-      <w:r>
-        <w:rPr>
-          <w:sz w:val="20"/>
-          <w:szCs w:val="20"/>
-        </w:rPr>
-        <w:t>Si E es la energía absorbida o emitida en un solo proceso de interacción entre el átomo y la radiación electromagnética</w:t>
-      </w:r>
-      <w:r>
-        <w:rPr>
-          <w:sz w:val="20"/>
-          <w:szCs w:val="20"/>
-        </w:rPr>
-        <w:t xml:space="preserve"> [2]</w:t>
-      </w:r>
-      <w:r>
-        <w:rPr>
-          <w:sz w:val="20"/>
-          <w:szCs w:val="20"/>
-        </w:rPr>
-        <w:t xml:space="preserve">. </w:t>
-      </w:r>
-    </w:p>
-    <w:p>
-      <w:pPr>
-        <w:jc w:val="both"/>
-        <w:rPr>
-          <w:sz w:val="20"/>
-          <w:szCs w:val="20"/>
-        </w:rPr>
-      </w:pPr>
-    </w:p>
-    <w:p>
-      <w:pPr>
-        <w:ind w:firstLine="708"/>
-        <w:jc w:val="both"/>
-        <w:rPr>
-          <w:sz w:val="20"/>
-          <w:szCs w:val="20"/>
-        </w:rPr>
-      </w:pPr>
-      <w:r>
-        <w:rPr>
-          <w:position w:val="-10"/>
-          <w:sz w:val="20"/>
-          <w:szCs w:val="20"/>
-        </w:rPr>
-        <w:object w:dxaOrig="780" w:dyaOrig="300">
-          <v:shape id="_x0000_i1034" type="#_x0000_t75" style="width:39pt;height:15pt" o:ole="">
-            <v:imagedata r:id="rId29" o:title=""/>
-          </v:shape>
-          <o:OLEObject Type="Embed" ProgID="Equation.DSMT4" ShapeID="_x0000_i1034" DrawAspect="Content" ObjectID="_1534362313" r:id="rId30"/>
-        </w:object>
-      </w:r>
-      <w:r>
-        <w:rPr>
-          <w:sz w:val="20"/>
-          <w:szCs w:val="20"/>
-        </w:rPr>
-        <w:tab/>
-        <w:t xml:space="preserve">  </w:t>
-      </w:r>
-      <w:r>
-        <w:rPr>
-          <w:i/>
-          <w:iCs/>
-          <w:sz w:val="20"/>
-          <w:szCs w:val="20"/>
-        </w:rPr>
-        <w:t>n</w:t>
-      </w:r>
-      <w:r>
-        <w:rPr>
-          <w:sz w:val="20"/>
-          <w:szCs w:val="20"/>
-        </w:rPr>
-        <w:t xml:space="preserve"> = 1</w:t>
-      </w:r>
-      <w:proofErr w:type="gramStart"/>
-      <w:r>
-        <w:rPr>
-          <w:sz w:val="20"/>
-          <w:szCs w:val="20"/>
-        </w:rPr>
-        <w:t>,2,3</w:t>
-      </w:r>
-      <w:proofErr w:type="gramEnd"/>
-      <w:r>
-        <w:rPr>
-          <w:sz w:val="20"/>
-          <w:szCs w:val="20"/>
-        </w:rPr>
-        <w:t>,……</w:t>
-      </w:r>
-    </w:p>
-    <w:p>
-      <w:pPr>
-        <w:jc w:val="both"/>
-        <w:rPr>
-          <w:sz w:val="20"/>
-          <w:szCs w:val="20"/>
-        </w:rPr>
-      </w:pPr>
-    </w:p>
-    <w:p>
-      <w:pPr>
-        <w:jc w:val="both"/>
-        <w:rPr>
-          <w:sz w:val="20"/>
-          <w:szCs w:val="20"/>
-        </w:rPr>
-      </w:pPr>
-      <w:r>
-        <w:rPr>
-          <w:sz w:val="20"/>
-          <w:szCs w:val="20"/>
-        </w:rPr>
-        <w:t xml:space="preserve">Donde </w:t>
-      </w:r>
-      <w:r>
-        <w:rPr>
-          <w:i/>
-          <w:iCs/>
-          <w:sz w:val="20"/>
-          <w:szCs w:val="20"/>
-        </w:rPr>
-        <w:t>h</w:t>
-      </w:r>
-      <w:r>
-        <w:rPr>
-          <w:sz w:val="20"/>
-          <w:szCs w:val="20"/>
-        </w:rPr>
-        <w:t xml:space="preserve"> es una constante de proporcionalidad, llamada la constante de Planck cuyo valor es</w:t>
-      </w:r>
-      <w:r>
-        <w:rPr>
-          <w:sz w:val="20"/>
-          <w:szCs w:val="20"/>
-        </w:rPr>
-        <w:t>:</w:t>
-      </w:r>
-      <w:r>
-        <w:rPr>
-          <w:sz w:val="20"/>
-          <w:szCs w:val="20"/>
-        </w:rPr>
-        <w:t xml:space="preserve"> </w:t>
-      </w:r>
-      <w:r>
-        <w:rPr>
-          <w:sz w:val="20"/>
-          <w:szCs w:val="20"/>
-        </w:rPr>
-        <w:t xml:space="preserve">    </w:t>
-      </w:r>
-    </w:p>
-    <w:p>
-      <w:pPr>
-        <w:jc w:val="both"/>
-        <w:rPr>
-          <w:sz w:val="20"/>
-          <w:szCs w:val="20"/>
-        </w:rPr>
-      </w:pPr>
-    </w:p>
-    <w:p>
-      <w:pPr>
-        <w:jc w:val="both"/>
-        <w:rPr>
-          <w:sz w:val="20"/>
-          <w:szCs w:val="20"/>
-        </w:rPr>
-      </w:pPr>
-      <w:r>
-        <w:rPr>
-          <w:sz w:val="20"/>
-          <w:szCs w:val="20"/>
-        </w:rPr>
-        <w:t xml:space="preserve"> </w:t>
-      </w:r>
-      <w:r>
-        <w:rPr>
-          <w:sz w:val="20"/>
-          <w:szCs w:val="20"/>
-        </w:rPr>
-        <w:tab/>
-      </w:r>
-      <w:r>
-        <w:rPr>
-          <w:position w:val="-8"/>
-          <w:sz w:val="20"/>
-          <w:szCs w:val="20"/>
-        </w:rPr>
-        <w:object w:dxaOrig="1460" w:dyaOrig="300">
-          <v:shape id="_x0000_i1035" type="#_x0000_t75" style="width:73.5pt;height:15pt" o:ole="">
-            <v:imagedata r:id="rId31" o:title=""/>
-          </v:shape>
-          <o:OLEObject Type="Embed" ProgID="Equation.DSMT4" ShapeID="_x0000_i1035" DrawAspect="Content" ObjectID="_1534362314" r:id="rId32"/>
-        </w:object>
-      </w:r>
-    </w:p>
-    <w:p>
-      <w:pPr>
-        <w:jc w:val="both"/>
-        <w:rPr>
-          <w:sz w:val="20"/>
-          <w:szCs w:val="20"/>
-        </w:rPr>
-      </w:pPr>
-    </w:p>
-    <w:p>
-      <w:pPr>
-        <w:jc w:val="both"/>
-        <w:rPr>
-          <w:sz w:val="20"/>
-          <w:szCs w:val="20"/>
-        </w:rPr>
-      </w:pPr>
-      <w:r>
-        <w:rPr>
-          <w:sz w:val="20"/>
-          <w:szCs w:val="20"/>
-        </w:rPr>
-        <w:t xml:space="preserve">Según esto un átomo oscilante solo podía absorber o emitir energía en paquetes discretos (llamados cuantos), si la energía de los cuantos fuese proporcional a la frecuencia de la radiación, entonces, cuando las frecuencias se volvieran grandes, la energía se haría grande. De este modo resolvió la catástrofe Ultravioleta. </w:t>
-      </w:r>
-    </w:p>
-    <w:p>
-      <w:pPr>
-        <w:jc w:val="both"/>
-        <w:rPr>
-          <w:sz w:val="20"/>
-          <w:szCs w:val="20"/>
-        </w:rPr>
-      </w:pPr>
-    </w:p>
-    <w:p>
-      <w:pPr>
-        <w:jc w:val="both"/>
-        <w:rPr>
-          <w:sz w:val="20"/>
-          <w:szCs w:val="20"/>
-        </w:rPr>
-      </w:pPr>
-      <w:r>
-        <w:rPr>
-          <w:sz w:val="20"/>
-          <w:szCs w:val="20"/>
-        </w:rPr>
-        <w:t xml:space="preserve">   </w:t>
-      </w:r>
-      <w:r>
-        <w:rPr>
-          <w:sz w:val="20"/>
-          <w:szCs w:val="20"/>
-        </w:rPr>
-        <w:t xml:space="preserve">Después de ciertas consideraciones, Planck obtuvo para la densidad de energía en la radiación de cuerpo negro; </w:t>
-      </w:r>
-    </w:p>
-    <w:p>
-      <w:pPr>
-        <w:jc w:val="both"/>
-        <w:rPr>
-          <w:sz w:val="20"/>
-          <w:szCs w:val="20"/>
-        </w:rPr>
-      </w:pPr>
-    </w:p>
-    <w:p>
-      <w:pPr>
-        <w:jc w:val="both"/>
-        <w:rPr>
-          <w:sz w:val="20"/>
-          <w:szCs w:val="20"/>
-          <w:lang w:val="en-US"/>
-        </w:rPr>
-      </w:pPr>
-      <w:r>
-        <w:rPr>
-          <w:sz w:val="20"/>
-          <w:szCs w:val="20"/>
-          <w:lang w:val="es-CO"/>
-        </w:rPr>
-        <w:tab/>
-      </w:r>
-      <w:r>
-        <w:rPr>
-          <w:position w:val="-22"/>
-          <w:sz w:val="20"/>
-          <w:szCs w:val="20"/>
-          <w:lang w:val="en-US"/>
-        </w:rPr>
-        <w:object w:dxaOrig="1740" w:dyaOrig="580">
-          <v:shape id="_x0000_i1036" type="#_x0000_t75" style="width:87pt;height:28.5pt" o:ole="">
-            <v:imagedata r:id="rId33" o:title=""/>
-          </v:shape>
-          <o:OLEObject Type="Embed" ProgID="Equation.DSMT4" ShapeID="_x0000_i1036" DrawAspect="Content" ObjectID="_1534362315" r:id="rId34"/>
-        </w:object>
-      </w:r>
-    </w:p>
-    <w:p>
-      <w:pPr>
-        <w:jc w:val="both"/>
-        <w:rPr>
-          <w:sz w:val="20"/>
-          <w:szCs w:val="20"/>
-          <w:lang w:val="en-US"/>
-        </w:rPr>
-      </w:pPr>
-    </w:p>
-    <w:p>
-      <w:pPr>
-        <w:jc w:val="both"/>
-        <w:rPr>
-          <w:sz w:val="20"/>
-          <w:szCs w:val="20"/>
-        </w:rPr>
-      </w:pPr>
-      <w:r>
-        <w:rPr>
-          <w:sz w:val="20"/>
-          <w:szCs w:val="20"/>
-        </w:rPr>
-        <w:t xml:space="preserve">Donde  </w:t>
-      </w:r>
-      <w:r>
-        <w:rPr>
-          <w:i/>
-          <w:iCs/>
-          <w:sz w:val="20"/>
-          <w:szCs w:val="20"/>
-        </w:rPr>
-        <w:t>k</w:t>
-      </w:r>
-      <w:r>
-        <w:rPr>
-          <w:sz w:val="20"/>
-          <w:szCs w:val="20"/>
-        </w:rPr>
-        <w:t xml:space="preserve"> = constante de </w:t>
-      </w:r>
-      <w:proofErr w:type="spellStart"/>
-      <w:r>
-        <w:rPr>
-          <w:sz w:val="20"/>
-          <w:szCs w:val="20"/>
-        </w:rPr>
-        <w:t>Boltzmann</w:t>
-      </w:r>
-      <w:proofErr w:type="spellEnd"/>
-      <w:r>
-        <w:rPr>
-          <w:sz w:val="20"/>
-          <w:szCs w:val="20"/>
-        </w:rPr>
-        <w:t xml:space="preserve">. Esta expresión que se corresponde sorprendentemente con los resultados </w:t>
-      </w:r>
-      <w:r>
-        <w:rPr>
-          <w:sz w:val="20"/>
-          <w:szCs w:val="20"/>
-        </w:rPr>
-        <w:lastRenderedPageBreak/>
-        <w:t xml:space="preserve">experimentales a diversas Temperaturas, se denomina Ley de Radiación de Planck. </w:t>
-      </w:r>
-    </w:p>
-    <w:p>
-      <w:pPr>
-        <w:jc w:val="both"/>
-        <w:rPr>
-          <w:b/>
-          <w:sz w:val="20"/>
-          <w:szCs w:val="20"/>
-        </w:rPr>
-      </w:pPr>
-    </w:p>
-    <w:p>
-      <w:pPr>
-        <w:jc w:val="both"/>
-        <w:rPr>
-          <w:b/>
-          <w:sz w:val="20"/>
-          <w:szCs w:val="20"/>
-        </w:rPr>
-      </w:pPr>
-    </w:p>
-    <w:p>
-      <w:pPr>
-        <w:jc w:val="both"/>
-        <w:rPr>
-          <w:b/>
-          <w:sz w:val="20"/>
-          <w:szCs w:val="20"/>
-        </w:rPr>
-      </w:pPr>
-      <w:r>
-        <w:rPr>
-          <w:b/>
-          <w:sz w:val="20"/>
-          <w:szCs w:val="20"/>
-        </w:rPr>
-        <w:t xml:space="preserve">2.3 </w:t>
-      </w:r>
-      <w:r>
-        <w:rPr>
-          <w:b/>
-          <w:sz w:val="20"/>
-          <w:szCs w:val="20"/>
-        </w:rPr>
-        <w:t xml:space="preserve">Efecto Fotoeléctrico. </w:t>
-      </w:r>
-      <w:r>
-        <w:rPr>
-          <w:b/>
-          <w:sz w:val="20"/>
-          <w:szCs w:val="20"/>
-        </w:rPr>
-        <w:t xml:space="preserve"> </w:t>
-      </w:r>
-    </w:p>
-    <w:p>
-      <w:pPr>
-        <w:jc w:val="both"/>
-        <w:rPr>
-          <w:b/>
-          <w:sz w:val="20"/>
-          <w:szCs w:val="20"/>
-        </w:rPr>
-      </w:pPr>
-    </w:p>
-    <w:p>
-      <w:pPr>
-        <w:jc w:val="both"/>
-        <w:rPr>
-          <w:sz w:val="20"/>
-          <w:szCs w:val="20"/>
-        </w:rPr>
-      </w:pPr>
-      <w:r>
-        <w:rPr>
-          <w:sz w:val="20"/>
-          <w:szCs w:val="20"/>
-        </w:rPr>
-        <w:t xml:space="preserve">   </w:t>
-      </w:r>
-      <w:r>
-        <w:rPr>
-          <w:sz w:val="20"/>
-          <w:szCs w:val="20"/>
-        </w:rPr>
-        <w:t xml:space="preserve">El proceso por el cual se liberan electrones de un material por la acción de la radiación se denomina emisión o Efecto fotoeléctrico. La emisión electrónica aumenta cuando aumenta la intensidad de la radiación que incide sobre el metal, ya que hay más energía para liberar electrones; pero se observa que depende en forma característica de la frecuencia de la radiación incidente. Esto significa que para cada sustancia hay una frecuencia mínima </w:t>
-      </w:r>
-      <w:r>
-        <w:rPr>
-          <w:position w:val="-12"/>
-          <w:sz w:val="20"/>
-          <w:szCs w:val="20"/>
-        </w:rPr>
-        <w:object w:dxaOrig="260" w:dyaOrig="360">
-          <v:shape id="_x0000_i1037" type="#_x0000_t75" style="width:13.5pt;height:18pt" o:ole="">
-            <v:imagedata r:id="rId35" o:title=""/>
-          </v:shape>
-          <o:OLEObject Type="Embed" ProgID="Equation.DSMT4" ShapeID="_x0000_i1037" DrawAspect="Content" ObjectID="_1534362316" r:id="rId36"/>
-        </w:object>
-      </w:r>
-      <w:r>
-        <w:rPr>
-          <w:sz w:val="20"/>
-          <w:szCs w:val="20"/>
-        </w:rPr>
-        <w:t xml:space="preserve"> de la radiación por debajo de la cual no se producen fotoelectrones por </w:t>
-      </w:r>
-      <w:r>
-        <w:rPr>
-          <w:sz w:val="20"/>
-          <w:szCs w:val="20"/>
-        </w:rPr>
-        <w:t>más</w:t>
-      </w:r>
-      <w:r>
-        <w:rPr>
-          <w:sz w:val="20"/>
-          <w:szCs w:val="20"/>
-        </w:rPr>
-        <w:t xml:space="preserve"> intensa que sea la radiación, esta frecuencia mínima se llama frecuencia Umbral. </w:t>
-      </w:r>
-    </w:p>
-    <w:p>
-      <w:pPr>
-        <w:jc w:val="both"/>
-        <w:rPr>
-          <w:sz w:val="20"/>
-          <w:szCs w:val="20"/>
-        </w:rPr>
-      </w:pPr>
-    </w:p>
-    <w:p>
-      <w:pPr>
-        <w:jc w:val="both"/>
-        <w:rPr>
-          <w:sz w:val="20"/>
-          <w:szCs w:val="20"/>
-        </w:rPr>
-      </w:pPr>
-      <w:r>
-        <w:rPr>
-          <w:sz w:val="20"/>
-          <w:szCs w:val="20"/>
-        </w:rPr>
-        <w:t xml:space="preserve">   </w:t>
-      </w:r>
-      <w:r>
-        <w:rPr>
-          <w:sz w:val="20"/>
-          <w:szCs w:val="20"/>
-        </w:rPr>
-        <w:t>En los metales existen electrones que se hallan en las capas exteriores “debidamente” unidos al núcleo del átomo, es decir, en red cristalina. Estos elec</w:t>
-      </w:r>
-      <w:r>
-        <w:rPr>
-          <w:sz w:val="20"/>
-          <w:szCs w:val="20"/>
-        </w:rPr>
-        <w:t>trones no escapan del metal por</w:t>
-      </w:r>
-      <w:r>
-        <w:rPr>
-          <w:sz w:val="20"/>
-          <w:szCs w:val="20"/>
-        </w:rPr>
-        <w:t xml:space="preserve">que no tienen energía suficiente del metal. Una manera de liberar electrones de un metal es haciendo que estos absorban energía de la radiación electromagnética. </w:t>
-      </w:r>
-    </w:p>
-    <w:p>
-      <w:pPr>
-        <w:jc w:val="both"/>
-        <w:rPr>
-          <w:sz w:val="20"/>
-          <w:szCs w:val="20"/>
-        </w:rPr>
-      </w:pPr>
-    </w:p>
-    <w:p>
-      <w:pPr>
-        <w:jc w:val="both"/>
-        <w:rPr>
-          <w:sz w:val="20"/>
-          <w:szCs w:val="20"/>
-        </w:rPr>
-      </w:pPr>
-      <w:r>
-        <w:rPr>
-          <w:sz w:val="20"/>
-          <w:szCs w:val="20"/>
-        </w:rPr>
-        <w:t xml:space="preserve">Sea W la energía necesaria para que un electrón escape de un metal dado. La energía cinética del fotoelectrón será la diferencia entre la energía del cuanto o fotón incidente y la energía para que el electrón escape del metal. </w:t>
-      </w:r>
-    </w:p>
-    <w:p>
-      <w:pPr>
-        <w:jc w:val="both"/>
-        <w:rPr>
-          <w:sz w:val="20"/>
-          <w:szCs w:val="20"/>
-        </w:rPr>
-      </w:pPr>
-      <w:r>
-        <w:rPr>
-          <w:sz w:val="20"/>
-          <w:szCs w:val="20"/>
-        </w:rPr>
-        <w:tab/>
-      </w:r>
-      <w:r>
-        <w:rPr>
-          <w:position w:val="-10"/>
-          <w:sz w:val="20"/>
-          <w:szCs w:val="20"/>
-        </w:rPr>
-        <w:object w:dxaOrig="999" w:dyaOrig="300">
-          <v:shape id="_x0000_i1038" type="#_x0000_t75" style="width:49.5pt;height:15pt" o:ole="">
-            <v:imagedata r:id="rId37" o:title=""/>
-          </v:shape>
-          <o:OLEObject Type="Embed" ProgID="Equation.DSMT4" ShapeID="_x0000_i1038" DrawAspect="Content" ObjectID="_1534362317" r:id="rId38"/>
-        </w:object>
-      </w:r>
-    </w:p>
-    <w:p>
-      <w:pPr>
-        <w:jc w:val="both"/>
-        <w:rPr>
-          <w:sz w:val="20"/>
-          <w:szCs w:val="20"/>
-        </w:rPr>
-      </w:pPr>
-      <w:r>
-        <w:rPr>
-          <w:sz w:val="20"/>
-          <w:szCs w:val="20"/>
-        </w:rPr>
-        <w:t xml:space="preserve">Donde </w:t>
-      </w:r>
-      <w:r>
-        <w:rPr>
-          <w:position w:val="-12"/>
-          <w:sz w:val="20"/>
-          <w:szCs w:val="20"/>
-        </w:rPr>
-        <w:object w:dxaOrig="300" w:dyaOrig="360">
-          <v:shape id="_x0000_i1039" type="#_x0000_t75" style="width:15pt;height:18pt" o:ole="">
-            <v:imagedata r:id="rId39" o:title=""/>
-          </v:shape>
-          <o:OLEObject Type="Embed" ProgID="Equation.DSMT4" ShapeID="_x0000_i1039" DrawAspect="Content" ObjectID="_1534362318" r:id="rId40"/>
-        </w:object>
-      </w:r>
-      <w:r>
-        <w:rPr>
-          <w:sz w:val="20"/>
-          <w:szCs w:val="20"/>
-        </w:rPr>
-        <w:t xml:space="preserve"> es la energía cinética del fotoelectrón, E la energía del electrón y W es la función de trabajo. </w:t>
-      </w:r>
-    </w:p>
-    <w:p>
-      <w:pPr>
-        <w:jc w:val="both"/>
-        <w:rPr>
-          <w:sz w:val="20"/>
-          <w:szCs w:val="20"/>
-        </w:rPr>
-      </w:pPr>
-    </w:p>
-    <w:p>
-      <w:pPr>
-        <w:jc w:val="both"/>
-        <w:rPr>
-          <w:sz w:val="20"/>
-          <w:szCs w:val="20"/>
-        </w:rPr>
-      </w:pPr>
-      <w:r>
-        <w:rPr>
-          <w:sz w:val="20"/>
-          <w:szCs w:val="20"/>
-        </w:rPr>
-        <w:t xml:space="preserve">   </w:t>
-      </w:r>
-      <w:r>
-        <w:rPr>
-          <w:sz w:val="20"/>
-          <w:szCs w:val="20"/>
-        </w:rPr>
-        <w:t xml:space="preserve">La energía del fotón o cuanto </w:t>
-      </w:r>
-      <w:r>
-        <w:rPr>
-          <w:sz w:val="20"/>
-          <w:szCs w:val="20"/>
-        </w:rPr>
-        <w:t>de energía está</w:t>
-      </w:r>
-      <w:r>
-        <w:rPr>
-          <w:sz w:val="20"/>
-          <w:szCs w:val="20"/>
-        </w:rPr>
-        <w:t xml:space="preserve"> dada por la proposición de Planck, </w:t>
-      </w:r>
-      <w:r>
-        <w:rPr>
-          <w:position w:val="-6"/>
-          <w:sz w:val="20"/>
-          <w:szCs w:val="20"/>
-        </w:rPr>
-        <w:object w:dxaOrig="720" w:dyaOrig="279">
-          <v:shape id="_x0000_i1040" type="#_x0000_t75" style="width:36pt;height:13.5pt" o:ole="">
-            <v:imagedata r:id="rId41" o:title=""/>
-          </v:shape>
-          <o:OLEObject Type="Embed" ProgID="Equation.DSMT4" ShapeID="_x0000_i1040" DrawAspect="Content" ObjectID="_1534362319" r:id="rId42"/>
-        </w:object>
-      </w:r>
-      <w:r>
-        <w:rPr>
-          <w:sz w:val="20"/>
-          <w:szCs w:val="20"/>
-        </w:rPr>
-        <w:t xml:space="preserve">donde </w:t>
-      </w:r>
-      <w:r>
-        <w:rPr>
-          <w:position w:val="-6"/>
-          <w:sz w:val="20"/>
-          <w:szCs w:val="20"/>
-        </w:rPr>
-        <w:object w:dxaOrig="180" w:dyaOrig="220">
-          <v:shape id="_x0000_i1041" type="#_x0000_t75" style="width:9pt;height:10.5pt" o:ole="">
-            <v:imagedata r:id="rId43" o:title=""/>
-          </v:shape>
-          <o:OLEObject Type="Embed" ProgID="Equation.DSMT4" ShapeID="_x0000_i1041" DrawAspect="Content" ObjectID="_1534362320" r:id="rId44"/>
-        </w:object>
-      </w:r>
-      <w:r>
-        <w:rPr>
-          <w:sz w:val="20"/>
-          <w:szCs w:val="20"/>
-        </w:rPr>
-        <w:t xml:space="preserve"> es la frecuencia de la Radiación. </w:t>
-      </w:r>
-    </w:p>
-    <w:p>
-      <w:pPr>
-        <w:ind w:firstLine="708"/>
-        <w:jc w:val="both"/>
-        <w:rPr>
-          <w:sz w:val="20"/>
-          <w:szCs w:val="20"/>
-        </w:rPr>
-      </w:pPr>
-      <w:r>
-        <w:rPr>
-          <w:position w:val="-10"/>
-          <w:sz w:val="20"/>
-          <w:szCs w:val="20"/>
-        </w:rPr>
-        <w:object w:dxaOrig="1060" w:dyaOrig="300">
-          <v:shape id="_x0000_i1042" type="#_x0000_t75" style="width:52.5pt;height:15pt" o:ole="">
-            <v:imagedata r:id="rId45" o:title=""/>
-          </v:shape>
-          <o:OLEObject Type="Embed" ProgID="Equation.DSMT4" ShapeID="_x0000_i1042" DrawAspect="Content" ObjectID="_1534362321" r:id="rId46"/>
-        </w:object>
-      </w:r>
-      <w:r>
-        <w:rPr>
-          <w:sz w:val="20"/>
-          <w:szCs w:val="20"/>
-        </w:rPr>
-        <w:tab/>
-      </w:r>
-      <w:r>
-        <w:rPr>
-          <w:sz w:val="20"/>
-          <w:szCs w:val="20"/>
-        </w:rPr>
-        <w:tab/>
-      </w:r>
-      <w:r>
-        <w:rPr>
-          <w:sz w:val="20"/>
-          <w:szCs w:val="20"/>
-        </w:rPr>
-        <w:tab/>
-      </w:r>
-    </w:p>
-    <w:p>
-      <w:pPr>
-        <w:jc w:val="both"/>
-        <w:rPr>
-          <w:iCs/>
-          <w:sz w:val="20"/>
-          <w:szCs w:val="20"/>
-        </w:rPr>
-      </w:pPr>
-      <w:proofErr w:type="spellStart"/>
-      <w:r>
-        <w:rPr>
-          <w:iCs/>
-          <w:sz w:val="20"/>
-          <w:szCs w:val="20"/>
-        </w:rPr>
-        <w:t>Donde</w:t>
-      </w:r>
-      <w:proofErr w:type="spellEnd"/>
-      <w:r>
-        <w:rPr>
-          <w:iCs/>
-          <w:sz w:val="20"/>
-          <w:szCs w:val="20"/>
-        </w:rPr>
-        <w:t>:</w:t>
-      </w:r>
-    </w:p>
-    <w:p>
-      <w:pPr>
-        <w:ind w:firstLine="708"/>
-        <w:jc w:val="both"/>
-        <w:rPr>
-          <w:sz w:val="20"/>
-          <w:szCs w:val="20"/>
-        </w:rPr>
-      </w:pPr>
-      <w:r>
-        <w:rPr>
-          <w:i/>
-          <w:iCs/>
-          <w:sz w:val="20"/>
-          <w:szCs w:val="20"/>
-        </w:rPr>
-        <w:t>h</w:t>
-      </w:r>
-      <w:r>
-        <w:rPr>
-          <w:sz w:val="20"/>
-          <w:szCs w:val="20"/>
-        </w:rPr>
-        <w:t xml:space="preserve"> = constante de Planck. </w:t>
-      </w:r>
-    </w:p>
-    <w:p>
-      <w:pPr>
-        <w:ind w:firstLine="708"/>
-        <w:jc w:val="both"/>
-        <w:rPr>
-          <w:sz w:val="20"/>
-          <w:szCs w:val="20"/>
-        </w:rPr>
-      </w:pPr>
-      <w:r>
-        <w:rPr>
-          <w:position w:val="-6"/>
-          <w:sz w:val="20"/>
-          <w:szCs w:val="20"/>
-        </w:rPr>
-        <w:object w:dxaOrig="279" w:dyaOrig="260">
-          <v:shape id="_x0000_i1043" type="#_x0000_t75" style="width:13.5pt;height:13.5pt" o:ole="">
-            <v:imagedata r:id="rId47" o:title=""/>
-          </v:shape>
-          <o:OLEObject Type="Embed" ProgID="Equation.DSMT4" ShapeID="_x0000_i1043" DrawAspect="Content" ObjectID="_1534362322" r:id="rId48"/>
-        </w:object>
-      </w:r>
-      <w:proofErr w:type="gramStart"/>
-      <w:r>
-        <w:rPr>
-          <w:sz w:val="20"/>
-          <w:szCs w:val="20"/>
-        </w:rPr>
-        <w:t>es</w:t>
-      </w:r>
-      <w:proofErr w:type="gramEnd"/>
-      <w:r>
-        <w:rPr>
-          <w:sz w:val="20"/>
-          <w:szCs w:val="20"/>
-        </w:rPr>
-        <w:t xml:space="preserve"> la función trabajo</w:t>
-      </w:r>
-    </w:p>
-    <w:p>
-      <w:pPr>
-        <w:ind w:firstLine="708"/>
-        <w:jc w:val="both"/>
-        <w:rPr>
-          <w:sz w:val="20"/>
-          <w:szCs w:val="20"/>
-        </w:rPr>
-      </w:pPr>
-      <w:proofErr w:type="gramStart"/>
-      <w:r>
-        <w:rPr>
-          <w:i/>
-          <w:sz w:val="20"/>
-          <w:szCs w:val="20"/>
-        </w:rPr>
-        <w:t>f</w:t>
-      </w:r>
-      <w:proofErr w:type="gramEnd"/>
-      <w:r>
-        <w:rPr>
-          <w:sz w:val="20"/>
-          <w:szCs w:val="20"/>
-        </w:rPr>
-        <w:t xml:space="preserve">    es la frecuencia.</w:t>
-      </w:r>
-    </w:p>
-    <w:p>
-      <w:pPr>
-        <w:jc w:val="both"/>
-        <w:rPr>
-          <w:sz w:val="20"/>
-          <w:szCs w:val="20"/>
-        </w:rPr>
-      </w:pPr>
-    </w:p>
-    <w:p>
-      <w:pPr>
-        <w:jc w:val="both"/>
-        <w:rPr>
-          <w:sz w:val="20"/>
-          <w:szCs w:val="20"/>
-        </w:rPr>
-      </w:pPr>
-      <w:r>
-        <w:rPr>
-          <w:sz w:val="20"/>
-          <w:szCs w:val="20"/>
-        </w:rPr>
-        <w:t xml:space="preserve">Si los fotoelectrones emitidos se someten a un voltaje de frenado para el cual, los electrones solo alcanzaran al ánodo cuando su energía en </w:t>
-      </w:r>
-      <w:r>
-        <w:rPr>
-          <w:sz w:val="20"/>
-          <w:szCs w:val="20"/>
-        </w:rPr>
-        <w:lastRenderedPageBreak/>
-        <w:t xml:space="preserve">el campo eléctrico sea igual a la Energía Cinética: </w:t>
-      </w:r>
-    </w:p>
-    <w:p>
-      <w:pPr>
-        <w:jc w:val="both"/>
-        <w:rPr>
-          <w:sz w:val="20"/>
-          <w:szCs w:val="20"/>
-        </w:rPr>
-      </w:pPr>
-    </w:p>
-    <w:p>
-      <w:pPr>
-        <w:ind w:firstLine="708"/>
-        <w:jc w:val="both"/>
-        <w:rPr>
-          <w:sz w:val="20"/>
-          <w:szCs w:val="20"/>
-        </w:rPr>
-      </w:pPr>
-      <w:r>
-        <w:rPr>
-          <w:position w:val="-10"/>
-          <w:sz w:val="20"/>
-          <w:szCs w:val="20"/>
-        </w:rPr>
-        <w:object w:dxaOrig="720" w:dyaOrig="300">
-          <v:shape id="_x0000_i1044" type="#_x0000_t75" style="width:36pt;height:15pt" o:ole="">
-            <v:imagedata r:id="rId49" o:title=""/>
-          </v:shape>
-          <o:OLEObject Type="Embed" ProgID="Equation.DSMT4" ShapeID="_x0000_i1044" DrawAspect="Content" ObjectID="_1534362323" r:id="rId50"/>
-        </w:object>
-      </w:r>
-      <w:r>
-        <w:rPr>
-          <w:sz w:val="20"/>
-          <w:szCs w:val="20"/>
-        </w:rPr>
-        <w:t xml:space="preserve">    </w:t>
-      </w:r>
-    </w:p>
-    <w:p>
-      <w:pPr>
-        <w:jc w:val="both"/>
-        <w:rPr>
-          <w:sz w:val="20"/>
-          <w:szCs w:val="20"/>
-        </w:rPr>
-      </w:pPr>
-      <w:proofErr w:type="spellStart"/>
-      <w:r>
-        <w:rPr>
-          <w:sz w:val="20"/>
-          <w:szCs w:val="20"/>
-        </w:rPr>
-        <w:t>D</w:t>
-      </w:r>
-      <w:r>
-        <w:rPr>
-          <w:sz w:val="20"/>
-          <w:szCs w:val="20"/>
-        </w:rPr>
-        <w:t>onde</w:t>
-      </w:r>
-      <w:proofErr w:type="spellEnd"/>
-      <w:r>
-        <w:rPr>
-          <w:sz w:val="20"/>
-          <w:szCs w:val="20"/>
-        </w:rPr>
-        <w:t>:</w:t>
-      </w:r>
-      <w:r>
-        <w:rPr>
-          <w:sz w:val="20"/>
-          <w:szCs w:val="20"/>
-        </w:rPr>
-        <w:t xml:space="preserve"> </w:t>
-      </w:r>
-    </w:p>
-    <w:p>
-      <w:pPr>
-        <w:ind w:firstLine="708"/>
-        <w:jc w:val="both"/>
-        <w:rPr>
-          <w:sz w:val="20"/>
-          <w:szCs w:val="20"/>
-        </w:rPr>
-      </w:pPr>
-      <w:r>
-        <w:rPr>
-          <w:i/>
-          <w:iCs/>
-          <w:sz w:val="20"/>
-          <w:szCs w:val="20"/>
-        </w:rPr>
-        <w:t>V</w:t>
-      </w:r>
-      <w:r>
-        <w:rPr>
-          <w:sz w:val="20"/>
-          <w:szCs w:val="20"/>
-        </w:rPr>
-        <w:t xml:space="preserve"> = voltaje,   </w:t>
-      </w:r>
-      <w:r>
-        <w:rPr>
-          <w:i/>
-          <w:iCs/>
-          <w:sz w:val="20"/>
-          <w:szCs w:val="20"/>
-        </w:rPr>
-        <w:t>e</w:t>
-      </w:r>
-      <w:r>
-        <w:rPr>
-          <w:sz w:val="20"/>
-          <w:szCs w:val="20"/>
-        </w:rPr>
-        <w:t xml:space="preserve"> = Carga e</w:t>
-      </w:r>
-      <w:r>
-        <w:rPr>
-          <w:sz w:val="20"/>
-          <w:szCs w:val="20"/>
-        </w:rPr>
-        <w:t>lectrón.</w:t>
-      </w:r>
-    </w:p>
-    <w:p>
-      <w:pPr>
-        <w:jc w:val="both"/>
-        <w:rPr>
-          <w:sz w:val="20"/>
-          <w:szCs w:val="20"/>
-        </w:rPr>
-      </w:pPr>
-    </w:p>
-    <w:p>
-      <w:pPr>
-        <w:jc w:val="both"/>
-        <w:rPr>
-          <w:sz w:val="20"/>
-          <w:szCs w:val="20"/>
-        </w:rPr>
-      </w:pPr>
-      <w:r>
-        <w:rPr>
-          <w:sz w:val="20"/>
-          <w:szCs w:val="20"/>
-        </w:rPr>
-        <w:t xml:space="preserve">Si consideramos a W independiente de la frecuencia existe una relación lineal entre el voltaje y la frecuencia dada por: </w:t>
-      </w:r>
-    </w:p>
-    <w:p>
-      <w:pPr>
-        <w:ind w:firstLine="708"/>
-        <w:jc w:val="both"/>
-        <w:rPr>
-          <w:sz w:val="20"/>
-          <w:szCs w:val="20"/>
-        </w:rPr>
-      </w:pPr>
-      <w:r>
-        <w:rPr>
-          <w:position w:val="-20"/>
-          <w:sz w:val="20"/>
-          <w:szCs w:val="20"/>
-        </w:rPr>
-        <w:object w:dxaOrig="1100" w:dyaOrig="520">
-          <v:shape id="_x0000_i1045" type="#_x0000_t75" style="width:55.5pt;height:25.5pt" o:ole="">
-            <v:imagedata r:id="rId51" o:title=""/>
-          </v:shape>
-          <o:OLEObject Type="Embed" ProgID="Equation.DSMT4" ShapeID="_x0000_i1045" DrawAspect="Content" ObjectID="_1534362324" r:id="rId52"/>
-        </w:object>
-      </w:r>
-    </w:p>
-    <w:p>
-      <w:pPr>
-        <w:jc w:val="center"/>
-        <w:rPr>
-          <w:sz w:val="20"/>
-          <w:szCs w:val="20"/>
-          <w:lang w:val="en-US"/>
-        </w:rPr>
-      </w:pPr>
+        <w:t>Cuando se realiza una medición directa de una magnitud y no es posible repetir la medición, o cuando la hacer una serie de lecturas se obtienen los mismos resultados para la magnitud, a la lectura que se obtiene se le asocia generalmente una incertidumbre absoluta, igual a la mitad de la división más pequeña de la escala del instrumento.</w:t>
+      </w:r>
+      <w:r>
+        <w:rPr>
+          <w:sz w:val="20"/>
+          <w:szCs w:val="20"/>
+        </w:rPr>
+        <w:t xml:space="preserve"> [1]</w:t>
+      </w:r>
     </w:p>
     <w:p>
       <w:pPr>
@@ -3366,10 +2068,10 @@
                     </pic:cNvPicPr>
                   </pic:nvPicPr>
                   <pic:blipFill>
-                    <a:blip r:embed="rId53" cstate="print">
+                    <a:blip r:embed="rId11" cstate="print">
                       <a:extLst>
                         <a:ext uri="{28A0092B-C50C-407E-A947-70E740481C1C}">
-                          <a14:useLocalDpi xmlns:a14="http://schemas.microsoft.com/office/drawing/2010/main" val="0"/>
+                          <a14:useLocalDpi xmlns:a14="http://schemas.microsoft.com/office/drawing/2010/main" xmlns:wps="http://schemas.microsoft.com/office/word/2010/wordprocessingShape" xmlns:wpi="http://schemas.microsoft.com/office/word/2010/wordprocessingInk" xmlns:wpg="http://schemas.microsoft.com/office/word/2010/wordprocessingGroup" xmlns:w14="http://schemas.microsoft.com/office/word/2010/wordml" xmlns:w="http://schemas.openxmlformats.org/wordprocessingml/2006/main" xmlns:w10="urn:schemas-microsoft-com:office:word" xmlns:wp14="http://schemas.microsoft.com/office/word/2010/wordprocessingDrawing" xmlns:v="urn:schemas-microsoft-com:vml" xmlns:o="urn:schemas-microsoft-com:office:office" xmlns:mc="http://schemas.openxmlformats.org/markup-compatibility/2006" xmlns:wpc="http://schemas.microsoft.com/office/word/2010/wordprocessingCanvas" xmlns="" val="0"/>
                         </a:ext>
                       </a:extLst>
                     </a:blip>
@@ -3483,6 +2185,7 @@
           <w:szCs w:val="20"/>
           <w:lang w:val="es-MX"/>
         </w:rPr>
+        <w:lastRenderedPageBreak/>
         <w:t>Se realizó el m</w:t>
       </w:r>
       <w:r>
@@ -3596,10 +2299,10 @@
                     </pic:cNvPicPr>
                   </pic:nvPicPr>
                   <pic:blipFill>
-                    <a:blip r:embed="rId54" cstate="print">
+                    <a:blip r:embed="rId12" cstate="print">
                       <a:extLst>
                         <a:ext uri="{28A0092B-C50C-407E-A947-70E740481C1C}">
-                          <a14:useLocalDpi xmlns:a14="http://schemas.microsoft.com/office/drawing/2010/main" val="0"/>
+                          <a14:useLocalDpi xmlns:a14="http://schemas.microsoft.com/office/drawing/2010/main" xmlns:wps="http://schemas.microsoft.com/office/word/2010/wordprocessingShape" xmlns:wpi="http://schemas.microsoft.com/office/word/2010/wordprocessingInk" xmlns:wpg="http://schemas.microsoft.com/office/word/2010/wordprocessingGroup" xmlns:w14="http://schemas.microsoft.com/office/word/2010/wordml" xmlns:w="http://schemas.openxmlformats.org/wordprocessingml/2006/main" xmlns:w10="urn:schemas-microsoft-com:office:word" xmlns:wp14="http://schemas.microsoft.com/office/word/2010/wordprocessingDrawing" xmlns:v="urn:schemas-microsoft-com:vml" xmlns:o="urn:schemas-microsoft-com:office:office" xmlns:mc="http://schemas.openxmlformats.org/markup-compatibility/2006" xmlns:wpc="http://schemas.microsoft.com/office/word/2010/wordprocessingCanvas" xmlns="" val="0"/>
                         </a:ext>
                       </a:extLst>
                     </a:blip>
@@ -3829,7 +2532,7 @@
         <w:tblStyle w:val="Tablaconcuadrcula"/>
         <w:tblW w:w="0" w:type="auto"/>
         <w:jc w:val="center"/>
-        <w:tblLook w:val="04A0" w:firstRow="1" w:lastRow="0" w:firstColumn="1" w:lastColumn="0" w:noHBand="0" w:noVBand="1"/>
+        <w:tblLook w:val="04A0"/>
       </w:tblPr>
       <w:tblGrid>
         <w:gridCol w:w="1345"/>
@@ -4340,7 +3043,7 @@
       <w:tblPr>
         <w:tblStyle w:val="Tablaconcuadrcula"/>
         <w:tblW w:w="0" w:type="auto"/>
-        <w:tblLook w:val="04A0" w:firstRow="1" w:lastRow="0" w:firstColumn="1" w:lastColumn="0" w:noHBand="0" w:noVBand="1"/>
+        <w:tblLook w:val="04A0"/>
       </w:tblPr>
       <w:tblGrid>
         <w:gridCol w:w="2018"/>
@@ -5362,7 +4065,6 @@
           <w:szCs w:val="20"/>
           <w:lang w:val="en-US"/>
         </w:rPr>
-        <w:lastRenderedPageBreak/>
         <w:t>∆x = (30.20mm – 28.95mm) / 2</w:t>
       </w:r>
       <w:r>
@@ -6105,10 +4807,29 @@
           <w:szCs w:val="20"/>
         </w:rPr>
         <w:object w:dxaOrig="1540" w:dyaOrig="279">
-          <v:shape id="_x0000_i1046" type="#_x0000_t75" style="width:76.5pt;height:13.5pt" o:ole="">
-            <v:imagedata r:id="rId55" o:title=""/>
+          <v:shapetype id="_x0000_t75" coordsize="21600,21600" o:spt="75" o:preferrelative="t" path="m@4@5l@4@11@9@11@9@5xe" filled="f" stroked="f">
+            <v:stroke joinstyle="miter"/>
+            <v:formulas>
+              <v:f eqn="if lineDrawn pixelLineWidth 0"/>
+              <v:f eqn="sum @0 1 0"/>
+              <v:f eqn="sum 0 0 @1"/>
+              <v:f eqn="prod @2 1 2"/>
+              <v:f eqn="prod @3 21600 pixelWidth"/>
+              <v:f eqn="prod @3 21600 pixelHeight"/>
+              <v:f eqn="sum @0 0 1"/>
+              <v:f eqn="prod @6 1 2"/>
+              <v:f eqn="prod @7 21600 pixelWidth"/>
+              <v:f eqn="sum @8 21600 0"/>
+              <v:f eqn="prod @7 21600 pixelHeight"/>
+              <v:f eqn="sum @10 21600 0"/>
+            </v:formulas>
+            <v:path o:extrusionok="f" gradientshapeok="t" o:connecttype="rect"/>
+            <o:lock v:ext="edit" aspectratio="t"/>
+          </v:shapetype>
+          <v:shape id="_x0000_i1025" type="#_x0000_t75" style="width:76.5pt;height:13.5pt" o:ole="">
+            <v:imagedata r:id="rId13" o:title=""/>
           </v:shape>
-          <o:OLEObject Type="Embed" ProgID="Equation.DSMT4" ShapeID="_x0000_i1046" DrawAspect="Content" ObjectID="_1534362325" r:id="rId56"/>
+          <o:OLEObject Type="Embed" ProgID="Equation.DSMT4" ShapeID="_x0000_i1025" DrawAspect="Content" ObjectID="_1534440000" r:id="rId14"/>
         </w:object>
       </w:r>
       <w:r>
@@ -6169,16 +4890,7 @@
           <w:sz w:val="20"/>
           <w:szCs w:val="20"/>
         </w:rPr>
-        <w:t xml:space="preserve">También debe considerarse el ancho de banda de los filtros y su calibración,   lo cual puede </w:t>
-      </w:r>
-      <w:r>
-        <w:rPr>
-          <w:bCs/>
-          <w:sz w:val="20"/>
-          <w:szCs w:val="20"/>
-        </w:rPr>
-        <w:lastRenderedPageBreak/>
-        <w:t>ocasionar errores sistemáticos en las mediciones.</w:t>
+        <w:t>También debe considerarse el ancho de banda de los filtros y su calibración,   lo cual puede ocasionar errores sistemáticos en las mediciones.</w:t>
       </w:r>
     </w:p>
     <w:p>
@@ -6286,260 +4998,101 @@
           <w:sz w:val="20"/>
           <w:szCs w:val="20"/>
         </w:rPr>
-        <w:t xml:space="preserve">[1] </w:t>
-      </w:r>
-      <w:r>
-        <w:rPr>
-          <w:sz w:val="20"/>
-          <w:szCs w:val="20"/>
-        </w:rPr>
-        <w:t xml:space="preserve">SEARS, Francis; ZEMANSKY, Mark. </w:t>
-      </w:r>
-      <w:r>
-        <w:rPr>
-          <w:sz w:val="20"/>
-          <w:szCs w:val="20"/>
-          <w:lang w:val="es-MX"/>
-        </w:rPr>
-        <w:t xml:space="preserve">Física Universitaria. Volumen. 9° edición Ed. Pearson Educación. </w:t>
-      </w:r>
-      <w:r>
-        <w:rPr>
-          <w:sz w:val="20"/>
-          <w:szCs w:val="20"/>
-        </w:rPr>
-        <w:t xml:space="preserve">México. 2000. </w:t>
-      </w:r>
-      <w:proofErr w:type="spellStart"/>
-      <w:r>
-        <w:rPr>
-          <w:sz w:val="20"/>
-          <w:szCs w:val="20"/>
-        </w:rPr>
-        <w:t>Pag</w:t>
-      </w:r>
-      <w:proofErr w:type="spellEnd"/>
-      <w:r>
-        <w:rPr>
-          <w:sz w:val="20"/>
-          <w:szCs w:val="20"/>
-        </w:rPr>
-        <w:t xml:space="preserve"> 236.</w:t>
-      </w:r>
-    </w:p>
-    <w:p>
-      <w:pPr>
-        <w:jc w:val="both"/>
-        <w:rPr>
-          <w:sz w:val="20"/>
-          <w:szCs w:val="20"/>
-          <w:lang w:val="es-MX"/>
-        </w:rPr>
-      </w:pPr>
-      <w:r>
-        <w:rPr>
-          <w:sz w:val="20"/>
-          <w:szCs w:val="20"/>
-          <w:lang w:val="es-MX"/>
-        </w:rPr>
-        <w:t xml:space="preserve">[2] </w:t>
-      </w:r>
-      <w:r>
-        <w:rPr>
-          <w:sz w:val="20"/>
-          <w:szCs w:val="20"/>
-          <w:lang w:val="es-MX"/>
-        </w:rPr>
-        <w:t xml:space="preserve">BENSON, Harris. Física universitaria. Volumen. Primera edición. Ed. </w:t>
-      </w:r>
-      <w:proofErr w:type="spellStart"/>
-      <w:r>
-        <w:rPr>
-          <w:sz w:val="20"/>
-          <w:szCs w:val="20"/>
-          <w:lang w:val="es-MX"/>
-        </w:rPr>
-        <w:t>Cecsia</w:t>
-      </w:r>
-      <w:proofErr w:type="spellEnd"/>
-      <w:r>
-        <w:rPr>
-          <w:sz w:val="20"/>
-          <w:szCs w:val="20"/>
-          <w:lang w:val="es-MX"/>
-        </w:rPr>
-        <w:t>.</w:t>
-      </w:r>
-    </w:p>
-    <w:p>
-      <w:pPr>
-        <w:jc w:val="both"/>
-        <w:rPr>
-          <w:sz w:val="20"/>
-          <w:szCs w:val="20"/>
-          <w:lang w:val="es-MX"/>
-        </w:rPr>
-      </w:pPr>
-    </w:p>
-    <w:p>
-      <w:pPr>
-        <w:numPr>
-          <w:ilvl w:val="0"/>
-          <w:numId w:val="18"/>
-        </w:numPr>
-        <w:ind w:left="360"/>
-        <w:jc w:val="both"/>
-        <w:rPr>
-          <w:sz w:val="20"/>
-          <w:szCs w:val="20"/>
-        </w:rPr>
-      </w:pPr>
-      <w:r>
-        <w:rPr>
-          <w:sz w:val="20"/>
-          <w:szCs w:val="20"/>
-          <w:lang w:val="es-MX"/>
-        </w:rPr>
-        <w:t xml:space="preserve">SERWAY, Raymond. </w:t>
-      </w:r>
-      <w:r>
-        <w:rPr>
-          <w:sz w:val="20"/>
-          <w:szCs w:val="20"/>
-        </w:rPr>
-        <w:t xml:space="preserve">Física. </w:t>
-      </w:r>
-      <w:r>
-        <w:rPr>
-          <w:sz w:val="20"/>
-          <w:szCs w:val="20"/>
-          <w:lang w:val="es-MX"/>
-        </w:rPr>
-        <w:t xml:space="preserve">Tomo II. 4° edición. </w:t>
-      </w:r>
-      <w:r>
-        <w:rPr>
-          <w:sz w:val="20"/>
-          <w:szCs w:val="20"/>
-          <w:lang w:val="en-US"/>
-        </w:rPr>
-        <w:t xml:space="preserve">Ed. </w:t>
-      </w:r>
-      <w:proofErr w:type="spellStart"/>
-      <w:r>
-        <w:rPr>
-          <w:sz w:val="20"/>
-          <w:szCs w:val="20"/>
-          <w:lang w:val="en-US"/>
-        </w:rPr>
-        <w:t>Mc</w:t>
-      </w:r>
-      <w:proofErr w:type="spellEnd"/>
-      <w:r>
-        <w:rPr>
-          <w:sz w:val="20"/>
-          <w:szCs w:val="20"/>
-          <w:lang w:val="en-US"/>
-        </w:rPr>
-        <w:t xml:space="preserve"> </w:t>
-      </w:r>
-      <w:proofErr w:type="spellStart"/>
-      <w:r>
-        <w:rPr>
-          <w:sz w:val="20"/>
-          <w:szCs w:val="20"/>
-          <w:lang w:val="en-US"/>
-        </w:rPr>
-        <w:t>Graw</w:t>
-      </w:r>
-      <w:proofErr w:type="spellEnd"/>
-      <w:r>
-        <w:rPr>
-          <w:sz w:val="20"/>
-          <w:szCs w:val="20"/>
-          <w:lang w:val="en-US"/>
-        </w:rPr>
-        <w:t xml:space="preserve"> Hill. México. </w:t>
-      </w:r>
-      <w:r>
-        <w:rPr>
-          <w:sz w:val="20"/>
-          <w:szCs w:val="20"/>
-        </w:rPr>
-        <w:t xml:space="preserve">2002. </w:t>
-      </w:r>
-      <w:proofErr w:type="spellStart"/>
-      <w:r>
-        <w:rPr>
-          <w:sz w:val="20"/>
-          <w:szCs w:val="20"/>
-        </w:rPr>
-        <w:t>Pag</w:t>
-      </w:r>
-      <w:proofErr w:type="spellEnd"/>
-      <w:r>
-        <w:rPr>
-          <w:sz w:val="20"/>
-          <w:szCs w:val="20"/>
-        </w:rPr>
-        <w:t xml:space="preserve"> 456.</w:t>
-      </w:r>
-    </w:p>
-    <w:p>
-      <w:pPr>
-        <w:jc w:val="both"/>
-        <w:rPr>
-          <w:sz w:val="20"/>
-          <w:szCs w:val="20"/>
-          <w:lang w:val="es-MX"/>
-        </w:rPr>
-      </w:pPr>
-    </w:p>
-    <w:p>
-      <w:pPr>
-        <w:jc w:val="both"/>
-        <w:rPr>
-          <w:sz w:val="20"/>
-          <w:szCs w:val="20"/>
-          <w:lang w:val="es-MX"/>
-        </w:rPr>
-      </w:pPr>
-      <w:r>
-        <w:rPr>
-          <w:sz w:val="20"/>
-          <w:szCs w:val="20"/>
-          <w:lang w:val="es-MX"/>
-        </w:rPr>
-        <w:t xml:space="preserve">4. </w:t>
-      </w:r>
-    </w:p>
-    <w:p>
-      <w:pPr>
-        <w:jc w:val="both"/>
-        <w:rPr>
-          <w:sz w:val="20"/>
-          <w:szCs w:val="20"/>
-          <w:lang w:val="es-MX"/>
-        </w:rPr>
-      </w:pPr>
-    </w:p>
-    <w:p>
-      <w:pPr>
-        <w:jc w:val="both"/>
-        <w:rPr>
-          <w:sz w:val="20"/>
-          <w:szCs w:val="20"/>
-          <w:lang w:val="es-MX"/>
-        </w:rPr>
-      </w:pPr>
-      <w:r>
-        <w:rPr>
-          <w:sz w:val="20"/>
-          <w:szCs w:val="20"/>
-          <w:lang w:val="es-MX"/>
-        </w:rPr>
-        <w:t xml:space="preserve">5. </w:t>
-      </w:r>
+        <w:t>[1]</w:t>
+      </w:r>
+    </w:p>
+    <w:sdt>
+      <w:sdtPr>
+        <w:id w:val="1550234288"/>
+        <w:docPartObj>
+          <w:docPartGallery w:val="Bibliographies"/>
+          <w:docPartUnique/>
+        </w:docPartObj>
+      </w:sdtPr>
+      <w:sdtContent>
+        <w:sdt>
+          <w:sdtPr>
+            <w:id w:val="111145805"/>
+            <w:bibliography/>
+          </w:sdtPr>
+          <w:sdtContent>
+            <w:p>
+              <w:pPr>
+                <w:jc w:val="both"/>
+                <w:rPr>
+                  <w:sz w:val="20"/>
+                  <w:szCs w:val="20"/>
+                </w:rPr>
+              </w:pPr>
+              <w:r>
+                <w:t xml:space="preserve"> </w:t>
+              </w:r>
+              <w:r>
+                <w:fldChar w:fldCharType="begin"/>
+              </w:r>
+              <w:r>
+                <w:instrText xml:space="preserve"> BIBLIOGRAPHY </w:instrText>
+              </w:r>
+              <w:r>
+                <w:fldChar w:fldCharType="separate"/>
+              </w:r>
+              <w:r>
+                <w:rPr>
+                  <w:noProof/>
+                  <w:sz w:val="20"/>
+                  <w:szCs w:val="20"/>
+                  <w:lang w:val="es-MX"/>
+                </w:rPr>
+                <w:t xml:space="preserve">Ventura, M. J. (s.f.). </w:t>
+              </w:r>
+              <w:r>
+                <w:rPr>
+                  <w:i/>
+                  <w:iCs/>
+                  <w:noProof/>
+                  <w:sz w:val="20"/>
+                  <w:szCs w:val="20"/>
+                  <w:lang w:val="es-MX"/>
+                </w:rPr>
+                <w:t>Universidad Nacional Del Santa</w:t>
+              </w:r>
+              <w:r>
+                <w:rPr>
+                  <w:noProof/>
+                  <w:sz w:val="20"/>
+                  <w:szCs w:val="20"/>
+                  <w:lang w:val="es-MX"/>
+                </w:rPr>
+                <w:t>. Obtenido de http://biblioteca.uns.edu.pe/saladocentes/archivoz/curzoz/practica_n%BA1.medidas_directas_e_indirectas.pdf</w:t>
+              </w:r>
+            </w:p>
+            <w:p>
+              <w:r>
+                <w:fldChar w:fldCharType="end"/>
+              </w:r>
+            </w:p>
+          </w:sdtContent>
+        </w:sdt>
+      </w:sdtContent>
+    </w:sdt>
+    <w:p>
+      <w:pPr>
+        <w:jc w:val="both"/>
+        <w:rPr>
+          <w:sz w:val="20"/>
+          <w:szCs w:val="20"/>
+        </w:rPr>
+      </w:pPr>
+    </w:p>
+    <w:p>
+      <w:pPr>
+        <w:jc w:val="both"/>
+        <w:rPr>
+          <w:sz w:val="20"/>
+          <w:szCs w:val="20"/>
+          <w:lang w:val="es-MX"/>
+        </w:rPr>
+      </w:pPr>
     </w:p>
     <w:p>
       <w:pPr>
@@ -7133,6 +5686,78 @@
           <w:lang w:val="es-MX"/>
         </w:rPr>
       </w:pPr>
+    </w:p>
+    <w:p>
+      <w:pPr>
+        <w:jc w:val="center"/>
+        <w:rPr>
+          <w:b/>
+          <w:color w:val="FF0000"/>
+          <w:sz w:val="32"/>
+          <w:szCs w:val="32"/>
+          <w:lang w:val="es-MX"/>
+        </w:rPr>
+      </w:pPr>
+    </w:p>
+    <w:p>
+      <w:pPr>
+        <w:jc w:val="center"/>
+        <w:rPr>
+          <w:b/>
+          <w:color w:val="FF0000"/>
+          <w:sz w:val="32"/>
+          <w:szCs w:val="32"/>
+          <w:lang w:val="es-MX"/>
+        </w:rPr>
+      </w:pPr>
+    </w:p>
+    <w:p>
+      <w:pPr>
+        <w:jc w:val="center"/>
+        <w:rPr>
+          <w:b/>
+          <w:color w:val="FF0000"/>
+          <w:sz w:val="32"/>
+          <w:szCs w:val="32"/>
+          <w:lang w:val="es-MX"/>
+        </w:rPr>
+      </w:pPr>
+    </w:p>
+    <w:p>
+      <w:pPr>
+        <w:jc w:val="center"/>
+        <w:rPr>
+          <w:b/>
+          <w:color w:val="FF0000"/>
+          <w:sz w:val="32"/>
+          <w:szCs w:val="32"/>
+          <w:lang w:val="es-MX"/>
+        </w:rPr>
+      </w:pPr>
+    </w:p>
+    <w:p>
+      <w:pPr>
+        <w:jc w:val="center"/>
+        <w:rPr>
+          <w:b/>
+          <w:color w:val="FF0000"/>
+          <w:sz w:val="32"/>
+          <w:szCs w:val="32"/>
+          <w:lang w:val="es-MX"/>
+        </w:rPr>
+      </w:pPr>
+    </w:p>
+    <w:p>
+      <w:pPr>
+        <w:jc w:val="center"/>
+        <w:rPr>
+          <w:b/>
+          <w:color w:val="FF0000"/>
+          <w:sz w:val="32"/>
+          <w:szCs w:val="32"/>
+          <w:lang w:val="es-MX"/>
+        </w:rPr>
+      </w:pPr>
       <w:r>
         <w:rPr>
           <w:b/>
@@ -7276,7 +5901,6 @@
           <w:szCs w:val="24"/>
           <w:lang w:val="es-MX" w:eastAsia="es-ES"/>
         </w:rPr>
-        <w:lastRenderedPageBreak/>
         <w:t>Palabras claves</w:t>
       </w:r>
     </w:p>
@@ -8034,7 +6658,7 @@
           <w:insideH w:val="single" w:sz="4" w:space="0" w:color="auto"/>
           <w:insideV w:val="single" w:sz="4" w:space="0" w:color="auto"/>
         </w:tblBorders>
-        <w:tblLook w:val="04A0" w:firstRow="1" w:lastRow="0" w:firstColumn="1" w:lastColumn="0" w:noHBand="0" w:noVBand="1"/>
+        <w:tblLook w:val="04A0"/>
       </w:tblPr>
       <w:tblGrid>
         <w:gridCol w:w="1440"/>
@@ -8356,7 +6980,6 @@
           <w:sz w:val="24"/>
           <w:lang w:val="es-MX"/>
         </w:rPr>
-        <w:lastRenderedPageBreak/>
         <w:t>2. MACO TEÓRICO: EXPLICACIÓN DE LOS FUNDAMENTOS TEÓRICOS QUE SUSTENTAN LA EXPERIENCIA.</w:t>
       </w:r>
     </w:p>
@@ -8420,7 +7043,7 @@
 </file>
 
 <file path=word/endnotes.xml><?xml version="1.0" encoding="utf-8"?>
-<w:endnotes xmlns:wpc="http://schemas.microsoft.com/office/word/2010/wordprocessingCanvas" xmlns:mc="http://schemas.openxmlformats.org/markup-compatibility/2006" xmlns:o="urn:schemas-microsoft-com:office:office" xmlns:r="http://schemas.openxmlformats.org/officeDocument/2006/relationships" xmlns:m="http://schemas.openxmlformats.org/officeDocument/2006/math" xmlns:v="urn:schemas-microsoft-com:vml" xmlns:wp14="http://schemas.microsoft.com/office/word/2010/wordprocessingDrawing" xmlns:wp="http://schemas.openxmlformats.org/drawingml/2006/wordprocessingDrawing" xmlns:w10="urn:schemas-microsoft-com:office:word" xmlns:w="http://schemas.openxmlformats.org/wordprocessingml/2006/main" xmlns:w14="http://schemas.microsoft.com/office/word/2010/wordml" xmlns:wpg="http://schemas.microsoft.com/office/word/2010/wordprocessingGroup" xmlns:wpi="http://schemas.microsoft.com/office/word/2010/wordprocessingInk" xmlns:wne="http://schemas.microsoft.com/office/word/2006/wordml" xmlns:wps="http://schemas.microsoft.com/office/word/2010/wordprocessingShape" mc:Ignorable="w14 wp14">
+<w:endnotes xmlns:ve="http://schemas.openxmlformats.org/markup-compatibility/2006" xmlns:o="urn:schemas-microsoft-com:office:office" xmlns:r="http://schemas.openxmlformats.org/officeDocument/2006/relationships" xmlns:m="http://schemas.openxmlformats.org/officeDocument/2006/math" xmlns:v="urn:schemas-microsoft-com:vml" xmlns:wp="http://schemas.openxmlformats.org/drawingml/2006/wordprocessingDrawing" xmlns:w10="urn:schemas-microsoft-com:office:word" xmlns:w="http://schemas.openxmlformats.org/wordprocessingml/2006/main" xmlns:wne="http://schemas.microsoft.com/office/word/2006/wordml">
   <w:endnote w:type="separator" w:id="-1">
     <w:p>
       <w:r>
@@ -8439,7 +7062,7 @@
 </file>
 
 <file path=word/footer1.xml><?xml version="1.0" encoding="utf-8"?>
-<w:ftr xmlns:wpc="http://schemas.microsoft.com/office/word/2010/wordprocessingCanvas" xmlns:mc="http://schemas.openxmlformats.org/markup-compatibility/2006" xmlns:o="urn:schemas-microsoft-com:office:office" xmlns:r="http://schemas.openxmlformats.org/officeDocument/2006/relationships" xmlns:m="http://schemas.openxmlformats.org/officeDocument/2006/math" xmlns:v="urn:schemas-microsoft-com:vml" xmlns:wp14="http://schemas.microsoft.com/office/word/2010/wordprocessingDrawing" xmlns:wp="http://schemas.openxmlformats.org/drawingml/2006/wordprocessingDrawing" xmlns:w10="urn:schemas-microsoft-com:office:word" xmlns:w="http://schemas.openxmlformats.org/wordprocessingml/2006/main" xmlns:w14="http://schemas.microsoft.com/office/word/2010/wordml" xmlns:wpg="http://schemas.microsoft.com/office/word/2010/wordprocessingGroup" xmlns:wpi="http://schemas.microsoft.com/office/word/2010/wordprocessingInk" xmlns:wne="http://schemas.microsoft.com/office/word/2006/wordml" xmlns:wps="http://schemas.microsoft.com/office/word/2010/wordprocessingShape" mc:Ignorable="w14 wp14">
+<w:ftr xmlns:ve="http://schemas.openxmlformats.org/markup-compatibility/2006" xmlns:o="urn:schemas-microsoft-com:office:office" xmlns:r="http://schemas.openxmlformats.org/officeDocument/2006/relationships" xmlns:m="http://schemas.openxmlformats.org/officeDocument/2006/math" xmlns:v="urn:schemas-microsoft-com:vml" xmlns:wp="http://schemas.openxmlformats.org/drawingml/2006/wordprocessingDrawing" xmlns:w10="urn:schemas-microsoft-com:office:word" xmlns:w="http://schemas.openxmlformats.org/wordprocessingml/2006/main" xmlns:wne="http://schemas.microsoft.com/office/word/2006/wordml">
   <w:p>
     <w:pPr>
       <w:pStyle w:val="Piedepgina"/>
@@ -8476,7 +7099,7 @@
 </file>
 
 <file path=word/footer2.xml><?xml version="1.0" encoding="utf-8"?>
-<w:ftr xmlns:wpc="http://schemas.microsoft.com/office/word/2010/wordprocessingCanvas" xmlns:mc="http://schemas.openxmlformats.org/markup-compatibility/2006" xmlns:o="urn:schemas-microsoft-com:office:office" xmlns:r="http://schemas.openxmlformats.org/officeDocument/2006/relationships" xmlns:m="http://schemas.openxmlformats.org/officeDocument/2006/math" xmlns:v="urn:schemas-microsoft-com:vml" xmlns:wp14="http://schemas.microsoft.com/office/word/2010/wordprocessingDrawing" xmlns:wp="http://schemas.openxmlformats.org/drawingml/2006/wordprocessingDrawing" xmlns:w10="urn:schemas-microsoft-com:office:word" xmlns:w="http://schemas.openxmlformats.org/wordprocessingml/2006/main" xmlns:w14="http://schemas.microsoft.com/office/word/2010/wordml" xmlns:wpg="http://schemas.microsoft.com/office/word/2010/wordprocessingGroup" xmlns:wpi="http://schemas.microsoft.com/office/word/2010/wordprocessingInk" xmlns:wne="http://schemas.microsoft.com/office/word/2006/wordml" xmlns:wps="http://schemas.microsoft.com/office/word/2010/wordprocessingShape" mc:Ignorable="w14 wp14">
+<w:ftr xmlns:ve="http://schemas.openxmlformats.org/markup-compatibility/2006" xmlns:o="urn:schemas-microsoft-com:office:office" xmlns:r="http://schemas.openxmlformats.org/officeDocument/2006/relationships" xmlns:m="http://schemas.openxmlformats.org/officeDocument/2006/math" xmlns:v="urn:schemas-microsoft-com:vml" xmlns:wp="http://schemas.openxmlformats.org/drawingml/2006/wordprocessingDrawing" xmlns:w10="urn:schemas-microsoft-com:office:word" xmlns:w="http://schemas.openxmlformats.org/wordprocessingml/2006/main" xmlns:wne="http://schemas.microsoft.com/office/word/2006/wordml">
   <w:p>
     <w:pPr>
       <w:pStyle w:val="Piedepgina"/>
@@ -8508,7 +7131,7 @@
         <w:rStyle w:val="Nmerodepgina"/>
         <w:noProof/>
       </w:rPr>
-      <w:t>5</w:t>
+      <w:t>2</w:t>
     </w:r>
     <w:r>
       <w:rPr>
@@ -8538,7 +7161,7 @@
 </file>
 
 <file path=word/footnotes.xml><?xml version="1.0" encoding="utf-8"?>
-<w:footnotes xmlns:wpc="http://schemas.microsoft.com/office/word/2010/wordprocessingCanvas" xmlns:mc="http://schemas.openxmlformats.org/markup-compatibility/2006" xmlns:o="urn:schemas-microsoft-com:office:office" xmlns:r="http://schemas.openxmlformats.org/officeDocument/2006/relationships" xmlns:m="http://schemas.openxmlformats.org/officeDocument/2006/math" xmlns:v="urn:schemas-microsoft-com:vml" xmlns:wp14="http://schemas.microsoft.com/office/word/2010/wordprocessingDrawing" xmlns:wp="http://schemas.openxmlformats.org/drawingml/2006/wordprocessingDrawing" xmlns:w10="urn:schemas-microsoft-com:office:word" xmlns:w="http://schemas.openxmlformats.org/wordprocessingml/2006/main" xmlns:w14="http://schemas.microsoft.com/office/word/2010/wordml" xmlns:wpg="http://schemas.microsoft.com/office/word/2010/wordprocessingGroup" xmlns:wpi="http://schemas.microsoft.com/office/word/2010/wordprocessingInk" xmlns:wne="http://schemas.microsoft.com/office/word/2006/wordml" xmlns:wps="http://schemas.microsoft.com/office/word/2010/wordprocessingShape" mc:Ignorable="w14 wp14">
+<w:footnotes xmlns:ve="http://schemas.openxmlformats.org/markup-compatibility/2006" xmlns:o="urn:schemas-microsoft-com:office:office" xmlns:r="http://schemas.openxmlformats.org/officeDocument/2006/relationships" xmlns:m="http://schemas.openxmlformats.org/officeDocument/2006/math" xmlns:v="urn:schemas-microsoft-com:vml" xmlns:wp="http://schemas.openxmlformats.org/drawingml/2006/wordprocessingDrawing" xmlns:w10="urn:schemas-microsoft-com:office:word" xmlns:w="http://schemas.openxmlformats.org/wordprocessingml/2006/main" xmlns:wne="http://schemas.microsoft.com/office/word/2006/wordml">
   <w:footnote w:type="separator" w:id="-1">
     <w:p>
       <w:r>
@@ -8557,7 +7180,7 @@
 </file>
 
 <file path=word/header1.xml><?xml version="1.0" encoding="utf-8"?>
-<w:hdr xmlns:wpc="http://schemas.microsoft.com/office/word/2010/wordprocessingCanvas" xmlns:mc="http://schemas.openxmlformats.org/markup-compatibility/2006" xmlns:o="urn:schemas-microsoft-com:office:office" xmlns:r="http://schemas.openxmlformats.org/officeDocument/2006/relationships" xmlns:m="http://schemas.openxmlformats.org/officeDocument/2006/math" xmlns:v="urn:schemas-microsoft-com:vml" xmlns:wp14="http://schemas.microsoft.com/office/word/2010/wordprocessingDrawing" xmlns:wp="http://schemas.openxmlformats.org/drawingml/2006/wordprocessingDrawing" xmlns:w10="urn:schemas-microsoft-com:office:word" xmlns:w="http://schemas.openxmlformats.org/wordprocessingml/2006/main" xmlns:w14="http://schemas.microsoft.com/office/word/2010/wordml" xmlns:wpg="http://schemas.microsoft.com/office/word/2010/wordprocessingGroup" xmlns:wpi="http://schemas.microsoft.com/office/word/2010/wordprocessingInk" xmlns:wne="http://schemas.microsoft.com/office/word/2006/wordml" xmlns:wps="http://schemas.microsoft.com/office/word/2010/wordprocessingShape" mc:Ignorable="w14 wp14">
+<w:hdr xmlns:ve="http://schemas.openxmlformats.org/markup-compatibility/2006" xmlns:o="urn:schemas-microsoft-com:office:office" xmlns:r="http://schemas.openxmlformats.org/officeDocument/2006/relationships" xmlns:m="http://schemas.openxmlformats.org/officeDocument/2006/math" xmlns:v="urn:schemas-microsoft-com:vml" xmlns:wp="http://schemas.openxmlformats.org/drawingml/2006/wordprocessingDrawing" xmlns:w10="urn:schemas-microsoft-com:office:word" xmlns:w="http://schemas.openxmlformats.org/wordprocessingml/2006/main" xmlns:wne="http://schemas.microsoft.com/office/word/2006/wordml">
   <w:p>
     <w:pPr>
       <w:jc w:val="center"/>
@@ -8716,157 +7339,20 @@
         <w:noProof/>
         <w:lang w:val="es-CO" w:eastAsia="es-CO"/>
       </w:rPr>
-      <mc:AlternateContent>
-        <mc:Choice Requires="wpg">
-          <w:drawing>
-            <wp:anchor distT="0" distB="0" distL="114300" distR="114300" simplePos="0" relativeHeight="251657216" behindDoc="0" locked="0" layoutInCell="1" allowOverlap="1">
-              <wp:simplePos x="0" y="0"/>
-              <wp:positionH relativeFrom="column">
-                <wp:posOffset>342900</wp:posOffset>
-              </wp:positionH>
-              <wp:positionV relativeFrom="paragraph">
-                <wp:posOffset>-5715</wp:posOffset>
-              </wp:positionV>
-              <wp:extent cx="4846320" cy="51435"/>
-              <wp:effectExtent l="22860" t="21590" r="7620" b="31750"/>
-              <wp:wrapNone/>
-              <wp:docPr id="7" name="Group 1"/>
-              <wp:cNvGraphicFramePr>
-                <a:graphicFrameLocks xmlns:a="http://schemas.openxmlformats.org/drawingml/2006/main"/>
-              </wp:cNvGraphicFramePr>
-              <a:graphic xmlns:a="http://schemas.openxmlformats.org/drawingml/2006/main">
-                <a:graphicData uri="http://schemas.microsoft.com/office/word/2010/wordprocessingGroup">
-                  <wpg:wgp>
-                    <wpg:cNvGrpSpPr>
-                      <a:grpSpLocks/>
-                    </wpg:cNvGrpSpPr>
-                    <wpg:grpSpPr bwMode="auto">
-                      <a:xfrm>
-                        <a:off x="0" y="0"/>
-                        <a:ext cx="4846320" cy="51435"/>
-                        <a:chOff x="2736" y="1872"/>
-                        <a:chExt cx="7632" cy="81"/>
-                      </a:xfrm>
-                    </wpg:grpSpPr>
-                    <wps:wsp>
-                      <wps:cNvPr id="8" name="Line 2"/>
-                      <wps:cNvCnPr/>
-                      <wps:spPr bwMode="auto">
-                        <a:xfrm>
-                          <a:off x="2736" y="1872"/>
-                          <a:ext cx="7293" cy="0"/>
-                        </a:xfrm>
-                        <a:prstGeom prst="line">
-                          <a:avLst/>
-                        </a:prstGeom>
-                        <a:noFill/>
-                        <a:ln w="38100">
-                          <a:solidFill>
-                            <a:srgbClr val="000000"/>
-                          </a:solidFill>
-                          <a:round/>
-                          <a:headEnd/>
-                          <a:tailEnd/>
-                        </a:ln>
-                        <a:extLst>
-                          <a:ext uri="{909E8E84-426E-40DD-AFC4-6F175D3DCCD1}">
-                            <a14:hiddenFill xmlns:a14="http://schemas.microsoft.com/office/drawing/2010/main">
-                              <a:noFill/>
-                            </a14:hiddenFill>
-                          </a:ext>
-                        </a:extLst>
-                      </wps:spPr>
-                      <wps:bodyPr/>
-                    </wps:wsp>
-                    <wps:wsp>
-                      <wps:cNvPr id="9" name="Line 3"/>
-                      <wps:cNvCnPr/>
-                      <wps:spPr bwMode="auto">
-                        <a:xfrm>
-                          <a:off x="3168" y="1872"/>
-                          <a:ext cx="7200" cy="0"/>
-                        </a:xfrm>
-                        <a:prstGeom prst="line">
-                          <a:avLst/>
-                        </a:prstGeom>
-                        <a:noFill/>
-                        <a:ln w="9525">
-                          <a:solidFill>
-                            <a:srgbClr val="000000"/>
-                          </a:solidFill>
-                          <a:round/>
-                          <a:headEnd/>
-                          <a:tailEnd/>
-                        </a:ln>
-                        <a:extLst>
-                          <a:ext uri="{909E8E84-426E-40DD-AFC4-6F175D3DCCD1}">
-                            <a14:hiddenFill xmlns:a14="http://schemas.microsoft.com/office/drawing/2010/main">
-                              <a:noFill/>
-                            </a14:hiddenFill>
-                          </a:ext>
-                        </a:extLst>
-                      </wps:spPr>
-                      <wps:bodyPr/>
-                    </wps:wsp>
-                    <wps:wsp>
-                      <wps:cNvPr id="10" name="Line 4"/>
-                      <wps:cNvCnPr/>
-                      <wps:spPr bwMode="auto">
-                        <a:xfrm>
-                          <a:off x="2880" y="1953"/>
-                          <a:ext cx="7200" cy="0"/>
-                        </a:xfrm>
-                        <a:prstGeom prst="line">
-                          <a:avLst/>
-                        </a:prstGeom>
-                        <a:noFill/>
-                        <a:ln w="57150">
-                          <a:solidFill>
-                            <a:srgbClr val="C0C0C0"/>
-                          </a:solidFill>
-                          <a:round/>
-                          <a:headEnd/>
-                          <a:tailEnd/>
-                        </a:ln>
-                        <a:extLst>
-                          <a:ext uri="{909E8E84-426E-40DD-AFC4-6F175D3DCCD1}">
-                            <a14:hiddenFill xmlns:a14="http://schemas.microsoft.com/office/drawing/2010/main">
-                              <a:noFill/>
-                            </a14:hiddenFill>
-                          </a:ext>
-                        </a:extLst>
-                      </wps:spPr>
-                      <wps:bodyPr/>
-                    </wps:wsp>
-                  </wpg:wgp>
-                </a:graphicData>
-              </a:graphic>
-              <wp14:sizeRelH relativeFrom="page">
-                <wp14:pctWidth>0</wp14:pctWidth>
-              </wp14:sizeRelH>
-              <wp14:sizeRelV relativeFrom="page">
-                <wp14:pctHeight>0</wp14:pctHeight>
-              </wp14:sizeRelV>
-            </wp:anchor>
-          </w:drawing>
-        </mc:Choice>
-        <mc:Fallback xmlns:w16se="http://schemas.microsoft.com/office/word/2015/wordml/symex" xmlns:w15="http://schemas.microsoft.com/office/word/2012/wordml" xmlns:cx2="http://schemas.microsoft.com/office/drawing/2015/10/21/chartex" xmlns:cx1="http://schemas.microsoft.com/office/drawing/2015/9/8/chartex" xmlns:cx="http://schemas.microsoft.com/office/drawing/2014/chartex">
-          <w:pict>
-            <v:group w14:anchorId="370D2C74" id="Group 1" o:spid="_x0000_s1026" style="position:absolute;margin-left:27pt;margin-top:-.45pt;width:381.6pt;height:4.05pt;z-index:251657216" coordorigin="2736,1872" coordsize="7632,81" o:gfxdata="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">
-              <v:line id="Line 2" o:spid="_x0000_s1027" style="position:absolute;visibility:visible;mso-wrap-style:square" from="2736,1872" to="10029,1872" o:connectortype="straight" o:gfxdata="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" strokeweight="3pt"/>
-              <v:line id="Line 3" o:spid="_x0000_s1028" style="position:absolute;visibility:visible;mso-wrap-style:square" from="3168,1872" to="10368,1872" o:connectortype="straight" o:gfxdata="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"/>
-              <v:line id="Line 4" o:spid="_x0000_s1029" style="position:absolute;visibility:visible;mso-wrap-style:square" from="2880,1953" to="10080,1953" o:connectortype="straight" o:gfxdata="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" strokecolor="silver" strokeweight="4.5pt"/>
-            </v:group>
-          </w:pict>
-        </mc:Fallback>
-      </mc:AlternateContent>
+      <w:pict>
+        <v:group id="Group 1" o:spid="_x0000_s4097" style="position:absolute;left:0;text-align:left;margin-left:27pt;margin-top:-.45pt;width:381.6pt;height:4.05pt;z-index:251657216" coordorigin="2736,1872" coordsize="7632,81" o:gfxdata="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">
+          <v:line id="Line 2" o:spid="_x0000_s4100" style="position:absolute;visibility:visible" from="2736,1872" to="10029,1872" o:connectortype="straight" o:gfxdata="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" strokeweight="3pt"/>
+          <v:line id="Line 3" o:spid="_x0000_s4099" style="position:absolute;visibility:visible" from="3168,1872" to="10368,1872" o:connectortype="straight" o:gfxdata="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"/>
+          <v:line id="Line 4" o:spid="_x0000_s4098" style="position:absolute;visibility:visible" from="2880,1953" to="10080,1953" o:connectortype="straight" o:gfxdata="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" strokecolor="silver" strokeweight="4.5pt"/>
+        </v:group>
+      </w:pict>
     </w:r>
   </w:p>
 </w:hdr>
 </file>
 
 <file path=word/numbering.xml><?xml version="1.0" encoding="utf-8"?>
-<w:numbering xmlns:wpc="http://schemas.microsoft.com/office/word/2010/wordprocessingCanvas" xmlns:mc="http://schemas.openxmlformats.org/markup-compatibility/2006" xmlns:o="urn:schemas-microsoft-com:office:office" xmlns:r="http://schemas.openxmlformats.org/officeDocument/2006/relationships" xmlns:m="http://schemas.openxmlformats.org/officeDocument/2006/math" xmlns:v="urn:schemas-microsoft-com:vml" xmlns:wp14="http://schemas.microsoft.com/office/word/2010/wordprocessingDrawing" xmlns:wp="http://schemas.openxmlformats.org/drawingml/2006/wordprocessingDrawing" xmlns:w10="urn:schemas-microsoft-com:office:word" xmlns:w="http://schemas.openxmlformats.org/wordprocessingml/2006/main" xmlns:w14="http://schemas.microsoft.com/office/word/2010/wordml" xmlns:wpg="http://schemas.microsoft.com/office/word/2010/wordprocessingGroup" xmlns:wpi="http://schemas.microsoft.com/office/word/2010/wordprocessingInk" xmlns:wne="http://schemas.microsoft.com/office/word/2006/wordml" xmlns:wps="http://schemas.microsoft.com/office/word/2010/wordprocessingShape" mc:Ignorable="w14 wp14">
+<w:numbering xmlns:ve="http://schemas.openxmlformats.org/markup-compatibility/2006" xmlns:o="urn:schemas-microsoft-com:office:office" xmlns:r="http://schemas.openxmlformats.org/officeDocument/2006/relationships" xmlns:m="http://schemas.openxmlformats.org/officeDocument/2006/math" xmlns:v="urn:schemas-microsoft-com:vml" xmlns:wp="http://schemas.openxmlformats.org/drawingml/2006/wordprocessingDrawing" xmlns:w10="urn:schemas-microsoft-com:office:word" xmlns:w="http://schemas.openxmlformats.org/wordprocessingml/2006/main" xmlns:wne="http://schemas.microsoft.com/office/word/2006/wordml">
   <w:abstractNum w:abstractNumId="0">
     <w:nsid w:val="016A73C3"/>
     <w:multiLevelType w:val="hybridMultilevel"/>
@@ -11124,7 +9610,7 @@
 </file>
 
 <file path=word/styles.xml><?xml version="1.0" encoding="utf-8"?>
-<w:styles xmlns:mc="http://schemas.openxmlformats.org/markup-compatibility/2006" xmlns:r="http://schemas.openxmlformats.org/officeDocument/2006/relationships" xmlns:w="http://schemas.openxmlformats.org/wordprocessingml/2006/main" xmlns:w14="http://schemas.microsoft.com/office/word/2010/wordml" mc:Ignorable="w14">
+<w:styles xmlns:r="http://schemas.openxmlformats.org/officeDocument/2006/relationships" xmlns:w="http://schemas.openxmlformats.org/wordprocessingml/2006/main">
   <w:docDefaults>
     <w:rPrDefault>
       <w:rPr>
@@ -11136,7 +9622,7 @@
   </w:docDefaults>
   <w:latentStyles w:defLockedState="0" w:defUIPriority="0" w:defSemiHidden="1" w:defUnhideWhenUsed="1" w:defQFormat="0" w:count="267">
     <w:lsdException w:name="Normal" w:semiHidden="0" w:unhideWhenUsed="0" w:qFormat="1"/>
-    <w:lsdException w:name="heading 1" w:semiHidden="0" w:unhideWhenUsed="0" w:qFormat="1"/>
+    <w:lsdException w:name="heading 1" w:semiHidden="0" w:uiPriority="9" w:unhideWhenUsed="0" w:qFormat="1"/>
     <w:lsdException w:name="heading 2" w:semiHidden="0" w:unhideWhenUsed="0" w:qFormat="1"/>
     <w:lsdException w:name="heading 3" w:qFormat="1"/>
     <w:lsdException w:name="heading 4" w:qFormat="1"/>
@@ -11284,6 +9770,8 @@
     <w:name w:val="heading 1"/>
     <w:basedOn w:val="Normal"/>
     <w:next w:val="Normal"/>
+    <w:link w:val="Ttulo1Car"/>
+    <w:uiPriority w:val="9"/>
     <w:qFormat/>
     <w:rsid w:val="00C45E74"/>
     <w:pPr>
@@ -11348,6 +9836,7 @@
     <w:uiPriority w:val="99"/>
     <w:semiHidden/>
     <w:unhideWhenUsed/>
+    <w:qFormat/>
     <w:tblPr>
       <w:tblInd w:w="0" w:type="dxa"/>
       <w:tblCellMar>
@@ -11609,6 +10098,25 @@
     <w:rPr>
       <w:color w:val="808080"/>
     </w:rPr>
+  </w:style>
+  <w:style w:type="character" w:customStyle="1" w:styleId="Ttulo1Car">
+    <w:name w:val="Título 1 Car"/>
+    <w:basedOn w:val="Fuentedeprrafopredeter"/>
+    <w:link w:val="Ttulo1"/>
+    <w:uiPriority w:val="9"/>
+    <w:rsid w:val="00532814"/>
+    <w:rPr>
+      <w:b/>
+      <w:lang w:val="es-MX" w:eastAsia="es-ES"/>
+    </w:rPr>
+  </w:style>
+  <w:style w:type="paragraph" w:styleId="Bibliografa">
+    <w:name w:val="Bibliography"/>
+    <w:basedOn w:val="Normal"/>
+    <w:next w:val="Normal"/>
+    <w:uiPriority w:val="37"/>
+    <w:unhideWhenUsed/>
+    <w:rsid w:val="00532814"/>
   </w:style>
 </w:styles>
 </file>
@@ -12384,4 +10892,57 @@
   <a:objectDefaults/>
   <a:extraClrSchemeLst/>
 </a:theme>
+</file>
+
+<file path=customXml/item1.xml><?xml version="1.0" encoding="utf-8"?>
+<b:Sources xmlns:b="http://schemas.openxmlformats.org/officeDocument/2006/bibliography" xmlns="http://schemas.openxmlformats.org/officeDocument/2006/bibliography" SelectedStyle="\APA.XSL" StyleName="APA Fifth Edition">
+  <b:Source>
+    <b:Tag>Ven</b:Tag>
+    <b:SourceType>DocumentFromInternetSite</b:SourceType>
+    <b:Guid>{BF24FE3E-0303-4AE4-9CC0-E7319A6D08BA}</b:Guid>
+    <b:LCID>0</b:LCID>
+    <b:Author>
+      <b:Author>
+        <b:NameList>
+          <b:Person>
+            <b:Last>Ventura</b:Last>
+            <b:First>Ms.</b:First>
+            <b:Middle>José Castillo</b:Middle>
+          </b:Person>
+        </b:NameList>
+      </b:Author>
+    </b:Author>
+    <b:Title>Universidad Nacional Del Santa</b:Title>
+    <b:URL>http://biblioteca.uns.edu.pe/saladocentes/archivoz/curzoz/practica_n%BA1.medidas_directas_e_indirectas.pdf</b:URL>
+    <b:RefOrder>1</b:RefOrder>
+  </b:Source>
+  <b:Source>
+    <b:Tag>Ven1</b:Tag>
+    <b:SourceType>InternetSite</b:SourceType>
+    <b:Guid>{EA8B0CF7-CC40-4ADE-BE4D-19821CEB5705}</b:Guid>
+    <b:LCID>0</b:LCID>
+    <b:Author>
+      <b:Author>
+        <b:NameList>
+          <b:Person>
+            <b:Last>Ventura</b:Last>
+            <b:First>Ms.</b:First>
+            <b:Middle>José Castillo</b:Middle>
+          </b:Person>
+        </b:NameList>
+      </b:Author>
+    </b:Author>
+    <b:Title>Universidad Nacional Del Santa</b:Title>
+    <b:URL>http://biblioteca.uns.edu.pe/saladocentes/archivoz/curzoz/practica_n%BA1.medidas_directas_e_indirectas.pdf</b:URL>
+    <b:RefOrder>2</b:RefOrder>
+  </b:Source>
+</b:Sources>
+</file>
+
+<file path=customXml/itemProps1.xml><?xml version="1.0" encoding="utf-8"?>
+<ds:datastoreItem xmlns:ds="http://schemas.openxmlformats.org/officeDocument/2006/customXml" ds:itemID="{C7FE1AC0-1E8E-452F-8D70-1823DAA563F4}">
+  <ds:schemaRefs>
+    <ds:schemaRef ds:uri="http://schemas.openxmlformats.org/officeDocument/2006/bibliography"/>
+  </ds:schemaRefs>
+</ds:datastoreItem>
 </file>
</xml_diff>